<commit_message>
add the main factors of indoor path for visually impaired people. To be completed...
</commit_message>
<xml_diff>
--- a/Chapter4.docx
+++ b/Chapter4.docx
@@ -28,7 +28,7 @@
         <w:spacing w:line="360" w:lineRule="auto"/>
         <w:ind w:firstLine="480"/>
         <w:rPr>
-          <w:rFonts w:ascii="宋体" w:hAnsi="宋体" w:hint="eastAsia"/>
+          <w:rFonts w:ascii="宋体" w:hAnsi="宋体"/>
         </w:rPr>
       </w:pPr>
       <w:r>
@@ -154,7 +154,7 @@
         <w:spacing w:line="360" w:lineRule="auto"/>
         <w:ind w:firstLine="480"/>
         <w:rPr>
-          <w:rFonts w:ascii="宋体" w:hAnsi="宋体" w:hint="eastAsia"/>
+          <w:rFonts w:ascii="宋体" w:hAnsi="宋体"/>
         </w:rPr>
       </w:pPr>
       <w:r>
@@ -213,79 +213,37 @@
         <w:rPr>
           <w:rFonts w:ascii="宋体" w:hAnsi="宋体" w:hint="eastAsia"/>
         </w:rPr>
-        <w:t>本章通过对影响视力残疾人选择路径的各种因素的分析，确定了影响室内路径</w:t>
-      </w:r>
-      <w:proofErr w:type="gramStart"/>
+        <w:t>本章通过对影响视力残疾人选择路径的各种因素的分析，确定了影响室内路径网络权值的5个因素，</w:t>
+      </w:r>
       <w:r>
         <w:rPr>
           <w:rFonts w:ascii="宋体" w:hAnsi="宋体" w:hint="eastAsia"/>
         </w:rPr>
-        <w:t>网络权</w:t>
-      </w:r>
-      <w:proofErr w:type="gramEnd"/>
+        <w:t>并</w:t>
+      </w:r>
       <w:r>
         <w:rPr>
           <w:rFonts w:ascii="宋体" w:hAnsi="宋体" w:hint="eastAsia"/>
         </w:rPr>
-        <w:t>值的5个因素，</w:t>
+        <w:t>使用层次分析法</w:t>
       </w:r>
       <w:r>
         <w:rPr>
           <w:rFonts w:ascii="宋体" w:hAnsi="宋体" w:hint="eastAsia"/>
         </w:rPr>
-        <w:t>并</w:t>
+        <w:t>进一步</w:t>
       </w:r>
       <w:r>
         <w:rPr>
           <w:rFonts w:ascii="宋体" w:hAnsi="宋体" w:hint="eastAsia"/>
         </w:rPr>
-        <w:t>使用层次分析法</w:t>
+        <w:t>确定了各个影响要素的权重</w:t>
       </w:r>
       <w:r>
         <w:rPr>
           <w:rFonts w:ascii="宋体" w:hAnsi="宋体" w:hint="eastAsia"/>
         </w:rPr>
-        <w:t>进一步</w:t>
-      </w:r>
-      <w:r>
-        <w:rPr>
-          <w:rFonts w:ascii="宋体" w:hAnsi="宋体" w:hint="eastAsia"/>
-        </w:rPr>
-        <w:t>确定了</w:t>
-      </w:r>
-      <w:proofErr w:type="gramStart"/>
-      <w:r>
-        <w:rPr>
-          <w:rFonts w:ascii="宋体" w:hAnsi="宋体" w:hint="eastAsia"/>
-        </w:rPr>
-        <w:t>各个影响</w:t>
-      </w:r>
-      <w:proofErr w:type="gramEnd"/>
-      <w:r>
-        <w:rPr>
-          <w:rFonts w:ascii="宋体" w:hAnsi="宋体" w:hint="eastAsia"/>
-        </w:rPr>
-        <w:t>要素的权重</w:t>
-      </w:r>
-      <w:r>
-        <w:rPr>
-          <w:rFonts w:ascii="宋体" w:hAnsi="宋体" w:hint="eastAsia"/>
-        </w:rPr>
-        <w:t>。最后，在</w:t>
-      </w:r>
-      <w:proofErr w:type="spellStart"/>
-      <w:r>
-        <w:rPr>
-          <w:rFonts w:ascii="宋体" w:hAnsi="宋体" w:hint="eastAsia"/>
-        </w:rPr>
-        <w:t>Dijkstra</w:t>
-      </w:r>
-      <w:proofErr w:type="spellEnd"/>
-      <w:r>
-        <w:rPr>
-          <w:rFonts w:ascii="宋体" w:hAnsi="宋体" w:hint="eastAsia"/>
-        </w:rPr>
-        <w:t>最短路径算法的基础上，提出了一种最佳路径选择方案，并通过仿真实验验证了该方案的正确性。</w:t>
+        <w:t>。最后，在Dijkstra最短路径算法的基础上，提出了一种最佳路径选择方案，并通过仿真实验验证了该方案的正确性。</w:t>
       </w:r>
     </w:p>
     <w:p>
@@ -303,8 +261,6 @@
         </w:rPr>
         <w:t>影响视力残疾人室内出行的主要因素</w:t>
       </w:r>
-      <w:bookmarkStart w:id="2" w:name="_GoBack"/>
-      <w:bookmarkEnd w:id="2"/>
     </w:p>
     <w:p>
       <w:pPr>
@@ -312,26 +268,84 @@
         <w:spacing w:line="360" w:lineRule="auto"/>
         <w:ind w:firstLine="480"/>
         <w:rPr>
-          <w:rFonts w:ascii="宋体" w:hAnsi="宋体"/>
-        </w:rPr>
-      </w:pPr>
-      <w:r>
-        <w:rPr>
-          <w:rFonts w:ascii="宋体" w:hAnsi="宋体"/>
-        </w:rPr>
-        <w:fldChar w:fldCharType="begin"/>
-      </w:r>
-      <w:r>
-        <w:rPr>
-          <w:rFonts w:ascii="宋体" w:hAnsi="宋体"/>
-        </w:rPr>
-        <w:instrText xml:space="preserve"> MACROBUTTON  AcceptAllChangesShown [单击此处输入论文正文] </w:instrText>
-      </w:r>
-      <w:r>
-        <w:rPr>
-          <w:rFonts w:ascii="宋体" w:hAnsi="宋体"/>
-        </w:rPr>
-        <w:fldChar w:fldCharType="end"/>
+          <w:rFonts w:ascii="宋体" w:hAnsi="宋体" w:hint="eastAsia"/>
+        </w:rPr>
+      </w:pPr>
+      <w:r>
+        <w:rPr>
+          <w:rFonts w:ascii="宋体" w:hAnsi="宋体" w:hint="eastAsia"/>
+        </w:rPr>
+        <w:t>在路径规划算法中，搜寻最优路径的算法往往是以路径的加权和最优为原则的，因此</w:t>
+      </w:r>
+      <w:r>
+        <w:rPr>
+          <w:rFonts w:ascii="宋体" w:hAnsi="宋体" w:hint="eastAsia"/>
+        </w:rPr>
+        <w:t>，</w:t>
+      </w:r>
+      <w:r>
+        <w:rPr>
+          <w:rFonts w:ascii="宋体" w:hAnsi="宋体" w:hint="eastAsia"/>
+        </w:rPr>
+        <w:t>对路径规划算法来说，</w:t>
+      </w:r>
+      <w:r>
+        <w:rPr>
+          <w:rFonts w:ascii="宋体" w:hAnsi="宋体" w:hint="eastAsia"/>
+        </w:rPr>
+        <w:t>确定道路</w:t>
+      </w:r>
+      <w:r>
+        <w:rPr>
+          <w:rFonts w:ascii="宋体" w:hAnsi="宋体" w:hint="eastAsia"/>
+        </w:rPr>
+        <w:t>的</w:t>
+      </w:r>
+      <w:r>
+        <w:rPr>
+          <w:rFonts w:ascii="宋体" w:hAnsi="宋体" w:hint="eastAsia"/>
+        </w:rPr>
+        <w:t>权值是至关重要的。从前文对最优路径的讨论中，我们不难发现，单处地把路径的长短作为衡量路径优劣的标准是不能满足导航的需求的</w:t>
+      </w:r>
+      <w:r>
+        <w:rPr>
+          <w:rFonts w:ascii="宋体" w:hAnsi="宋体" w:hint="eastAsia"/>
+        </w:rPr>
+        <w:t>，我们必须把影响出行的各个主要因素都考虑进来。</w:t>
+      </w:r>
+      <w:r>
+        <w:rPr>
+          <w:rFonts w:ascii="宋体" w:hAnsi="宋体" w:hint="eastAsia"/>
+        </w:rPr>
+        <w:t>在一个复杂的大型建筑物</w:t>
+      </w:r>
+      <w:r>
+        <w:rPr>
+          <w:rFonts w:ascii="宋体" w:hAnsi="宋体" w:hint="eastAsia"/>
+        </w:rPr>
+        <w:t>内，路径的权值代表了其可选择、方便通行能力的高低，是一个综合了路径长度、路径相关特点（如是否沿墙）、路径方向变化（主要指路径中的转弯数）等多方面因素的综合指标。下文归纳了对视力残疾人来说，影响路径权值的五个主要因素。</w:t>
+      </w:r>
+    </w:p>
+    <w:p>
+      <w:pPr>
+        <w:pStyle w:val="3"/>
+        <w:spacing w:before="240" w:after="120"/>
+        <w:rPr>
+          <w:rFonts w:ascii="宋体" w:eastAsia="宋体" w:hAnsi="宋体" w:hint="eastAsia"/>
+        </w:rPr>
+      </w:pPr>
+      <w:r>
+        <w:rPr>
+          <w:rFonts w:ascii="宋体" w:eastAsia="宋体" w:hAnsi="宋体" w:hint="eastAsia"/>
+        </w:rPr>
+        <w:lastRenderedPageBreak/>
+        <w:t>链接</w:t>
+      </w:r>
+      <w:r>
+        <w:rPr>
+          <w:rFonts w:ascii="宋体" w:eastAsia="宋体" w:hAnsi="宋体"/>
+        </w:rPr>
+        <w:t>沿墙距离</w:t>
       </w:r>
     </w:p>
     <w:p>
@@ -339,257 +353,1691 @@
         <w:pStyle w:val="a1"/>
         <w:spacing w:line="360" w:lineRule="auto"/>
         <w:ind w:firstLine="480"/>
-      </w:pPr>
+        <w:rPr>
+          <w:rFonts w:ascii="宋体" w:hAnsi="宋体" w:hint="eastAsia"/>
+        </w:rPr>
+      </w:pPr>
+      <w:r>
+        <w:rPr>
+          <w:rFonts w:ascii="宋体" w:hAnsi="宋体" w:hint="eastAsia"/>
+        </w:rPr>
+        <w:t>在</w:t>
+      </w:r>
+      <w:r>
+        <w:rPr>
+          <w:rFonts w:ascii="宋体" w:hAnsi="宋体" w:hint="eastAsia"/>
+        </w:rPr>
+        <w:t>上文关于室内地图构建的讨论中，我们采用了</w:t>
+      </w:r>
+      <w:r>
+        <w:rPr>
+          <w:rFonts w:ascii="宋体" w:hAnsi="宋体" w:hint="eastAsia"/>
+        </w:rPr>
+        <w:t>二维</w:t>
+      </w:r>
+      <w:r>
+        <w:rPr>
+          <w:rFonts w:ascii="宋体" w:hAnsi="宋体" w:hint="eastAsia"/>
+        </w:rPr>
+        <w:t>笛卡尔坐标系，并清楚地记录了每条路段对应的坐标</w:t>
+      </w:r>
+      <w:r>
+        <w:rPr>
+          <w:rFonts w:ascii="宋体" w:hAnsi="宋体" w:hint="eastAsia"/>
+        </w:rPr>
+        <w:t>，因此我们可以通过</w:t>
+      </w:r>
+      <w:r>
+        <w:rPr>
+          <w:rFonts w:ascii="宋体" w:hAnsi="宋体" w:hint="eastAsia"/>
+        </w:rPr>
+        <w:t>欧式距离公式，即</w:t>
+      </w:r>
+      <w:r>
+        <w:rPr>
+          <w:rFonts w:ascii="宋体" w:hAnsi="宋体"/>
+        </w:rPr>
+        <w:fldChar w:fldCharType="begin"/>
+      </w:r>
+      <w:r>
+        <w:rPr>
+          <w:rFonts w:ascii="宋体" w:hAnsi="宋体"/>
+        </w:rPr>
+        <w:instrText xml:space="preserve"> </w:instrText>
+      </w:r>
+      <w:r>
+        <w:rPr>
+          <w:rFonts w:ascii="宋体" w:hAnsi="宋体" w:hint="eastAsia"/>
+        </w:rPr>
+        <w:instrText>REF _Ref375140631 \h</w:instrText>
+      </w:r>
+      <w:r>
+        <w:rPr>
+          <w:rFonts w:ascii="宋体" w:hAnsi="宋体"/>
+        </w:rPr>
+        <w:instrText xml:space="preserve"> </w:instrText>
+      </w:r>
+      <w:r>
+        <w:rPr>
+          <w:rFonts w:ascii="宋体" w:hAnsi="宋体"/>
+        </w:rPr>
+      </w:r>
+      <w:r>
+        <w:rPr>
+          <w:rFonts w:ascii="宋体" w:hAnsi="宋体"/>
+        </w:rPr>
+        <w:fldChar w:fldCharType="separate"/>
+      </w:r>
+      <w:r>
+        <w:rPr>
+          <w:rFonts w:hint="eastAsia"/>
+        </w:rPr>
+        <w:t>公式</w:t>
+      </w:r>
+      <w:r>
+        <w:rPr>
+          <w:rFonts w:hint="eastAsia"/>
+        </w:rPr>
+        <w:t>（</w:t>
+      </w:r>
+      <w:r>
+        <w:rPr>
+          <w:noProof/>
+        </w:rPr>
+        <w:t>1</w:t>
+      </w:r>
+      <w:r>
+        <w:t>.</w:t>
+      </w:r>
+      <w:r>
+        <w:rPr>
+          <w:noProof/>
+        </w:rPr>
+        <w:t>1</w:t>
+      </w:r>
+      <w:r>
+        <w:rPr>
+          <w:rFonts w:hint="eastAsia"/>
+        </w:rPr>
+        <w:t>）</w:t>
+      </w:r>
+      <w:r>
+        <w:rPr>
+          <w:rFonts w:ascii="宋体" w:hAnsi="宋体"/>
+        </w:rPr>
+        <w:fldChar w:fldCharType="end"/>
+      </w:r>
+    </w:p>
+    <w:tbl>
+      <w:tblPr>
+        <w:tblStyle w:val="a6"/>
+        <w:tblW w:w="0" w:type="auto"/>
+        <w:tblBorders>
+          <w:top w:val="none" w:sz="0" w:space="0" w:color="auto"/>
+          <w:left w:val="none" w:sz="0" w:space="0" w:color="auto"/>
+          <w:bottom w:val="none" w:sz="0" w:space="0" w:color="auto"/>
+          <w:right w:val="none" w:sz="0" w:space="0" w:color="auto"/>
+          <w:insideH w:val="none" w:sz="0" w:space="0" w:color="auto"/>
+          <w:insideV w:val="none" w:sz="0" w:space="0" w:color="auto"/>
+        </w:tblBorders>
+        <w:tblLook w:val="04A0" w:firstRow="1" w:lastRow="0" w:firstColumn="1" w:lastColumn="0" w:noHBand="0" w:noVBand="1"/>
+      </w:tblPr>
+      <w:tblGrid>
+        <w:gridCol w:w="7338"/>
+        <w:gridCol w:w="1268"/>
+      </w:tblGrid>
+      <w:tr>
+        <w:trPr>
+          <w:cantSplit/>
+          <w:trHeight w:val="2131"/>
+        </w:trPr>
+        <w:tc>
+          <w:tcPr>
+            <w:tcW w:w="7338" w:type="dxa"/>
+          </w:tcPr>
+          <w:p>
+            <w:pPr>
+              <w:spacing w:before="240"/>
+              <w:jc w:val="center"/>
+              <w:rPr>
+                <w:rFonts w:ascii="宋体" w:hAnsi="宋体"/>
+              </w:rPr>
+            </w:pPr>
+            <m:oMathPara>
+              <m:oMath>
+                <m:r>
+                  <w:rPr>
+                    <w:rFonts w:ascii="Cambria Math" w:hAnsi="Cambria Math"/>
+                  </w:rPr>
+                  <m:t>d</m:t>
+                </m:r>
+                <m:r>
+                  <w:rPr>
+                    <w:rFonts w:ascii="Cambria Math" w:hAnsi="Cambria Math" w:hint="eastAsia"/>
+                  </w:rPr>
+                  <m:t>=</m:t>
+                </m:r>
+                <m:rad>
+                  <m:radPr>
+                    <m:degHide m:val="1"/>
+                    <m:ctrlPr>
+                      <w:rPr>
+                        <w:rFonts w:ascii="Cambria Math" w:hAnsi="Cambria Math"/>
+                        <w:i/>
+                      </w:rPr>
+                    </m:ctrlPr>
+                  </m:radPr>
+                  <m:deg/>
+                  <m:e>
+                    <m:nary>
+                      <m:naryPr>
+                        <m:chr m:val="∑"/>
+                        <m:limLoc m:val="undOvr"/>
+                        <m:ctrlPr>
+                          <w:rPr>
+                            <w:rFonts w:ascii="Cambria Math" w:hAnsi="Cambria Math"/>
+                            <w:i/>
+                          </w:rPr>
+                        </m:ctrlPr>
+                      </m:naryPr>
+                      <m:sub>
+                        <m:r>
+                          <w:rPr>
+                            <w:rFonts w:ascii="Cambria Math" w:hAnsi="Cambria Math"/>
+                          </w:rPr>
+                          <m:t>i</m:t>
+                        </m:r>
+                      </m:sub>
+                      <m:sup>
+                        <m:r>
+                          <w:rPr>
+                            <w:rFonts w:ascii="Cambria Math" w:hAnsi="Cambria Math"/>
+                          </w:rPr>
+                          <m:t>n</m:t>
+                        </m:r>
+                      </m:sup>
+                      <m:e>
+                        <m:sSup>
+                          <m:sSupPr>
+                            <m:ctrlPr>
+                              <w:rPr>
+                                <w:rFonts w:ascii="Cambria Math" w:hAnsi="Cambria Math"/>
+                                <w:i/>
+                              </w:rPr>
+                            </m:ctrlPr>
+                          </m:sSupPr>
+                          <m:e>
+                            <m:d>
+                              <m:dPr>
+                                <m:ctrlPr>
+                                  <w:rPr>
+                                    <w:rFonts w:ascii="Cambria Math" w:hAnsi="Cambria Math"/>
+                                    <w:i/>
+                                  </w:rPr>
+                                </m:ctrlPr>
+                              </m:dPr>
+                              <m:e>
+                                <m:sSub>
+                                  <m:sSubPr>
+                                    <m:ctrlPr>
+                                      <w:rPr>
+                                        <w:rFonts w:ascii="Cambria Math" w:hAnsi="Cambria Math"/>
+                                        <w:i/>
+                                      </w:rPr>
+                                    </m:ctrlPr>
+                                  </m:sSubPr>
+                                  <m:e>
+                                    <m:sSub>
+                                      <m:sSubPr>
+                                        <m:ctrlPr>
+                                          <w:rPr>
+                                            <w:rFonts w:ascii="Cambria Math" w:hAnsi="Cambria Math"/>
+                                            <w:i/>
+                                          </w:rPr>
+                                        </m:ctrlPr>
+                                      </m:sSubPr>
+                                      <m:e>
+                                        <m:r>
+                                          <w:rPr>
+                                            <w:rFonts w:ascii="Cambria Math" w:hAnsi="Cambria Math"/>
+                                          </w:rPr>
+                                          <m:t>x</m:t>
+                                        </m:r>
+                                      </m:e>
+                                      <m:sub>
+                                        <m:r>
+                                          <w:rPr>
+                                            <w:rFonts w:ascii="Cambria Math" w:hAnsi="Cambria Math"/>
+                                          </w:rPr>
+                                          <m:t>i</m:t>
+                                        </m:r>
+                                      </m:sub>
+                                    </m:sSub>
+                                  </m:e>
+                                  <m:sub>
+                                    <m:r>
+                                      <w:rPr>
+                                        <w:rFonts w:ascii="Cambria Math" w:hAnsi="Cambria Math"/>
+                                      </w:rPr>
+                                      <m:t>1</m:t>
+                                    </m:r>
+                                  </m:sub>
+                                </m:sSub>
+                                <m:r>
+                                  <w:rPr>
+                                    <w:rFonts w:ascii="Cambria Math" w:hAnsi="Cambria Math"/>
+                                  </w:rPr>
+                                  <m:t>-</m:t>
+                                </m:r>
+                                <m:sSub>
+                                  <m:sSubPr>
+                                    <m:ctrlPr>
+                                      <w:rPr>
+                                        <w:rFonts w:ascii="Cambria Math" w:hAnsi="Cambria Math"/>
+                                        <w:i/>
+                                      </w:rPr>
+                                    </m:ctrlPr>
+                                  </m:sSubPr>
+                                  <m:e>
+                                    <m:sSub>
+                                      <m:sSubPr>
+                                        <m:ctrlPr>
+                                          <w:rPr>
+                                            <w:rFonts w:ascii="Cambria Math" w:hAnsi="Cambria Math"/>
+                                            <w:i/>
+                                          </w:rPr>
+                                        </m:ctrlPr>
+                                      </m:sSubPr>
+                                      <m:e>
+                                        <m:r>
+                                          <w:rPr>
+                                            <w:rFonts w:ascii="Cambria Math" w:hAnsi="Cambria Math"/>
+                                          </w:rPr>
+                                          <m:t>x</m:t>
+                                        </m:r>
+                                      </m:e>
+                                      <m:sub>
+                                        <m:r>
+                                          <w:rPr>
+                                            <w:rFonts w:ascii="Cambria Math" w:hAnsi="Cambria Math"/>
+                                          </w:rPr>
+                                          <m:t>i</m:t>
+                                        </m:r>
+                                      </m:sub>
+                                    </m:sSub>
+                                  </m:e>
+                                  <m:sub>
+                                    <m:r>
+                                      <w:rPr>
+                                        <w:rFonts w:ascii="Cambria Math" w:hAnsi="Cambria Math"/>
+                                      </w:rPr>
+                                      <m:t>2</m:t>
+                                    </m:r>
+                                  </m:sub>
+                                </m:sSub>
+                              </m:e>
+                            </m:d>
+                          </m:e>
+                          <m:sup>
+                            <m:r>
+                              <w:rPr>
+                                <w:rFonts w:ascii="Cambria Math" w:hAnsi="Cambria Math"/>
+                              </w:rPr>
+                              <m:t>2</m:t>
+                            </m:r>
+                          </m:sup>
+                        </m:sSup>
+                      </m:e>
+                    </m:nary>
+                  </m:e>
+                </m:rad>
+                <m:r>
+                  <w:rPr>
+                    <w:rFonts w:ascii="Cambria Math" w:hAnsi="Cambria Math"/>
+                  </w:rPr>
+                  <m:t>=</m:t>
+                </m:r>
+                <m:rad>
+                  <m:radPr>
+                    <m:degHide m:val="1"/>
+                    <m:ctrlPr>
+                      <w:rPr>
+                        <w:rFonts w:ascii="Cambria Math" w:hAnsi="Cambria Math"/>
+                        <w:i/>
+                      </w:rPr>
+                    </m:ctrlPr>
+                  </m:radPr>
+                  <m:deg/>
+                  <m:e>
+                    <m:nary>
+                      <m:naryPr>
+                        <m:chr m:val="∑"/>
+                        <m:limLoc m:val="undOvr"/>
+                        <m:ctrlPr>
+                          <w:rPr>
+                            <w:rFonts w:ascii="Cambria Math" w:hAnsi="Cambria Math"/>
+                            <w:i/>
+                          </w:rPr>
+                        </m:ctrlPr>
+                      </m:naryPr>
+                      <m:sub>
+                        <m:r>
+                          <w:rPr>
+                            <w:rFonts w:ascii="Cambria Math" w:hAnsi="Cambria Math"/>
+                          </w:rPr>
+                          <m:t>i</m:t>
+                        </m:r>
+                      </m:sub>
+                      <m:sup>
+                        <m:r>
+                          <w:rPr>
+                            <w:rFonts w:ascii="Cambria Math" w:hAnsi="Cambria Math"/>
+                          </w:rPr>
+                          <m:t>2</m:t>
+                        </m:r>
+                      </m:sup>
+                      <m:e>
+                        <m:sSup>
+                          <m:sSupPr>
+                            <m:ctrlPr>
+                              <w:rPr>
+                                <w:rFonts w:ascii="Cambria Math" w:hAnsi="Cambria Math"/>
+                                <w:i/>
+                              </w:rPr>
+                            </m:ctrlPr>
+                          </m:sSupPr>
+                          <m:e>
+                            <m:d>
+                              <m:dPr>
+                                <m:ctrlPr>
+                                  <w:rPr>
+                                    <w:rFonts w:ascii="Cambria Math" w:hAnsi="Cambria Math"/>
+                                    <w:i/>
+                                  </w:rPr>
+                                </m:ctrlPr>
+                              </m:dPr>
+                              <m:e>
+                                <m:sSub>
+                                  <m:sSubPr>
+                                    <m:ctrlPr>
+                                      <w:rPr>
+                                        <w:rFonts w:ascii="Cambria Math" w:hAnsi="Cambria Math"/>
+                                        <w:i/>
+                                      </w:rPr>
+                                    </m:ctrlPr>
+                                  </m:sSubPr>
+                                  <m:e>
+                                    <m:sSub>
+                                      <m:sSubPr>
+                                        <m:ctrlPr>
+                                          <w:rPr>
+                                            <w:rFonts w:ascii="Cambria Math" w:hAnsi="Cambria Math"/>
+                                            <w:i/>
+                                          </w:rPr>
+                                        </m:ctrlPr>
+                                      </m:sSubPr>
+                                      <m:e>
+                                        <m:r>
+                                          <w:rPr>
+                                            <w:rFonts w:ascii="Cambria Math" w:hAnsi="Cambria Math"/>
+                                          </w:rPr>
+                                          <m:t>x</m:t>
+                                        </m:r>
+                                      </m:e>
+                                      <m:sub>
+                                        <m:r>
+                                          <w:rPr>
+                                            <w:rFonts w:ascii="Cambria Math" w:hAnsi="Cambria Math"/>
+                                          </w:rPr>
+                                          <m:t>i</m:t>
+                                        </m:r>
+                                      </m:sub>
+                                    </m:sSub>
+                                  </m:e>
+                                  <m:sub>
+                                    <m:r>
+                                      <w:rPr>
+                                        <w:rFonts w:ascii="Cambria Math" w:hAnsi="Cambria Math"/>
+                                      </w:rPr>
+                                      <m:t>1</m:t>
+                                    </m:r>
+                                  </m:sub>
+                                </m:sSub>
+                                <m:r>
+                                  <w:rPr>
+                                    <w:rFonts w:ascii="Cambria Math" w:hAnsi="Cambria Math"/>
+                                  </w:rPr>
+                                  <m:t>-</m:t>
+                                </m:r>
+                                <m:sSub>
+                                  <m:sSubPr>
+                                    <m:ctrlPr>
+                                      <w:rPr>
+                                        <w:rFonts w:ascii="Cambria Math" w:hAnsi="Cambria Math"/>
+                                        <w:i/>
+                                      </w:rPr>
+                                    </m:ctrlPr>
+                                  </m:sSubPr>
+                                  <m:e>
+                                    <m:sSub>
+                                      <m:sSubPr>
+                                        <m:ctrlPr>
+                                          <w:rPr>
+                                            <w:rFonts w:ascii="Cambria Math" w:hAnsi="Cambria Math"/>
+                                            <w:i/>
+                                          </w:rPr>
+                                        </m:ctrlPr>
+                                      </m:sSubPr>
+                                      <m:e>
+                                        <m:r>
+                                          <w:rPr>
+                                            <w:rFonts w:ascii="Cambria Math" w:hAnsi="Cambria Math"/>
+                                          </w:rPr>
+                                          <m:t>x</m:t>
+                                        </m:r>
+                                      </m:e>
+                                      <m:sub>
+                                        <m:r>
+                                          <w:rPr>
+                                            <w:rFonts w:ascii="Cambria Math" w:hAnsi="Cambria Math"/>
+                                          </w:rPr>
+                                          <m:t>i</m:t>
+                                        </m:r>
+                                      </m:sub>
+                                    </m:sSub>
+                                  </m:e>
+                                  <m:sub>
+                                    <m:r>
+                                      <w:rPr>
+                                        <w:rFonts w:ascii="Cambria Math" w:hAnsi="Cambria Math"/>
+                                      </w:rPr>
+                                      <m:t>2</m:t>
+                                    </m:r>
+                                  </m:sub>
+                                </m:sSub>
+                              </m:e>
+                            </m:d>
+                          </m:e>
+                          <m:sup>
+                            <m:r>
+                              <w:rPr>
+                                <w:rFonts w:ascii="Cambria Math" w:hAnsi="Cambria Math"/>
+                              </w:rPr>
+                              <m:t>2</m:t>
+                            </m:r>
+                          </m:sup>
+                        </m:sSup>
+                      </m:e>
+                    </m:nary>
+                  </m:e>
+                </m:rad>
+              </m:oMath>
+            </m:oMathPara>
+          </w:p>
+          <w:p>
+            <w:pPr>
+              <w:spacing w:before="240"/>
+              <w:jc w:val="center"/>
+              <w:rPr>
+                <w:rFonts w:hint="eastAsia"/>
+              </w:rPr>
+            </w:pPr>
+            <m:oMathPara>
+              <m:oMath>
+                <m:r>
+                  <w:rPr>
+                    <w:rFonts w:ascii="Cambria Math" w:hAnsi="Cambria Math"/>
+                  </w:rPr>
+                  <m:t>=</m:t>
+                </m:r>
+                <m:rad>
+                  <m:radPr>
+                    <m:degHide m:val="1"/>
+                    <m:ctrlPr>
+                      <w:rPr>
+                        <w:rFonts w:ascii="Cambria Math" w:hAnsi="Cambria Math"/>
+                        <w:i/>
+                      </w:rPr>
+                    </m:ctrlPr>
+                  </m:radPr>
+                  <m:deg/>
+                  <m:e>
+                    <m:sSup>
+                      <m:sSupPr>
+                        <m:ctrlPr>
+                          <w:rPr>
+                            <w:rFonts w:ascii="Cambria Math" w:hAnsi="Cambria Math"/>
+                            <w:i/>
+                          </w:rPr>
+                        </m:ctrlPr>
+                      </m:sSupPr>
+                      <m:e>
+                        <m:d>
+                          <m:dPr>
+                            <m:ctrlPr>
+                              <w:rPr>
+                                <w:rFonts w:ascii="Cambria Math" w:hAnsi="Cambria Math"/>
+                                <w:i/>
+                              </w:rPr>
+                            </m:ctrlPr>
+                          </m:dPr>
+                          <m:e>
+                            <m:sSub>
+                              <m:sSubPr>
+                                <m:ctrlPr>
+                                  <w:rPr>
+                                    <w:rFonts w:ascii="Cambria Math" w:hAnsi="Cambria Math"/>
+                                    <w:i/>
+                                  </w:rPr>
+                                </m:ctrlPr>
+                              </m:sSubPr>
+                              <m:e>
+                                <m:r>
+                                  <w:rPr>
+                                    <w:rFonts w:ascii="Cambria Math" w:hAnsi="Cambria Math"/>
+                                  </w:rPr>
+                                  <m:t>x</m:t>
+                                </m:r>
+                              </m:e>
+                              <m:sub>
+                                <m:r>
+                                  <w:rPr>
+                                    <w:rFonts w:ascii="Cambria Math" w:hAnsi="Cambria Math"/>
+                                  </w:rPr>
+                                  <m:t>1</m:t>
+                                </m:r>
+                              </m:sub>
+                            </m:sSub>
+                            <m:r>
+                              <w:rPr>
+                                <w:rFonts w:ascii="Cambria Math" w:hAnsi="Cambria Math"/>
+                              </w:rPr>
+                              <m:t>-</m:t>
+                            </m:r>
+                            <m:sSub>
+                              <m:sSubPr>
+                                <m:ctrlPr>
+                                  <w:rPr>
+                                    <w:rFonts w:ascii="Cambria Math" w:hAnsi="Cambria Math"/>
+                                    <w:i/>
+                                  </w:rPr>
+                                </m:ctrlPr>
+                              </m:sSubPr>
+                              <m:e>
+                                <m:r>
+                                  <w:rPr>
+                                    <w:rFonts w:ascii="Cambria Math" w:hAnsi="Cambria Math"/>
+                                  </w:rPr>
+                                  <m:t>x</m:t>
+                                </m:r>
+                              </m:e>
+                              <m:sub>
+                                <m:r>
+                                  <w:rPr>
+                                    <w:rFonts w:ascii="Cambria Math" w:hAnsi="Cambria Math"/>
+                                  </w:rPr>
+                                  <m:t>2</m:t>
+                                </m:r>
+                              </m:sub>
+                            </m:sSub>
+                          </m:e>
+                        </m:d>
+                      </m:e>
+                      <m:sup>
+                        <m:r>
+                          <w:rPr>
+                            <w:rFonts w:ascii="Cambria Math" w:hAnsi="Cambria Math"/>
+                          </w:rPr>
+                          <m:t>2</m:t>
+                        </m:r>
+                      </m:sup>
+                    </m:sSup>
+                    <m:r>
+                      <w:rPr>
+                        <w:rFonts w:ascii="Cambria Math" w:hAnsi="Cambria Math"/>
+                      </w:rPr>
+                      <m:t>+</m:t>
+                    </m:r>
+                    <m:sSup>
+                      <m:sSupPr>
+                        <m:ctrlPr>
+                          <w:rPr>
+                            <w:rFonts w:ascii="Cambria Math" w:hAnsi="Cambria Math"/>
+                            <w:i/>
+                          </w:rPr>
+                        </m:ctrlPr>
+                      </m:sSupPr>
+                      <m:e>
+                        <m:d>
+                          <m:dPr>
+                            <m:ctrlPr>
+                              <w:rPr>
+                                <w:rFonts w:ascii="Cambria Math" w:hAnsi="Cambria Math"/>
+                                <w:i/>
+                              </w:rPr>
+                            </m:ctrlPr>
+                          </m:dPr>
+                          <m:e>
+                            <m:sSub>
+                              <m:sSubPr>
+                                <m:ctrlPr>
+                                  <w:rPr>
+                                    <w:rFonts w:ascii="Cambria Math" w:hAnsi="Cambria Math"/>
+                                    <w:i/>
+                                  </w:rPr>
+                                </m:ctrlPr>
+                              </m:sSubPr>
+                              <m:e>
+                                <m:r>
+                                  <w:rPr>
+                                    <w:rFonts w:ascii="Cambria Math" w:hAnsi="Cambria Math"/>
+                                  </w:rPr>
+                                  <m:t>y</m:t>
+                                </m:r>
+                              </m:e>
+                              <m:sub>
+                                <m:r>
+                                  <w:rPr>
+                                    <w:rFonts w:ascii="Cambria Math" w:hAnsi="Cambria Math"/>
+                                  </w:rPr>
+                                  <m:t>1</m:t>
+                                </m:r>
+                              </m:sub>
+                            </m:sSub>
+                            <m:r>
+                              <w:rPr>
+                                <w:rFonts w:ascii="Cambria Math" w:hAnsi="Cambria Math"/>
+                              </w:rPr>
+                              <m:t>-</m:t>
+                            </m:r>
+                            <m:sSub>
+                              <m:sSubPr>
+                                <m:ctrlPr>
+                                  <w:rPr>
+                                    <w:rFonts w:ascii="Cambria Math" w:hAnsi="Cambria Math"/>
+                                    <w:i/>
+                                  </w:rPr>
+                                </m:ctrlPr>
+                              </m:sSubPr>
+                              <m:e>
+                                <m:r>
+                                  <w:rPr>
+                                    <w:rFonts w:ascii="Cambria Math" w:hAnsi="Cambria Math"/>
+                                  </w:rPr>
+                                  <m:t>y</m:t>
+                                </m:r>
+                              </m:e>
+                              <m:sub>
+                                <m:r>
+                                  <w:rPr>
+                                    <w:rFonts w:ascii="Cambria Math" w:hAnsi="Cambria Math"/>
+                                  </w:rPr>
+                                  <m:t>2</m:t>
+                                </m:r>
+                              </m:sub>
+                            </m:sSub>
+                          </m:e>
+                        </m:d>
+                      </m:e>
+                      <m:sup>
+                        <m:r>
+                          <w:rPr>
+                            <w:rFonts w:ascii="Cambria Math" w:hAnsi="Cambria Math"/>
+                          </w:rPr>
+                          <m:t>2</m:t>
+                        </m:r>
+                      </m:sup>
+                    </m:sSup>
+                  </m:e>
+                </m:rad>
+                <m:r>
+                  <w:rPr>
+                    <w:rFonts w:ascii="Cambria Math" w:hAnsi="Cambria Math"/>
+                  </w:rPr>
+                  <m:t xml:space="preserve">                   </m:t>
+                </m:r>
+              </m:oMath>
+            </m:oMathPara>
+          </w:p>
+        </w:tc>
+        <w:tc>
+          <w:tcPr>
+            <w:tcW w:w="1268" w:type="dxa"/>
+            <w:vAlign w:val="center"/>
+          </w:tcPr>
+          <w:p>
+            <w:pPr>
+              <w:spacing w:before="240"/>
+              <w:jc w:val="center"/>
+            </w:pPr>
+            <w:bookmarkStart w:id="2" w:name="_Ref375140631"/>
+            <w:r>
+              <w:rPr>
+                <w:rFonts w:hint="eastAsia"/>
+              </w:rPr>
+              <w:t>公式</w:t>
+            </w:r>
+            <w:r>
+              <w:rPr>
+                <w:rFonts w:hint="eastAsia"/>
+              </w:rPr>
+              <w:t>（</w:t>
+            </w:r>
+            <w:r>
+              <w:fldChar w:fldCharType="begin"/>
+            </w:r>
+            <w:r>
+              <w:instrText xml:space="preserve"> </w:instrText>
+            </w:r>
+            <w:r>
+              <w:rPr>
+                <w:rFonts w:hint="eastAsia"/>
+              </w:rPr>
+              <w:instrText>STYLEREF 1 \s</w:instrText>
+            </w:r>
+            <w:r>
+              <w:instrText xml:space="preserve"> </w:instrText>
+            </w:r>
+            <w:r>
+              <w:fldChar w:fldCharType="separate"/>
+            </w:r>
+            <w:r>
+              <w:rPr>
+                <w:noProof/>
+              </w:rPr>
+              <w:t>1</w:t>
+            </w:r>
+            <w:r>
+              <w:fldChar w:fldCharType="end"/>
+            </w:r>
+            <w:r>
+              <w:t>.</w:t>
+            </w:r>
+            <w:r>
+              <w:fldChar w:fldCharType="begin"/>
+            </w:r>
+            <w:r>
+              <w:instrText xml:space="preserve"> </w:instrText>
+            </w:r>
+            <w:r>
+              <w:rPr>
+                <w:rFonts w:hint="eastAsia"/>
+              </w:rPr>
+              <w:instrText xml:space="preserve">SEQ </w:instrText>
+            </w:r>
+            <w:r>
+              <w:rPr>
+                <w:rFonts w:hint="eastAsia"/>
+              </w:rPr>
+              <w:instrText>公式</w:instrText>
+            </w:r>
+            <w:r>
+              <w:rPr>
+                <w:rFonts w:hint="eastAsia"/>
+              </w:rPr>
+              <w:instrText xml:space="preserve"> \* ARABIC \s 1</w:instrText>
+            </w:r>
+            <w:r>
+              <w:instrText xml:space="preserve"> </w:instrText>
+            </w:r>
+            <w:r>
+              <w:fldChar w:fldCharType="separate"/>
+            </w:r>
+            <w:r>
+              <w:rPr>
+                <w:noProof/>
+              </w:rPr>
+              <w:t>1</w:t>
+            </w:r>
+            <w:r>
+              <w:fldChar w:fldCharType="end"/>
+            </w:r>
+            <w:r>
+              <w:rPr>
+                <w:rFonts w:hint="eastAsia"/>
+              </w:rPr>
+              <w:t>）</w:t>
+            </w:r>
+            <w:bookmarkEnd w:id="2"/>
+          </w:p>
+        </w:tc>
+      </w:tr>
+    </w:tbl>
+    <w:p>
+      <w:pPr>
+        <w:pStyle w:val="a1"/>
+        <w:spacing w:line="360" w:lineRule="auto"/>
+        <w:ind w:firstLineChars="0" w:firstLine="0"/>
+        <w:rPr>
+          <w:rFonts w:ascii="宋体" w:hAnsi="宋体" w:hint="eastAsia"/>
+        </w:rPr>
+      </w:pPr>
+      <w:r>
+        <w:rPr>
+          <w:rFonts w:ascii="宋体" w:hAnsi="宋体" w:hint="eastAsia"/>
+        </w:rPr>
+        <w:t>计算出每条路段的长度。在路径权重的众多影响因素中，</w:t>
+      </w:r>
+      <w:r>
+        <w:rPr>
+          <w:rFonts w:ascii="宋体" w:hAnsi="宋体" w:hint="eastAsia"/>
+        </w:rPr>
+        <w:t>路径长度是非常重要的一个</w:t>
+      </w:r>
+      <w:r>
+        <w:rPr>
+          <w:rFonts w:ascii="宋体" w:hAnsi="宋体" w:hint="eastAsia"/>
+        </w:rPr>
+        <w:t>，对明眼人来说，几乎不用考虑其他因素，在这样的情况下，路径</w:t>
+      </w:r>
+      <w:r>
+        <w:rPr>
+          <w:rFonts w:ascii="宋体" w:hAnsi="宋体" w:hint="eastAsia"/>
+        </w:rPr>
+        <w:t>的</w:t>
+      </w:r>
+      <w:r>
+        <w:rPr>
+          <w:rFonts w:ascii="宋体" w:hAnsi="宋体" w:hint="eastAsia"/>
+        </w:rPr>
+        <w:t>权值就是由路径的长度来决定的。</w:t>
+      </w:r>
+      <w:r>
+        <w:rPr>
+          <w:rFonts w:ascii="宋体" w:hAnsi="宋体" w:hint="eastAsia"/>
+        </w:rPr>
+        <w:t>而对视力残疾人来说，这一因素也同样重要，</w:t>
+      </w:r>
+      <w:r>
+        <w:rPr>
+          <w:rFonts w:ascii="宋体" w:hAnsi="宋体" w:hint="eastAsia"/>
+        </w:rPr>
+        <w:t>特别地，这一群体偏爱有明显边缘的道路，</w:t>
+      </w:r>
+      <w:r>
+        <w:rPr>
+          <w:rFonts w:ascii="宋体" w:hAnsi="宋体" w:hint="eastAsia"/>
+        </w:rPr>
+        <w:t>作为决定路径长短的一部分，链接沿墙距离</w:t>
+      </w:r>
+      <w:r>
+        <w:rPr>
+          <w:rFonts w:ascii="宋体" w:hAnsi="宋体" w:hint="eastAsia"/>
+        </w:rPr>
+        <w:t>自然是影响视力残疾人室内出行的主要因素之一。</w:t>
+      </w:r>
     </w:p>
     <w:p>
       <w:pPr>
         <w:pStyle w:val="3"/>
         <w:spacing w:before="240" w:after="120"/>
         <w:rPr>
-          <w:rFonts w:ascii="宋体" w:eastAsia="宋体" w:hAnsi="宋体"/>
-        </w:rPr>
-      </w:pPr>
-      <w:bookmarkStart w:id="3" w:name="_Toc165262371"/>
-      <w:bookmarkStart w:id="4" w:name="_Toc373869755"/>
-      <w:bookmarkStart w:id="5" w:name="_Toc373953846"/>
-      <w:bookmarkEnd w:id="3"/>
-      <w:bookmarkEnd w:id="4"/>
-      <w:bookmarkEnd w:id="5"/>
+          <w:rFonts w:ascii="宋体" w:hAnsi="宋体"/>
+        </w:rPr>
+      </w:pPr>
+      <w:r>
+        <w:rPr>
+          <w:rFonts w:ascii="宋体" w:eastAsia="宋体" w:hAnsi="宋体" w:hint="eastAsia"/>
+        </w:rPr>
+        <w:t>链接自由距离</w:t>
+      </w:r>
     </w:p>
     <w:p>
       <w:pPr>
         <w:pStyle w:val="a1"/>
         <w:spacing w:line="360" w:lineRule="auto"/>
         <w:ind w:firstLine="480"/>
-      </w:pPr>
-      <w:r>
-        <w:rPr>
-          <w:rFonts w:ascii="宋体" w:hAnsi="宋体" w:hint="eastAsia"/>
-        </w:rPr>
-        <w:t>数学公式一般另行起排，</w:t>
-      </w:r>
-      <w:r>
-        <w:rPr>
-          <w:rFonts w:ascii="宋体" w:hAnsi="宋体"/>
-        </w:rPr>
-        <w:t>居中书写</w:t>
-      </w:r>
-      <w:r>
-        <w:rPr>
-          <w:rFonts w:ascii="宋体" w:hAnsi="宋体" w:hint="eastAsia"/>
-        </w:rPr>
-        <w:t>，并用阿拉伯数字分章编号</w:t>
-      </w:r>
-      <w:r>
-        <w:rPr>
-          <w:rFonts w:ascii="宋体" w:hAnsi="宋体"/>
-        </w:rPr>
-        <w:t>。若</w:t>
-      </w:r>
-      <w:r>
-        <w:rPr>
-          <w:rFonts w:ascii="宋体" w:hAnsi="宋体" w:hint="eastAsia"/>
-        </w:rPr>
-        <w:t>数学公式</w:t>
-      </w:r>
-      <w:r>
-        <w:rPr>
-          <w:rFonts w:ascii="宋体" w:hAnsi="宋体"/>
-        </w:rPr>
-        <w:t>前有文字（如"解"、"假定"等），文字空两格写，</w:t>
-      </w:r>
-      <w:r>
-        <w:rPr>
-          <w:rFonts w:ascii="宋体" w:hAnsi="宋体" w:hint="eastAsia"/>
-        </w:rPr>
-        <w:t>数学公式</w:t>
-      </w:r>
-      <w:r>
-        <w:rPr>
-          <w:rFonts w:ascii="宋体" w:hAnsi="宋体"/>
-        </w:rPr>
-        <w:t>仍居中写。</w:t>
-      </w:r>
-      <w:r>
-        <w:rPr>
-          <w:rFonts w:ascii="宋体" w:hAnsi="宋体" w:hint="eastAsia"/>
-        </w:rPr>
-        <w:t>数学公式</w:t>
-      </w:r>
-      <w:r>
-        <w:rPr>
-          <w:rFonts w:ascii="宋体" w:hAnsi="宋体"/>
-        </w:rPr>
-        <w:t>序号按章编排，</w:t>
-      </w:r>
-      <w:r>
-        <w:rPr>
-          <w:rFonts w:ascii="宋体" w:hAnsi="宋体" w:hint="eastAsia"/>
-        </w:rPr>
-        <w:t>序号加圆括号，右顶格排。</w:t>
-      </w:r>
-      <w:r>
-        <w:rPr>
-          <w:rFonts w:ascii="宋体" w:hAnsi="宋体"/>
-        </w:rPr>
-        <w:t>如第</w:t>
-      </w:r>
-      <w:r>
-        <w:rPr>
-          <w:rFonts w:ascii="宋体" w:hAnsi="宋体" w:hint="eastAsia"/>
+        <w:rPr>
+          <w:rFonts w:hint="eastAsia"/>
+        </w:rPr>
+      </w:pPr>
+      <w:r>
+        <w:t>链接自由</w:t>
+      </w:r>
+      <w:r>
+        <w:t>距离</w:t>
+      </w:r>
+      <w:r>
+        <w:t>是决定路径长短的另一个重要部分</w:t>
+      </w:r>
+      <w:r>
+        <w:rPr>
+          <w:rFonts w:hint="eastAsia"/>
+        </w:rPr>
+        <w:t>，</w:t>
+      </w:r>
+      <w:r>
+        <w:rPr>
+          <w:rFonts w:hint="eastAsia"/>
+        </w:rPr>
+        <w:t>可</w:t>
+      </w:r>
+      <w:r>
+        <w:rPr>
+          <w:rFonts w:hint="eastAsia"/>
+        </w:rPr>
+        <w:t>将其对应到</w:t>
+      </w:r>
+      <w:r>
+        <w:rPr>
+          <w:rFonts w:hint="eastAsia"/>
+        </w:rPr>
+        <w:t>普通的道路</w:t>
+      </w:r>
+      <w:r>
+        <w:rPr>
+          <w:rFonts w:hint="eastAsia"/>
+        </w:rPr>
+        <w:t>。</w:t>
+      </w:r>
+      <w:r>
+        <w:rPr>
+          <w:rFonts w:hint="eastAsia"/>
+        </w:rPr>
+        <w:t>视力残疾人在室内行走时不可避免地需要经过这种道路，这里将其作为这一群体影响室内主要因素之一。</w:t>
+      </w:r>
+      <w:r>
+        <w:rPr>
+          <w:rFonts w:hint="eastAsia"/>
+        </w:rPr>
+        <w:t>和链接沿墙距离相同，链接自由距离也可以通过二维欧式距离公式对其进行量化。</w:t>
+      </w:r>
+    </w:p>
+    <w:p>
+      <w:pPr>
+        <w:pStyle w:val="3"/>
+        <w:spacing w:before="240" w:after="120"/>
+        <w:rPr>
+          <w:rFonts w:ascii="宋体" w:eastAsia="宋体" w:hAnsi="宋体" w:hint="eastAsia"/>
+        </w:rPr>
+      </w:pPr>
+      <w:r>
+        <w:rPr>
+          <w:rFonts w:ascii="宋体" w:eastAsia="宋体" w:hAnsi="宋体"/>
+        </w:rPr>
+        <w:t>链接中的直角弯数</w:t>
+      </w:r>
+    </w:p>
+    <w:p>
+      <w:pPr>
+        <w:pStyle w:val="a1"/>
+        <w:spacing w:line="360" w:lineRule="auto"/>
+        <w:ind w:firstLine="480"/>
+        <w:rPr>
+          <w:rFonts w:hint="eastAsia"/>
+        </w:rPr>
+      </w:pPr>
+      <w:r>
+        <w:rPr>
+          <w:rFonts w:hint="eastAsia"/>
+        </w:rPr>
+        <w:t>对视力残疾人来说，确定转弯的角度是一件比较难的事，而对</w:t>
+      </w:r>
+      <w:r>
+        <w:rPr>
+          <w:rFonts w:hint="eastAsia"/>
+        </w:rPr>
+        <w:t>90</w:t>
+      </w:r>
+      <w:r>
+        <w:rPr>
+          <w:rFonts w:hint="eastAsia"/>
+        </w:rPr>
+        <w:t>度这个特殊的角度，他们则是非常的熟悉，从对几个盲童</w:t>
+      </w:r>
+      <w:r>
+        <w:rPr>
+          <w:rFonts w:hint="eastAsia"/>
+        </w:rPr>
+        <w:t>所画</w:t>
+      </w:r>
+      <w:r>
+        <w:rPr>
+          <w:rFonts w:hint="eastAsia"/>
+        </w:rPr>
+        <w:t>地图的分析及</w:t>
+      </w:r>
+      <w:r>
+        <w:rPr>
+          <w:rFonts w:hint="eastAsia"/>
+        </w:rPr>
+        <w:t>与</w:t>
+      </w:r>
+      <w:r>
+        <w:rPr>
+          <w:rFonts w:hint="eastAsia"/>
+        </w:rPr>
+        <w:t>他们的交谈中，我们不难发现这一点。</w:t>
+      </w:r>
+      <w:r>
+        <w:rPr>
+          <w:rFonts w:hint="eastAsia"/>
+        </w:rPr>
+        <w:t>很多针对盲人做的行走训练中也包括了垂直定位这一项，可见直角对盲人的重要性。</w:t>
+      </w:r>
+    </w:p>
+    <w:p>
+      <w:pPr>
+        <w:pStyle w:val="a1"/>
+        <w:spacing w:line="360" w:lineRule="auto"/>
+        <w:ind w:firstLine="480"/>
+        <w:rPr>
+          <w:rFonts w:hint="eastAsia"/>
+        </w:rPr>
+      </w:pPr>
+      <w:r>
+        <w:rPr>
+          <w:rFonts w:hint="eastAsia"/>
+        </w:rPr>
+        <w:t>链接中的直角弯数其实是用来衡量路径中方向变化的特点，相对来说比较抽象，一般都是进行定性的描述，而要在路径权值中使用它的话，就需要对其进行量化处理，引入</w:t>
+      </w:r>
+      <w:r>
+        <w:rPr>
+          <w:rFonts w:hint="eastAsia"/>
+        </w:rPr>
+        <w:t>[0, 1]</w:t>
+      </w:r>
+      <w:r>
+        <w:rPr>
+          <w:rFonts w:hint="eastAsia"/>
+        </w:rPr>
+        <w:t>之间的直角弯转弯系数，使之可以在路径取值中表现出来。</w:t>
+      </w:r>
+      <w:r>
+        <w:rPr>
+          <w:rFonts w:hint="eastAsia"/>
+        </w:rPr>
+        <w:lastRenderedPageBreak/>
+        <w:t>通过对视力残疾人进行调查，得出直角转弯数与直角转弯系数的对应关系</w:t>
+      </w:r>
+      <w:r>
+        <w:rPr>
+          <w:rFonts w:hint="eastAsia"/>
+        </w:rPr>
+        <w:t>，如</w:t>
+      </w:r>
+      <w:r>
+        <w:fldChar w:fldCharType="begin"/>
+      </w:r>
+      <w:r>
+        <w:instrText xml:space="preserve"> </w:instrText>
+      </w:r>
+      <w:r>
+        <w:rPr>
+          <w:rFonts w:hint="eastAsia"/>
+        </w:rPr>
+        <w:instrText>REF _Ref375560005 \h</w:instrText>
+      </w:r>
+      <w:r>
+        <w:instrText xml:space="preserve"> </w:instrText>
+      </w:r>
+      <w:r>
+        <w:fldChar w:fldCharType="separate"/>
+      </w:r>
+      <w:r>
+        <w:rPr>
+          <w:rFonts w:hint="eastAsia"/>
+        </w:rPr>
+        <w:t>表</w:t>
+      </w:r>
+      <w:r>
+        <w:rPr>
+          <w:rFonts w:hint="eastAsia"/>
+        </w:rPr>
+        <w:t xml:space="preserve"> </w:t>
+      </w:r>
+      <w:r>
+        <w:rPr>
+          <w:noProof/>
         </w:rPr>
         <w:t>1</w:t>
       </w:r>
       <w:r>
-        <w:rPr>
-          <w:rFonts w:ascii="宋体" w:hAnsi="宋体"/>
-        </w:rPr>
-        <w:t>章第</w:t>
-      </w:r>
-      <w:r>
-        <w:rPr>
-          <w:rFonts w:ascii="宋体" w:hAnsi="宋体" w:hint="eastAsia"/>
+        <w:t>.</w:t>
+      </w:r>
+      <w:r>
+        <w:rPr>
+          <w:noProof/>
         </w:rPr>
         <w:t>1</w:t>
       </w:r>
       <w:r>
-        <w:rPr>
-          <w:rFonts w:ascii="宋体" w:hAnsi="宋体"/>
-        </w:rPr>
-        <w:t>个</w:t>
-      </w:r>
-      <w:r>
-        <w:rPr>
-          <w:rFonts w:ascii="宋体" w:hAnsi="宋体" w:hint="eastAsia"/>
-        </w:rPr>
-        <w:t>数学公式</w:t>
-      </w:r>
-      <w:r>
-        <w:rPr>
-          <w:rFonts w:ascii="宋体" w:hAnsi="宋体"/>
-        </w:rPr>
-        <w:t>序号为"</w:t>
-      </w:r>
-      <w:r>
-        <w:rPr>
-          <w:rFonts w:ascii="宋体" w:hAnsi="宋体" w:hint="eastAsia"/>
-        </w:rPr>
-        <w:t>公式（</w:t>
-      </w:r>
-      <w:r>
-        <w:rPr>
-          <w:rFonts w:ascii="宋体" w:hAnsi="宋体"/>
+        <w:fldChar w:fldCharType="end"/>
+      </w:r>
+      <w:r>
+        <w:rPr>
+          <w:rFonts w:hint="eastAsia"/>
+        </w:rPr>
+        <w:t>所示。</w:t>
+      </w:r>
+    </w:p>
+    <w:p>
+      <w:pPr>
+        <w:pStyle w:val="af0"/>
+        <w:keepNext/>
+      </w:pPr>
+      <w:bookmarkStart w:id="3" w:name="_Ref375560005"/>
+      <w:r>
+        <w:rPr>
+          <w:rFonts w:hint="eastAsia"/>
+        </w:rPr>
+        <w:t>表</w:t>
+      </w:r>
+      <w:r>
+        <w:rPr>
+          <w:rFonts w:hint="eastAsia"/>
+        </w:rPr>
+        <w:t xml:space="preserve"> </w:t>
+      </w:r>
+      <w:r>
+        <w:fldChar w:fldCharType="begin"/>
+      </w:r>
+      <w:r>
+        <w:instrText xml:space="preserve"> </w:instrText>
+      </w:r>
+      <w:r>
+        <w:rPr>
+          <w:rFonts w:hint="eastAsia"/>
+        </w:rPr>
+        <w:instrText>STYLEREF 1 \s</w:instrText>
+      </w:r>
+      <w:r>
+        <w:instrText xml:space="preserve"> </w:instrText>
+      </w:r>
+      <w:r>
+        <w:fldChar w:fldCharType="separate"/>
+      </w:r>
+      <w:r>
+        <w:rPr>
+          <w:noProof/>
         </w:rPr>
         <w:t>1</w:t>
       </w:r>
       <w:r>
-        <w:rPr>
-          <w:rFonts w:ascii="宋体" w:hAnsi="宋体" w:hint="eastAsia"/>
-        </w:rPr>
+        <w:fldChar w:fldCharType="end"/>
+      </w:r>
+      <w:r>
         <w:t>.</w:t>
       </w:r>
       <w:r>
-        <w:rPr>
-          <w:rFonts w:ascii="宋体" w:hAnsi="宋体"/>
+        <w:fldChar w:fldCharType="begin"/>
+      </w:r>
+      <w:r>
+        <w:instrText xml:space="preserve"> </w:instrText>
+      </w:r>
+      <w:r>
+        <w:rPr>
+          <w:rFonts w:hint="eastAsia"/>
+        </w:rPr>
+        <w:instrText xml:space="preserve">SEQ </w:instrText>
+      </w:r>
+      <w:r>
+        <w:rPr>
+          <w:rFonts w:hint="eastAsia"/>
+        </w:rPr>
+        <w:instrText>表</w:instrText>
+      </w:r>
+      <w:r>
+        <w:rPr>
+          <w:rFonts w:hint="eastAsia"/>
+        </w:rPr>
+        <w:instrText xml:space="preserve"> \* ARABIC \s 1</w:instrText>
+      </w:r>
+      <w:r>
+        <w:instrText xml:space="preserve"> </w:instrText>
+      </w:r>
+      <w:r>
+        <w:fldChar w:fldCharType="separate"/>
+      </w:r>
+      <w:r>
+        <w:rPr>
+          <w:noProof/>
         </w:rPr>
         <w:t>1</w:t>
       </w:r>
       <w:r>
-        <w:rPr>
-          <w:rFonts w:ascii="宋体" w:hAnsi="宋体" w:hint="eastAsia"/>
-        </w:rPr>
-        <w:t>）</w:t>
-      </w:r>
-      <w:r>
-        <w:rPr>
-          <w:rFonts w:ascii="宋体" w:hAnsi="宋体"/>
-        </w:rPr>
-        <w:t>"。文中引用</w:t>
-      </w:r>
-      <w:r>
-        <w:rPr>
-          <w:rFonts w:ascii="宋体" w:hAnsi="宋体" w:hint="eastAsia"/>
-        </w:rPr>
-        <w:t>数学公式</w:t>
-      </w:r>
-      <w:r>
-        <w:rPr>
-          <w:rFonts w:ascii="宋体" w:hAnsi="宋体"/>
-        </w:rPr>
-        <w:t>时，一般用"见</w:t>
-      </w:r>
-      <w:r>
-        <w:rPr>
-          <w:rFonts w:ascii="宋体" w:hAnsi="宋体" w:hint="eastAsia"/>
-        </w:rPr>
-        <w:t>公</w:t>
-      </w:r>
-      <w:r>
-        <w:rPr>
-          <w:rFonts w:ascii="宋体" w:hAnsi="宋体"/>
-        </w:rPr>
-        <w:t>式</w:t>
-      </w:r>
-      <w:r>
-        <w:rPr>
-          <w:rFonts w:ascii="宋体" w:hAnsi="宋体" w:hint="eastAsia"/>
-        </w:rPr>
-        <w:t>（</w:t>
-      </w:r>
-      <w:r>
-        <w:rPr>
-          <w:rFonts w:ascii="宋体" w:hAnsi="宋体"/>
-        </w:rPr>
-        <w:t>1</w:t>
-      </w:r>
-      <w:r>
-        <w:rPr>
-          <w:rFonts w:ascii="宋体" w:hAnsi="宋体" w:hint="eastAsia"/>
-        </w:rPr>
-        <w:t>.</w:t>
-      </w:r>
-      <w:r>
-        <w:rPr>
-          <w:rFonts w:ascii="宋体" w:hAnsi="宋体"/>
-        </w:rPr>
-        <w:t>1</w:t>
-      </w:r>
-      <w:r>
-        <w:rPr>
-          <w:rFonts w:ascii="宋体" w:hAnsi="宋体" w:hint="eastAsia"/>
-        </w:rPr>
-        <w:t>）</w:t>
-      </w:r>
-      <w:r>
-        <w:rPr>
-          <w:rFonts w:ascii="宋体" w:hAnsi="宋体"/>
-        </w:rPr>
-        <w:t>"或"</w:t>
-      </w:r>
-      <w:r>
-        <w:rPr>
-          <w:rFonts w:ascii="宋体" w:hAnsi="宋体" w:hint="eastAsia"/>
-        </w:rPr>
-        <w:t>公</w:t>
-      </w:r>
-      <w:r>
-        <w:rPr>
-          <w:rFonts w:ascii="宋体" w:hAnsi="宋体"/>
-        </w:rPr>
-        <w:t>式</w:t>
-      </w:r>
-      <w:r>
-        <w:rPr>
-          <w:rFonts w:ascii="宋体" w:hAnsi="宋体" w:hint="eastAsia"/>
-        </w:rPr>
-        <w:t>（1.1）</w:t>
-      </w:r>
-      <w:r>
-        <w:rPr>
-          <w:rFonts w:ascii="宋体" w:hAnsi="宋体"/>
-        </w:rPr>
-        <w:t>"。</w:t>
-      </w:r>
+        <w:fldChar w:fldCharType="end"/>
+      </w:r>
+      <w:bookmarkEnd w:id="3"/>
+      <w:r>
+        <w:rPr>
+          <w:rFonts w:hint="eastAsia"/>
+        </w:rPr>
+        <w:t xml:space="preserve"> </w:t>
+      </w:r>
+      <w:r>
+        <w:rPr>
+          <w:rFonts w:hint="eastAsia"/>
+        </w:rPr>
+        <w:t>直角转弯数与直角转弯系数之间的对应关系</w:t>
+      </w:r>
+    </w:p>
+    <w:tbl>
+      <w:tblPr>
+        <w:tblStyle w:val="13"/>
+        <w:tblW w:w="0" w:type="auto"/>
+        <w:tblLook w:val="04A0" w:firstRow="1" w:lastRow="0" w:firstColumn="1" w:lastColumn="0" w:noHBand="0" w:noVBand="1"/>
+      </w:tblPr>
+      <w:tblGrid>
+        <w:gridCol w:w="1668"/>
+        <w:gridCol w:w="1156"/>
+        <w:gridCol w:w="1156"/>
+        <w:gridCol w:w="1157"/>
+        <w:gridCol w:w="1156"/>
+        <w:gridCol w:w="1156"/>
+        <w:gridCol w:w="1157"/>
+      </w:tblGrid>
+      <w:tr>
+        <w:trPr>
+          <w:cnfStyle w:val="100000000000" w:firstRow="1" w:lastRow="0" w:firstColumn="0" w:lastColumn="0" w:oddVBand="0" w:evenVBand="0" w:oddHBand="0" w:evenHBand="0" w:firstRowFirstColumn="0" w:firstRowLastColumn="0" w:lastRowFirstColumn="0" w:lastRowLastColumn="0"/>
+        </w:trPr>
+        <w:tc>
+          <w:tcPr>
+            <w:cnfStyle w:val="001000000000" w:firstRow="0" w:lastRow="0" w:firstColumn="1" w:lastColumn="0" w:oddVBand="0" w:evenVBand="0" w:oddHBand="0" w:evenHBand="0" w:firstRowFirstColumn="0" w:firstRowLastColumn="0" w:lastRowFirstColumn="0" w:lastRowLastColumn="0"/>
+            <w:tcW w:w="1668" w:type="dxa"/>
+          </w:tcPr>
+          <w:p>
+            <w:pPr>
+              <w:pStyle w:val="a1"/>
+              <w:spacing w:line="360" w:lineRule="auto"/>
+              <w:ind w:firstLineChars="0" w:firstLine="0"/>
+              <w:rPr>
+                <w:rFonts w:hint="eastAsia"/>
+                <w:i w:val="0"/>
+              </w:rPr>
+            </w:pPr>
+            <w:r>
+              <w:rPr>
+                <w:rFonts w:hint="eastAsia"/>
+                <w:i w:val="0"/>
+              </w:rPr>
+              <w:t>直角转弯数</w:t>
+            </w:r>
+          </w:p>
+        </w:tc>
+        <w:tc>
+          <w:tcPr>
+            <w:tcW w:w="1156" w:type="dxa"/>
+            <w:vAlign w:val="center"/>
+          </w:tcPr>
+          <w:p>
+            <w:pPr>
+              <w:pStyle w:val="a1"/>
+              <w:spacing w:line="360" w:lineRule="auto"/>
+              <w:ind w:firstLineChars="0" w:firstLine="0"/>
+              <w:cnfStyle w:val="100000000000" w:firstRow="1" w:lastRow="0" w:firstColumn="0" w:lastColumn="0" w:oddVBand="0" w:evenVBand="0" w:oddHBand="0" w:evenHBand="0" w:firstRowFirstColumn="0" w:firstRowLastColumn="0" w:lastRowFirstColumn="0" w:lastRowLastColumn="0"/>
+              <w:rPr>
+                <w:rFonts w:hint="eastAsia"/>
+                <w:i w:val="0"/>
+              </w:rPr>
+            </w:pPr>
+            <w:r>
+              <w:rPr>
+                <w:rFonts w:hint="eastAsia"/>
+                <w:i w:val="0"/>
+              </w:rPr>
+              <w:t>0</w:t>
+            </w:r>
+          </w:p>
+        </w:tc>
+        <w:tc>
+          <w:tcPr>
+            <w:tcW w:w="1156" w:type="dxa"/>
+            <w:vAlign w:val="center"/>
+          </w:tcPr>
+          <w:p>
+            <w:pPr>
+              <w:pStyle w:val="a1"/>
+              <w:spacing w:line="360" w:lineRule="auto"/>
+              <w:ind w:firstLineChars="0" w:firstLine="0"/>
+              <w:cnfStyle w:val="100000000000" w:firstRow="1" w:lastRow="0" w:firstColumn="0" w:lastColumn="0" w:oddVBand="0" w:evenVBand="0" w:oddHBand="0" w:evenHBand="0" w:firstRowFirstColumn="0" w:firstRowLastColumn="0" w:lastRowFirstColumn="0" w:lastRowLastColumn="0"/>
+              <w:rPr>
+                <w:rFonts w:hint="eastAsia"/>
+                <w:i w:val="0"/>
+              </w:rPr>
+            </w:pPr>
+            <w:r>
+              <w:rPr>
+                <w:rFonts w:hint="eastAsia"/>
+                <w:i w:val="0"/>
+              </w:rPr>
+              <w:t>1</w:t>
+            </w:r>
+          </w:p>
+        </w:tc>
+        <w:tc>
+          <w:tcPr>
+            <w:tcW w:w="1157" w:type="dxa"/>
+            <w:vAlign w:val="center"/>
+          </w:tcPr>
+          <w:p>
+            <w:pPr>
+              <w:pStyle w:val="a1"/>
+              <w:spacing w:line="360" w:lineRule="auto"/>
+              <w:ind w:firstLineChars="0" w:firstLine="0"/>
+              <w:cnfStyle w:val="100000000000" w:firstRow="1" w:lastRow="0" w:firstColumn="0" w:lastColumn="0" w:oddVBand="0" w:evenVBand="0" w:oddHBand="0" w:evenHBand="0" w:firstRowFirstColumn="0" w:firstRowLastColumn="0" w:lastRowFirstColumn="0" w:lastRowLastColumn="0"/>
+              <w:rPr>
+                <w:rFonts w:hint="eastAsia"/>
+                <w:i w:val="0"/>
+              </w:rPr>
+            </w:pPr>
+            <w:r>
+              <w:rPr>
+                <w:rFonts w:hint="eastAsia"/>
+                <w:i w:val="0"/>
+              </w:rPr>
+              <w:t>2</w:t>
+            </w:r>
+          </w:p>
+        </w:tc>
+        <w:tc>
+          <w:tcPr>
+            <w:tcW w:w="1156" w:type="dxa"/>
+            <w:vAlign w:val="center"/>
+          </w:tcPr>
+          <w:p>
+            <w:pPr>
+              <w:pStyle w:val="a1"/>
+              <w:spacing w:line="360" w:lineRule="auto"/>
+              <w:ind w:firstLineChars="0" w:firstLine="0"/>
+              <w:cnfStyle w:val="100000000000" w:firstRow="1" w:lastRow="0" w:firstColumn="0" w:lastColumn="0" w:oddVBand="0" w:evenVBand="0" w:oddHBand="0" w:evenHBand="0" w:firstRowFirstColumn="0" w:firstRowLastColumn="0" w:lastRowFirstColumn="0" w:lastRowLastColumn="0"/>
+              <w:rPr>
+                <w:rFonts w:hint="eastAsia"/>
+                <w:i w:val="0"/>
+              </w:rPr>
+            </w:pPr>
+            <w:r>
+              <w:rPr>
+                <w:rFonts w:hint="eastAsia"/>
+                <w:i w:val="0"/>
+              </w:rPr>
+              <w:t>3</w:t>
+            </w:r>
+          </w:p>
+        </w:tc>
+        <w:tc>
+          <w:tcPr>
+            <w:tcW w:w="1156" w:type="dxa"/>
+            <w:vAlign w:val="center"/>
+          </w:tcPr>
+          <w:p>
+            <w:pPr>
+              <w:pStyle w:val="a1"/>
+              <w:spacing w:line="360" w:lineRule="auto"/>
+              <w:ind w:firstLineChars="0" w:firstLine="0"/>
+              <w:cnfStyle w:val="100000000000" w:firstRow="1" w:lastRow="0" w:firstColumn="0" w:lastColumn="0" w:oddVBand="0" w:evenVBand="0" w:oddHBand="0" w:evenHBand="0" w:firstRowFirstColumn="0" w:firstRowLastColumn="0" w:lastRowFirstColumn="0" w:lastRowLastColumn="0"/>
+              <w:rPr>
+                <w:rFonts w:hint="eastAsia"/>
+                <w:i w:val="0"/>
+              </w:rPr>
+            </w:pPr>
+            <w:r>
+              <w:rPr>
+                <w:rFonts w:hint="eastAsia"/>
+                <w:i w:val="0"/>
+              </w:rPr>
+              <w:t>4</w:t>
+            </w:r>
+          </w:p>
+        </w:tc>
+        <w:tc>
+          <w:tcPr>
+            <w:tcW w:w="1157" w:type="dxa"/>
+            <w:vAlign w:val="center"/>
+          </w:tcPr>
+          <w:p>
+            <w:pPr>
+              <w:pStyle w:val="a1"/>
+              <w:spacing w:line="360" w:lineRule="auto"/>
+              <w:ind w:firstLineChars="0" w:firstLine="0"/>
+              <w:cnfStyle w:val="100000000000" w:firstRow="1" w:lastRow="0" w:firstColumn="0" w:lastColumn="0" w:oddVBand="0" w:evenVBand="0" w:oddHBand="0" w:evenHBand="0" w:firstRowFirstColumn="0" w:firstRowLastColumn="0" w:lastRowFirstColumn="0" w:lastRowLastColumn="0"/>
+              <w:rPr>
+                <w:rFonts w:hint="eastAsia"/>
+                <w:i w:val="0"/>
+              </w:rPr>
+            </w:pPr>
+            <w:r>
+              <w:rPr>
+                <w:rFonts w:hint="eastAsia"/>
+                <w:i w:val="0"/>
+              </w:rPr>
+              <w:t>&gt;4</w:t>
+            </w:r>
+          </w:p>
+        </w:tc>
+      </w:tr>
+      <w:tr>
+        <w:tc>
+          <w:tcPr>
+            <w:cnfStyle w:val="001000000000" w:firstRow="0" w:lastRow="0" w:firstColumn="1" w:lastColumn="0" w:oddVBand="0" w:evenVBand="0" w:oddHBand="0" w:evenHBand="0" w:firstRowFirstColumn="0" w:firstRowLastColumn="0" w:lastRowFirstColumn="0" w:lastRowLastColumn="0"/>
+            <w:tcW w:w="1668" w:type="dxa"/>
+          </w:tcPr>
+          <w:p>
+            <w:pPr>
+              <w:pStyle w:val="a1"/>
+              <w:spacing w:line="360" w:lineRule="auto"/>
+              <w:ind w:firstLineChars="0" w:firstLine="0"/>
+              <w:rPr>
+                <w:rFonts w:hint="eastAsia"/>
+              </w:rPr>
+            </w:pPr>
+            <w:r>
+              <w:rPr>
+                <w:rFonts w:hint="eastAsia"/>
+              </w:rPr>
+              <w:t>直角转弯系数</w:t>
+            </w:r>
+          </w:p>
+        </w:tc>
+        <w:tc>
+          <w:tcPr>
+            <w:tcW w:w="1156" w:type="dxa"/>
+            <w:vAlign w:val="center"/>
+          </w:tcPr>
+          <w:p>
+            <w:pPr>
+              <w:pStyle w:val="a1"/>
+              <w:spacing w:line="360" w:lineRule="auto"/>
+              <w:ind w:firstLineChars="0" w:firstLine="0"/>
+              <w:cnfStyle w:val="000000000000" w:firstRow="0" w:lastRow="0" w:firstColumn="0" w:lastColumn="0" w:oddVBand="0" w:evenVBand="0" w:oddHBand="0" w:evenHBand="0" w:firstRowFirstColumn="0" w:firstRowLastColumn="0" w:lastRowFirstColumn="0" w:lastRowLastColumn="0"/>
+              <w:rPr>
+                <w:rFonts w:hint="eastAsia"/>
+              </w:rPr>
+            </w:pPr>
+            <w:r>
+              <w:rPr>
+                <w:rFonts w:hint="eastAsia"/>
+              </w:rPr>
+              <w:t>0</w:t>
+            </w:r>
+          </w:p>
+        </w:tc>
+        <w:tc>
+          <w:tcPr>
+            <w:tcW w:w="1156" w:type="dxa"/>
+            <w:vAlign w:val="center"/>
+          </w:tcPr>
+          <w:p>
+            <w:pPr>
+              <w:pStyle w:val="a1"/>
+              <w:spacing w:line="360" w:lineRule="auto"/>
+              <w:ind w:firstLineChars="0" w:firstLine="0"/>
+              <w:cnfStyle w:val="000000000000" w:firstRow="0" w:lastRow="0" w:firstColumn="0" w:lastColumn="0" w:oddVBand="0" w:evenVBand="0" w:oddHBand="0" w:evenHBand="0" w:firstRowFirstColumn="0" w:firstRowLastColumn="0" w:lastRowFirstColumn="0" w:lastRowLastColumn="0"/>
+              <w:rPr>
+                <w:rFonts w:hint="eastAsia"/>
+              </w:rPr>
+            </w:pPr>
+            <w:r>
+              <w:rPr>
+                <w:rFonts w:hint="eastAsia"/>
+              </w:rPr>
+              <w:t>0.2</w:t>
+            </w:r>
+          </w:p>
+        </w:tc>
+        <w:tc>
+          <w:tcPr>
+            <w:tcW w:w="1157" w:type="dxa"/>
+            <w:vAlign w:val="center"/>
+          </w:tcPr>
+          <w:p>
+            <w:pPr>
+              <w:pStyle w:val="a1"/>
+              <w:spacing w:line="360" w:lineRule="auto"/>
+              <w:ind w:firstLineChars="0" w:firstLine="0"/>
+              <w:cnfStyle w:val="000000000000" w:firstRow="0" w:lastRow="0" w:firstColumn="0" w:lastColumn="0" w:oddVBand="0" w:evenVBand="0" w:oddHBand="0" w:evenHBand="0" w:firstRowFirstColumn="0" w:firstRowLastColumn="0" w:lastRowFirstColumn="0" w:lastRowLastColumn="0"/>
+              <w:rPr>
+                <w:rFonts w:hint="eastAsia"/>
+              </w:rPr>
+            </w:pPr>
+            <w:r>
+              <w:rPr>
+                <w:rFonts w:hint="eastAsia"/>
+              </w:rPr>
+              <w:t>0.4</w:t>
+            </w:r>
+          </w:p>
+        </w:tc>
+        <w:tc>
+          <w:tcPr>
+            <w:tcW w:w="1156" w:type="dxa"/>
+            <w:vAlign w:val="center"/>
+          </w:tcPr>
+          <w:p>
+            <w:pPr>
+              <w:pStyle w:val="a1"/>
+              <w:spacing w:line="360" w:lineRule="auto"/>
+              <w:ind w:firstLineChars="0" w:firstLine="0"/>
+              <w:cnfStyle w:val="000000000000" w:firstRow="0" w:lastRow="0" w:firstColumn="0" w:lastColumn="0" w:oddVBand="0" w:evenVBand="0" w:oddHBand="0" w:evenHBand="0" w:firstRowFirstColumn="0" w:firstRowLastColumn="0" w:lastRowFirstColumn="0" w:lastRowLastColumn="0"/>
+              <w:rPr>
+                <w:rFonts w:hint="eastAsia"/>
+              </w:rPr>
+            </w:pPr>
+            <w:r>
+              <w:rPr>
+                <w:rFonts w:hint="eastAsia"/>
+              </w:rPr>
+              <w:t>0.6</w:t>
+            </w:r>
+          </w:p>
+        </w:tc>
+        <w:tc>
+          <w:tcPr>
+            <w:tcW w:w="1156" w:type="dxa"/>
+            <w:vAlign w:val="center"/>
+          </w:tcPr>
+          <w:p>
+            <w:pPr>
+              <w:pStyle w:val="a1"/>
+              <w:spacing w:line="360" w:lineRule="auto"/>
+              <w:ind w:firstLineChars="0" w:firstLine="0"/>
+              <w:cnfStyle w:val="000000000000" w:firstRow="0" w:lastRow="0" w:firstColumn="0" w:lastColumn="0" w:oddVBand="0" w:evenVBand="0" w:oddHBand="0" w:evenHBand="0" w:firstRowFirstColumn="0" w:firstRowLastColumn="0" w:lastRowFirstColumn="0" w:lastRowLastColumn="0"/>
+              <w:rPr>
+                <w:rFonts w:hint="eastAsia"/>
+              </w:rPr>
+            </w:pPr>
+            <w:r>
+              <w:rPr>
+                <w:rFonts w:hint="eastAsia"/>
+              </w:rPr>
+              <w:t>0.8</w:t>
+            </w:r>
+          </w:p>
+        </w:tc>
+        <w:tc>
+          <w:tcPr>
+            <w:tcW w:w="1157" w:type="dxa"/>
+            <w:vAlign w:val="center"/>
+          </w:tcPr>
+          <w:p>
+            <w:pPr>
+              <w:pStyle w:val="a1"/>
+              <w:spacing w:line="360" w:lineRule="auto"/>
+              <w:ind w:firstLineChars="0" w:firstLine="0"/>
+              <w:cnfStyle w:val="000000000000" w:firstRow="0" w:lastRow="0" w:firstColumn="0" w:lastColumn="0" w:oddVBand="0" w:evenVBand="0" w:oddHBand="0" w:evenHBand="0" w:firstRowFirstColumn="0" w:firstRowLastColumn="0" w:lastRowFirstColumn="0" w:lastRowLastColumn="0"/>
+              <w:rPr>
+                <w:rFonts w:hint="eastAsia"/>
+              </w:rPr>
+            </w:pPr>
+            <w:r>
+              <w:rPr>
+                <w:rFonts w:hint="eastAsia"/>
+              </w:rPr>
+              <w:t>1</w:t>
+            </w:r>
+          </w:p>
+        </w:tc>
+      </w:tr>
+    </w:tbl>
+    <w:p>
+      <w:pPr>
+        <w:pStyle w:val="a1"/>
+        <w:spacing w:line="360" w:lineRule="auto"/>
+        <w:ind w:firstLineChars="0" w:firstLine="0"/>
+        <w:rPr>
+          <w:rFonts w:hint="eastAsia"/>
+        </w:rPr>
+      </w:pPr>
+    </w:p>
+    <w:p>
+      <w:pPr>
+        <w:pStyle w:val="a1"/>
+        <w:spacing w:line="360" w:lineRule="auto"/>
+        <w:ind w:firstLine="480"/>
+        <w:rPr>
+          <w:rFonts w:hint="eastAsia"/>
+        </w:rPr>
+      </w:pPr>
+      <w:r>
+        <w:rPr>
+          <w:rFonts w:hint="eastAsia"/>
+        </w:rPr>
+        <w:t>链接中的非直角弯数</w:t>
+      </w:r>
+    </w:p>
+    <w:p>
+      <w:pPr>
+        <w:pStyle w:val="a1"/>
+        <w:spacing w:line="360" w:lineRule="auto"/>
+        <w:ind w:firstLine="480"/>
+        <w:rPr>
+          <w:rFonts w:hint="eastAsia"/>
+        </w:rPr>
+      </w:pPr>
+      <w:r>
+        <w:rPr>
+          <w:rFonts w:hint="eastAsia"/>
+        </w:rPr>
+        <w:t>链接中的电梯数</w:t>
+      </w:r>
+    </w:p>
+    <w:p>
+      <w:pPr>
+        <w:pStyle w:val="a1"/>
+        <w:spacing w:line="360" w:lineRule="auto"/>
+        <w:ind w:firstLine="480"/>
+      </w:pPr>
+      <w:r>
+        <w:rPr>
+          <w:rFonts w:hint="eastAsia"/>
+        </w:rPr>
+        <w:t>链接中的楼梯数</w:t>
+      </w:r>
+    </w:p>
+    <w:p>
+      <w:pPr>
+        <w:pStyle w:val="3"/>
+        <w:spacing w:before="240" w:after="120"/>
+        <w:rPr>
+          <w:rFonts w:ascii="宋体" w:eastAsia="宋体" w:hAnsi="宋体"/>
+        </w:rPr>
+      </w:pPr>
+      <w:bookmarkStart w:id="4" w:name="_Toc165262371"/>
+      <w:bookmarkStart w:id="5" w:name="_Toc373869755"/>
+      <w:bookmarkStart w:id="6" w:name="_Toc373953846"/>
+      <w:bookmarkEnd w:id="4"/>
+      <w:bookmarkEnd w:id="5"/>
+      <w:bookmarkEnd w:id="6"/>
     </w:p>
     <w:p>
       <w:pPr>
@@ -613,56 +2061,52 @@
         <w:spacing w:before="240"/>
         <w:ind w:left="578" w:hanging="578"/>
         <w:rPr>
-          <w:rFonts w:ascii="宋体" w:eastAsia="宋体" w:hAnsi="宋体"/>
-        </w:rPr>
-      </w:pPr>
-      <w:bookmarkStart w:id="6" w:name="_Toc165262372"/>
-      <w:bookmarkStart w:id="7" w:name="_Toc373869757"/>
-      <w:bookmarkStart w:id="8" w:name="_Toc373953850"/>
-      <w:r>
-        <w:rPr>
           <w:rFonts w:ascii="宋体" w:eastAsia="宋体" w:hAnsi="宋体" w:hint="eastAsia"/>
         </w:rPr>
-        <w:lastRenderedPageBreak/>
+      </w:pPr>
+      <w:bookmarkStart w:id="7" w:name="_Toc165262372"/>
+      <w:bookmarkStart w:id="8" w:name="_Toc373869757"/>
+      <w:bookmarkStart w:id="9" w:name="_Toc373953850"/>
+      <w:r>
+        <w:rPr>
+          <w:rFonts w:ascii="宋体" w:eastAsia="宋体" w:hAnsi="宋体" w:hint="eastAsia"/>
+        </w:rPr>
         <w:t>本章小结</w:t>
       </w:r>
-      <w:bookmarkEnd w:id="6"/>
+      <w:bookmarkStart w:id="10" w:name="_Toc165262373"/>
+      <w:bookmarkStart w:id="11" w:name="_Toc373869758"/>
+      <w:bookmarkStart w:id="12" w:name="_Toc373953851"/>
       <w:bookmarkEnd w:id="7"/>
       <w:bookmarkEnd w:id="8"/>
-    </w:p>
-    <w:p>
-      <w:pPr>
-        <w:pStyle w:val="3"/>
-        <w:spacing w:before="240" w:after="120"/>
-        <w:rPr>
-          <w:rFonts w:ascii="宋体" w:eastAsia="宋体" w:hAnsi="宋体"/>
-        </w:rPr>
-      </w:pPr>
-      <w:bookmarkStart w:id="9" w:name="_Toc165262373"/>
-      <w:bookmarkStart w:id="10" w:name="_Toc373869758"/>
-      <w:bookmarkStart w:id="11" w:name="_Toc373953851"/>
       <w:bookmarkEnd w:id="9"/>
       <w:bookmarkEnd w:id="10"/>
       <w:bookmarkEnd w:id="11"/>
+      <w:bookmarkEnd w:id="12"/>
     </w:p>
     <w:p>
       <w:pPr>
-        <w:pStyle w:val="4"/>
-        <w:spacing w:before="240" w:after="120"/>
-        <w:ind w:left="862" w:hanging="862"/>
-        <w:rPr>
-          <w:rFonts w:ascii="宋体" w:eastAsia="宋体" w:hAnsi="宋体"/>
-        </w:rPr>
-      </w:pPr>
+        <w:pStyle w:val="a1"/>
+        <w:ind w:firstLine="480"/>
+        <w:rPr>
+          <w:rFonts w:hint="eastAsia"/>
+        </w:rPr>
+      </w:pPr>
+      <w:bookmarkStart w:id="13" w:name="_GoBack"/>
+      <w:bookmarkEnd w:id="13"/>
     </w:p>
     <w:p>
       <w:pPr>
         <w:pStyle w:val="a1"/>
-        <w:spacing w:line="360" w:lineRule="auto"/>
         <w:ind w:firstLine="480"/>
         <w:rPr>
-          <w:rFonts w:ascii="宋体" w:hAnsi="宋体"/>
-        </w:rPr>
+          <w:rFonts w:hint="eastAsia"/>
+        </w:rPr>
+      </w:pPr>
+    </w:p>
+    <w:p>
+      <w:pPr>
+        <w:pStyle w:val="a1"/>
+        <w:ind w:firstLine="480"/>
         <w:sectPr>
           <w:headerReference w:type="even" r:id="rId9"/>
           <w:headerReference w:type="default" r:id="rId10"/>
@@ -686,9 +2130,9 @@
           <w:rFonts w:ascii="宋体" w:eastAsia="宋体" w:hAnsi="宋体"/>
         </w:rPr>
       </w:pPr>
-      <w:bookmarkStart w:id="12" w:name="_Toc165262394"/>
-      <w:bookmarkStart w:id="13" w:name="_Toc373869773"/>
-      <w:bookmarkStart w:id="14" w:name="_Toc373953866"/>
+      <w:bookmarkStart w:id="14" w:name="_Toc165262394"/>
+      <w:bookmarkStart w:id="15" w:name="_Toc373869773"/>
+      <w:bookmarkStart w:id="16" w:name="_Toc373953866"/>
       <w:r>
         <w:rPr>
           <w:rFonts w:ascii="宋体" w:eastAsia="宋体" w:hAnsi="宋体" w:hint="eastAsia"/>
@@ -696,9 +2140,9 @@
         <w:lastRenderedPageBreak/>
         <w:t>参考文献</w:t>
       </w:r>
-      <w:bookmarkEnd w:id="12"/>
-      <w:bookmarkEnd w:id="13"/>
       <w:bookmarkEnd w:id="14"/>
+      <w:bookmarkEnd w:id="15"/>
+      <w:bookmarkEnd w:id="16"/>
     </w:p>
     <w:p>
       <w:pPr>
@@ -709,93 +2153,90 @@
     <w:p>
       <w:pPr>
         <w:pStyle w:val="EndNoteBibliography"/>
+      </w:pPr>
+      <w:r>
+        <w:fldChar w:fldCharType="begin"/>
+      </w:r>
+      <w:r>
+        <w:instrText xml:space="preserve"> ADDIN EN.REFLIST </w:instrText>
+      </w:r>
+      <w:r>
+        <w:fldChar w:fldCharType="separate"/>
+      </w:r>
+      <w:bookmarkStart w:id="17" w:name="_ENREF_1"/>
+      <w:r>
         <w:rPr>
           <w:rFonts w:hint="eastAsia"/>
         </w:rPr>
-      </w:pPr>
-      <w:r>
-        <w:fldChar w:fldCharType="begin"/>
-      </w:r>
-      <w:r>
-        <w:instrText xml:space="preserve"> ADDIN EN.REFLIST </w:instrText>
-      </w:r>
-      <w:r>
-        <w:fldChar w:fldCharType="separate"/>
-      </w:r>
-      <w:bookmarkStart w:id="15" w:name="_ENREF_1"/>
+        <w:t>[1]</w:t>
+      </w:r>
+      <w:r>
+        <w:rPr>
+          <w:rFonts w:ascii="System" w:eastAsia="System" w:hint="eastAsia"/>
+        </w:rPr>
+        <w:t xml:space="preserve"> </w:t>
+      </w:r>
       <w:r>
         <w:rPr>
           <w:rFonts w:hint="eastAsia"/>
         </w:rPr>
-        <w:t>[1]</w:t>
-      </w:r>
-      <w:r>
-        <w:rPr>
-          <w:rFonts w:ascii="System" w:eastAsia="System" w:hint="eastAsia"/>
-        </w:rPr>
-        <w:t xml:space="preserve"> </w:t>
+        <w:t>赵春燕</w:t>
       </w:r>
       <w:r>
         <w:rPr>
           <w:rFonts w:hint="eastAsia"/>
         </w:rPr>
-        <w:t>赵春燕</w:t>
+        <w:t xml:space="preserve">, </w:t>
       </w:r>
       <w:r>
         <w:rPr>
           <w:rFonts w:hint="eastAsia"/>
         </w:rPr>
+        <w:t>王国华</w:t>
+      </w:r>
+      <w:r>
+        <w:rPr>
+          <w:rFonts w:hint="eastAsia"/>
+        </w:rPr>
         <w:t xml:space="preserve">, </w:t>
       </w:r>
       <w:r>
         <w:rPr>
           <w:rFonts w:hint="eastAsia"/>
         </w:rPr>
-        <w:t>王国华</w:t>
+        <w:t>周军</w:t>
       </w:r>
       <w:r>
         <w:rPr>
           <w:rFonts w:hint="eastAsia"/>
         </w:rPr>
-        <w:t xml:space="preserve">, </w:t>
+        <w:t xml:space="preserve">. </w:t>
       </w:r>
       <w:r>
         <w:rPr>
           <w:rFonts w:hint="eastAsia"/>
         </w:rPr>
-        <w:t>周军</w:t>
+        <w:t>支持城市多种交通方式的最佳路径分析</w:t>
       </w:r>
       <w:r>
         <w:rPr>
           <w:rFonts w:hint="eastAsia"/>
         </w:rPr>
-        <w:t xml:space="preserve">. </w:t>
+        <w:t xml:space="preserve">[J]. </w:t>
       </w:r>
       <w:r>
         <w:rPr>
           <w:rFonts w:hint="eastAsia"/>
         </w:rPr>
-        <w:t>支持城市多种交通方式的最佳路径分析</w:t>
+        <w:t>测绘信息与工程</w:t>
       </w:r>
       <w:r>
         <w:rPr>
           <w:rFonts w:hint="eastAsia"/>
         </w:rPr>
-        <w:t xml:space="preserve">[J]. </w:t>
-      </w:r>
-      <w:r>
-        <w:rPr>
-          <w:rFonts w:hint="eastAsia"/>
-        </w:rPr>
-        <w:t>测绘信息与工程</w:t>
-      </w:r>
-      <w:r>
-        <w:rPr>
-          <w:rFonts w:hint="eastAsia"/>
-        </w:rPr>
         <w:t>, 2009, 34(4): 8-10.</w:t>
       </w:r>
-      <w:bookmarkEnd w:id="15"/>
+      <w:bookmarkEnd w:id="17"/>
     </w:p>
     <w:p>
       <w:pPr>
@@ -918,7 +2359,7 @@
         <w:rStyle w:val="af6"/>
         <w:noProof/>
       </w:rPr>
-      <w:t>2</w:t>
+      <w:t>3</w:t>
     </w:r>
     <w:r>
       <w:rPr>
@@ -1002,7 +2443,7 @@
         <w:rStyle w:val="af6"/>
         <w:noProof/>
       </w:rPr>
-      <w:t>3</w:t>
+      <w:t>4</w:t>
     </w:r>
     <w:r>
       <w:rPr>
@@ -2290,6 +3731,18 @@
     <w:abstractNumId w:val="15"/>
   </w:num>
   <w:num w:numId="41">
+    <w:abstractNumId w:val="15"/>
+  </w:num>
+  <w:num w:numId="42">
+    <w:abstractNumId w:val="15"/>
+  </w:num>
+  <w:num w:numId="43">
+    <w:abstractNumId w:val="15"/>
+  </w:num>
+  <w:num w:numId="44">
+    <w:abstractNumId w:val="15"/>
+  </w:num>
+  <w:num w:numId="45">
     <w:abstractNumId w:val="15"/>
   </w:num>
   <w:numIdMacAtCleanup w:val="3"/>
@@ -2534,6 +3987,7 @@
   <w:style w:type="character" w:default="1" w:styleId="a2">
     <w:name w:val="Default Paragraph Font"/>
     <w:uiPriority w:val="1"/>
+    <w:semiHidden/>
     <w:unhideWhenUsed/>
   </w:style>
   <w:style w:type="table" w:default="1" w:styleId="a3">
@@ -3209,6 +4663,96 @@
       <w:sz w:val="24"/>
       <w:szCs w:val="24"/>
     </w:rPr>
+  </w:style>
+  <w:style w:type="table" w:styleId="13">
+    <w:name w:val="Table Classic 1"/>
+    <w:basedOn w:val="a3"/>
+    <w:rsid w:val="00315B75"/>
+    <w:pPr>
+      <w:widowControl w:val="0"/>
+      <w:jc w:val="both"/>
+    </w:pPr>
+    <w:tblPr>
+      <w:tblInd w:w="0" w:type="dxa"/>
+      <w:tblBorders>
+        <w:top w:val="single" w:sz="12" w:space="0" w:color="000000"/>
+        <w:bottom w:val="single" w:sz="12" w:space="0" w:color="000000"/>
+      </w:tblBorders>
+      <w:tblCellMar>
+        <w:top w:w="0" w:type="dxa"/>
+        <w:left w:w="108" w:type="dxa"/>
+        <w:bottom w:w="0" w:type="dxa"/>
+        <w:right w:w="108" w:type="dxa"/>
+      </w:tblCellMar>
+    </w:tblPr>
+    <w:tcPr>
+      <w:shd w:val="clear" w:color="auto" w:fill="auto"/>
+    </w:tcPr>
+    <w:tblStylePr w:type="firstRow">
+      <w:rPr>
+        <w:i/>
+        <w:iCs/>
+      </w:rPr>
+      <w:tblPr/>
+      <w:tcPr>
+        <w:tcBorders>
+          <w:bottom w:val="single" w:sz="6" w:space="0" w:color="000000"/>
+          <w:tl2br w:val="none" w:sz="0" w:space="0" w:color="auto"/>
+          <w:tr2bl w:val="none" w:sz="0" w:space="0" w:color="auto"/>
+        </w:tcBorders>
+      </w:tcPr>
+    </w:tblStylePr>
+    <w:tblStylePr w:type="lastRow">
+      <w:rPr>
+        <w:color w:val="auto"/>
+      </w:rPr>
+      <w:tblPr/>
+      <w:tcPr>
+        <w:tcBorders>
+          <w:top w:val="single" w:sz="6" w:space="0" w:color="000000"/>
+          <w:tl2br w:val="none" w:sz="0" w:space="0" w:color="auto"/>
+          <w:tr2bl w:val="none" w:sz="0" w:space="0" w:color="auto"/>
+        </w:tcBorders>
+      </w:tcPr>
+    </w:tblStylePr>
+    <w:tblStylePr w:type="firstCol">
+      <w:tblPr/>
+      <w:tcPr>
+        <w:tcBorders>
+          <w:right w:val="single" w:sz="6" w:space="0" w:color="000000"/>
+          <w:tl2br w:val="none" w:sz="0" w:space="0" w:color="auto"/>
+          <w:tr2bl w:val="none" w:sz="0" w:space="0" w:color="auto"/>
+        </w:tcBorders>
+      </w:tcPr>
+    </w:tblStylePr>
+    <w:tblStylePr w:type="neCell">
+      <w:rPr>
+        <w:b/>
+        <w:bCs/>
+        <w:i w:val="0"/>
+        <w:iCs w:val="0"/>
+      </w:rPr>
+      <w:tblPr/>
+      <w:tcPr>
+        <w:tcBorders>
+          <w:tl2br w:val="none" w:sz="0" w:space="0" w:color="auto"/>
+          <w:tr2bl w:val="none" w:sz="0" w:space="0" w:color="auto"/>
+        </w:tcBorders>
+      </w:tcPr>
+    </w:tblStylePr>
+    <w:tblStylePr w:type="swCell">
+      <w:rPr>
+        <w:b/>
+        <w:bCs/>
+      </w:rPr>
+      <w:tblPr/>
+      <w:tcPr>
+        <w:tcBorders>
+          <w:tl2br w:val="none" w:sz="0" w:space="0" w:color="auto"/>
+          <w:tr2bl w:val="none" w:sz="0" w:space="0" w:color="auto"/>
+        </w:tcBorders>
+      </w:tcPr>
+    </w:tblStylePr>
   </w:style>
 </w:styles>
 </file>
@@ -3451,6 +4995,7 @@
   <w:style w:type="character" w:default="1" w:styleId="a2">
     <w:name w:val="Default Paragraph Font"/>
     <w:uiPriority w:val="1"/>
+    <w:semiHidden/>
     <w:unhideWhenUsed/>
   </w:style>
   <w:style w:type="table" w:default="1" w:styleId="a3">
@@ -4126,6 +5671,96 @@
       <w:sz w:val="24"/>
       <w:szCs w:val="24"/>
     </w:rPr>
+  </w:style>
+  <w:style w:type="table" w:styleId="13">
+    <w:name w:val="Table Classic 1"/>
+    <w:basedOn w:val="a3"/>
+    <w:rsid w:val="00315B75"/>
+    <w:pPr>
+      <w:widowControl w:val="0"/>
+      <w:jc w:val="both"/>
+    </w:pPr>
+    <w:tblPr>
+      <w:tblInd w:w="0" w:type="dxa"/>
+      <w:tblBorders>
+        <w:top w:val="single" w:sz="12" w:space="0" w:color="000000"/>
+        <w:bottom w:val="single" w:sz="12" w:space="0" w:color="000000"/>
+      </w:tblBorders>
+      <w:tblCellMar>
+        <w:top w:w="0" w:type="dxa"/>
+        <w:left w:w="108" w:type="dxa"/>
+        <w:bottom w:w="0" w:type="dxa"/>
+        <w:right w:w="108" w:type="dxa"/>
+      </w:tblCellMar>
+    </w:tblPr>
+    <w:tcPr>
+      <w:shd w:val="clear" w:color="auto" w:fill="auto"/>
+    </w:tcPr>
+    <w:tblStylePr w:type="firstRow">
+      <w:rPr>
+        <w:i/>
+        <w:iCs/>
+      </w:rPr>
+      <w:tblPr/>
+      <w:tcPr>
+        <w:tcBorders>
+          <w:bottom w:val="single" w:sz="6" w:space="0" w:color="000000"/>
+          <w:tl2br w:val="none" w:sz="0" w:space="0" w:color="auto"/>
+          <w:tr2bl w:val="none" w:sz="0" w:space="0" w:color="auto"/>
+        </w:tcBorders>
+      </w:tcPr>
+    </w:tblStylePr>
+    <w:tblStylePr w:type="lastRow">
+      <w:rPr>
+        <w:color w:val="auto"/>
+      </w:rPr>
+      <w:tblPr/>
+      <w:tcPr>
+        <w:tcBorders>
+          <w:top w:val="single" w:sz="6" w:space="0" w:color="000000"/>
+          <w:tl2br w:val="none" w:sz="0" w:space="0" w:color="auto"/>
+          <w:tr2bl w:val="none" w:sz="0" w:space="0" w:color="auto"/>
+        </w:tcBorders>
+      </w:tcPr>
+    </w:tblStylePr>
+    <w:tblStylePr w:type="firstCol">
+      <w:tblPr/>
+      <w:tcPr>
+        <w:tcBorders>
+          <w:right w:val="single" w:sz="6" w:space="0" w:color="000000"/>
+          <w:tl2br w:val="none" w:sz="0" w:space="0" w:color="auto"/>
+          <w:tr2bl w:val="none" w:sz="0" w:space="0" w:color="auto"/>
+        </w:tcBorders>
+      </w:tcPr>
+    </w:tblStylePr>
+    <w:tblStylePr w:type="neCell">
+      <w:rPr>
+        <w:b/>
+        <w:bCs/>
+        <w:i w:val="0"/>
+        <w:iCs w:val="0"/>
+      </w:rPr>
+      <w:tblPr/>
+      <w:tcPr>
+        <w:tcBorders>
+          <w:tl2br w:val="none" w:sz="0" w:space="0" w:color="auto"/>
+          <w:tr2bl w:val="none" w:sz="0" w:space="0" w:color="auto"/>
+        </w:tcBorders>
+      </w:tcPr>
+    </w:tblStylePr>
+    <w:tblStylePr w:type="swCell">
+      <w:rPr>
+        <w:b/>
+        <w:bCs/>
+      </w:rPr>
+      <w:tblPr/>
+      <w:tcPr>
+        <w:tcBorders>
+          <w:tl2br w:val="none" w:sz="0" w:space="0" w:color="auto"/>
+          <w:tr2bl w:val="none" w:sz="0" w:space="0" w:color="auto"/>
+        </w:tcBorders>
+      </w:tcPr>
+    </w:tblStylePr>
   </w:style>
 </w:styles>
 </file>
@@ -4420,7 +6055,7 @@
 </file>
 
 <file path=customXml/itemProps1.xml><?xml version="1.0" encoding="utf-8"?>
-<ds:datastoreItem xmlns:ds="http://schemas.openxmlformats.org/officeDocument/2006/customXml" ds:itemID="{EF5838E2-E23F-40BD-9AAB-1B29B22B1167}">
+<ds:datastoreItem xmlns:ds="http://schemas.openxmlformats.org/officeDocument/2006/customXml" ds:itemID="{C67BB2DC-F8F2-452C-A18F-63AEE8C87DA2}">
   <ds:schemaRefs>
     <ds:schemaRef ds:uri="http://schemas.openxmlformats.org/officeDocument/2006/bibliography"/>
   </ds:schemaRefs>

</xml_diff>

<commit_message>
accomplish part of Chapter 4.
</commit_message>
<xml_diff>
--- a/Chapter4.docx
+++ b/Chapter4.docx
@@ -236,7 +236,7 @@
         <w:rPr>
           <w:rFonts w:ascii="宋体" w:hAnsi="宋体" w:hint="eastAsia"/>
         </w:rPr>
-        <w:t>6</w:t>
+        <w:t>六</w:t>
       </w:r>
       <w:r>
         <w:rPr>
@@ -1401,7 +1401,13 @@
         <w:rPr>
           <w:rFonts w:ascii="宋体" w:eastAsia="宋体" w:hAnsi="宋体"/>
         </w:rPr>
-        <w:t>链接中的直角弯数</w:t>
+        <w:t>链接中的直角弯</w:t>
+      </w:r>
+      <w:r>
+        <w:rPr>
+          <w:rFonts w:ascii="宋体" w:eastAsia="宋体" w:hAnsi="宋体" w:hint="eastAsia"/>
+        </w:rPr>
+        <w:t>数</w:t>
       </w:r>
     </w:p>
     <w:p>
@@ -1476,7 +1482,19 @@
         <w:rPr>
           <w:rFonts w:hint="eastAsia"/>
         </w:rPr>
-        <w:t>弯数其实</w:t>
+        <w:t>弯</w:t>
+      </w:r>
+      <w:r>
+        <w:rPr>
+          <w:rFonts w:hint="eastAsia"/>
+        </w:rPr>
+        <w:t>数</w:t>
+      </w:r>
+      <w:r>
+        <w:rPr>
+          <w:rFonts w:hint="eastAsia"/>
+        </w:rPr>
+        <w:t>其实</w:t>
       </w:r>
       <w:proofErr w:type="gramEnd"/>
       <w:r>
@@ -1530,7 +1548,6 @@
         </w:rPr>
         <w:t>链接中的</w:t>
       </w:r>
-      <w:proofErr w:type="gramStart"/>
       <w:r>
         <w:rPr>
           <w:rFonts w:hint="eastAsia"/>
@@ -1541,14 +1558,25 @@
         <w:rPr>
           <w:rFonts w:hint="eastAsia"/>
         </w:rPr>
-        <w:t>弯数与</w:t>
-      </w:r>
-      <w:proofErr w:type="gramEnd"/>
-      <w:r>
-        <w:rPr>
-          <w:rFonts w:hint="eastAsia"/>
-        </w:rPr>
-        <w:t>直</w:t>
+        <w:t>弯</w:t>
+      </w:r>
+      <w:r>
+        <w:rPr>
+          <w:rFonts w:hint="eastAsia"/>
+        </w:rPr>
+        <w:t>数</w:t>
+      </w:r>
+      <w:r>
+        <w:rPr>
+          <w:rFonts w:hint="eastAsia"/>
+        </w:rPr>
+        <w:t>目</w:t>
+      </w:r>
+      <w:r>
+        <w:rPr>
+          <w:rFonts w:hint="eastAsia"/>
+        </w:rPr>
+        <w:t>与直</w:t>
       </w:r>
       <w:r>
         <w:rPr>
@@ -1717,19 +1745,23 @@
         </w:rPr>
         <w:t xml:space="preserve"> </w:t>
       </w:r>
-      <w:proofErr w:type="gramStart"/>
-      <w:r>
-        <w:rPr>
-          <w:rFonts w:hint="eastAsia"/>
-        </w:rPr>
-        <w:t>直角弯数与</w:t>
-      </w:r>
-      <w:proofErr w:type="gramEnd"/>
-      <w:r>
-        <w:rPr>
-          <w:rFonts w:hint="eastAsia"/>
-        </w:rPr>
-        <w:t>直角</w:t>
+      <w:r>
+        <w:rPr>
+          <w:rFonts w:hint="eastAsia"/>
+        </w:rPr>
+        <w:t>直角弯数</w:t>
+      </w:r>
+      <w:r>
+        <w:rPr>
+          <w:rFonts w:hint="eastAsia"/>
+        </w:rPr>
+        <w:t>目</w:t>
+      </w:r>
+      <w:r>
+        <w:rPr>
+          <w:rFonts w:hint="eastAsia"/>
+        </w:rPr>
+        <w:t>与直角</w:t>
       </w:r>
       <w:r>
         <w:rPr>
@@ -1771,7 +1803,6 @@
                 <w:i w:val="0"/>
               </w:rPr>
             </w:pPr>
-            <w:proofErr w:type="gramStart"/>
             <w:r>
               <w:rPr>
                 <w:rFonts w:hint="eastAsia"/>
@@ -1786,7 +1817,13 @@
               </w:rPr>
               <w:t>弯数</w:t>
             </w:r>
-            <w:proofErr w:type="gramEnd"/>
+            <w:r>
+              <w:rPr>
+                <w:rFonts w:hint="eastAsia"/>
+                <w:i w:val="0"/>
+              </w:rPr>
+              <w:t>目</w:t>
+            </w:r>
           </w:p>
         </w:tc>
         <w:tc>
@@ -2094,7 +2131,13 @@
         <w:rPr>
           <w:rFonts w:ascii="宋体" w:eastAsia="宋体" w:hAnsi="宋体" w:hint="eastAsia"/>
         </w:rPr>
-        <w:t>链接中的非直角弯数</w:t>
+        <w:t>链接中的非直角弯</w:t>
+      </w:r>
+      <w:r>
+        <w:rPr>
+          <w:rFonts w:ascii="宋体" w:eastAsia="宋体" w:hAnsi="宋体" w:hint="eastAsia"/>
+        </w:rPr>
+        <w:t>数</w:t>
       </w:r>
     </w:p>
     <w:p>
@@ -2114,7 +2157,19 @@
         <w:rPr>
           <w:rFonts w:hint="eastAsia"/>
         </w:rPr>
-        <w:t>直角弯数这一</w:t>
+        <w:t>直角弯</w:t>
+      </w:r>
+      <w:r>
+        <w:rPr>
+          <w:rFonts w:hint="eastAsia"/>
+        </w:rPr>
+        <w:t>数</w:t>
+      </w:r>
+      <w:r>
+        <w:rPr>
+          <w:rFonts w:hint="eastAsia"/>
+        </w:rPr>
+        <w:t>这一</w:t>
       </w:r>
       <w:proofErr w:type="gramEnd"/>
       <w:r>
@@ -2128,7 +2183,19 @@
         <w:rPr>
           <w:rFonts w:hint="eastAsia"/>
         </w:rPr>
-        <w:t>直角弯数也</w:t>
+        <w:t>直角弯</w:t>
+      </w:r>
+      <w:r>
+        <w:rPr>
+          <w:rFonts w:hint="eastAsia"/>
+        </w:rPr>
+        <w:t>数</w:t>
+      </w:r>
+      <w:r>
+        <w:rPr>
+          <w:rFonts w:hint="eastAsia"/>
+        </w:rPr>
+        <w:t>也</w:t>
       </w:r>
       <w:proofErr w:type="gramEnd"/>
       <w:r>
@@ -2166,7 +2233,13 @@
         <w:rPr>
           <w:rFonts w:hint="eastAsia"/>
         </w:rPr>
-        <w:t>弯数</w:t>
+        <w:t>弯</w:t>
+      </w:r>
+      <w:r>
+        <w:rPr>
+          <w:rFonts w:hint="eastAsia"/>
+        </w:rPr>
+        <w:t>数</w:t>
       </w:r>
       <w:r>
         <w:rPr>
@@ -2203,21 +2276,13 @@
         <w:rPr>
           <w:rFonts w:hint="eastAsia"/>
         </w:rPr>
-        <w:t>弯系数，通过对视力残疾人进行调查得出非</w:t>
-      </w:r>
-      <w:proofErr w:type="gramStart"/>
-      <w:r>
-        <w:rPr>
-          <w:rFonts w:hint="eastAsia"/>
-        </w:rPr>
-        <w:t>直角弯数和</w:t>
-      </w:r>
-      <w:proofErr w:type="gramEnd"/>
-      <w:r>
-        <w:rPr>
-          <w:rFonts w:hint="eastAsia"/>
-        </w:rPr>
-        <w:t>非直角弯系数的对应关系，如</w:t>
+        <w:t>弯系数，通过对视力残疾人进行调查得出非直角弯</w:t>
+      </w:r>
+      <w:r>
+        <w:rPr>
+          <w:rFonts w:hint="eastAsia"/>
+        </w:rPr>
+        <w:t>和非直角弯系数的对应关系，如</w:t>
       </w:r>
       <w:r>
         <w:fldChar w:fldCharType="begin"/>
@@ -2434,7 +2499,6 @@
               </w:rPr>
               <w:t>非</w:t>
             </w:r>
-            <w:proofErr w:type="gramStart"/>
             <w:r>
               <w:rPr>
                 <w:rFonts w:hint="eastAsia"/>
@@ -2449,7 +2513,13 @@
               </w:rPr>
               <w:t>弯数</w:t>
             </w:r>
-            <w:proofErr w:type="gramEnd"/>
+            <w:r>
+              <w:rPr>
+                <w:rFonts w:hint="eastAsia"/>
+                <w:i w:val="0"/>
+              </w:rPr>
+              <w:t>目</w:t>
+            </w:r>
           </w:p>
         </w:tc>
         <w:tc>
@@ -2719,7 +2789,13 @@
         <w:rPr>
           <w:rFonts w:ascii="宋体" w:eastAsia="宋体" w:hAnsi="宋体" w:hint="eastAsia"/>
         </w:rPr>
-        <w:t>链接中的楼梯数</w:t>
+        <w:t>链接中的楼梯</w:t>
+      </w:r>
+      <w:r>
+        <w:rPr>
+          <w:rFonts w:ascii="宋体" w:eastAsia="宋体" w:hAnsi="宋体" w:hint="eastAsia"/>
+        </w:rPr>
+        <w:t>数</w:t>
       </w:r>
     </w:p>
     <w:p>
@@ -2842,6 +2918,38 @@
         <w:rPr>
           <w:rFonts w:hint="eastAsia"/>
         </w:rPr>
+        <w:t>相比平地来说，楼梯对视力残疾人的出行形成了一定程度的障碍。</w:t>
+      </w:r>
+      <w:r>
+        <w:rPr>
+          <w:rFonts w:hint="eastAsia"/>
+        </w:rPr>
+        <w:t>这里将其作为影响</w:t>
+      </w:r>
+      <w:r>
+        <w:rPr>
+          <w:rFonts w:hint="eastAsia"/>
+        </w:rPr>
+        <w:t>最优</w:t>
+      </w:r>
+      <w:r>
+        <w:rPr>
+          <w:rFonts w:hint="eastAsia"/>
+        </w:rPr>
+        <w:t>路径选择的一个因素</w:t>
+      </w:r>
+      <w:bookmarkStart w:id="5" w:name="_GoBack"/>
+      <w:bookmarkEnd w:id="5"/>
+      <w:r>
+        <w:rPr>
+          <w:rFonts w:hint="eastAsia"/>
+        </w:rPr>
+        <w:t>加以考虑。</w:t>
+      </w:r>
+      <w:r>
+        <w:rPr>
+          <w:rFonts w:hint="eastAsia"/>
+        </w:rPr>
         <w:t>这里说的楼梯数是指用户通过楼梯经过的楼层数，如从一层经楼梯到达二层，则楼梯数为</w:t>
       </w:r>
       <w:r>
@@ -2934,7 +3042,7 @@
         <w:pStyle w:val="af0"/>
         <w:keepNext/>
       </w:pPr>
-      <w:bookmarkStart w:id="5" w:name="_Ref375569004"/>
+      <w:bookmarkStart w:id="6" w:name="_Ref375569004"/>
       <w:r>
         <w:rPr>
           <w:rFonts w:hint="eastAsia"/>
@@ -3017,7 +3125,7 @@
       <w:r>
         <w:fldChar w:fldCharType="end"/>
       </w:r>
-      <w:bookmarkEnd w:id="5"/>
+      <w:bookmarkEnd w:id="6"/>
       <w:r>
         <w:rPr>
           <w:rFonts w:hint="eastAsia"/>
@@ -3460,12 +3568,18 @@
       <w:pPr>
         <w:pStyle w:val="a1"/>
         <w:spacing w:line="360" w:lineRule="auto"/>
-        <w:ind w:firstLine="480"/>
+        <w:ind w:firstLineChars="0" w:firstLine="420"/>
       </w:pPr>
       <w:r>
         <w:rPr>
           <w:rFonts w:hint="eastAsia"/>
         </w:rPr>
+        <w:t>尽管对电梯的障碍设计要求被提出，但是现在有盲文的电梯如凤毛麟角，在这种情况下，我们将电梯也作为影响最优路径选择的因素加以考虑。</w:t>
+      </w:r>
+      <w:r>
+        <w:rPr>
+          <w:rFonts w:hint="eastAsia"/>
+        </w:rPr>
         <w:t>这里的电梯数是指用户通过换乘电梯的次数</w:t>
       </w:r>
       <w:r>
@@ -3490,7 +3604,61 @@
         <w:rPr>
           <w:rFonts w:hint="eastAsia"/>
         </w:rPr>
-        <w:t>通过对视力残疾人的调查并结合建筑中电梯的实际安装情况，得出链接中的电梯数与电梯系数之间的对应关系，如所示。</w:t>
+        <w:t>通过对视力残疾人的调查并结合建筑中电梯的实际安装情况，得出链接中的电梯数与电梯系数之间的对应关系，如</w:t>
+      </w:r>
+      <w:r>
+        <w:fldChar w:fldCharType="begin"/>
+      </w:r>
+      <w:r>
+        <w:instrText xml:space="preserve"> </w:instrText>
+      </w:r>
+      <w:r>
+        <w:rPr>
+          <w:rFonts w:hint="eastAsia"/>
+        </w:rPr>
+        <w:instrText>REF _Ref375591915 \h</w:instrText>
+      </w:r>
+      <w:r>
+        <w:instrText xml:space="preserve"> </w:instrText>
+      </w:r>
+      <w:r>
+        <w:fldChar w:fldCharType="separate"/>
+      </w:r>
+      <w:r>
+        <w:rPr>
+          <w:rFonts w:hint="eastAsia"/>
+        </w:rPr>
+        <w:t>表</w:t>
+      </w:r>
+      <w:r>
+        <w:rPr>
+          <w:rFonts w:hint="eastAsia"/>
+        </w:rPr>
+        <w:t xml:space="preserve"> </w:t>
+      </w:r>
+      <w:r>
+        <w:rPr>
+          <w:noProof/>
+        </w:rPr>
+        <w:t>1</w:t>
+      </w:r>
+      <w:r>
+        <w:t>.</w:t>
+      </w:r>
+      <w:r>
+        <w:rPr>
+          <w:noProof/>
+        </w:rPr>
+        <w:t>4</w:t>
+      </w:r>
+      <w:r>
+        <w:fldChar w:fldCharType="end"/>
+      </w:r>
+      <w:r>
+        <w:rPr>
+          <w:rFonts w:hint="eastAsia"/>
+        </w:rPr>
+        <w:t>所示。</w:t>
       </w:r>
     </w:p>
     <w:p>
@@ -3498,6 +3666,7 @@
         <w:pStyle w:val="af0"/>
         <w:keepNext/>
       </w:pPr>
+      <w:bookmarkStart w:id="7" w:name="_Ref375591915"/>
       <w:r>
         <w:rPr>
           <w:rFonts w:hint="eastAsia"/>
@@ -3579,6 +3748,7 @@
       <w:r>
         <w:fldChar w:fldCharType="end"/>
       </w:r>
+      <w:bookmarkEnd w:id="7"/>
       <w:r>
         <w:rPr>
           <w:rFonts w:hint="eastAsia"/>
@@ -3789,16 +3959,13 @@
     <w:p>
       <w:pPr>
         <w:pStyle w:val="2"/>
-        <w:rPr>
-          <w:rFonts w:hint="eastAsia"/>
-        </w:rPr>
       </w:pPr>
-      <w:bookmarkStart w:id="6" w:name="_Toc165262371"/>
-      <w:bookmarkStart w:id="7" w:name="_Toc373869755"/>
-      <w:bookmarkStart w:id="8" w:name="_Toc373953846"/>
-      <w:bookmarkEnd w:id="6"/>
-      <w:bookmarkEnd w:id="7"/>
+      <w:bookmarkStart w:id="8" w:name="_Toc165262371"/>
+      <w:bookmarkStart w:id="9" w:name="_Toc373869755"/>
+      <w:bookmarkStart w:id="10" w:name="_Toc373953846"/>
       <w:bookmarkEnd w:id="8"/>
+      <w:bookmarkEnd w:id="9"/>
+      <w:bookmarkEnd w:id="10"/>
       <w:r>
         <w:t>基于层次分析法的</w:t>
       </w:r>
@@ -3815,113 +3982,6 @@
       </w:r>
       <w:r>
         <w:t>确定</w:t>
-      </w:r>
-    </w:p>
-    <w:p>
-      <w:pPr>
-        <w:pStyle w:val="a1"/>
-        <w:spacing w:line="360" w:lineRule="auto"/>
-        <w:ind w:firstLine="480"/>
-        <w:rPr>
-          <w:rFonts w:hint="eastAsia"/>
-        </w:rPr>
-      </w:pPr>
-      <w:r>
-        <w:t>最佳路径的选取实际上是一个多目标决策问题</w:t>
-      </w:r>
-      <w:r>
-        <w:rPr>
-          <w:rFonts w:hint="eastAsia"/>
-        </w:rPr>
-        <w:t>，</w:t>
-      </w:r>
-      <w:r>
-        <w:t>以往的一些研究没有做到全面分析问题</w:t>
-      </w:r>
-      <w:r>
-        <w:rPr>
-          <w:rFonts w:hint="eastAsia"/>
-        </w:rPr>
-        <w:t>，</w:t>
-      </w:r>
-      <w:r>
-        <w:t>只注重在单个因素影响下的最优路径</w:t>
-      </w:r>
-      <w:r>
-        <w:rPr>
-          <w:rFonts w:hint="eastAsia"/>
-        </w:rPr>
-        <w:t>，</w:t>
-      </w:r>
-      <w:r>
-        <w:t>这使得最后并不能得出最优结果</w:t>
-      </w:r>
-      <w:r>
-        <w:rPr>
-          <w:rFonts w:hint="eastAsia"/>
-        </w:rPr>
-        <w:t>。</w:t>
-      </w:r>
-      <w:r>
-        <w:t>有些</w:t>
-      </w:r>
-      <w:proofErr w:type="gramStart"/>
-      <w:r>
-        <w:t>路径权</w:t>
-      </w:r>
-      <w:proofErr w:type="gramEnd"/>
-      <w:r>
-        <w:t>值确定方法</w:t>
-      </w:r>
-      <w:proofErr w:type="gramStart"/>
-      <w:r>
-        <w:t>则综合</w:t>
-      </w:r>
-      <w:proofErr w:type="gramEnd"/>
-      <w:r>
-        <w:t>了多种影响因素</w:t>
-      </w:r>
-      <w:r>
-        <w:rPr>
-          <w:rFonts w:hint="eastAsia"/>
-        </w:rPr>
-        <w:t>，</w:t>
-      </w:r>
-      <w:r>
-        <w:t>但在确定影响因素的权重时常用专家评估的方法</w:t>
-      </w:r>
-      <w:r>
-        <w:rPr>
-          <w:rFonts w:hint="eastAsia"/>
-        </w:rPr>
-        <w:t>，</w:t>
-      </w:r>
-      <w:r>
-        <w:t>这种方法带有很大的主观性和随意性</w:t>
-      </w:r>
-      <w:r>
-        <w:rPr>
-          <w:rFonts w:hint="eastAsia"/>
-        </w:rPr>
-        <w:t>，</w:t>
-      </w:r>
-      <w:r>
-        <w:t>有时则会偏离客观实际</w:t>
-      </w:r>
-      <w:r>
-        <w:rPr>
-          <w:rFonts w:hint="eastAsia"/>
-        </w:rPr>
-        <w:t>，</w:t>
-      </w:r>
-      <w:r>
-        <w:t>致使结果缺乏真实性</w:t>
-      </w:r>
-      <w:r>
-        <w:rPr>
-          <w:rFonts w:hint="eastAsia"/>
-        </w:rPr>
-        <w:t>。</w:t>
       </w:r>
     </w:p>
     <w:p>
@@ -3931,6 +3991,362 @@
         <w:ind w:firstLine="480"/>
       </w:pPr>
       <w:r>
+        <w:t>最佳路径的选取实际上是一个多目标决策问题</w:t>
+      </w:r>
+      <w:r>
+        <w:rPr>
+          <w:rFonts w:hint="eastAsia"/>
+        </w:rPr>
+        <w:t>，</w:t>
+      </w:r>
+      <w:r>
+        <w:t>以往的一些研究</w:t>
+      </w:r>
+      <w:r>
+        <w:fldChar w:fldCharType="begin"/>
+      </w:r>
+      <w:r>
+        <w:rPr>
+          <w:rFonts w:hint="eastAsia"/>
+        </w:rPr>
+        <w:instrText xml:space="preserve"> ADDIN EN.CITE &lt;EndNote&gt;&lt;Cite&gt;&lt;Author&gt;</w:instrText>
+      </w:r>
+      <w:r>
+        <w:rPr>
+          <w:rFonts w:hint="eastAsia"/>
+        </w:rPr>
+        <w:instrText>武舫</w:instrText>
+      </w:r>
+      <w:r>
+        <w:rPr>
+          <w:rFonts w:hint="eastAsia"/>
+        </w:rPr>
+        <w:instrText>&lt;/Author&gt;&lt;Year&gt;2006&lt;/Year&gt;&lt;RecNum&gt;37&lt;/RecNum&gt;&lt;DisplayText&gt;&lt;style face="superscript"&gt;[3; 4]&lt;/style&gt;&lt;/DisplayText&gt;&lt;record&gt;&lt;rec-number&gt;37&lt;/rec-number&gt;&lt;foreign-keys&gt;&lt;key app="EN" db-id="29ftpxdwb9v99ne0seaxvv9eft0fe5a9w2ft"&gt;37&lt;/key&gt;&lt;/foreign-keys&gt;&lt;ref-type name="Journal Article"&gt;17&lt;/ref-type&gt;&lt;contributors&gt;&lt;authors&gt;&lt;author&gt;</w:instrText>
+      </w:r>
+      <w:r>
+        <w:rPr>
+          <w:rFonts w:hint="eastAsia"/>
+        </w:rPr>
+        <w:instrText>武舫</w:instrText>
+      </w:r>
+      <w:r>
+        <w:rPr>
+          <w:rFonts w:hint="eastAsia"/>
+        </w:rPr>
+        <w:instrText>&lt;/author&gt;&lt;author&gt;</w:instrText>
+      </w:r>
+      <w:r>
+        <w:rPr>
+          <w:rFonts w:hint="eastAsia"/>
+        </w:rPr>
+        <w:instrText>王家耀</w:instrText>
+      </w:r>
+      <w:r>
+        <w:rPr>
+          <w:rFonts w:hint="eastAsia"/>
+        </w:rPr>
+        <w:instrText>&lt;/author&gt;&lt;author&gt;</w:instrText>
+      </w:r>
+      <w:r>
+        <w:rPr>
+          <w:rFonts w:hint="eastAsia"/>
+        </w:rPr>
+        <w:instrText>熊伟</w:instrText>
+      </w:r>
+      <w:r>
+        <w:rPr>
+          <w:rFonts w:hint="eastAsia"/>
+        </w:rPr>
+        <w:instrText>&lt;/author&gt;&lt;author&gt;</w:instrText>
+      </w:r>
+      <w:r>
+        <w:rPr>
+          <w:rFonts w:hint="eastAsia"/>
+        </w:rPr>
+        <w:instrText>田智慧</w:instrText>
+      </w:r>
+      <w:r>
+        <w:rPr>
+          <w:rFonts w:hint="eastAsia"/>
+        </w:rPr>
+        <w:instrText>&lt;/author&gt;&lt;/authors&gt;&lt;/contributors&gt;&lt;titles&gt;&lt;title&gt;</w:instrText>
+      </w:r>
+      <w:r>
+        <w:rPr>
+          <w:rFonts w:hint="eastAsia"/>
+        </w:rPr>
+        <w:instrText>基于公路普查数据面向最短时间的最优路径分析研究</w:instrText>
+      </w:r>
+      <w:r>
+        <w:rPr>
+          <w:rFonts w:hint="eastAsia"/>
+        </w:rPr>
+        <w:instrText>&lt;/title&gt;&lt;secondary-title&gt;</w:instrText>
+      </w:r>
+      <w:r>
+        <w:rPr>
+          <w:rFonts w:hint="eastAsia"/>
+        </w:rPr>
+        <w:instrText>河南理工大学学报</w:instrText>
+      </w:r>
+      <w:r>
+        <w:rPr>
+          <w:rFonts w:hint="eastAsia"/>
+        </w:rPr>
+        <w:instrText xml:space="preserve">: </w:instrText>
+      </w:r>
+      <w:r>
+        <w:rPr>
+          <w:rFonts w:hint="eastAsia"/>
+        </w:rPr>
+        <w:instrText>自然科学版</w:instrText>
+      </w:r>
+      <w:r>
+        <w:rPr>
+          <w:rFonts w:hint="eastAsia"/>
+        </w:rPr>
+        <w:instrText>&lt;/secondary-title&gt;&lt;/titles&gt;&lt;periodical&gt;&lt;full-title&gt;</w:instrText>
+      </w:r>
+      <w:r>
+        <w:rPr>
+          <w:rFonts w:hint="eastAsia"/>
+        </w:rPr>
+        <w:instrText>河南理工大学学报</w:instrText>
+      </w:r>
+      <w:r>
+        <w:rPr>
+          <w:rFonts w:hint="eastAsia"/>
+        </w:rPr>
+        <w:instrText xml:space="preserve">: </w:instrText>
+      </w:r>
+      <w:r>
+        <w:rPr>
+          <w:rFonts w:hint="eastAsia"/>
+        </w:rPr>
+        <w:instrText>自然科学版</w:instrText>
+      </w:r>
+      <w:r>
+        <w:rPr>
+          <w:rFonts w:hint="eastAsia"/>
+        </w:rPr>
+        <w:instrText>&lt;/full-title&gt;&lt;/periodical&gt;&lt;pages&gt;218-221&lt;/pages&gt;&lt;volume&gt;25&lt;/volume&gt;&lt;number&gt;3&lt;/number&gt;&lt;dates&gt;&lt;year&gt;2006&lt;/year&gt;&lt;/dates&gt;&lt;urls&gt;&lt;/urls&gt;&lt;/record&gt;&lt;/Cite&gt;&lt;Cite&gt;&lt;Author&gt;</w:instrText>
+      </w:r>
+      <w:r>
+        <w:rPr>
+          <w:rFonts w:hint="eastAsia"/>
+        </w:rPr>
+        <w:instrText>段莉琼</w:instrText>
+      </w:r>
+      <w:r>
+        <w:rPr>
+          <w:rFonts w:hint="eastAsia"/>
+        </w:rPr>
+        <w:instrText>&lt;/Author&gt;&lt;Year&gt;2005&lt;/Year&gt;&lt;RecNum&gt;38&lt;/RecNum&gt;&lt;record&gt;&lt;rec-number&gt;38&lt;/rec-number&gt;&lt;foreign-keys&gt;&lt;key app="EN" db-id="29ftpxdwb9v99ne0seaxvv9eft0fe5a9w2ft"&gt;38&lt;/key&gt;&lt;/foreign-keys&gt;&lt;ref-type name="Journal Article"&gt;17&lt;/ref-type&gt;&lt;contributors&gt;&lt;authors&gt;&lt;author&gt;</w:instrText>
+      </w:r>
+      <w:r>
+        <w:rPr>
+          <w:rFonts w:hint="eastAsia"/>
+        </w:rPr>
+        <w:instrText>段莉琼</w:instrText>
+      </w:r>
+      <w:r>
+        <w:rPr>
+          <w:rFonts w:hint="eastAsia"/>
+        </w:rPr>
+        <w:instrText>&lt;/author&gt;&lt;author&gt;</w:instrText>
+      </w:r>
+      <w:r>
+        <w:rPr>
+          <w:rFonts w:hint="eastAsia"/>
+        </w:rPr>
+        <w:instrText>刘立国</w:instrText>
+      </w:r>
+      <w:r>
+        <w:rPr>
+          <w:rFonts w:hint="eastAsia"/>
+        </w:rPr>
+        <w:instrText>&lt;/author&gt;&lt;/authors&gt;&lt;/contributors&gt;&lt;titles&gt;&lt;title&gt;</w:instrText>
+      </w:r>
+      <w:r>
+        <w:rPr>
+          <w:rFonts w:hint="eastAsia"/>
+        </w:rPr>
+        <w:instrText>基于车辆导航的路径分析与应用</w:instrText>
+      </w:r>
+      <w:r>
+        <w:rPr>
+          <w:rFonts w:hint="eastAsia"/>
+        </w:rPr>
+        <w:instrText>&lt;/title&gt;&lt;secondary-title&gt;</w:instrText>
+      </w:r>
+      <w:r>
+        <w:rPr>
+          <w:rFonts w:hint="eastAsia"/>
+        </w:rPr>
+        <w:instrText>地理信息世界</w:instrText>
+      </w:r>
+      <w:r>
+        <w:rPr>
+          <w:rFonts w:hint="eastAsia"/>
+        </w:rPr>
+        <w:instrText>&lt;/secondary-title&gt;&lt;/titles&gt;&lt;periodical&gt;&lt;full-title&gt;</w:instrText>
+      </w:r>
+      <w:r>
+        <w:rPr>
+          <w:rFonts w:hint="eastAsia"/>
+        </w:rPr>
+        <w:instrText>地理信息世界</w:instrText>
+      </w:r>
+      <w:r>
+        <w:rPr>
+          <w:rFonts w:hint="eastAsia"/>
+        </w:rPr>
+        <w:instrText>&lt;/full-title&gt;&lt;/periodical&gt;&lt;pages&gt;44-47&lt;/pages&gt;&lt;volume&gt;4&lt;/volume&gt;&lt;dates&gt;&lt;year&gt;2005&lt;/yea</w:instrText>
+      </w:r>
+      <w:r>
+        <w:instrText>r&gt;&lt;/dates&gt;&lt;urls&gt;&lt;/urls&gt;&lt;/record&gt;&lt;/Cite&gt;&lt;/EndNote&gt;</w:instrText>
+      </w:r>
+      <w:r>
+        <w:fldChar w:fldCharType="separate"/>
+      </w:r>
+      <w:r>
+        <w:rPr>
+          <w:noProof/>
+          <w:vertAlign w:val="superscript"/>
+        </w:rPr>
+        <w:t>[</w:t>
+      </w:r>
+      <w:hyperlink w:anchor="_ENREF_3" w:tooltip="武舫, 2006 #37" w:history="1">
+        <w:r>
+          <w:rPr>
+            <w:noProof/>
+            <w:vertAlign w:val="superscript"/>
+          </w:rPr>
+          <w:t>3</w:t>
+        </w:r>
+      </w:hyperlink>
+      <w:r>
+        <w:rPr>
+          <w:noProof/>
+          <w:vertAlign w:val="superscript"/>
+        </w:rPr>
+        <w:t xml:space="preserve">; </w:t>
+      </w:r>
+      <w:hyperlink w:anchor="_ENREF_4" w:tooltip="段莉琼, 2005 #38" w:history="1">
+        <w:r>
+          <w:rPr>
+            <w:noProof/>
+            <w:vertAlign w:val="superscript"/>
+          </w:rPr>
+          <w:t>4</w:t>
+        </w:r>
+      </w:hyperlink>
+      <w:r>
+        <w:rPr>
+          <w:noProof/>
+          <w:vertAlign w:val="superscript"/>
+        </w:rPr>
+        <w:t>]</w:t>
+      </w:r>
+      <w:r>
+        <w:fldChar w:fldCharType="end"/>
+      </w:r>
+      <w:r>
+        <w:t>没有做到全面分析问题</w:t>
+      </w:r>
+      <w:r>
+        <w:rPr>
+          <w:rFonts w:hint="eastAsia"/>
+        </w:rPr>
+        <w:t>，</w:t>
+      </w:r>
+      <w:r>
+        <w:t>只注重在单个因素影响下的最优路径</w:t>
+      </w:r>
+      <w:r>
+        <w:rPr>
+          <w:rFonts w:hint="eastAsia"/>
+        </w:rPr>
+        <w:t>，</w:t>
+      </w:r>
+      <w:r>
+        <w:t>这使得最后并不能得出最优结果</w:t>
+      </w:r>
+      <w:r>
+        <w:rPr>
+          <w:rFonts w:hint="eastAsia"/>
+        </w:rPr>
+        <w:t>。</w:t>
+      </w:r>
+      <w:r>
+        <w:t>有些</w:t>
+      </w:r>
+      <w:proofErr w:type="gramStart"/>
+      <w:r>
+        <w:t>路径权</w:t>
+      </w:r>
+      <w:proofErr w:type="gramEnd"/>
+      <w:r>
+        <w:t>值确定方法</w:t>
+      </w:r>
+      <w:proofErr w:type="gramStart"/>
+      <w:r>
+        <w:t>则综合</w:t>
+      </w:r>
+      <w:proofErr w:type="gramEnd"/>
+      <w:r>
+        <w:t>了多种影响因素</w:t>
+      </w:r>
+      <w:r>
+        <w:rPr>
+          <w:rFonts w:hint="eastAsia"/>
+        </w:rPr>
+        <w:t>，</w:t>
+      </w:r>
+      <w:r>
+        <w:t>但在确定影响因素的权重时常用专家评估的方法</w:t>
+      </w:r>
+      <w:r>
+        <w:rPr>
+          <w:rFonts w:hint="eastAsia"/>
+        </w:rPr>
+        <w:t>，</w:t>
+      </w:r>
+      <w:r>
+        <w:t>这种方法带有很大的主观性和随意性</w:t>
+      </w:r>
+      <w:r>
+        <w:rPr>
+          <w:rFonts w:hint="eastAsia"/>
+        </w:rPr>
+        <w:t>，</w:t>
+      </w:r>
+      <w:r>
+        <w:t>有时则会偏离客观实际</w:t>
+      </w:r>
+      <w:r>
+        <w:rPr>
+          <w:rFonts w:hint="eastAsia"/>
+        </w:rPr>
+        <w:t>，</w:t>
+      </w:r>
+      <w:r>
+        <w:t>致使结果缺乏真实性</w:t>
+      </w:r>
+      <w:r>
+        <w:rPr>
+          <w:rFonts w:hint="eastAsia"/>
+        </w:rPr>
+        <w:t>。</w:t>
+      </w:r>
+    </w:p>
+    <w:p>
+      <w:pPr>
+        <w:pStyle w:val="a1"/>
+        <w:spacing w:line="360" w:lineRule="auto"/>
+        <w:ind w:firstLine="480"/>
+      </w:pPr>
+      <w:r>
         <w:rPr>
           <w:rFonts w:hint="eastAsia"/>
         </w:rPr>
@@ -3953,6 +4369,12 @@
           <w:rFonts w:hint="eastAsia"/>
         </w:rPr>
         <w:t>准确可靠</w:t>
+      </w:r>
+      <w:r>
+        <w:rPr>
+          <w:rFonts w:hint="eastAsia"/>
+        </w:rPr>
+        <w:t>。</w:t>
       </w:r>
     </w:p>
     <w:p>
@@ -3960,7 +4382,7 @@
         <w:pStyle w:val="3"/>
         <w:spacing w:before="240" w:after="120"/>
         <w:rPr>
-          <w:rFonts w:ascii="宋体" w:eastAsia="宋体" w:hAnsi="宋体" w:hint="eastAsia"/>
+          <w:rFonts w:ascii="宋体" w:eastAsia="宋体" w:hAnsi="宋体"/>
         </w:rPr>
       </w:pPr>
       <w:r>
@@ -3977,7 +4399,7 @@
         <w:spacing w:before="240" w:after="120" w:line="360" w:lineRule="auto"/>
         <w:ind w:left="862" w:hanging="862"/>
         <w:rPr>
-          <w:rFonts w:ascii="宋体" w:eastAsia="宋体" w:hAnsi="宋体" w:hint="eastAsia"/>
+          <w:rFonts w:ascii="宋体" w:eastAsia="宋体" w:hAnsi="宋体"/>
         </w:rPr>
       </w:pPr>
       <w:r>
@@ -3990,11 +4412,354 @@
     <w:p>
       <w:pPr>
         <w:pStyle w:val="a1"/>
+        <w:spacing w:line="360" w:lineRule="auto"/>
         <w:ind w:firstLine="480"/>
-        <w:rPr>
-          <w:rFonts w:hint="eastAsia"/>
-        </w:rPr>
       </w:pPr>
+      <w:r>
+        <w:rPr>
+          <w:rFonts w:hint="eastAsia"/>
+        </w:rPr>
+        <w:t>层次分析法（</w:t>
+      </w:r>
+      <w:r>
+        <w:rPr>
+          <w:rFonts w:hint="eastAsia"/>
+        </w:rPr>
+        <w:t>A</w:t>
+      </w:r>
+      <w:r>
+        <w:t xml:space="preserve">nalytic </w:t>
+      </w:r>
+      <w:r>
+        <w:rPr>
+          <w:rFonts w:hint="eastAsia"/>
+        </w:rPr>
+        <w:t>H</w:t>
+      </w:r>
+      <w:r>
+        <w:t xml:space="preserve">ierarchy </w:t>
+      </w:r>
+      <w:r>
+        <w:rPr>
+          <w:rFonts w:hint="eastAsia"/>
+        </w:rPr>
+        <w:t>P</w:t>
+      </w:r>
+      <w:r>
+        <w:t>rocess</w:t>
+      </w:r>
+      <w:r>
+        <w:rPr>
+          <w:rFonts w:hint="eastAsia"/>
+        </w:rPr>
+        <w:t xml:space="preserve">, </w:t>
+      </w:r>
+      <w:r>
+        <w:t>AHP</w:t>
+      </w:r>
+      <w:r>
+        <w:rPr>
+          <w:rFonts w:hint="eastAsia"/>
+        </w:rPr>
+        <w:t>）产生于</w:t>
+      </w:r>
+      <w:r>
+        <w:rPr>
+          <w:rFonts w:hint="eastAsia"/>
+        </w:rPr>
+        <w:t>19</w:t>
+      </w:r>
+      <w:r>
+        <w:rPr>
+          <w:rFonts w:hint="eastAsia"/>
+        </w:rPr>
+        <w:t>世纪</w:t>
+      </w:r>
+      <w:r>
+        <w:rPr>
+          <w:rFonts w:hint="eastAsia"/>
+        </w:rPr>
+        <w:t>70</w:t>
+      </w:r>
+      <w:r>
+        <w:rPr>
+          <w:rFonts w:hint="eastAsia"/>
+        </w:rPr>
+        <w:t>年代，是由美国</w:t>
+      </w:r>
+      <w:r>
+        <w:rPr>
+          <w:rFonts w:hint="eastAsia"/>
+        </w:rPr>
+        <w:t>匹兹堡大学（</w:t>
+      </w:r>
+      <w:r>
+        <w:t>University of Pittsburgh</w:t>
+      </w:r>
+      <w:r>
+        <w:rPr>
+          <w:rFonts w:hint="eastAsia"/>
+        </w:rPr>
+        <w:t>）的著名教授</w:t>
+      </w:r>
+      <w:r>
+        <w:t xml:space="preserve">Thomas L. </w:t>
+      </w:r>
+      <w:proofErr w:type="spellStart"/>
+      <w:r>
+        <w:t>Saaty</w:t>
+      </w:r>
+      <w:proofErr w:type="spellEnd"/>
+      <w:r>
+        <w:rPr>
+          <w:rFonts w:hint="eastAsia"/>
+        </w:rPr>
+        <w:t>提出的，是一项基于数学和心理学的</w:t>
+      </w:r>
+      <w:r>
+        <w:rPr>
+          <w:rFonts w:hint="eastAsia"/>
+        </w:rPr>
+        <w:t>多准则决策方法。</w:t>
+      </w:r>
+      <w:r>
+        <w:rPr>
+          <w:rFonts w:hint="eastAsia"/>
+        </w:rPr>
+        <w:t>该方法可用于解决定性和定量因素相结合，特别是定性因素占据主导地位的决策问题，它整理并综合了人们的主观判断，是一种实用、灵活而且很简洁的客观方法。</w:t>
+      </w:r>
+    </w:p>
+    <w:p>
+      <w:pPr>
+        <w:pStyle w:val="a1"/>
+        <w:spacing w:line="360" w:lineRule="auto"/>
+        <w:ind w:firstLine="480"/>
+      </w:pPr>
+      <w:r>
+        <w:rPr>
+          <w:rFonts w:hint="eastAsia"/>
+        </w:rPr>
+        <w:t>1971</w:t>
+      </w:r>
+      <w:r>
+        <w:rPr>
+          <w:rFonts w:hint="eastAsia"/>
+        </w:rPr>
+        <w:t>年，</w:t>
+      </w:r>
+      <w:proofErr w:type="spellStart"/>
+      <w:r>
+        <w:rPr>
+          <w:rFonts w:hint="eastAsia"/>
+        </w:rPr>
+        <w:t>Satty</w:t>
+      </w:r>
+      <w:proofErr w:type="spellEnd"/>
+      <w:r>
+        <w:rPr>
+          <w:rFonts w:hint="eastAsia"/>
+        </w:rPr>
+        <w:t>使用层次分析法为美国国防部研究所制定了所谓“应急计划”。之后的两年，他又使用该方法对电力在工业部门中的分配问题及苏丹运输问题进行了研究。</w:t>
+      </w:r>
+      <w:r>
+        <w:rPr>
+          <w:rFonts w:hint="eastAsia"/>
+        </w:rPr>
+        <w:t>1977</w:t>
+      </w:r>
+      <w:r>
+        <w:rPr>
+          <w:rFonts w:hint="eastAsia"/>
+        </w:rPr>
+        <w:t>年，</w:t>
+      </w:r>
+      <w:proofErr w:type="spellStart"/>
+      <w:r>
+        <w:rPr>
+          <w:rFonts w:hint="eastAsia"/>
+        </w:rPr>
+        <w:t>Satty</w:t>
+      </w:r>
+      <w:proofErr w:type="spellEnd"/>
+      <w:r>
+        <w:rPr>
+          <w:rFonts w:hint="eastAsia"/>
+        </w:rPr>
+        <w:t>在第一届数据建模会议上发表了题为《无结构决策问题的建模—层次分析法》的一篇文章，</w:t>
+      </w:r>
+      <w:r>
+        <w:rPr>
+          <w:rFonts w:hint="eastAsia"/>
+        </w:rPr>
+        <w:t>正式</w:t>
+      </w:r>
+      <w:r>
+        <w:rPr>
+          <w:rFonts w:hint="eastAsia"/>
+        </w:rPr>
+        <w:t>将层次分析法带入大众的</w:t>
+      </w:r>
+      <w:r>
+        <w:rPr>
+          <w:rFonts w:hint="eastAsia"/>
+        </w:rPr>
+        <w:t>视野</w:t>
+      </w:r>
+      <w:r>
+        <w:fldChar w:fldCharType="begin"/>
+      </w:r>
+      <w:r>
+        <w:rPr>
+          <w:rFonts w:hint="eastAsia"/>
+        </w:rPr>
+        <w:instrText xml:space="preserve"> ADDIN EN.CITE &lt;EndNote&gt;&lt;Cite&gt;&lt;Author&gt;</w:instrText>
+      </w:r>
+      <w:r>
+        <w:rPr>
+          <w:rFonts w:hint="eastAsia"/>
+        </w:rPr>
+        <w:instrText>张静</w:instrText>
+      </w:r>
+      <w:r>
+        <w:rPr>
+          <w:rFonts w:hint="eastAsia"/>
+        </w:rPr>
+        <w:instrText>&lt;/Author&gt;&lt;Year&gt;2009&lt;/Year&gt;&lt;RecNum&gt;39&lt;/RecNum&gt;&lt;DisplayText&gt;&lt;style face="superscript"&gt;[5]&lt;/style&gt;&lt;/DisplayText&gt;&lt;record&gt;&lt;rec-number&gt;39&lt;/rec-number&gt;&lt;foreign-keys&gt;&lt;key app="EN" db-id="29ftpxdwb9v99ne0seaxvv9eft0fe5a9w2ft"&gt;39&lt;/key&gt;&lt;/foreign-keys&gt;&lt;ref-type name="Thesis"&gt;32&lt;/ref-type&gt;&lt;contributors&gt;&lt;authors&gt;&lt;author&gt;</w:instrText>
+      </w:r>
+      <w:r>
+        <w:rPr>
+          <w:rFonts w:hint="eastAsia"/>
+        </w:rPr>
+        <w:instrText>张静</w:instrText>
+      </w:r>
+      <w:r>
+        <w:rPr>
+          <w:rFonts w:hint="eastAsia"/>
+        </w:rPr>
+        <w:instrText>&lt;/author&gt;&lt;/authors&gt;&lt;/contributors&gt;&lt;titles&gt;&lt;title&gt;</w:instrText>
+      </w:r>
+      <w:r>
+        <w:rPr>
+          <w:rFonts w:hint="eastAsia"/>
+        </w:rPr>
+        <w:instrText>面向路径规划的导航路网数据模型研究</w:instrText>
+      </w:r>
+      <w:r>
+        <w:rPr>
+          <w:rFonts w:hint="eastAsia"/>
+        </w:rPr>
+        <w:instrText>&lt;/title&gt;&lt;/titles&gt;&lt;dates&gt;&lt;year&gt;2009&lt;/year&gt;&lt;/dates&gt;&lt;publisher&gt;</w:instrText>
+      </w:r>
+      <w:r>
+        <w:rPr>
+          <w:rFonts w:hint="eastAsia"/>
+        </w:rPr>
+        <w:instrText>中国矿业大学</w:instrText>
+      </w:r>
+      <w:r>
+        <w:rPr>
+          <w:rFonts w:hint="eastAsia"/>
+        </w:rPr>
+        <w:instrText xml:space="preserve"> (</w:instrText>
+      </w:r>
+      <w:r>
+        <w:rPr>
+          <w:rFonts w:hint="eastAsia"/>
+        </w:rPr>
+        <w:instrText>北京</w:instrText>
+      </w:r>
+      <w:r>
+        <w:rPr>
+          <w:rFonts w:hint="eastAsia"/>
+        </w:rPr>
+        <w:instrText>)&lt;/publisher&gt;&lt;urls&gt;&lt;/url</w:instrText>
+      </w:r>
+      <w:r>
+        <w:instrText>s&gt;&lt;/record&gt;&lt;/Cite&gt;&lt;/EndNote&gt;</w:instrText>
+      </w:r>
+      <w:r>
+        <w:fldChar w:fldCharType="separate"/>
+      </w:r>
+      <w:r>
+        <w:rPr>
+          <w:noProof/>
+          <w:vertAlign w:val="superscript"/>
+        </w:rPr>
+        <w:t>[</w:t>
+      </w:r>
+      <w:hyperlink w:anchor="_ENREF_5" w:tooltip="张静, 2009 #39" w:history="1">
+        <w:r>
+          <w:rPr>
+            <w:noProof/>
+            <w:vertAlign w:val="superscript"/>
+          </w:rPr>
+          <w:t>5</w:t>
+        </w:r>
+      </w:hyperlink>
+      <w:r>
+        <w:rPr>
+          <w:noProof/>
+          <w:vertAlign w:val="superscript"/>
+        </w:rPr>
+        <w:t>]</w:t>
+      </w:r>
+      <w:r>
+        <w:fldChar w:fldCharType="end"/>
+      </w:r>
+      <w:r>
+        <w:rPr>
+          <w:rFonts w:hint="eastAsia"/>
+        </w:rPr>
+        <w:t>。</w:t>
+      </w:r>
+      <w:r>
+        <w:rPr>
+          <w:rFonts w:hint="eastAsia"/>
+        </w:rPr>
+        <w:t>从那时起，层次分析法</w:t>
+      </w:r>
+      <w:r>
+        <w:rPr>
+          <w:rFonts w:hint="eastAsia"/>
+        </w:rPr>
+        <w:t>便引起了人们的注意，</w:t>
+      </w:r>
+      <w:r>
+        <w:rPr>
+          <w:rFonts w:hint="eastAsia"/>
+        </w:rPr>
+        <w:t>得到了广泛的研究，</w:t>
+      </w:r>
+      <w:r>
+        <w:rPr>
+          <w:rFonts w:hint="eastAsia"/>
+        </w:rPr>
+        <w:t>它的理论也因而得到了不断的发展并逐步完善。近年来，学术界</w:t>
+      </w:r>
+      <w:r>
+        <w:rPr>
+          <w:rFonts w:hint="eastAsia"/>
+        </w:rPr>
+        <w:t>在层次分析法的应用方面也做了大量工作，发表了几百篇论文。</w:t>
+      </w:r>
+      <w:r>
+        <w:rPr>
+          <w:rFonts w:hint="eastAsia"/>
+        </w:rPr>
+        <w:t>现在</w:t>
+      </w:r>
+      <w:r>
+        <w:rPr>
+          <w:rFonts w:hint="eastAsia"/>
+        </w:rPr>
+        <w:t>层次分析法已</w:t>
+      </w:r>
+      <w:r>
+        <w:rPr>
+          <w:rFonts w:hint="eastAsia"/>
+        </w:rPr>
+        <w:t>在决策预报、方案排序、资源分配、冲突求解、计划制定及政策分析等众多领域得到应用。</w:t>
+      </w:r>
     </w:p>
     <w:p>
       <w:pPr>
@@ -4002,14 +4767,1651 @@
         <w:spacing w:before="240" w:after="120" w:line="360" w:lineRule="auto"/>
         <w:ind w:left="862" w:hanging="862"/>
         <w:rPr>
+          <w:rFonts w:ascii="宋体" w:eastAsia="宋体" w:hAnsi="宋体"/>
+        </w:rPr>
+      </w:pPr>
+      <w:r>
+        <w:rPr>
           <w:rFonts w:ascii="宋体" w:eastAsia="宋体" w:hAnsi="宋体" w:hint="eastAsia"/>
         </w:rPr>
+        <w:t>相关定义和定理</w:t>
+      </w:r>
+    </w:p>
+    <w:p>
+      <w:pPr>
+        <w:pStyle w:val="a1"/>
+        <w:spacing w:line="360" w:lineRule="auto"/>
+        <w:ind w:firstLine="480"/>
       </w:pPr>
       <w:r>
         <w:rPr>
+          <w:rFonts w:hint="eastAsia"/>
+        </w:rPr>
+        <w:t>为便于下文叙述，先给出几个相关概念和定理的介绍。</w:t>
+      </w:r>
+    </w:p>
+    <w:p>
+      <w:pPr>
+        <w:pStyle w:val="a1"/>
+        <w:spacing w:line="360" w:lineRule="auto"/>
+        <w:ind w:firstLine="482"/>
+        <w:rPr>
+          <w:b/>
+        </w:rPr>
+      </w:pPr>
+      <w:r>
+        <w:rPr>
+          <w:rFonts w:hint="eastAsia"/>
+          <w:b/>
+        </w:rPr>
+        <w:t>定义</w:t>
+      </w:r>
+      <w:r>
+        <w:rPr>
+          <w:rFonts w:hint="eastAsia"/>
+          <w:b/>
+        </w:rPr>
+        <w:t xml:space="preserve">1 </w:t>
+      </w:r>
+      <w:r>
+        <w:rPr>
+          <w:rFonts w:hint="eastAsia"/>
+          <w:b/>
+        </w:rPr>
+        <w:t>正互反矩阵</w:t>
+      </w:r>
+    </w:p>
+    <w:p>
+      <w:pPr>
+        <w:pStyle w:val="a1"/>
+        <w:spacing w:line="360" w:lineRule="auto"/>
+        <w:ind w:firstLine="480"/>
+      </w:pPr>
+      <w:r>
+        <w:t>若矩阵</w:t>
+      </w:r>
+      <m:oMath>
+        <m:r>
+          <w:rPr>
+            <w:rFonts w:ascii="Cambria Math" w:hAnsi="Cambria Math" w:hint="eastAsia"/>
+          </w:rPr>
+          <m:t>A=</m:t>
+        </m:r>
+        <m:sSub>
+          <m:sSubPr>
+            <m:ctrlPr>
+              <w:rPr>
+                <w:rFonts w:ascii="Cambria Math" w:hAnsi="Cambria Math"/>
+                <w:i/>
+              </w:rPr>
+            </m:ctrlPr>
+          </m:sSubPr>
+          <m:e>
+            <m:r>
+              <w:rPr>
+                <w:rFonts w:ascii="Cambria Math" w:hAnsi="Cambria Math"/>
+              </w:rPr>
+              <m:t>(</m:t>
+            </m:r>
+            <m:sSub>
+              <m:sSubPr>
+                <m:ctrlPr>
+                  <w:rPr>
+                    <w:rFonts w:ascii="Cambria Math" w:hAnsi="Cambria Math"/>
+                    <w:i/>
+                  </w:rPr>
+                </m:ctrlPr>
+              </m:sSubPr>
+              <m:e>
+                <m:r>
+                  <w:rPr>
+                    <w:rFonts w:ascii="Cambria Math" w:hAnsi="Cambria Math"/>
+                  </w:rPr>
+                  <m:t>a</m:t>
+                </m:r>
+              </m:e>
+              <m:sub>
+                <m:r>
+                  <w:rPr>
+                    <w:rFonts w:ascii="Cambria Math" w:hAnsi="Cambria Math"/>
+                  </w:rPr>
+                  <m:t>ij</m:t>
+                </m:r>
+              </m:sub>
+            </m:sSub>
+            <m:r>
+              <w:rPr>
+                <w:rFonts w:ascii="Cambria Math" w:hAnsi="Cambria Math"/>
+              </w:rPr>
+              <m:t>)</m:t>
+            </m:r>
+          </m:e>
+          <m:sub>
+            <m:r>
+              <w:rPr>
+                <w:rFonts w:ascii="Cambria Math" w:hAnsi="Cambria Math"/>
+              </w:rPr>
+              <m:t>n×n</m:t>
+            </m:r>
+          </m:sub>
+        </m:sSub>
+      </m:oMath>
+      <w:r>
+        <w:rPr>
+          <w:rFonts w:hint="eastAsia"/>
+        </w:rPr>
+        <w:t>满足：</w:t>
+      </w:r>
+    </w:p>
+    <w:p>
+      <w:pPr>
+        <w:pStyle w:val="a1"/>
+        <w:spacing w:line="360" w:lineRule="auto"/>
+        <w:ind w:firstLine="480"/>
+      </w:pPr>
+      <w:r>
+        <w:rPr>
+          <w:rFonts w:hint="eastAsia"/>
+        </w:rPr>
+        <w:t>（</w:t>
+      </w:r>
+      <w:r>
+        <w:rPr>
+          <w:rFonts w:hint="eastAsia"/>
+        </w:rPr>
+        <w:t>1</w:t>
+      </w:r>
+      <w:r>
+        <w:rPr>
+          <w:rFonts w:hint="eastAsia"/>
+        </w:rPr>
+        <w:t>）</w:t>
+      </w:r>
+      <m:oMath>
+        <m:sSub>
+          <m:sSubPr>
+            <m:ctrlPr>
+              <w:rPr>
+                <w:rFonts w:ascii="Cambria Math" w:hAnsi="Cambria Math"/>
+                <w:i/>
+              </w:rPr>
+            </m:ctrlPr>
+          </m:sSubPr>
+          <m:e>
+            <m:r>
+              <w:rPr>
+                <w:rFonts w:ascii="Cambria Math" w:hAnsi="Cambria Math" w:hint="eastAsia"/>
+              </w:rPr>
+              <m:t>a</m:t>
+            </m:r>
+          </m:e>
+          <m:sub>
+            <m:r>
+              <w:rPr>
+                <w:rFonts w:ascii="Cambria Math" w:hAnsi="Cambria Math"/>
+              </w:rPr>
+              <m:t>ij</m:t>
+            </m:r>
+          </m:sub>
+        </m:sSub>
+        <m:r>
+          <w:rPr>
+            <w:rFonts w:ascii="Cambria Math" w:hAnsi="Cambria Math"/>
+          </w:rPr>
+          <m:t>&gt;0</m:t>
+        </m:r>
+      </m:oMath>
+      <w:r>
+        <w:rPr>
+          <w:rFonts w:hint="eastAsia"/>
+        </w:rPr>
+        <w:t>;</w:t>
+      </w:r>
+    </w:p>
+    <w:p>
+      <w:pPr>
+        <w:pStyle w:val="a1"/>
+        <w:spacing w:line="360" w:lineRule="auto"/>
+        <w:ind w:firstLine="480"/>
+      </w:pPr>
+      <w:r>
+        <w:rPr>
+          <w:rFonts w:hint="eastAsia"/>
+        </w:rPr>
+        <w:t>（</w:t>
+      </w:r>
+      <w:r>
+        <w:rPr>
+          <w:rFonts w:hint="eastAsia"/>
+        </w:rPr>
+        <w:t>2</w:t>
+      </w:r>
+      <w:r>
+        <w:rPr>
+          <w:rFonts w:hint="eastAsia"/>
+        </w:rPr>
+        <w:t>）</w:t>
+      </w:r>
+      <m:oMath>
+        <m:sSub>
+          <m:sSubPr>
+            <m:ctrlPr>
+              <w:rPr>
+                <w:rFonts w:ascii="Cambria Math" w:hAnsi="Cambria Math"/>
+              </w:rPr>
+            </m:ctrlPr>
+          </m:sSubPr>
+          <m:e>
+            <m:r>
+              <w:rPr>
+                <w:rFonts w:ascii="Cambria Math" w:hAnsi="Cambria Math"/>
+              </w:rPr>
+              <m:t>a</m:t>
+            </m:r>
+          </m:e>
+          <m:sub>
+            <m:r>
+              <w:rPr>
+                <w:rFonts w:ascii="Cambria Math" w:hAnsi="Cambria Math"/>
+              </w:rPr>
+              <m:t>ji</m:t>
+            </m:r>
+          </m:sub>
+        </m:sSub>
+        <m:r>
+          <m:rPr>
+            <m:sty m:val="p"/>
+          </m:rPr>
+          <w:rPr>
+            <w:rFonts w:ascii="Cambria Math" w:hAnsi="Cambria Math" w:hint="eastAsia"/>
+          </w:rPr>
+          <m:t>=</m:t>
+        </m:r>
+        <m:f>
+          <m:fPr>
+            <m:ctrlPr>
+              <w:rPr>
+                <w:rFonts w:ascii="Cambria Math" w:hAnsi="Cambria Math"/>
+              </w:rPr>
+            </m:ctrlPr>
+          </m:fPr>
+          <m:num>
+            <m:r>
+              <w:rPr>
+                <w:rFonts w:ascii="Cambria Math" w:hAnsi="Cambria Math"/>
+              </w:rPr>
+              <m:t>1</m:t>
+            </m:r>
+          </m:num>
+          <m:den>
+            <m:sSub>
+              <m:sSubPr>
+                <m:ctrlPr>
+                  <w:rPr>
+                    <w:rFonts w:ascii="Cambria Math" w:hAnsi="Cambria Math"/>
+                    <w:i/>
+                  </w:rPr>
+                </m:ctrlPr>
+              </m:sSubPr>
+              <m:e>
+                <m:r>
+                  <w:rPr>
+                    <w:rFonts w:ascii="Cambria Math" w:hAnsi="Cambria Math"/>
+                  </w:rPr>
+                  <m:t>a</m:t>
+                </m:r>
+              </m:e>
+              <m:sub>
+                <m:r>
+                  <w:rPr>
+                    <w:rFonts w:ascii="Cambria Math" w:hAnsi="Cambria Math"/>
+                  </w:rPr>
+                  <m:t>ij</m:t>
+                </m:r>
+              </m:sub>
+            </m:sSub>
+          </m:den>
+        </m:f>
+        <m:r>
+          <m:rPr>
+            <m:sty m:val="p"/>
+          </m:rPr>
+          <w:rPr>
+            <w:rFonts w:ascii="Cambria Math" w:hAnsi="Cambria Math"/>
+          </w:rPr>
+          <m:t>, (i,j=1,2,⋯,n)</m:t>
+        </m:r>
+      </m:oMath>
+      <w:r>
+        <w:rPr>
+          <w:rFonts w:hint="eastAsia"/>
+        </w:rPr>
+        <w:t>。</w:t>
+      </w:r>
+    </w:p>
+    <w:p>
+      <w:pPr>
+        <w:pStyle w:val="a1"/>
+        <w:spacing w:line="360" w:lineRule="auto"/>
+        <w:ind w:firstLine="480"/>
+      </w:pPr>
+      <w:r>
+        <w:rPr>
+          <w:rFonts w:hint="eastAsia"/>
+        </w:rPr>
+        <w:t>则把</w:t>
+      </w:r>
+      <m:oMath>
+        <m:r>
+          <w:rPr>
+            <w:rFonts w:ascii="Cambria Math" w:hAnsi="Cambria Math" w:hint="eastAsia"/>
+          </w:rPr>
+          <m:t>A=</m:t>
+        </m:r>
+        <m:sSub>
+          <m:sSubPr>
+            <m:ctrlPr>
+              <w:rPr>
+                <w:rFonts w:ascii="Cambria Math" w:hAnsi="Cambria Math"/>
+                <w:i/>
+              </w:rPr>
+            </m:ctrlPr>
+          </m:sSubPr>
+          <m:e>
+            <m:r>
+              <w:rPr>
+                <w:rFonts w:ascii="Cambria Math" w:hAnsi="Cambria Math"/>
+              </w:rPr>
+              <m:t>(</m:t>
+            </m:r>
+            <m:sSub>
+              <m:sSubPr>
+                <m:ctrlPr>
+                  <w:rPr>
+                    <w:rFonts w:ascii="Cambria Math" w:hAnsi="Cambria Math"/>
+                    <w:i/>
+                  </w:rPr>
+                </m:ctrlPr>
+              </m:sSubPr>
+              <m:e>
+                <m:r>
+                  <w:rPr>
+                    <w:rFonts w:ascii="Cambria Math" w:hAnsi="Cambria Math"/>
+                  </w:rPr>
+                  <m:t>a</m:t>
+                </m:r>
+              </m:e>
+              <m:sub>
+                <m:r>
+                  <w:rPr>
+                    <w:rFonts w:ascii="Cambria Math" w:hAnsi="Cambria Math"/>
+                  </w:rPr>
+                  <m:t>ij</m:t>
+                </m:r>
+              </m:sub>
+            </m:sSub>
+            <m:r>
+              <w:rPr>
+                <w:rFonts w:ascii="Cambria Math" w:hAnsi="Cambria Math"/>
+              </w:rPr>
+              <m:t>)</m:t>
+            </m:r>
+          </m:e>
+          <m:sub>
+            <m:r>
+              <w:rPr>
+                <w:rFonts w:ascii="Cambria Math" w:hAnsi="Cambria Math"/>
+              </w:rPr>
+              <m:t>n×n</m:t>
+            </m:r>
+          </m:sub>
+        </m:sSub>
+      </m:oMath>
+      <w:r>
+        <w:t>称为正互反矩阵</w:t>
+      </w:r>
+      <w:r>
+        <w:rPr>
+          <w:rFonts w:hint="eastAsia"/>
+        </w:rPr>
+        <w:t>。</w:t>
+      </w:r>
+    </w:p>
+    <w:p>
+      <w:pPr>
+        <w:pStyle w:val="a1"/>
+        <w:spacing w:line="360" w:lineRule="auto"/>
+        <w:ind w:firstLine="482"/>
+        <w:rPr>
+          <w:b/>
+        </w:rPr>
+      </w:pPr>
+      <w:r>
+        <w:rPr>
+          <w:rFonts w:hint="eastAsia"/>
+          <w:b/>
+        </w:rPr>
+        <w:t>定义</w:t>
+      </w:r>
+      <w:r>
+        <w:rPr>
+          <w:rFonts w:hint="eastAsia"/>
+          <w:b/>
+        </w:rPr>
+        <w:t xml:space="preserve">2 </w:t>
+      </w:r>
+      <w:r>
+        <w:rPr>
+          <w:rFonts w:hint="eastAsia"/>
+          <w:b/>
+        </w:rPr>
+        <w:t>一致矩阵</w:t>
+      </w:r>
+    </w:p>
+    <w:p>
+      <w:pPr>
+        <w:pStyle w:val="a1"/>
+        <w:spacing w:line="360" w:lineRule="auto"/>
+        <w:ind w:firstLine="480"/>
+      </w:pPr>
+      <w:r>
+        <w:rPr>
+          <w:rFonts w:hint="eastAsia"/>
+        </w:rPr>
+        <w:t>如果正互反矩阵</w:t>
+      </w:r>
+      <w:r>
+        <w:rPr>
+          <w:rFonts w:hint="eastAsia"/>
+        </w:rPr>
+        <w:t>A</w:t>
+      </w:r>
+      <w:r>
+        <w:rPr>
+          <w:rFonts w:hint="eastAsia"/>
+        </w:rPr>
+        <w:t>中的元素满足</w:t>
+      </w:r>
+      <w:r>
+        <w:fldChar w:fldCharType="begin"/>
+      </w:r>
+      <w:r>
+        <w:instrText xml:space="preserve"> </w:instrText>
+      </w:r>
+      <w:r>
+        <w:rPr>
+          <w:rFonts w:hint="eastAsia"/>
+        </w:rPr>
+        <w:instrText>REF _Ref375601861 \h</w:instrText>
+      </w:r>
+      <w:r>
+        <w:instrText xml:space="preserve"> </w:instrText>
+      </w:r>
+      <w:r>
+        <w:fldChar w:fldCharType="separate"/>
+      </w:r>
+      <w:r>
+        <w:rPr>
+          <w:rFonts w:hint="eastAsia"/>
+        </w:rPr>
+        <w:t>式（</w:t>
+      </w:r>
+      <w:r>
+        <w:rPr>
+          <w:noProof/>
+        </w:rPr>
+        <w:t>1</w:t>
+      </w:r>
+      <w:r>
+        <w:t>.</w:t>
+      </w:r>
+      <w:r>
+        <w:rPr>
+          <w:noProof/>
+        </w:rPr>
+        <w:t>1</w:t>
+      </w:r>
+      <w:r>
+        <w:fldChar w:fldCharType="end"/>
+      </w:r>
+      <w:r>
+        <w:rPr>
+          <w:rFonts w:hint="eastAsia"/>
+        </w:rPr>
+        <w:t>）</w:t>
+      </w:r>
+    </w:p>
+    <w:tbl>
+      <w:tblPr>
+        <w:tblStyle w:val="a6"/>
+        <w:tblW w:w="0" w:type="auto"/>
+        <w:tblBorders>
+          <w:top w:val="none" w:sz="0" w:space="0" w:color="auto"/>
+          <w:left w:val="none" w:sz="0" w:space="0" w:color="auto"/>
+          <w:bottom w:val="none" w:sz="0" w:space="0" w:color="auto"/>
+          <w:right w:val="none" w:sz="0" w:space="0" w:color="auto"/>
+          <w:insideH w:val="none" w:sz="0" w:space="0" w:color="auto"/>
+          <w:insideV w:val="none" w:sz="0" w:space="0" w:color="auto"/>
+        </w:tblBorders>
+        <w:tblLook w:val="04A0" w:firstRow="1" w:lastRow="0" w:firstColumn="1" w:lastColumn="0" w:noHBand="0" w:noVBand="1"/>
+      </w:tblPr>
+      <w:tblGrid>
+        <w:gridCol w:w="7054"/>
+        <w:gridCol w:w="1552"/>
+      </w:tblGrid>
+      <w:tr>
+        <w:trPr>
+          <w:cantSplit/>
+          <w:trHeight w:val="727"/>
+        </w:trPr>
+        <w:tc>
+          <w:tcPr>
+            <w:tcW w:w="7054" w:type="dxa"/>
+            <w:vAlign w:val="center"/>
+          </w:tcPr>
+          <w:p>
+            <w:pPr>
+              <w:spacing w:before="240"/>
+              <w:jc w:val="center"/>
+              <w:rPr>
+                <w:i/>
+              </w:rPr>
+            </w:pPr>
+            <m:oMathPara>
+              <m:oMath>
+                <m:sSub>
+                  <m:sSubPr>
+                    <m:ctrlPr>
+                      <w:rPr>
+                        <w:rFonts w:ascii="Cambria Math" w:hAnsi="Cambria Math"/>
+                        <w:i/>
+                      </w:rPr>
+                    </m:ctrlPr>
+                  </m:sSubPr>
+                  <m:e>
+                    <m:r>
+                      <w:rPr>
+                        <w:rFonts w:ascii="Cambria Math" w:hAnsi="Cambria Math" w:hint="eastAsia"/>
+                      </w:rPr>
+                      <m:t>a</m:t>
+                    </m:r>
+                  </m:e>
+                  <m:sub>
+                    <m:r>
+                      <w:rPr>
+                        <w:rFonts w:ascii="Cambria Math" w:hAnsi="Cambria Math"/>
+                      </w:rPr>
+                      <m:t>ij</m:t>
+                    </m:r>
+                  </m:sub>
+                </m:sSub>
+                <m:sSub>
+                  <m:sSubPr>
+                    <m:ctrlPr>
+                      <w:rPr>
+                        <w:rFonts w:ascii="Cambria Math" w:hAnsi="Cambria Math"/>
+                        <w:i/>
+                      </w:rPr>
+                    </m:ctrlPr>
+                  </m:sSubPr>
+                  <m:e>
+                    <m:r>
+                      <w:rPr>
+                        <w:rFonts w:ascii="Cambria Math" w:hAnsi="Cambria Math" w:hint="eastAsia"/>
+                      </w:rPr>
+                      <m:t>a</m:t>
+                    </m:r>
+                  </m:e>
+                  <m:sub>
+                    <m:r>
+                      <w:rPr>
+                        <w:rFonts w:ascii="Cambria Math" w:hAnsi="Cambria Math"/>
+                      </w:rPr>
+                      <m:t>ij</m:t>
+                    </m:r>
+                  </m:sub>
+                </m:sSub>
+                <m:r>
+                  <w:rPr>
+                    <w:rFonts w:ascii="Cambria Math" w:hAnsi="Cambria Math" w:hint="eastAsia"/>
+                  </w:rPr>
+                  <m:t>=</m:t>
+                </m:r>
+                <m:sSub>
+                  <m:sSubPr>
+                    <m:ctrlPr>
+                      <w:rPr>
+                        <w:rFonts w:ascii="Cambria Math" w:hAnsi="Cambria Math"/>
+                        <w:i/>
+                      </w:rPr>
+                    </m:ctrlPr>
+                  </m:sSubPr>
+                  <m:e>
+                    <m:r>
+                      <w:rPr>
+                        <w:rFonts w:ascii="Cambria Math" w:hAnsi="Cambria Math" w:hint="eastAsia"/>
+                      </w:rPr>
+                      <m:t>a</m:t>
+                    </m:r>
+                  </m:e>
+                  <m:sub>
+                    <m:r>
+                      <w:rPr>
+                        <w:rFonts w:ascii="Cambria Math" w:hAnsi="Cambria Math"/>
+                      </w:rPr>
+                      <m:t>ij</m:t>
+                    </m:r>
+                  </m:sub>
+                </m:sSub>
+                <m:r>
+                  <w:rPr>
+                    <w:rFonts w:ascii="Cambria Math" w:hAnsi="Cambria Math"/>
+                  </w:rPr>
+                  <m:t>, ∀i,j,k=1,2,⋯, n</m:t>
+                </m:r>
+              </m:oMath>
+            </m:oMathPara>
+          </w:p>
+        </w:tc>
+        <w:tc>
+          <w:tcPr>
+            <w:tcW w:w="1552" w:type="dxa"/>
+            <w:vAlign w:val="center"/>
+          </w:tcPr>
+          <w:p>
+            <w:pPr>
+              <w:pStyle w:val="af0"/>
+            </w:pPr>
+            <w:bookmarkStart w:id="11" w:name="_Ref375601861"/>
+            <w:r>
+              <w:rPr>
+                <w:rFonts w:hint="eastAsia"/>
+              </w:rPr>
+              <w:t>式</w:t>
+            </w:r>
+            <w:r>
+              <w:rPr>
+                <w:rFonts w:hint="eastAsia"/>
+              </w:rPr>
+              <w:t>（</w:t>
+            </w:r>
+            <w:r>
+              <w:fldChar w:fldCharType="begin"/>
+            </w:r>
+            <w:r>
+              <w:instrText xml:space="preserve"> </w:instrText>
+            </w:r>
+            <w:r>
+              <w:rPr>
+                <w:rFonts w:hint="eastAsia"/>
+              </w:rPr>
+              <w:instrText>STYLEREF 1 \s</w:instrText>
+            </w:r>
+            <w:r>
+              <w:instrText xml:space="preserve"> </w:instrText>
+            </w:r>
+            <w:r>
+              <w:fldChar w:fldCharType="separate"/>
+            </w:r>
+            <w:r>
+              <w:rPr>
+                <w:noProof/>
+              </w:rPr>
+              <w:t>1</w:t>
+            </w:r>
+            <w:r>
+              <w:fldChar w:fldCharType="end"/>
+            </w:r>
+            <w:r>
+              <w:t>.</w:t>
+            </w:r>
+            <w:r>
+              <w:fldChar w:fldCharType="begin"/>
+            </w:r>
+            <w:r>
+              <w:instrText xml:space="preserve"> </w:instrText>
+            </w:r>
+            <w:r>
+              <w:rPr>
+                <w:rFonts w:hint="eastAsia"/>
+              </w:rPr>
+              <w:instrText xml:space="preserve">SEQ </w:instrText>
+            </w:r>
+            <w:r>
+              <w:rPr>
+                <w:rFonts w:hint="eastAsia"/>
+              </w:rPr>
+              <w:instrText>式</w:instrText>
+            </w:r>
+            <w:r>
+              <w:rPr>
+                <w:rFonts w:hint="eastAsia"/>
+              </w:rPr>
+              <w:instrText xml:space="preserve"> \* ARABIC \s 1</w:instrText>
+            </w:r>
+            <w:r>
+              <w:instrText xml:space="preserve"> </w:instrText>
+            </w:r>
+            <w:r>
+              <w:fldChar w:fldCharType="separate"/>
+            </w:r>
+            <w:r>
+              <w:rPr>
+                <w:noProof/>
+              </w:rPr>
+              <w:t>1</w:t>
+            </w:r>
+            <w:r>
+              <w:fldChar w:fldCharType="end"/>
+            </w:r>
+            <w:bookmarkEnd w:id="11"/>
+            <w:r>
+              <w:rPr>
+                <w:rFonts w:hint="eastAsia"/>
+              </w:rPr>
+              <w:t>）</w:t>
+            </w:r>
+          </w:p>
+        </w:tc>
+      </w:tr>
+    </w:tbl>
+    <w:p>
+      <w:pPr>
+        <w:pStyle w:val="a1"/>
+        <w:spacing w:line="360" w:lineRule="auto"/>
+        <w:ind w:firstLineChars="0" w:firstLine="0"/>
+      </w:pPr>
+      <w:r>
+        <w:rPr>
+          <w:rFonts w:hint="eastAsia"/>
+        </w:rPr>
+        <w:t>则称矩阵</w:t>
+      </w:r>
+      <w:r>
+        <w:rPr>
+          <w:rFonts w:hint="eastAsia"/>
+        </w:rPr>
+        <w:t>A</w:t>
+      </w:r>
+      <w:r>
+        <w:rPr>
+          <w:rFonts w:hint="eastAsia"/>
+        </w:rPr>
+        <w:t>为一致矩阵。</w:t>
+      </w:r>
+    </w:p>
+    <w:p>
+      <w:pPr>
+        <w:pStyle w:val="4"/>
+        <w:spacing w:before="240" w:after="120" w:line="360" w:lineRule="auto"/>
+        <w:ind w:left="862" w:hanging="862"/>
+        <w:rPr>
+          <w:rFonts w:ascii="宋体" w:eastAsia="宋体" w:hAnsi="宋体"/>
+        </w:rPr>
+      </w:pPr>
+      <w:r>
+        <w:rPr>
           <w:rFonts w:ascii="宋体" w:eastAsia="宋体" w:hAnsi="宋体" w:hint="eastAsia"/>
         </w:rPr>
         <w:t>层次分析法的步骤</w:t>
+      </w:r>
+    </w:p>
+    <w:p>
+      <w:pPr>
+        <w:pStyle w:val="a1"/>
+        <w:spacing w:line="360" w:lineRule="auto"/>
+        <w:ind w:firstLine="480"/>
+      </w:pPr>
+      <w:r>
+        <w:rPr>
+          <w:rFonts w:hint="eastAsia"/>
+        </w:rPr>
+        <w:t>在日常生活中，人们常常会碰到一些</w:t>
+      </w:r>
+      <w:r>
+        <w:rPr>
+          <w:rFonts w:hint="eastAsia"/>
+        </w:rPr>
+        <w:t>由多个因素构成的复杂系统，而且这些因素之间又相互关联、相互制约，更重要的是</w:t>
+      </w:r>
+      <w:r>
+        <w:rPr>
+          <w:rFonts w:hint="eastAsia"/>
+        </w:rPr>
+        <w:t>这些因素很多是定性的，不具有定量数据。没有定量数据，对这些系统进行分析就显得非常困难。</w:t>
+      </w:r>
+      <w:r>
+        <w:rPr>
+          <w:rFonts w:hint="eastAsia"/>
+        </w:rPr>
+        <w:t>层次分析法</w:t>
+      </w:r>
+      <w:r>
+        <w:rPr>
+          <w:rFonts w:hint="eastAsia"/>
+        </w:rPr>
+        <w:t>的诞生就是</w:t>
+      </w:r>
+      <w:r>
+        <w:rPr>
+          <w:rFonts w:hint="eastAsia"/>
+        </w:rPr>
+        <w:t>为了</w:t>
+      </w:r>
+      <w:r>
+        <w:rPr>
+          <w:rFonts w:hint="eastAsia"/>
+        </w:rPr>
+        <w:t>解决</w:t>
+      </w:r>
+      <w:r>
+        <w:rPr>
+          <w:rFonts w:hint="eastAsia"/>
+        </w:rPr>
+        <w:t>这些问题</w:t>
+      </w:r>
+      <w:r>
+        <w:rPr>
+          <w:rFonts w:hint="eastAsia"/>
+        </w:rPr>
+        <w:t>。</w:t>
+      </w:r>
+    </w:p>
+    <w:p>
+      <w:pPr>
+        <w:pStyle w:val="a1"/>
+        <w:spacing w:line="360" w:lineRule="auto"/>
+        <w:ind w:firstLine="480"/>
+      </w:pPr>
+      <w:r>
+        <w:rPr>
+          <w:rFonts w:hint="eastAsia"/>
+        </w:rPr>
+        <w:t>使用层次分析法来分析问题有固定的步骤进行建模、分析。以下对这些步骤进行详细介绍和说明。</w:t>
+      </w:r>
+    </w:p>
+    <w:p>
+      <w:pPr>
+        <w:pStyle w:val="a1"/>
+        <w:spacing w:line="360" w:lineRule="auto"/>
+        <w:ind w:firstLine="482"/>
+        <w:rPr>
+          <w:b/>
+        </w:rPr>
+      </w:pPr>
+      <w:r>
+        <w:rPr>
+          <w:rFonts w:hint="eastAsia"/>
+          <w:b/>
+        </w:rPr>
+        <w:t>1.</w:t>
+      </w:r>
+      <w:proofErr w:type="gramStart"/>
+      <w:r>
+        <w:rPr>
+          <w:rFonts w:hint="eastAsia"/>
+          <w:b/>
+        </w:rPr>
+        <w:t>建立递阶层次结构</w:t>
+      </w:r>
+      <w:proofErr w:type="gramEnd"/>
+    </w:p>
+    <w:p>
+      <w:pPr>
+        <w:pStyle w:val="a1"/>
+        <w:spacing w:line="360" w:lineRule="auto"/>
+        <w:ind w:firstLine="480"/>
+      </w:pPr>
+      <w:r>
+        <w:rPr>
+          <w:rFonts w:hint="eastAsia"/>
+        </w:rPr>
+        <w:t>这一步</w:t>
+      </w:r>
+      <w:r>
+        <w:rPr>
+          <w:rFonts w:hint="eastAsia"/>
+        </w:rPr>
+        <w:t>的关键在于</w:t>
+      </w:r>
+      <w:r>
+        <w:rPr>
+          <w:rFonts w:hint="eastAsia"/>
+        </w:rPr>
+        <w:t>要分解所需分析的问题，进而构建一个层次模型。</w:t>
+      </w:r>
+      <w:r>
+        <w:rPr>
+          <w:rFonts w:hint="eastAsia"/>
+        </w:rPr>
+        <w:t>一般来说，要使用层次分析法解决的问题都是比较复杂的，因此，在分析这些复杂的问题之前，首先要做的是把它们进行分解，得到若干个元素，并使其层次</w:t>
+      </w:r>
+      <w:r>
+        <w:rPr>
+          <w:rFonts w:hint="eastAsia"/>
+        </w:rPr>
+        <w:t>化。</w:t>
+      </w:r>
+      <w:r>
+        <w:rPr>
+          <w:rFonts w:hint="eastAsia"/>
+        </w:rPr>
+        <w:t>也就是说要把分解后的各个元素按它们之间的相互关系分成若干层次。</w:t>
+      </w:r>
+    </w:p>
+    <w:p>
+      <w:pPr>
+        <w:pStyle w:val="a1"/>
+        <w:spacing w:line="360" w:lineRule="auto"/>
+        <w:ind w:firstLine="480"/>
+      </w:pPr>
+      <w:r>
+        <w:rPr>
+          <w:rFonts w:hint="eastAsia"/>
+        </w:rPr>
+        <w:t>根据层次分析法的思想，问题的层次结构可分为三层</w:t>
+      </w:r>
+      <w:r>
+        <w:rPr>
+          <w:rFonts w:hint="eastAsia"/>
+        </w:rPr>
+        <w:t>，分别是</w:t>
+      </w:r>
+      <w:proofErr w:type="gramStart"/>
+      <w:r>
+        <w:rPr>
+          <w:rFonts w:hint="eastAsia"/>
+        </w:rPr>
+        <w:t>最</w:t>
+      </w:r>
+      <w:proofErr w:type="gramEnd"/>
+      <w:r>
+        <w:rPr>
+          <w:rFonts w:hint="eastAsia"/>
+        </w:rPr>
+        <w:t>高层、中间层和</w:t>
+      </w:r>
+      <w:proofErr w:type="gramStart"/>
+      <w:r>
+        <w:rPr>
+          <w:rFonts w:hint="eastAsia"/>
+        </w:rPr>
+        <w:t>最</w:t>
+      </w:r>
+      <w:proofErr w:type="gramEnd"/>
+      <w:r>
+        <w:rPr>
+          <w:rFonts w:hint="eastAsia"/>
+        </w:rPr>
+        <w:t>底层</w:t>
+      </w:r>
+      <w:r>
+        <w:rPr>
+          <w:rFonts w:hint="eastAsia"/>
+        </w:rPr>
+        <w:t>。</w:t>
+      </w:r>
+      <w:r>
+        <w:rPr>
+          <w:rFonts w:hint="eastAsia"/>
+        </w:rPr>
+        <w:t>最高层对中间层、中间层对</w:t>
+      </w:r>
+      <w:proofErr w:type="gramStart"/>
+      <w:r>
+        <w:rPr>
+          <w:rFonts w:hint="eastAsia"/>
+        </w:rPr>
+        <w:t>最</w:t>
+      </w:r>
+      <w:proofErr w:type="gramEnd"/>
+      <w:r>
+        <w:rPr>
+          <w:rFonts w:hint="eastAsia"/>
+        </w:rPr>
+        <w:t>底层分别有支配作用。</w:t>
+      </w:r>
+      <w:r>
+        <w:rPr>
+          <w:rFonts w:hint="eastAsia"/>
+        </w:rPr>
+        <w:t>最高层为目标层，在这一层中，只有一个元素，即通过分析问题希望达到的结果或者目标。</w:t>
+      </w:r>
+      <w:r>
+        <w:rPr>
+          <w:rFonts w:hint="eastAsia"/>
+        </w:rPr>
+        <w:t>中间层有时也成为准则层，在这一层中，还可以包含若干个层次以表示分析问题时的准则。</w:t>
+      </w:r>
+      <w:r>
+        <w:rPr>
+          <w:rFonts w:hint="eastAsia"/>
+        </w:rPr>
+        <w:t>可以将中间层看成是为了达到目标所必须经过的中间环节。</w:t>
+      </w:r>
+      <w:r>
+        <w:rPr>
+          <w:rFonts w:hint="eastAsia"/>
+        </w:rPr>
+        <w:t>最底层又称为措施层或方案层，其中包括了为达到目标而使用的各种措施。</w:t>
+      </w:r>
+    </w:p>
+    <w:p>
+      <w:pPr>
+        <w:pStyle w:val="a1"/>
+        <w:spacing w:line="360" w:lineRule="auto"/>
+        <w:ind w:firstLine="480"/>
+      </w:pPr>
+      <w:r>
+        <w:rPr>
+          <w:rFonts w:hint="eastAsia"/>
+        </w:rPr>
+        <w:t>在层次分析法中，一个问题可以分成的层数是没有限制的，主要受其复杂程度等因素的影响。</w:t>
+      </w:r>
+      <w:r>
+        <w:rPr>
+          <w:rFonts w:hint="eastAsia"/>
+        </w:rPr>
+        <w:t>通常问题越复杂，分的层数越多，同样地问题需要分析得越详细，分的层数也要越多。</w:t>
+      </w:r>
+      <w:r>
+        <w:rPr>
+          <w:rFonts w:hint="eastAsia"/>
+        </w:rPr>
+        <w:t>不过，为了方便计算，层次分析法通常要求每个元素的影响因素不要超过</w:t>
+      </w:r>
+      <w:r>
+        <w:rPr>
+          <w:rFonts w:hint="eastAsia"/>
+        </w:rPr>
+        <w:t>9</w:t>
+      </w:r>
+      <w:r>
+        <w:rPr>
+          <w:rFonts w:hint="eastAsia"/>
+        </w:rPr>
+        <w:t>个。</w:t>
+      </w:r>
+    </w:p>
+    <w:p>
+      <w:pPr>
+        <w:pStyle w:val="a1"/>
+        <w:spacing w:line="360" w:lineRule="auto"/>
+        <w:ind w:firstLine="482"/>
+        <w:rPr>
+          <w:b/>
+        </w:rPr>
+      </w:pPr>
+      <w:r>
+        <w:rPr>
+          <w:rFonts w:hint="eastAsia"/>
+          <w:b/>
+        </w:rPr>
+        <w:t>2.</w:t>
+      </w:r>
+      <w:r>
+        <w:rPr>
+          <w:rFonts w:hint="eastAsia"/>
+          <w:b/>
+        </w:rPr>
+        <w:t>构建判断矩阵</w:t>
+      </w:r>
+    </w:p>
+    <w:p>
+      <w:pPr>
+        <w:pStyle w:val="a1"/>
+        <w:spacing w:line="360" w:lineRule="auto"/>
+        <w:ind w:firstLine="480"/>
+      </w:pPr>
+      <w:r>
+        <w:rPr>
+          <w:rFonts w:hint="eastAsia"/>
+        </w:rPr>
+        <w:t>准则层中通常包含多个准则</w:t>
+      </w:r>
+      <w:r>
+        <w:rPr>
+          <w:rFonts w:hint="eastAsia"/>
+        </w:rPr>
+        <w:t>，而且这些准则对所期望达到的目标所起的作用</w:t>
+      </w:r>
+      <w:r>
+        <w:rPr>
+          <w:rFonts w:hint="eastAsia"/>
+        </w:rPr>
+        <w:lastRenderedPageBreak/>
+        <w:t>是不同的。</w:t>
+      </w:r>
+      <w:r>
+        <w:rPr>
+          <w:rFonts w:hint="eastAsia"/>
+        </w:rPr>
+        <w:t>怎样对这些准则进行量化不是一件容易的事。除此以外，当多个影响因素进行比较的时候，常常会出现自相矛盾、顾此失彼的情况，原因在于影响因素太多而导致决策者考虑不周全。</w:t>
+      </w:r>
+      <w:r>
+        <w:rPr>
+          <w:rFonts w:hint="eastAsia"/>
+        </w:rPr>
+        <w:t>为进一步说明这一情况，以下给出一个例子。</w:t>
+      </w:r>
+      <w:r>
+        <w:rPr>
+          <w:rFonts w:hint="eastAsia"/>
+        </w:rPr>
+        <w:t>将一条长度为</w:t>
+      </w:r>
+      <w:r>
+        <w:rPr>
+          <w:rFonts w:hint="eastAsia"/>
+        </w:rPr>
+        <w:t>500</w:t>
+      </w:r>
+      <w:r>
+        <w:rPr>
+          <w:rFonts w:hint="eastAsia"/>
+        </w:rPr>
+        <w:t>米的绳子分割成</w:t>
+      </w:r>
+      <w:r>
+        <w:rPr>
+          <w:rFonts w:hint="eastAsia"/>
+        </w:rPr>
+        <w:t>n</w:t>
+      </w:r>
+      <w:r>
+        <w:rPr>
+          <w:rFonts w:hint="eastAsia"/>
+        </w:rPr>
+        <w:t>段，通过对这</w:t>
+      </w:r>
+      <w:r>
+        <w:rPr>
+          <w:rFonts w:hint="eastAsia"/>
+        </w:rPr>
+        <w:t>n</w:t>
+      </w:r>
+      <w:r>
+        <w:rPr>
+          <w:rFonts w:hint="eastAsia"/>
+        </w:rPr>
+        <w:t>段绳子的单独测量，我们很容易知道每一段的精确长度。但是如果在不知道每一段长度的情况下让你估计每</w:t>
+      </w:r>
+      <w:proofErr w:type="gramStart"/>
+      <w:r>
+        <w:rPr>
+          <w:rFonts w:hint="eastAsia"/>
+        </w:rPr>
+        <w:t>一段占</w:t>
+      </w:r>
+      <w:proofErr w:type="gramEnd"/>
+      <w:r>
+        <w:rPr>
+          <w:rFonts w:hint="eastAsia"/>
+        </w:rPr>
+        <w:t>原来绳子长度的比例，那么估计你是很难给出这些精确的比值的，而且很可能发生的是你最后给出了一组自相矛盾的比值数据。</w:t>
+      </w:r>
+    </w:p>
+    <w:p>
+      <w:pPr>
+        <w:pStyle w:val="a1"/>
+        <w:spacing w:line="360" w:lineRule="auto"/>
+        <w:ind w:firstLine="480"/>
+      </w:pPr>
+      <w:r>
+        <w:rPr>
+          <w:rFonts w:hint="eastAsia"/>
+        </w:rPr>
+        <w:t>假设现有某元素</w:t>
+      </w:r>
+      <w:r>
+        <w:rPr>
+          <w:rFonts w:hint="eastAsia"/>
+        </w:rPr>
+        <w:t>E</w:t>
+      </w:r>
+      <w:r>
+        <w:rPr>
+          <w:rFonts w:hint="eastAsia"/>
+        </w:rPr>
+        <w:t>，它有</w:t>
+      </w:r>
+      <w:r>
+        <w:rPr>
+          <w:rFonts w:hint="eastAsia"/>
+        </w:rPr>
+        <w:t>n</w:t>
+      </w:r>
+      <w:proofErr w:type="gramStart"/>
+      <w:r>
+        <w:rPr>
+          <w:rFonts w:hint="eastAsia"/>
+        </w:rPr>
+        <w:t>个</w:t>
+      </w:r>
+      <w:proofErr w:type="gramEnd"/>
+      <w:r>
+        <w:rPr>
+          <w:rFonts w:hint="eastAsia"/>
+        </w:rPr>
+        <w:t>影响因素，记为</w:t>
+      </w:r>
+      <m:oMath>
+        <m:r>
+          <w:rPr>
+            <w:rFonts w:ascii="Cambria Math" w:hAnsi="Cambria Math" w:hint="eastAsia"/>
+          </w:rPr>
+          <m:t>X</m:t>
+        </m:r>
+        <m:r>
+          <w:rPr>
+            <w:rFonts w:ascii="Cambria Math" w:hAnsi="Cambria Math"/>
+          </w:rPr>
+          <m:t>={</m:t>
+        </m:r>
+        <m:sSub>
+          <m:sSubPr>
+            <m:ctrlPr>
+              <w:rPr>
+                <w:rFonts w:ascii="Cambria Math" w:hAnsi="Cambria Math"/>
+                <w:i/>
+              </w:rPr>
+            </m:ctrlPr>
+          </m:sSubPr>
+          <m:e>
+            <m:r>
+              <w:rPr>
+                <w:rFonts w:ascii="Cambria Math" w:hAnsi="Cambria Math"/>
+              </w:rPr>
+              <m:t>x</m:t>
+            </m:r>
+          </m:e>
+          <m:sub>
+            <m:r>
+              <w:rPr>
+                <w:rFonts w:ascii="Cambria Math" w:hAnsi="Cambria Math"/>
+              </w:rPr>
+              <m:t>1</m:t>
+            </m:r>
+          </m:sub>
+        </m:sSub>
+        <m:r>
+          <w:rPr>
+            <w:rFonts w:ascii="Cambria Math" w:hAnsi="Cambria Math"/>
+          </w:rPr>
+          <m:t>,</m:t>
+        </m:r>
+        <m:sSub>
+          <m:sSubPr>
+            <m:ctrlPr>
+              <w:rPr>
+                <w:rFonts w:ascii="Cambria Math" w:hAnsi="Cambria Math"/>
+                <w:i/>
+              </w:rPr>
+            </m:ctrlPr>
+          </m:sSubPr>
+          <m:e>
+            <m:r>
+              <w:rPr>
+                <w:rFonts w:ascii="Cambria Math" w:hAnsi="Cambria Math"/>
+              </w:rPr>
+              <m:t>x</m:t>
+            </m:r>
+          </m:e>
+          <m:sub>
+            <m:r>
+              <w:rPr>
+                <w:rFonts w:ascii="Cambria Math" w:hAnsi="Cambria Math"/>
+              </w:rPr>
+              <m:t>2</m:t>
+            </m:r>
+          </m:sub>
+        </m:sSub>
+        <m:r>
+          <w:rPr>
+            <w:rFonts w:ascii="Cambria Math" w:hAnsi="Cambria Math"/>
+          </w:rPr>
+          <m:t>,⋯,</m:t>
+        </m:r>
+        <m:sSub>
+          <m:sSubPr>
+            <m:ctrlPr>
+              <w:rPr>
+                <w:rFonts w:ascii="Cambria Math" w:hAnsi="Cambria Math"/>
+                <w:i/>
+              </w:rPr>
+            </m:ctrlPr>
+          </m:sSubPr>
+          <m:e>
+            <m:r>
+              <w:rPr>
+                <w:rFonts w:ascii="Cambria Math" w:hAnsi="Cambria Math"/>
+              </w:rPr>
+              <m:t>x</m:t>
+            </m:r>
+          </m:e>
+          <m:sub>
+            <m:r>
+              <w:rPr>
+                <w:rFonts w:ascii="Cambria Math" w:hAnsi="Cambria Math"/>
+              </w:rPr>
+              <m:t>n</m:t>
+            </m:r>
+          </m:sub>
+        </m:sSub>
+        <m:r>
+          <w:rPr>
+            <w:rFonts w:ascii="Cambria Math" w:hAnsi="Cambria Math"/>
+          </w:rPr>
+          <m:t>}</m:t>
+        </m:r>
+      </m:oMath>
+      <w:r>
+        <w:rPr>
+          <w:rFonts w:hint="eastAsia"/>
+        </w:rPr>
+        <w:t>。现在的问题是怎样估计每个因素对</w:t>
+      </w:r>
+      <w:r>
+        <w:rPr>
+          <w:rFonts w:hint="eastAsia"/>
+        </w:rPr>
+        <w:t>E</w:t>
+      </w:r>
+      <w:r>
+        <w:rPr>
+          <w:rFonts w:hint="eastAsia"/>
+        </w:rPr>
+        <w:t>的影响。层次分析法中使用比较矩阵的方法来表示各个因素产生影响的大小，即对</w:t>
+      </w:r>
+      <w:r>
+        <w:rPr>
+          <w:rFonts w:hint="eastAsia"/>
+        </w:rPr>
+        <w:t>n</w:t>
+      </w:r>
+      <w:proofErr w:type="gramStart"/>
+      <w:r>
+        <w:rPr>
+          <w:rFonts w:hint="eastAsia"/>
+        </w:rPr>
+        <w:t>个</w:t>
+      </w:r>
+      <w:proofErr w:type="gramEnd"/>
+      <w:r>
+        <w:rPr>
+          <w:rFonts w:hint="eastAsia"/>
+        </w:rPr>
+        <w:t>影响因素进行两两比较。</w:t>
+      </w:r>
+      <w:r>
+        <w:rPr>
+          <w:rFonts w:hint="eastAsia"/>
+        </w:rPr>
+        <w:t>设任意两个影响因素</w:t>
+      </w:r>
+      <m:oMath>
+        <m:sSub>
+          <m:sSubPr>
+            <m:ctrlPr>
+              <w:rPr>
+                <w:rFonts w:ascii="Cambria Math" w:hAnsi="Cambria Math"/>
+              </w:rPr>
+            </m:ctrlPr>
+          </m:sSubPr>
+          <m:e>
+            <m:r>
+              <w:rPr>
+                <w:rFonts w:ascii="Cambria Math" w:hAnsi="Cambria Math"/>
+              </w:rPr>
+              <m:t>x</m:t>
+            </m:r>
+          </m:e>
+          <m:sub>
+            <m:r>
+              <w:rPr>
+                <w:rFonts w:ascii="Cambria Math" w:hAnsi="Cambria Math"/>
+              </w:rPr>
+              <m:t>i</m:t>
+            </m:r>
+          </m:sub>
+        </m:sSub>
+      </m:oMath>
+      <w:r>
+        <w:rPr>
+          <w:rFonts w:hint="eastAsia"/>
+        </w:rPr>
+        <w:t>和</w:t>
+      </w:r>
+      <m:oMath>
+        <m:sSub>
+          <m:sSubPr>
+            <m:ctrlPr>
+              <w:rPr>
+                <w:rFonts w:ascii="Cambria Math" w:hAnsi="Cambria Math"/>
+              </w:rPr>
+            </m:ctrlPr>
+          </m:sSubPr>
+          <m:e>
+            <m:r>
+              <w:rPr>
+                <w:rFonts w:ascii="Cambria Math" w:hAnsi="Cambria Math"/>
+              </w:rPr>
+              <m:t>x</m:t>
+            </m:r>
+          </m:e>
+          <m:sub>
+            <m:r>
+              <w:rPr>
+                <w:rFonts w:ascii="Cambria Math" w:hAnsi="Cambria Math"/>
+              </w:rPr>
+              <m:t>j</m:t>
+            </m:r>
+          </m:sub>
+        </m:sSub>
+      </m:oMath>
+      <w:r>
+        <w:rPr>
+          <w:rFonts w:hint="eastAsia"/>
+        </w:rPr>
+        <w:t>，</w:t>
+      </w:r>
+      <w:r>
+        <w:t>它们对</w:t>
+      </w:r>
+      <w:r>
+        <w:t>E</w:t>
+      </w:r>
+      <w:r>
+        <w:t>的影响的比值为</w:t>
+      </w:r>
+      <m:oMath>
+        <m:sSub>
+          <m:sSubPr>
+            <m:ctrlPr>
+              <w:rPr>
+                <w:rFonts w:ascii="Cambria Math" w:hAnsi="Cambria Math"/>
+              </w:rPr>
+            </m:ctrlPr>
+          </m:sSubPr>
+          <m:e>
+            <m:r>
+              <w:rPr>
+                <w:rFonts w:ascii="Cambria Math" w:hAnsi="Cambria Math"/>
+              </w:rPr>
+              <m:t>a</m:t>
+            </m:r>
+          </m:e>
+          <m:sub>
+            <m:r>
+              <w:rPr>
+                <w:rFonts w:ascii="Cambria Math" w:hAnsi="Cambria Math"/>
+              </w:rPr>
+              <m:t>ij</m:t>
+            </m:r>
+          </m:sub>
+        </m:sSub>
+      </m:oMath>
+      <w:r>
+        <w:rPr>
+          <w:rFonts w:hint="eastAsia"/>
+        </w:rPr>
+        <w:t>，则</w:t>
+      </w:r>
+      <m:oMath>
+        <m:sSub>
+          <m:sSubPr>
+            <m:ctrlPr>
+              <w:rPr>
+                <w:rFonts w:ascii="Cambria Math" w:hAnsi="Cambria Math"/>
+              </w:rPr>
+            </m:ctrlPr>
+          </m:sSubPr>
+          <m:e>
+            <m:r>
+              <w:rPr>
+                <w:rFonts w:ascii="Cambria Math" w:hAnsi="Cambria Math"/>
+              </w:rPr>
+              <m:t>x</m:t>
+            </m:r>
+          </m:e>
+          <m:sub>
+            <m:r>
+              <w:rPr>
+                <w:rFonts w:ascii="Cambria Math" w:hAnsi="Cambria Math"/>
+              </w:rPr>
+              <m:t>j</m:t>
+            </m:r>
+          </m:sub>
+        </m:sSub>
+      </m:oMath>
+      <w:r>
+        <w:rPr>
+          <w:rFonts w:hint="eastAsia"/>
+        </w:rPr>
+        <w:t>与</w:t>
+      </w:r>
+      <m:oMath>
+        <m:sSub>
+          <m:sSubPr>
+            <m:ctrlPr>
+              <w:rPr>
+                <w:rFonts w:ascii="Cambria Math" w:hAnsi="Cambria Math"/>
+              </w:rPr>
+            </m:ctrlPr>
+          </m:sSubPr>
+          <m:e>
+            <m:r>
+              <w:rPr>
+                <w:rFonts w:ascii="Cambria Math" w:hAnsi="Cambria Math"/>
+              </w:rPr>
+              <m:t>x</m:t>
+            </m:r>
+          </m:e>
+          <m:sub>
+            <m:r>
+              <w:rPr>
+                <w:rFonts w:ascii="Cambria Math" w:hAnsi="Cambria Math"/>
+              </w:rPr>
+              <m:t>i</m:t>
+            </m:r>
+          </m:sub>
+        </m:sSub>
+      </m:oMath>
+      <w:r>
+        <w:t>对</w:t>
+      </w:r>
+      <w:r>
+        <w:t>E</w:t>
+      </w:r>
+      <w:r>
+        <w:t>的影响的比值为</w:t>
+      </w:r>
+      <m:oMath>
+        <m:sSub>
+          <m:sSubPr>
+            <m:ctrlPr>
+              <w:rPr>
+                <w:rFonts w:ascii="Cambria Math" w:hAnsi="Cambria Math"/>
+              </w:rPr>
+            </m:ctrlPr>
+          </m:sSubPr>
+          <m:e>
+            <m:r>
+              <w:rPr>
+                <w:rFonts w:ascii="Cambria Math" w:hAnsi="Cambria Math"/>
+              </w:rPr>
+              <m:t>a</m:t>
+            </m:r>
+          </m:e>
+          <m:sub>
+            <m:r>
+              <w:rPr>
+                <w:rFonts w:ascii="Cambria Math" w:hAnsi="Cambria Math"/>
+              </w:rPr>
+              <m:t>ji</m:t>
+            </m:r>
+          </m:sub>
+        </m:sSub>
+        <m:r>
+          <m:rPr>
+            <m:sty m:val="p"/>
+          </m:rPr>
+          <w:rPr>
+            <w:rFonts w:ascii="Cambria Math" w:hAnsi="Cambria Math" w:hint="eastAsia"/>
+          </w:rPr>
+          <m:t>=</m:t>
+        </m:r>
+        <m:f>
+          <m:fPr>
+            <m:ctrlPr>
+              <w:rPr>
+                <w:rFonts w:ascii="Cambria Math" w:hAnsi="Cambria Math"/>
+              </w:rPr>
+            </m:ctrlPr>
+          </m:fPr>
+          <m:num>
+            <m:r>
+              <w:rPr>
+                <w:rFonts w:ascii="Cambria Math" w:hAnsi="Cambria Math"/>
+              </w:rPr>
+              <m:t>1</m:t>
+            </m:r>
+          </m:num>
+          <m:den>
+            <m:sSub>
+              <m:sSubPr>
+                <m:ctrlPr>
+                  <w:rPr>
+                    <w:rFonts w:ascii="Cambria Math" w:hAnsi="Cambria Math"/>
+                    <w:i/>
+                  </w:rPr>
+                </m:ctrlPr>
+              </m:sSubPr>
+              <m:e>
+                <m:r>
+                  <w:rPr>
+                    <w:rFonts w:ascii="Cambria Math" w:hAnsi="Cambria Math"/>
+                  </w:rPr>
+                  <m:t>a</m:t>
+                </m:r>
+              </m:e>
+              <m:sub>
+                <m:r>
+                  <w:rPr>
+                    <w:rFonts w:ascii="Cambria Math" w:hAnsi="Cambria Math"/>
+                  </w:rPr>
+                  <m:t>ij</m:t>
+                </m:r>
+              </m:sub>
+            </m:sSub>
+          </m:den>
+        </m:f>
+      </m:oMath>
+      <w:r>
+        <w:rPr>
+          <w:rFonts w:hint="eastAsia"/>
+        </w:rPr>
+        <w:t>。</w:t>
       </w:r>
     </w:p>
     <w:p>
@@ -4017,11 +6419,9 @@
         <w:pStyle w:val="3"/>
         <w:spacing w:before="240" w:after="120"/>
         <w:rPr>
-          <w:rFonts w:ascii="宋体" w:eastAsia="宋体" w:hAnsi="宋体" w:hint="eastAsia"/>
+          <w:rFonts w:ascii="宋体" w:eastAsia="宋体" w:hAnsi="宋体"/>
         </w:rPr>
       </w:pPr>
-      <w:bookmarkStart w:id="9" w:name="_GoBack"/>
-      <w:bookmarkEnd w:id="9"/>
       <w:r>
         <w:rPr>
           <w:rFonts w:ascii="宋体" w:eastAsia="宋体" w:hAnsi="宋体" w:hint="eastAsia"/>
@@ -4072,24 +6472,24 @@
       <w:pPr>
         <w:pStyle w:val="2"/>
       </w:pPr>
-      <w:bookmarkStart w:id="10" w:name="_Toc165262372"/>
-      <w:bookmarkStart w:id="11" w:name="_Toc373869757"/>
-      <w:bookmarkStart w:id="12" w:name="_Toc373953850"/>
+      <w:bookmarkStart w:id="12" w:name="_Toc165262372"/>
+      <w:bookmarkStart w:id="13" w:name="_Toc373869757"/>
+      <w:bookmarkStart w:id="14" w:name="_Toc373953850"/>
       <w:r>
         <w:rPr>
           <w:rFonts w:hint="eastAsia"/>
         </w:rPr>
         <w:t>本章小结</w:t>
       </w:r>
-      <w:bookmarkStart w:id="13" w:name="_Toc165262373"/>
-      <w:bookmarkStart w:id="14" w:name="_Toc373869758"/>
-      <w:bookmarkStart w:id="15" w:name="_Toc373953851"/>
-      <w:bookmarkEnd w:id="10"/>
-      <w:bookmarkEnd w:id="11"/>
+      <w:bookmarkStart w:id="15" w:name="_Toc165262373"/>
+      <w:bookmarkStart w:id="16" w:name="_Toc373869758"/>
+      <w:bookmarkStart w:id="17" w:name="_Toc373953851"/>
       <w:bookmarkEnd w:id="12"/>
       <w:bookmarkEnd w:id="13"/>
       <w:bookmarkEnd w:id="14"/>
       <w:bookmarkEnd w:id="15"/>
+      <w:bookmarkEnd w:id="16"/>
+      <w:bookmarkEnd w:id="17"/>
     </w:p>
     <w:p>
       <w:pPr>
@@ -4130,9 +6530,9 @@
           <w:rFonts w:ascii="宋体" w:eastAsia="宋体" w:hAnsi="宋体"/>
         </w:rPr>
       </w:pPr>
-      <w:bookmarkStart w:id="16" w:name="_Toc165262394"/>
-      <w:bookmarkStart w:id="17" w:name="_Toc373869773"/>
-      <w:bookmarkStart w:id="18" w:name="_Toc373953866"/>
+      <w:bookmarkStart w:id="18" w:name="_Toc165262394"/>
+      <w:bookmarkStart w:id="19" w:name="_Toc373869773"/>
+      <w:bookmarkStart w:id="20" w:name="_Toc373953866"/>
       <w:r>
         <w:rPr>
           <w:rFonts w:ascii="宋体" w:eastAsia="宋体" w:hAnsi="宋体" w:hint="eastAsia"/>
@@ -4140,9 +6540,9 @@
         <w:lastRenderedPageBreak/>
         <w:t>参考文献</w:t>
       </w:r>
-      <w:bookmarkEnd w:id="16"/>
-      <w:bookmarkEnd w:id="17"/>
       <w:bookmarkEnd w:id="18"/>
+      <w:bookmarkEnd w:id="19"/>
+      <w:bookmarkEnd w:id="20"/>
     </w:p>
     <w:p>
       <w:pPr>
@@ -4153,9 +6553,6 @@
     <w:p>
       <w:pPr>
         <w:pStyle w:val="EndNoteBibliography"/>
-        <w:rPr>
-          <w:rFonts w:hint="eastAsia"/>
-        </w:rPr>
       </w:pPr>
       <w:r>
         <w:fldChar w:fldCharType="begin"/>
@@ -4166,7 +6563,7 @@
       <w:r>
         <w:fldChar w:fldCharType="separate"/>
       </w:r>
-      <w:bookmarkStart w:id="19" w:name="_ENREF_1"/>
+      <w:bookmarkStart w:id="21" w:name="_ENREF_1"/>
       <w:r>
         <w:rPr>
           <w:rFonts w:hint="eastAsia"/>
@@ -4239,16 +6636,13 @@
         </w:rPr>
         <w:t>, 2009, 34(4): 8-10.</w:t>
       </w:r>
-      <w:bookmarkEnd w:id="19"/>
+      <w:bookmarkEnd w:id="21"/>
     </w:p>
     <w:p>
       <w:pPr>
         <w:pStyle w:val="EndNoteBibliography"/>
-        <w:rPr>
-          <w:rFonts w:hint="eastAsia"/>
-        </w:rPr>
       </w:pPr>
-      <w:bookmarkStart w:id="20" w:name="_ENREF_2"/>
+      <w:bookmarkStart w:id="22" w:name="_ENREF_2"/>
       <w:r>
         <w:rPr>
           <w:rFonts w:hint="eastAsia"/>
@@ -4279,7 +6673,235 @@
         </w:rPr>
         <w:t xml:space="preserve"> [S][D]. 2001.</w:t>
       </w:r>
-      <w:bookmarkEnd w:id="20"/>
+      <w:bookmarkEnd w:id="22"/>
+    </w:p>
+    <w:p>
+      <w:pPr>
+        <w:pStyle w:val="EndNoteBibliography"/>
+      </w:pPr>
+      <w:bookmarkStart w:id="23" w:name="_ENREF_3"/>
+      <w:r>
+        <w:rPr>
+          <w:rFonts w:hint="eastAsia"/>
+        </w:rPr>
+        <w:t>[3]</w:t>
+      </w:r>
+      <w:r>
+        <w:rPr>
+          <w:rFonts w:ascii="System" w:eastAsia="System" w:hint="eastAsia"/>
+        </w:rPr>
+        <w:t xml:space="preserve"> </w:t>
+      </w:r>
+      <w:r>
+        <w:rPr>
+          <w:rFonts w:hint="eastAsia"/>
+        </w:rPr>
+        <w:t>武舫</w:t>
+      </w:r>
+      <w:r>
+        <w:rPr>
+          <w:rFonts w:hint="eastAsia"/>
+        </w:rPr>
+        <w:t xml:space="preserve">, </w:t>
+      </w:r>
+      <w:r>
+        <w:rPr>
+          <w:rFonts w:hint="eastAsia"/>
+        </w:rPr>
+        <w:t>王家耀</w:t>
+      </w:r>
+      <w:r>
+        <w:rPr>
+          <w:rFonts w:hint="eastAsia"/>
+        </w:rPr>
+        <w:t xml:space="preserve">, </w:t>
+      </w:r>
+      <w:r>
+        <w:rPr>
+          <w:rFonts w:hint="eastAsia"/>
+        </w:rPr>
+        <w:t>熊伟</w:t>
+      </w:r>
+      <w:r>
+        <w:rPr>
+          <w:rFonts w:hint="eastAsia"/>
+        </w:rPr>
+        <w:t xml:space="preserve">, et al. </w:t>
+      </w:r>
+      <w:r>
+        <w:rPr>
+          <w:rFonts w:hint="eastAsia"/>
+        </w:rPr>
+        <w:t>基于公路普查数据面向最短时间的最优路径分析研究</w:t>
+      </w:r>
+      <w:r>
+        <w:rPr>
+          <w:rFonts w:hint="eastAsia"/>
+        </w:rPr>
+        <w:t xml:space="preserve">[J]. </w:t>
+      </w:r>
+      <w:r>
+        <w:rPr>
+          <w:rFonts w:hint="eastAsia"/>
+        </w:rPr>
+        <w:t>河南理工大学学报</w:t>
+      </w:r>
+      <w:r>
+        <w:rPr>
+          <w:rFonts w:hint="eastAsia"/>
+        </w:rPr>
+        <w:t xml:space="preserve">: </w:t>
+      </w:r>
+      <w:r>
+        <w:rPr>
+          <w:rFonts w:hint="eastAsia"/>
+        </w:rPr>
+        <w:t>自然科学版</w:t>
+      </w:r>
+      <w:r>
+        <w:rPr>
+          <w:rFonts w:hint="eastAsia"/>
+        </w:rPr>
+        <w:t>, 2006, 25(3): 218-221.</w:t>
+      </w:r>
+      <w:bookmarkEnd w:id="23"/>
+    </w:p>
+    <w:p>
+      <w:pPr>
+        <w:pStyle w:val="EndNoteBibliography"/>
+      </w:pPr>
+      <w:bookmarkStart w:id="24" w:name="_ENREF_4"/>
+      <w:r>
+        <w:rPr>
+          <w:rFonts w:hint="eastAsia"/>
+        </w:rPr>
+        <w:t>[4]</w:t>
+      </w:r>
+      <w:r>
+        <w:rPr>
+          <w:rFonts w:ascii="System" w:eastAsia="System" w:hint="eastAsia"/>
+        </w:rPr>
+        <w:t xml:space="preserve"> </w:t>
+      </w:r>
+      <w:r>
+        <w:rPr>
+          <w:rFonts w:hint="eastAsia"/>
+        </w:rPr>
+        <w:t>段莉琼</w:t>
+      </w:r>
+      <w:r>
+        <w:rPr>
+          <w:rFonts w:hint="eastAsia"/>
+        </w:rPr>
+        <w:t xml:space="preserve">, </w:t>
+      </w:r>
+      <w:r>
+        <w:rPr>
+          <w:rFonts w:hint="eastAsia"/>
+        </w:rPr>
+        <w:t>刘立国</w:t>
+      </w:r>
+      <w:r>
+        <w:rPr>
+          <w:rFonts w:hint="eastAsia"/>
+        </w:rPr>
+        <w:t xml:space="preserve">. </w:t>
+      </w:r>
+      <w:r>
+        <w:rPr>
+          <w:rFonts w:hint="eastAsia"/>
+        </w:rPr>
+        <w:t>基于车辆导航的路径分析与应用</w:t>
+      </w:r>
+      <w:r>
+        <w:rPr>
+          <w:rFonts w:hint="eastAsia"/>
+        </w:rPr>
+        <w:t xml:space="preserve">[J]. </w:t>
+      </w:r>
+      <w:r>
+        <w:rPr>
+          <w:rFonts w:hint="eastAsia"/>
+        </w:rPr>
+        <w:t>地理信息世界</w:t>
+      </w:r>
+      <w:r>
+        <w:rPr>
+          <w:rFonts w:hint="eastAsia"/>
+        </w:rPr>
+        <w:t>, 2005, 4: 44-47.</w:t>
+      </w:r>
+      <w:bookmarkEnd w:id="24"/>
+    </w:p>
+    <w:p>
+      <w:pPr>
+        <w:pStyle w:val="EndNoteBibliography"/>
+      </w:pPr>
+      <w:bookmarkStart w:id="25" w:name="_ENREF_5"/>
+      <w:r>
+        <w:t>[</w:t>
+      </w:r>
+      <w:r>
+        <w:rPr>
+          <w:rFonts w:hint="eastAsia"/>
+        </w:rPr>
+        <w:t>5]</w:t>
+      </w:r>
+      <w:r>
+        <w:rPr>
+          <w:rFonts w:ascii="System" w:eastAsia="System" w:hint="eastAsia"/>
+        </w:rPr>
+        <w:t xml:space="preserve"> </w:t>
+      </w:r>
+      <w:r>
+        <w:rPr>
+          <w:rFonts w:hint="eastAsia"/>
+        </w:rPr>
+        <w:t>张静</w:t>
+      </w:r>
+      <w:r>
+        <w:rPr>
+          <w:rFonts w:hint="eastAsia"/>
+        </w:rPr>
+        <w:t xml:space="preserve">. </w:t>
+      </w:r>
+      <w:r>
+        <w:rPr>
+          <w:rFonts w:hint="eastAsia"/>
+        </w:rPr>
+        <w:t>面向路径规划的导航路网数据模型研究</w:t>
+      </w:r>
+      <w:r>
+        <w:rPr>
+          <w:rFonts w:hint="eastAsia"/>
+        </w:rPr>
+        <w:t xml:space="preserve">[D].  </w:t>
+      </w:r>
+      <w:r>
+        <w:rPr>
+          <w:rFonts w:hint="eastAsia"/>
+        </w:rPr>
+        <w:t>中国矿业大学</w:t>
+      </w:r>
+      <w:r>
+        <w:rPr>
+          <w:rFonts w:hint="eastAsia"/>
+        </w:rPr>
+        <w:t xml:space="preserve"> (</w:t>
+      </w:r>
+      <w:r>
+        <w:rPr>
+          <w:rFonts w:hint="eastAsia"/>
+        </w:rPr>
+        <w:t>北京</w:t>
+      </w:r>
+      <w:r>
+        <w:rPr>
+          <w:rFonts w:hint="eastAsia"/>
+        </w:rPr>
+        <w:t>), 2009.</w:t>
+      </w:r>
+      <w:bookmarkEnd w:id="25"/>
     </w:p>
     <w:p>
       <w:pPr>
@@ -4402,7 +7024,7 @@
         <w:rStyle w:val="af6"/>
         <w:noProof/>
       </w:rPr>
-      <w:t>4</w:t>
+      <w:t>3</w:t>
     </w:r>
     <w:r>
       <w:rPr>
@@ -4486,7 +7108,7 @@
         <w:rStyle w:val="af6"/>
         <w:noProof/>
       </w:rPr>
-      <w:t>6</w:t>
+      <w:t>8</w:t>
     </w:r>
     <w:r>
       <w:rPr>
@@ -5111,6 +7733,9 @@
   <w:num w:numId="2">
     <w:abstractNumId w:val="1"/>
   </w:num>
+  <w:num w:numId="3">
+    <w:abstractNumId w:val="1"/>
+  </w:num>
   <w:numIdMacAtCleanup w:val="2"/>
 </w:numbering>
 </file>
@@ -5478,6 +8103,7 @@
   <w:style w:type="character" w:default="1" w:styleId="a2">
     <w:name w:val="Default Paragraph Font"/>
     <w:uiPriority w:val="1"/>
+    <w:semiHidden/>
     <w:unhideWhenUsed/>
   </w:style>
   <w:style w:type="table" w:default="1" w:styleId="a3">
@@ -6312,6 +8938,11 @@
       <w:sz w:val="21"/>
       <w:szCs w:val="21"/>
     </w:rPr>
+  </w:style>
+  <w:style w:type="character" w:customStyle="1" w:styleId="apple-converted-space">
+    <w:name w:val="apple-converted-space"/>
+    <w:basedOn w:val="a2"/>
+    <w:rsid w:val="005002AA"/>
   </w:style>
 </w:styles>
 </file>
@@ -6679,6 +9310,7 @@
   <w:style w:type="character" w:default="1" w:styleId="a2">
     <w:name w:val="Default Paragraph Font"/>
     <w:uiPriority w:val="1"/>
+    <w:semiHidden/>
     <w:unhideWhenUsed/>
   </w:style>
   <w:style w:type="table" w:default="1" w:styleId="a3">
@@ -7513,6 +10145,11 @@
       <w:sz w:val="21"/>
       <w:szCs w:val="21"/>
     </w:rPr>
+  </w:style>
+  <w:style w:type="character" w:customStyle="1" w:styleId="apple-converted-space">
+    <w:name w:val="apple-converted-space"/>
+    <w:basedOn w:val="a2"/>
+    <w:rsid w:val="005002AA"/>
   </w:style>
 </w:styles>
 </file>
@@ -7807,7 +10444,7 @@
 </file>
 
 <file path=customXml/itemProps1.xml><?xml version="1.0" encoding="utf-8"?>
-<ds:datastoreItem xmlns:ds="http://schemas.openxmlformats.org/officeDocument/2006/customXml" ds:itemID="{9E3A71A0-5BD1-4DEA-80D7-BF67877E3A8F}">
+<ds:datastoreItem xmlns:ds="http://schemas.openxmlformats.org/officeDocument/2006/customXml" ds:itemID="{4CB8B785-8F45-4278-97B2-2EE24EFC24C9}">
   <ds:schemaRefs>
     <ds:schemaRef ds:uri="http://schemas.openxmlformats.org/officeDocument/2006/bibliography"/>
   </ds:schemaRefs>

</xml_diff>

<commit_message>
modify the made data of AHP.
</commit_message>
<xml_diff>
--- a/Chapter4.docx
+++ b/Chapter4.docx
@@ -9835,13 +9835,7 @@
                   <w:rPr>
                     <w:rFonts w:ascii="Cambria Math" w:hAnsi="Cambria Math" w:hint="eastAsia"/>
                   </w:rPr>
-                  <m:t>C</m:t>
-                </m:r>
-                <m:r>
-                  <w:rPr>
-                    <w:rFonts w:ascii="Cambria Math" w:hAnsi="Cambria Math" w:hint="eastAsia"/>
-                  </w:rPr>
-                  <m:t>I=</m:t>
+                  <m:t>CI=</m:t>
                 </m:r>
                 <m:f>
                   <m:fPr>
@@ -12764,9 +12758,6 @@
         <w:pStyle w:val="a1"/>
         <w:spacing w:line="360" w:lineRule="auto"/>
         <w:ind w:firstLine="480"/>
-        <w:rPr>
-          <w:rFonts w:hint="eastAsia"/>
-        </w:rPr>
       </w:pPr>
       <w:proofErr w:type="gramStart"/>
       <w:r>
@@ -12883,7 +12874,7 @@
         <w:spacing w:before="240" w:after="120" w:line="360" w:lineRule="auto"/>
         <w:ind w:left="862" w:hanging="862"/>
         <w:rPr>
-          <w:rFonts w:ascii="宋体" w:eastAsia="宋体" w:hAnsi="宋体" w:hint="eastAsia"/>
+          <w:rFonts w:ascii="宋体" w:eastAsia="宋体" w:hAnsi="宋体"/>
         </w:rPr>
       </w:pPr>
       <w:r>
@@ -12898,9 +12889,6 @@
         <w:pStyle w:val="a1"/>
         <w:spacing w:line="360" w:lineRule="auto"/>
         <w:ind w:firstLine="480"/>
-        <w:rPr>
-          <w:rFonts w:hint="eastAsia"/>
-        </w:rPr>
       </w:pPr>
       <w:r>
         <w:rPr>
@@ -13009,16 +12997,13 @@
           <v:shape id="_x0000_i1025" type="#_x0000_t75" style="width:327pt;height:336.75pt" o:ole="">
             <v:imagedata r:id="rId9" o:title=""/>
           </v:shape>
-          <o:OLEObject Type="Embed" ProgID="Visio.Drawing.11" ShapeID="_x0000_i1025" DrawAspect="Content" ObjectID="_1449407978" r:id="rId10"/>
+          <o:OLEObject Type="Embed" ProgID="Visio.Drawing.11" ShapeID="_x0000_i1025" DrawAspect="Content" ObjectID="_1449431906" r:id="rId10"/>
         </w:object>
       </w:r>
     </w:p>
     <w:p>
       <w:pPr>
         <w:pStyle w:val="af0"/>
-        <w:rPr>
-          <w:rFonts w:hint="eastAsia"/>
-        </w:rPr>
       </w:pPr>
       <w:bookmarkStart w:id="22" w:name="_Ref375654112"/>
       <w:r>
@@ -13130,7 +13115,7 @@
         <w:spacing w:before="240" w:after="120" w:line="360" w:lineRule="auto"/>
         <w:ind w:left="862" w:hanging="862"/>
         <w:rPr>
-          <w:rFonts w:ascii="宋体" w:eastAsia="宋体" w:hAnsi="宋体" w:hint="eastAsia"/>
+          <w:rFonts w:ascii="宋体" w:eastAsia="宋体" w:hAnsi="宋体"/>
         </w:rPr>
       </w:pPr>
       <w:r>
@@ -13145,9 +13130,6 @@
         <w:pStyle w:val="a1"/>
         <w:spacing w:line="360" w:lineRule="auto"/>
         <w:ind w:firstLine="480"/>
-        <w:rPr>
-          <w:rFonts w:hint="eastAsia"/>
-        </w:rPr>
       </w:pPr>
       <w:r>
         <w:rPr>
@@ -13288,9 +13270,6 @@
       <w:pPr>
         <w:spacing w:before="240"/>
         <w:jc w:val="center"/>
-        <w:rPr>
-          <w:rFonts w:hint="eastAsia"/>
-        </w:rPr>
       </w:pPr>
       <w:r>
         <w:rPr>
@@ -13799,19 +13778,12 @@
                     <w:left w:val="nil"/>
                     <w:bottom w:val="nil"/>
                   </w:tcBorders>
-                  <w:vAlign w:val="center"/>
                 </w:tcPr>
                 <w:p>
                   <w:pPr>
-                    <w:pStyle w:val="a1"/>
-                    <w:spacing w:line="360" w:lineRule="auto"/>
-                    <w:ind w:firstLineChars="0" w:firstLine="0"/>
                     <w:cnfStyle w:val="000000000000" w:firstRow="0" w:lastRow="0" w:firstColumn="0" w:lastColumn="0" w:oddVBand="0" w:evenVBand="0" w:oddHBand="0" w:evenHBand="0" w:firstRowFirstColumn="0" w:firstRowLastColumn="0" w:lastRowFirstColumn="0" w:lastRowLastColumn="0"/>
                   </w:pPr>
                   <w:r>
-                    <w:rPr>
-                      <w:rFonts w:hint="eastAsia"/>
-                    </w:rPr>
                     <w:t>1</w:t>
                   </w:r>
                 </w:p>
@@ -13819,46 +13791,13 @@
               <w:tc>
                 <w:tcPr>
                   <w:tcW w:w="1722" w:type="dxa"/>
-                  <w:vAlign w:val="center"/>
                 </w:tcPr>
                 <w:p>
                   <w:pPr>
-                    <w:pStyle w:val="a1"/>
-                    <w:spacing w:line="360" w:lineRule="auto"/>
-                    <w:ind w:firstLineChars="0" w:firstLine="0"/>
                     <w:cnfStyle w:val="000000000000" w:firstRow="0" w:lastRow="0" w:firstColumn="0" w:lastColumn="0" w:oddVBand="0" w:evenVBand="0" w:oddHBand="0" w:evenHBand="0" w:firstRowFirstColumn="0" w:firstRowLastColumn="0" w:lastRowFirstColumn="0" w:lastRowLastColumn="0"/>
                   </w:pPr>
                   <w:r>
-                    <w:rPr>
-                      <w:rFonts w:hint="eastAsia"/>
-                    </w:rPr>
                     <w:t>2</w:t>
-                  </w:r>
-                </w:p>
-              </w:tc>
-              <w:tc>
-                <w:tcPr>
-                  <w:tcW w:w="1723" w:type="dxa"/>
-                  <w:vAlign w:val="center"/>
-                </w:tcPr>
-                <w:p>
-                  <w:pPr>
-                    <w:pStyle w:val="a1"/>
-                    <w:spacing w:line="360" w:lineRule="auto"/>
-                    <w:ind w:firstLineChars="0" w:firstLine="0"/>
-                    <w:cnfStyle w:val="000000000000" w:firstRow="0" w:lastRow="0" w:firstColumn="0" w:lastColumn="0" w:oddVBand="0" w:evenVBand="0" w:oddHBand="0" w:evenHBand="0" w:firstRowFirstColumn="0" w:firstRowLastColumn="0" w:lastRowFirstColumn="0" w:lastRowLastColumn="0"/>
-                  </w:pPr>
-                  <w:r>
-                    <w:rPr>
-                      <w:rFonts w:hint="eastAsia"/>
-                    </w:rPr>
-                    <w:t>1/</w:t>
-                  </w:r>
-                  <w:r>
-                    <w:rPr>
-                      <w:rFonts w:hint="eastAsia"/>
-                    </w:rPr>
-                    <w:t>6</w:t>
                   </w:r>
                 </w:p>
               </w:tc>
@@ -13871,7 +13810,20 @@
                     <w:cnfStyle w:val="000000000000" w:firstRow="0" w:lastRow="0" w:firstColumn="0" w:lastColumn="0" w:oddVBand="0" w:evenVBand="0" w:oddHBand="0" w:evenHBand="0" w:firstRowFirstColumn="0" w:firstRowLastColumn="0" w:lastRowFirstColumn="0" w:lastRowLastColumn="0"/>
                   </w:pPr>
                   <w:r>
-                    <w:t xml:space="preserve">0.1535 </w:t>
+                    <w:t>1/6</w:t>
+                  </w:r>
+                </w:p>
+              </w:tc>
+              <w:tc>
+                <w:tcPr>
+                  <w:tcW w:w="1723" w:type="dxa"/>
+                </w:tcPr>
+                <w:p>
+                  <w:pPr>
+                    <w:cnfStyle w:val="000000000000" w:firstRow="0" w:lastRow="0" w:firstColumn="0" w:lastColumn="0" w:oddVBand="0" w:evenVBand="0" w:oddHBand="0" w:evenHBand="0" w:firstRowFirstColumn="0" w:firstRowLastColumn="0" w:lastRowFirstColumn="0" w:lastRowLastColumn="0"/>
+                  </w:pPr>
+                  <w:r>
+                    <w:t>0.1435</w:t>
                   </w:r>
                 </w:p>
               </w:tc>
@@ -13934,22 +13886,12 @@
                     <w:left w:val="nil"/>
                     <w:bottom w:val="nil"/>
                   </w:tcBorders>
-                  <w:vAlign w:val="center"/>
                 </w:tcPr>
                 <w:p>
                   <w:pPr>
-                    <w:pStyle w:val="a1"/>
-                    <w:spacing w:line="360" w:lineRule="auto"/>
-                    <w:ind w:firstLineChars="0" w:firstLine="0"/>
                     <w:cnfStyle w:val="000000000000" w:firstRow="0" w:lastRow="0" w:firstColumn="0" w:lastColumn="0" w:oddVBand="0" w:evenVBand="0" w:oddHBand="0" w:evenHBand="0" w:firstRowFirstColumn="0" w:firstRowLastColumn="0" w:lastRowFirstColumn="0" w:lastRowLastColumn="0"/>
-                    <w:rPr>
-                      <w:rFonts w:hint="eastAsia"/>
-                    </w:rPr>
                   </w:pPr>
                   <w:r>
-                    <w:rPr>
-                      <w:rFonts w:hint="eastAsia"/>
-                    </w:rPr>
                     <w:t>1/2</w:t>
                   </w:r>
                 </w:p>
@@ -13957,46 +13899,13 @@
               <w:tc>
                 <w:tcPr>
                   <w:tcW w:w="1722" w:type="dxa"/>
-                  <w:vAlign w:val="center"/>
                 </w:tcPr>
                 <w:p>
                   <w:pPr>
-                    <w:pStyle w:val="a1"/>
-                    <w:spacing w:line="360" w:lineRule="auto"/>
-                    <w:ind w:firstLineChars="0" w:firstLine="0"/>
                     <w:cnfStyle w:val="000000000000" w:firstRow="0" w:lastRow="0" w:firstColumn="0" w:lastColumn="0" w:oddVBand="0" w:evenVBand="0" w:oddHBand="0" w:evenHBand="0" w:firstRowFirstColumn="0" w:firstRowLastColumn="0" w:lastRowFirstColumn="0" w:lastRowLastColumn="0"/>
-                    <w:rPr>
-                      <w:rFonts w:hint="eastAsia"/>
-                    </w:rPr>
                   </w:pPr>
                   <w:r>
-                    <w:rPr>
-                      <w:rFonts w:hint="eastAsia"/>
-                    </w:rPr>
                     <w:t>1</w:t>
-                  </w:r>
-                </w:p>
-              </w:tc>
-              <w:tc>
-                <w:tcPr>
-                  <w:tcW w:w="1723" w:type="dxa"/>
-                  <w:vAlign w:val="center"/>
-                </w:tcPr>
-                <w:p>
-                  <w:pPr>
-                    <w:pStyle w:val="a1"/>
-                    <w:spacing w:line="360" w:lineRule="auto"/>
-                    <w:ind w:firstLineChars="0" w:firstLine="0"/>
-                    <w:cnfStyle w:val="000000000000" w:firstRow="0" w:lastRow="0" w:firstColumn="0" w:lastColumn="0" w:oddVBand="0" w:evenVBand="0" w:oddHBand="0" w:evenHBand="0" w:firstRowFirstColumn="0" w:firstRowLastColumn="0" w:lastRowFirstColumn="0" w:lastRowLastColumn="0"/>
-                    <w:rPr>
-                      <w:rFonts w:hint="eastAsia"/>
-                    </w:rPr>
-                  </w:pPr>
-                  <w:r>
-                    <w:rPr>
-                      <w:rFonts w:hint="eastAsia"/>
-                    </w:rPr>
-                    <w:t>1/7</w:t>
                   </w:r>
                 </w:p>
               </w:tc>
@@ -14009,7 +13918,20 @@
                     <w:cnfStyle w:val="000000000000" w:firstRow="0" w:lastRow="0" w:firstColumn="0" w:lastColumn="0" w:oddVBand="0" w:evenVBand="0" w:oddHBand="0" w:evenHBand="0" w:firstRowFirstColumn="0" w:firstRowLastColumn="0" w:lastRowFirstColumn="0" w:lastRowLastColumn="0"/>
                   </w:pPr>
                   <w:r>
-                    <w:t xml:space="preserve">0.0919 </w:t>
+                    <w:t>1/9</w:t>
+                  </w:r>
+                </w:p>
+              </w:tc>
+              <w:tc>
+                <w:tcPr>
+                  <w:tcW w:w="1723" w:type="dxa"/>
+                </w:tcPr>
+                <w:p>
+                  <w:pPr>
+                    <w:cnfStyle w:val="000000000000" w:firstRow="0" w:lastRow="0" w:firstColumn="0" w:lastColumn="0" w:oddVBand="0" w:evenVBand="0" w:oddHBand="0" w:evenHBand="0" w:firstRowFirstColumn="0" w:firstRowLastColumn="0" w:lastRowFirstColumn="0" w:lastRowLastColumn="0"/>
+                  </w:pPr>
+                  <w:r>
+                    <w:t>0.0790</w:t>
                   </w:r>
                 </w:p>
               </w:tc>
@@ -14075,22 +13997,12 @@
                     <w:left w:val="nil"/>
                     <w:bottom w:val="single" w:sz="12" w:space="0" w:color="000000"/>
                   </w:tcBorders>
-                  <w:vAlign w:val="center"/>
                 </w:tcPr>
                 <w:p>
                   <w:pPr>
-                    <w:pStyle w:val="a1"/>
-                    <w:spacing w:line="360" w:lineRule="auto"/>
-                    <w:ind w:firstLineChars="0" w:firstLine="0"/>
                     <w:cnfStyle w:val="000000000000" w:firstRow="0" w:lastRow="0" w:firstColumn="0" w:lastColumn="0" w:oddVBand="0" w:evenVBand="0" w:oddHBand="0" w:evenHBand="0" w:firstRowFirstColumn="0" w:firstRowLastColumn="0" w:lastRowFirstColumn="0" w:lastRowLastColumn="0"/>
-                    <w:rPr>
-                      <w:rFonts w:hint="eastAsia"/>
-                    </w:rPr>
                   </w:pPr>
                   <w:r>
-                    <w:rPr>
-                      <w:rFonts w:hint="eastAsia"/>
-                    </w:rPr>
                     <w:t>6</w:t>
                   </w:r>
                 </w:p>
@@ -14098,45 +14010,25 @@
               <w:tc>
                 <w:tcPr>
                   <w:tcW w:w="1722" w:type="dxa"/>
-                  <w:vAlign w:val="center"/>
                 </w:tcPr>
                 <w:p>
                   <w:pPr>
-                    <w:pStyle w:val="a1"/>
-                    <w:spacing w:line="360" w:lineRule="auto"/>
-                    <w:ind w:firstLineChars="0" w:firstLine="0"/>
                     <w:cnfStyle w:val="000000000000" w:firstRow="0" w:lastRow="0" w:firstColumn="0" w:lastColumn="0" w:oddVBand="0" w:evenVBand="0" w:oddHBand="0" w:evenHBand="0" w:firstRowFirstColumn="0" w:firstRowLastColumn="0" w:lastRowFirstColumn="0" w:lastRowLastColumn="0"/>
-                    <w:rPr>
-                      <w:rFonts w:hint="eastAsia"/>
-                    </w:rPr>
                   </w:pPr>
                   <w:r>
-                    <w:rPr>
-                      <w:rFonts w:hint="eastAsia"/>
-                    </w:rPr>
-                    <w:t>7</w:t>
+                    <w:t>9</w:t>
                   </w:r>
                 </w:p>
               </w:tc>
               <w:tc>
                 <w:tcPr>
                   <w:tcW w:w="1723" w:type="dxa"/>
-                  <w:vAlign w:val="center"/>
                 </w:tcPr>
                 <w:p>
                   <w:pPr>
-                    <w:pStyle w:val="a1"/>
-                    <w:spacing w:line="360" w:lineRule="auto"/>
-                    <w:ind w:firstLineChars="0" w:firstLine="0"/>
                     <w:cnfStyle w:val="000000000000" w:firstRow="0" w:lastRow="0" w:firstColumn="0" w:lastColumn="0" w:oddVBand="0" w:evenVBand="0" w:oddHBand="0" w:evenHBand="0" w:firstRowFirstColumn="0" w:firstRowLastColumn="0" w:lastRowFirstColumn="0" w:lastRowLastColumn="0"/>
-                    <w:rPr>
-                      <w:rFonts w:hint="eastAsia"/>
-                    </w:rPr>
                   </w:pPr>
                   <w:r>
-                    <w:rPr>
-                      <w:rFonts w:hint="eastAsia"/>
-                    </w:rPr>
                     <w:t>1</w:t>
                   </w:r>
                 </w:p>
@@ -14150,7 +14042,7 @@
                     <w:cnfStyle w:val="000000000000" w:firstRow="0" w:lastRow="0" w:firstColumn="0" w:lastColumn="0" w:oddVBand="0" w:evenVBand="0" w:oddHBand="0" w:evenHBand="0" w:firstRowFirstColumn="0" w:firstRowLastColumn="0" w:lastRowFirstColumn="0" w:lastRowLastColumn="0"/>
                   </w:pPr>
                   <w:r>
-                    <w:t xml:space="preserve">0.7545 </w:t>
+                    <w:t>0.7775</w:t>
                   </w:r>
                 </w:p>
               </w:tc>
@@ -14161,9 +14053,6 @@
               <w:pStyle w:val="a1"/>
               <w:spacing w:line="360" w:lineRule="auto"/>
               <w:ind w:firstLineChars="0" w:firstLine="0"/>
-              <w:rPr>
-                <w:rFonts w:hint="eastAsia"/>
-              </w:rPr>
             </w:pPr>
           </w:p>
         </w:tc>
@@ -14174,9 +14063,6 @@
         <w:pStyle w:val="a1"/>
         <w:spacing w:line="360" w:lineRule="auto"/>
         <w:ind w:firstLine="480"/>
-        <w:rPr>
-          <w:rFonts w:hint="eastAsia"/>
-        </w:rPr>
       </w:pPr>
       <w:r>
         <w:rPr>
@@ -14356,7 +14242,7 @@
                     <w:rPr>
                       <w:rFonts w:ascii="Cambria Math" w:hAnsi="Cambria Math"/>
                     </w:rPr>
-                    <m:t>2+1+7</m:t>
+                    <m:t>2+1+9</m:t>
                   </m:r>
                 </m:e>
               </m:d>
@@ -14462,7 +14348,7 @@
                         <w:rPr>
                           <w:rFonts w:ascii="Cambria Math" w:hAnsi="Cambria Math"/>
                         </w:rPr>
-                        <m:t>7</m:t>
+                        <m:t>9</m:t>
                       </m:r>
                     </m:den>
                   </m:f>
@@ -14489,7 +14375,7 @@
             <w:rPr>
               <w:rFonts w:ascii="Cambria Math" w:hAnsi="Cambria Math"/>
             </w:rPr>
-            <m:t>0.1535</m:t>
+            <m:t>0.1435</m:t>
           </m:r>
         </m:oMath>
       </m:oMathPara>
@@ -14499,9 +14385,6 @@
         <w:pStyle w:val="a1"/>
         <w:spacing w:line="360" w:lineRule="auto"/>
         <w:ind w:firstLineChars="0" w:firstLine="0"/>
-        <w:rPr>
-          <w:rFonts w:hint="eastAsia"/>
-        </w:rPr>
       </w:pPr>
       <w:r>
         <w:rPr>
@@ -14515,9 +14398,6 @@
         <w:pStyle w:val="a1"/>
         <w:spacing w:line="360" w:lineRule="auto"/>
         <w:ind w:firstLine="480"/>
-        <w:rPr>
-          <w:rFonts w:hint="eastAsia"/>
-        </w:rPr>
       </w:pPr>
       <m:oMathPara>
         <m:oMath>
@@ -14559,7 +14439,7 @@
             <w:rPr>
               <w:rFonts w:ascii="Cambria Math" w:hAnsi="Cambria Math"/>
             </w:rPr>
-            <m:t>0.0919</m:t>
+            <m:t>0.0790</m:t>
           </m:r>
           <m:r>
             <m:rPr>
@@ -14611,7 +14491,7 @@
             <w:rPr>
               <w:rFonts w:ascii="Cambria Math" w:hAnsi="Cambria Math"/>
             </w:rPr>
-            <m:t>0.7545</m:t>
+            <m:t>0.7775</m:t>
           </m:r>
         </m:oMath>
       </m:oMathPara>
@@ -14621,9 +14501,6 @@
         <w:pStyle w:val="a1"/>
         <w:spacing w:line="360" w:lineRule="auto"/>
         <w:ind w:firstLine="480"/>
-        <w:rPr>
-          <w:rFonts w:hint="eastAsia"/>
-        </w:rPr>
       </w:pPr>
       <w:r>
         <w:rPr>
@@ -15233,9 +15110,6 @@
                         </m:e>
                         <m:sub>
                           <m:r>
-                            <m:rPr>
-                              <m:sty m:val="p"/>
-                            </m:rPr>
                             <w:rPr>
                               <w:rFonts w:ascii="Cambria Math" w:hAnsi="Cambria Math"/>
                             </w:rPr>
@@ -15286,9 +15160,6 @@
                         </m:e>
                         <m:sub>
                           <m:r>
-                            <m:rPr>
-                              <m:sty m:val="p"/>
-                            </m:rPr>
                             <w:rPr>
                               <w:rFonts w:ascii="Cambria Math" w:hAnsi="Cambria Math"/>
                             </w:rPr>
@@ -15392,9 +15263,6 @@
                         </m:e>
                         <m:sub>
                           <m:r>
-                            <m:rPr>
-                              <m:sty m:val="p"/>
-                            </m:rPr>
                             <w:rPr>
                               <w:rFonts w:ascii="Cambria Math" w:hAnsi="Cambria Math"/>
                             </w:rPr>
@@ -15421,9 +15289,6 @@
                     <w:spacing w:line="360" w:lineRule="auto"/>
                     <w:ind w:firstLineChars="0" w:firstLine="0"/>
                     <w:cnfStyle w:val="100000000000" w:firstRow="1" w:lastRow="0" w:firstColumn="0" w:lastColumn="0" w:oddVBand="0" w:evenVBand="0" w:oddHBand="0" w:evenHBand="0" w:firstRowFirstColumn="0" w:firstRowLastColumn="0" w:lastRowFirstColumn="0" w:lastRowLastColumn="0"/>
-                    <w:rPr>
-                      <w:rFonts w:hint="eastAsia"/>
-                    </w:rPr>
                   </w:pPr>
                   <m:oMathPara>
                     <m:oMathParaPr>
@@ -15448,9 +15313,6 @@
                         </m:e>
                         <m:sub>
                           <m:r>
-                            <m:rPr>
-                              <m:sty m:val="p"/>
-                            </m:rPr>
                             <w:rPr>
                               <w:rFonts w:ascii="Cambria Math" w:hAnsi="Cambria Math"/>
                             </w:rPr>
@@ -15599,27 +15461,12 @@
                     <w:top w:val="single" w:sz="6" w:space="0" w:color="000000"/>
                     <w:left w:val="nil"/>
                   </w:tcBorders>
-                  <w:vAlign w:val="center"/>
                 </w:tcPr>
                 <w:p>
                   <w:pPr>
-                    <w:pStyle w:val="a1"/>
-                    <w:spacing w:line="360" w:lineRule="auto"/>
-                    <w:ind w:firstLineChars="0" w:firstLine="0"/>
                     <w:cnfStyle w:val="000000000000" w:firstRow="0" w:lastRow="0" w:firstColumn="0" w:lastColumn="0" w:oddVBand="0" w:evenVBand="0" w:oddHBand="0" w:evenHBand="0" w:firstRowFirstColumn="0" w:firstRowLastColumn="0" w:lastRowFirstColumn="0" w:lastRowLastColumn="0"/>
-                    <w:rPr>
-                      <w:color w:val="000000"/>
-                      <w:sz w:val="22"/>
-                      <w:szCs w:val="22"/>
-                    </w:rPr>
                   </w:pPr>
                   <w:r>
-                    <w:rPr>
-                      <w:rFonts w:hint="eastAsia"/>
-                      <w:color w:val="000000"/>
-                      <w:sz w:val="22"/>
-                      <w:szCs w:val="22"/>
-                    </w:rPr>
                     <w:t>1</w:t>
                   </w:r>
                 </w:p>
@@ -15631,156 +15478,13 @@
                     <w:top w:val="single" w:sz="6" w:space="0" w:color="000000"/>
                     <w:left w:val="nil"/>
                   </w:tcBorders>
-                  <w:vAlign w:val="center"/>
                 </w:tcPr>
                 <w:p>
                   <w:pPr>
-                    <w:pStyle w:val="a1"/>
-                    <w:spacing w:line="360" w:lineRule="auto"/>
-                    <w:ind w:firstLineChars="0" w:firstLine="0"/>
                     <w:cnfStyle w:val="000000000000" w:firstRow="0" w:lastRow="0" w:firstColumn="0" w:lastColumn="0" w:oddVBand="0" w:evenVBand="0" w:oddHBand="0" w:evenHBand="0" w:firstRowFirstColumn="0" w:firstRowLastColumn="0" w:lastRowFirstColumn="0" w:lastRowLastColumn="0"/>
-                    <w:rPr>
-                      <w:color w:val="000000"/>
-                      <w:sz w:val="22"/>
-                      <w:szCs w:val="22"/>
-                    </w:rPr>
                   </w:pPr>
                   <w:r>
-                    <w:rPr>
-                      <w:rFonts w:hint="eastAsia"/>
-                      <w:color w:val="000000"/>
-                      <w:sz w:val="22"/>
-                      <w:szCs w:val="22"/>
-                    </w:rPr>
-                    <w:t>1/4</w:t>
-                  </w:r>
-                </w:p>
-              </w:tc>
-              <w:tc>
-                <w:tcPr>
-                  <w:tcW w:w="1069" w:type="dxa"/>
-                  <w:tcBorders>
-                    <w:top w:val="single" w:sz="6" w:space="0" w:color="000000"/>
-                    <w:left w:val="nil"/>
-                  </w:tcBorders>
-                  <w:vAlign w:val="center"/>
-                </w:tcPr>
-                <w:p>
-                  <w:pPr>
-                    <w:pStyle w:val="a1"/>
-                    <w:spacing w:line="360" w:lineRule="auto"/>
-                    <w:ind w:firstLineChars="0" w:firstLine="0"/>
-                    <w:cnfStyle w:val="000000000000" w:firstRow="0" w:lastRow="0" w:firstColumn="0" w:lastColumn="0" w:oddVBand="0" w:evenVBand="0" w:oddHBand="0" w:evenHBand="0" w:firstRowFirstColumn="0" w:firstRowLastColumn="0" w:lastRowFirstColumn="0" w:lastRowLastColumn="0"/>
-                    <w:rPr>
-                      <w:color w:val="000000"/>
-                      <w:sz w:val="22"/>
-                      <w:szCs w:val="22"/>
-                    </w:rPr>
-                  </w:pPr>
-                  <w:r>
-                    <w:rPr>
-                      <w:rFonts w:hint="eastAsia"/>
-                      <w:color w:val="000000"/>
-                      <w:sz w:val="22"/>
-                      <w:szCs w:val="22"/>
-                    </w:rPr>
-                    <w:t>5</w:t>
-                  </w:r>
-                </w:p>
-              </w:tc>
-              <w:tc>
-                <w:tcPr>
-                  <w:tcW w:w="1068" w:type="dxa"/>
-                  <w:tcBorders>
-                    <w:top w:val="single" w:sz="6" w:space="0" w:color="000000"/>
-                    <w:left w:val="nil"/>
-                  </w:tcBorders>
-                  <w:vAlign w:val="center"/>
-                </w:tcPr>
-                <w:p>
-                  <w:pPr>
-                    <w:pStyle w:val="a1"/>
-                    <w:spacing w:line="360" w:lineRule="auto"/>
-                    <w:ind w:firstLineChars="0" w:firstLine="0"/>
-                    <w:cnfStyle w:val="000000000000" w:firstRow="0" w:lastRow="0" w:firstColumn="0" w:lastColumn="0" w:oddVBand="0" w:evenVBand="0" w:oddHBand="0" w:evenHBand="0" w:firstRowFirstColumn="0" w:firstRowLastColumn="0" w:lastRowFirstColumn="0" w:lastRowLastColumn="0"/>
-                    <w:rPr>
-                      <w:color w:val="000000"/>
-                      <w:sz w:val="22"/>
-                      <w:szCs w:val="22"/>
-                    </w:rPr>
-                  </w:pPr>
-                  <w:r>
-                    <w:rPr>
-                      <w:rFonts w:hint="eastAsia"/>
-                      <w:color w:val="000000"/>
-                      <w:sz w:val="22"/>
-                      <w:szCs w:val="22"/>
-                    </w:rPr>
-                    <w:t>4</w:t>
-                  </w:r>
-                </w:p>
-              </w:tc>
-              <w:tc>
-                <w:tcPr>
-                  <w:tcW w:w="1069" w:type="dxa"/>
-                  <w:tcBorders>
-                    <w:top w:val="single" w:sz="6" w:space="0" w:color="000000"/>
-                    <w:left w:val="nil"/>
-                  </w:tcBorders>
-                  <w:vAlign w:val="center"/>
-                </w:tcPr>
-                <w:p>
-                  <w:pPr>
-                    <w:pStyle w:val="a1"/>
-                    <w:spacing w:line="360" w:lineRule="auto"/>
-                    <w:ind w:firstLineChars="0" w:firstLine="0"/>
-                    <w:cnfStyle w:val="000000000000" w:firstRow="0" w:lastRow="0" w:firstColumn="0" w:lastColumn="0" w:oddVBand="0" w:evenVBand="0" w:oddHBand="0" w:evenHBand="0" w:firstRowFirstColumn="0" w:firstRowLastColumn="0" w:lastRowFirstColumn="0" w:lastRowLastColumn="0"/>
-                    <w:rPr>
-                      <w:color w:val="000000"/>
-                      <w:sz w:val="22"/>
-                      <w:szCs w:val="22"/>
-                    </w:rPr>
-                  </w:pPr>
-                  <w:r>
-                    <w:rPr>
-                      <w:rFonts w:hint="eastAsia"/>
-                      <w:color w:val="000000"/>
-                      <w:sz w:val="22"/>
-                      <w:szCs w:val="22"/>
-                    </w:rPr>
-                    <w:t>3</w:t>
-                  </w:r>
-                </w:p>
-              </w:tc>
-              <w:tc>
-                <w:tcPr>
-                  <w:tcW w:w="1068" w:type="dxa"/>
-                  <w:tcBorders>
-                    <w:top w:val="single" w:sz="6" w:space="0" w:color="000000"/>
-                    <w:left w:val="nil"/>
-                  </w:tcBorders>
-                  <w:vAlign w:val="center"/>
-                </w:tcPr>
-                <w:p>
-                  <w:pPr>
-                    <w:pStyle w:val="a1"/>
-                    <w:spacing w:line="360" w:lineRule="auto"/>
-                    <w:ind w:firstLineChars="0" w:firstLine="0"/>
-                    <w:cnfStyle w:val="000000000000" w:firstRow="0" w:lastRow="0" w:firstColumn="0" w:lastColumn="0" w:oddVBand="0" w:evenVBand="0" w:oddHBand="0" w:evenHBand="0" w:firstRowFirstColumn="0" w:firstRowLastColumn="0" w:lastRowFirstColumn="0" w:lastRowLastColumn="0"/>
-                    <w:rPr>
-                      <w:color w:val="000000"/>
-                      <w:sz w:val="22"/>
-                      <w:szCs w:val="22"/>
-                    </w:rPr>
-                  </w:pPr>
-                  <w:r>
-                    <w:rPr>
-                      <w:rFonts w:hint="eastAsia"/>
-                      <w:color w:val="000000"/>
-                      <w:sz w:val="22"/>
-                      <w:szCs w:val="22"/>
-                    </w:rPr>
-                    <w:t>7</w:t>
+                    <w:t>1/2</w:t>
                   </w:r>
                 </w:p>
               </w:tc>
@@ -15794,23 +15498,78 @@
                 </w:tcPr>
                 <w:p>
                   <w:pPr>
-                    <w:pStyle w:val="a1"/>
-                    <w:spacing w:line="360" w:lineRule="auto"/>
-                    <w:ind w:firstLineChars="0" w:firstLine="0"/>
                     <w:cnfStyle w:val="000000000000" w:firstRow="0" w:lastRow="0" w:firstColumn="0" w:lastColumn="0" w:oddVBand="0" w:evenVBand="0" w:oddHBand="0" w:evenHBand="0" w:firstRowFirstColumn="0" w:firstRowLastColumn="0" w:lastRowFirstColumn="0" w:lastRowLastColumn="0"/>
-                    <w:rPr>
-                      <w:color w:val="000000"/>
-                      <w:sz w:val="22"/>
-                      <w:szCs w:val="22"/>
-                    </w:rPr>
                   </w:pPr>
                   <w:r>
-                    <w:rPr>
-                      <w:color w:val="000000"/>
-                      <w:sz w:val="22"/>
-                      <w:szCs w:val="22"/>
-                    </w:rPr>
-                    <w:t xml:space="preserve">0.2153 </w:t>
+                    <w:t>6</w:t>
+                  </w:r>
+                </w:p>
+              </w:tc>
+              <w:tc>
+                <w:tcPr>
+                  <w:tcW w:w="1068" w:type="dxa"/>
+                  <w:tcBorders>
+                    <w:top w:val="single" w:sz="6" w:space="0" w:color="000000"/>
+                    <w:left w:val="nil"/>
+                  </w:tcBorders>
+                </w:tcPr>
+                <w:p>
+                  <w:pPr>
+                    <w:cnfStyle w:val="000000000000" w:firstRow="0" w:lastRow="0" w:firstColumn="0" w:lastColumn="0" w:oddVBand="0" w:evenVBand="0" w:oddHBand="0" w:evenHBand="0" w:firstRowFirstColumn="0" w:firstRowLastColumn="0" w:lastRowFirstColumn="0" w:lastRowLastColumn="0"/>
+                  </w:pPr>
+                  <w:r>
+                    <w:t>5</w:t>
+                  </w:r>
+                </w:p>
+              </w:tc>
+              <w:tc>
+                <w:tcPr>
+                  <w:tcW w:w="1069" w:type="dxa"/>
+                  <w:tcBorders>
+                    <w:top w:val="single" w:sz="6" w:space="0" w:color="000000"/>
+                    <w:left w:val="nil"/>
+                  </w:tcBorders>
+                </w:tcPr>
+                <w:p>
+                  <w:pPr>
+                    <w:cnfStyle w:val="000000000000" w:firstRow="0" w:lastRow="0" w:firstColumn="0" w:lastColumn="0" w:oddVBand="0" w:evenVBand="0" w:oddHBand="0" w:evenHBand="0" w:firstRowFirstColumn="0" w:firstRowLastColumn="0" w:lastRowFirstColumn="0" w:lastRowLastColumn="0"/>
+                  </w:pPr>
+                  <w:r>
+                    <w:t>3</w:t>
+                  </w:r>
+                </w:p>
+              </w:tc>
+              <w:tc>
+                <w:tcPr>
+                  <w:tcW w:w="1068" w:type="dxa"/>
+                  <w:tcBorders>
+                    <w:top w:val="single" w:sz="6" w:space="0" w:color="000000"/>
+                    <w:left w:val="nil"/>
+                  </w:tcBorders>
+                </w:tcPr>
+                <w:p>
+                  <w:pPr>
+                    <w:cnfStyle w:val="000000000000" w:firstRow="0" w:lastRow="0" w:firstColumn="0" w:lastColumn="0" w:oddVBand="0" w:evenVBand="0" w:oddHBand="0" w:evenHBand="0" w:firstRowFirstColumn="0" w:firstRowLastColumn="0" w:lastRowFirstColumn="0" w:lastRowLastColumn="0"/>
+                  </w:pPr>
+                  <w:r>
+                    <w:t>8</w:t>
+                  </w:r>
+                </w:p>
+              </w:tc>
+              <w:tc>
+                <w:tcPr>
+                  <w:tcW w:w="1069" w:type="dxa"/>
+                  <w:tcBorders>
+                    <w:top w:val="single" w:sz="6" w:space="0" w:color="000000"/>
+                    <w:left w:val="nil"/>
+                  </w:tcBorders>
+                </w:tcPr>
+                <w:p>
+                  <w:pPr>
+                    <w:cnfStyle w:val="000000000000" w:firstRow="0" w:lastRow="0" w:firstColumn="0" w:lastColumn="0" w:oddVBand="0" w:evenVBand="0" w:oddHBand="0" w:evenHBand="0" w:firstRowFirstColumn="0" w:firstRowLastColumn="0" w:lastRowFirstColumn="0" w:lastRowLastColumn="0"/>
+                  </w:pPr>
+                  <w:r>
+                    <w:t>0.2774</w:t>
                   </w:r>
                 </w:p>
               </w:tc>
@@ -15871,28 +15630,13 @@
                   <w:tcBorders>
                     <w:left w:val="nil"/>
                   </w:tcBorders>
-                  <w:vAlign w:val="center"/>
                 </w:tcPr>
                 <w:p>
                   <w:pPr>
-                    <w:pStyle w:val="a1"/>
-                    <w:spacing w:line="360" w:lineRule="auto"/>
-                    <w:ind w:firstLineChars="0" w:firstLine="0"/>
                     <w:cnfStyle w:val="000000000000" w:firstRow="0" w:lastRow="0" w:firstColumn="0" w:lastColumn="0" w:oddVBand="0" w:evenVBand="0" w:oddHBand="0" w:evenHBand="0" w:firstRowFirstColumn="0" w:firstRowLastColumn="0" w:lastRowFirstColumn="0" w:lastRowLastColumn="0"/>
-                    <w:rPr>
-                      <w:color w:val="000000"/>
-                      <w:sz w:val="22"/>
-                      <w:szCs w:val="22"/>
-                    </w:rPr>
                   </w:pPr>
                   <w:r>
-                    <w:rPr>
-                      <w:rFonts w:hint="eastAsia"/>
-                      <w:color w:val="000000"/>
-                      <w:sz w:val="22"/>
-                      <w:szCs w:val="22"/>
-                    </w:rPr>
-                    <w:t>4</w:t>
+                    <w:t>2</w:t>
                   </w:r>
                 </w:p>
               </w:tc>
@@ -15902,152 +15646,13 @@
                   <w:tcBorders>
                     <w:left w:val="nil"/>
                   </w:tcBorders>
-                  <w:vAlign w:val="center"/>
                 </w:tcPr>
                 <w:p>
                   <w:pPr>
-                    <w:pStyle w:val="a1"/>
-                    <w:spacing w:line="360" w:lineRule="auto"/>
-                    <w:ind w:firstLineChars="0" w:firstLine="0"/>
                     <w:cnfStyle w:val="000000000000" w:firstRow="0" w:lastRow="0" w:firstColumn="0" w:lastColumn="0" w:oddVBand="0" w:evenVBand="0" w:oddHBand="0" w:evenHBand="0" w:firstRowFirstColumn="0" w:firstRowLastColumn="0" w:lastRowFirstColumn="0" w:lastRowLastColumn="0"/>
-                    <w:rPr>
-                      <w:color w:val="000000"/>
-                      <w:sz w:val="22"/>
-                      <w:szCs w:val="22"/>
-                    </w:rPr>
                   </w:pPr>
                   <w:r>
-                    <w:rPr>
-                      <w:rFonts w:hint="eastAsia"/>
-                      <w:color w:val="000000"/>
-                      <w:sz w:val="22"/>
-                      <w:szCs w:val="22"/>
-                    </w:rPr>
                     <w:t>1</w:t>
-                  </w:r>
-                </w:p>
-              </w:tc>
-              <w:tc>
-                <w:tcPr>
-                  <w:tcW w:w="1069" w:type="dxa"/>
-                  <w:tcBorders>
-                    <w:left w:val="nil"/>
-                  </w:tcBorders>
-                  <w:vAlign w:val="center"/>
-                </w:tcPr>
-                <w:p>
-                  <w:pPr>
-                    <w:pStyle w:val="a1"/>
-                    <w:spacing w:line="360" w:lineRule="auto"/>
-                    <w:ind w:firstLineChars="0" w:firstLine="0"/>
-                    <w:cnfStyle w:val="000000000000" w:firstRow="0" w:lastRow="0" w:firstColumn="0" w:lastColumn="0" w:oddVBand="0" w:evenVBand="0" w:oddHBand="0" w:evenHBand="0" w:firstRowFirstColumn="0" w:firstRowLastColumn="0" w:lastRowFirstColumn="0" w:lastRowLastColumn="0"/>
-                    <w:rPr>
-                      <w:color w:val="000000"/>
-                      <w:sz w:val="22"/>
-                      <w:szCs w:val="22"/>
-                    </w:rPr>
-                  </w:pPr>
-                  <w:r>
-                    <w:rPr>
-                      <w:rFonts w:hint="eastAsia"/>
-                      <w:color w:val="000000"/>
-                      <w:sz w:val="22"/>
-                      <w:szCs w:val="22"/>
-                    </w:rPr>
-                    <w:t>6</w:t>
-                  </w:r>
-                </w:p>
-              </w:tc>
-              <w:tc>
-                <w:tcPr>
-                  <w:tcW w:w="1068" w:type="dxa"/>
-                  <w:tcBorders>
-                    <w:left w:val="nil"/>
-                  </w:tcBorders>
-                  <w:vAlign w:val="center"/>
-                </w:tcPr>
-                <w:p>
-                  <w:pPr>
-                    <w:pStyle w:val="a1"/>
-                    <w:spacing w:line="360" w:lineRule="auto"/>
-                    <w:ind w:firstLineChars="0" w:firstLine="0"/>
-                    <w:cnfStyle w:val="000000000000" w:firstRow="0" w:lastRow="0" w:firstColumn="0" w:lastColumn="0" w:oddVBand="0" w:evenVBand="0" w:oddHBand="0" w:evenHBand="0" w:firstRowFirstColumn="0" w:firstRowLastColumn="0" w:lastRowFirstColumn="0" w:lastRowLastColumn="0"/>
-                    <w:rPr>
-                      <w:color w:val="000000"/>
-                      <w:sz w:val="22"/>
-                      <w:szCs w:val="22"/>
-                    </w:rPr>
-                  </w:pPr>
-                  <w:r>
-                    <w:rPr>
-                      <w:rFonts w:hint="eastAsia"/>
-                      <w:color w:val="000000"/>
-                      <w:sz w:val="22"/>
-                      <w:szCs w:val="22"/>
-                    </w:rPr>
-                    <w:t>5</w:t>
-                  </w:r>
-                </w:p>
-              </w:tc>
-              <w:tc>
-                <w:tcPr>
-                  <w:tcW w:w="1069" w:type="dxa"/>
-                  <w:tcBorders>
-                    <w:left w:val="nil"/>
-                  </w:tcBorders>
-                  <w:vAlign w:val="center"/>
-                </w:tcPr>
-                <w:p>
-                  <w:pPr>
-                    <w:pStyle w:val="a1"/>
-                    <w:spacing w:line="360" w:lineRule="auto"/>
-                    <w:ind w:firstLineChars="0" w:firstLine="0"/>
-                    <w:cnfStyle w:val="000000000000" w:firstRow="0" w:lastRow="0" w:firstColumn="0" w:lastColumn="0" w:oddVBand="0" w:evenVBand="0" w:oddHBand="0" w:evenHBand="0" w:firstRowFirstColumn="0" w:firstRowLastColumn="0" w:lastRowFirstColumn="0" w:lastRowLastColumn="0"/>
-                    <w:rPr>
-                      <w:color w:val="000000"/>
-                      <w:sz w:val="22"/>
-                      <w:szCs w:val="22"/>
-                    </w:rPr>
-                  </w:pPr>
-                  <w:r>
-                    <w:rPr>
-                      <w:rFonts w:hint="eastAsia"/>
-                      <w:color w:val="000000"/>
-                      <w:sz w:val="22"/>
-                      <w:szCs w:val="22"/>
-                    </w:rPr>
-                    <w:t>4</w:t>
-                  </w:r>
-                </w:p>
-              </w:tc>
-              <w:tc>
-                <w:tcPr>
-                  <w:tcW w:w="1068" w:type="dxa"/>
-                  <w:tcBorders>
-                    <w:left w:val="nil"/>
-                  </w:tcBorders>
-                  <w:vAlign w:val="center"/>
-                </w:tcPr>
-                <w:p>
-                  <w:pPr>
-                    <w:pStyle w:val="a1"/>
-                    <w:spacing w:line="360" w:lineRule="auto"/>
-                    <w:ind w:firstLineChars="0" w:firstLine="0"/>
-                    <w:cnfStyle w:val="000000000000" w:firstRow="0" w:lastRow="0" w:firstColumn="0" w:lastColumn="0" w:oddVBand="0" w:evenVBand="0" w:oddHBand="0" w:evenHBand="0" w:firstRowFirstColumn="0" w:firstRowLastColumn="0" w:lastRowFirstColumn="0" w:lastRowLastColumn="0"/>
-                    <w:rPr>
-                      <w:color w:val="000000"/>
-                      <w:sz w:val="22"/>
-                      <w:szCs w:val="22"/>
-                    </w:rPr>
-                  </w:pPr>
-                  <w:r>
-                    <w:rPr>
-                      <w:rFonts w:hint="eastAsia"/>
-                      <w:color w:val="000000"/>
-                      <w:sz w:val="22"/>
-                      <w:szCs w:val="22"/>
-                    </w:rPr>
-                    <w:t>8</w:t>
                   </w:r>
                 </w:p>
               </w:tc>
@@ -16060,23 +15665,74 @@
                 </w:tcPr>
                 <w:p>
                   <w:pPr>
-                    <w:pStyle w:val="a1"/>
-                    <w:spacing w:line="360" w:lineRule="auto"/>
-                    <w:ind w:firstLineChars="0" w:firstLine="0"/>
                     <w:cnfStyle w:val="000000000000" w:firstRow="0" w:lastRow="0" w:firstColumn="0" w:lastColumn="0" w:oddVBand="0" w:evenVBand="0" w:oddHBand="0" w:evenHBand="0" w:firstRowFirstColumn="0" w:firstRowLastColumn="0" w:lastRowFirstColumn="0" w:lastRowLastColumn="0"/>
-                    <w:rPr>
-                      <w:color w:val="000000"/>
-                      <w:sz w:val="22"/>
-                      <w:szCs w:val="22"/>
-                    </w:rPr>
                   </w:pPr>
                   <w:r>
-                    <w:rPr>
-                      <w:color w:val="000000"/>
-                      <w:sz w:val="22"/>
-                      <w:szCs w:val="22"/>
-                    </w:rPr>
-                    <w:t xml:space="preserve">0.4035 </w:t>
+                    <w:t>9</w:t>
+                  </w:r>
+                </w:p>
+              </w:tc>
+              <w:tc>
+                <w:tcPr>
+                  <w:tcW w:w="1068" w:type="dxa"/>
+                  <w:tcBorders>
+                    <w:left w:val="nil"/>
+                  </w:tcBorders>
+                </w:tcPr>
+                <w:p>
+                  <w:pPr>
+                    <w:cnfStyle w:val="000000000000" w:firstRow="0" w:lastRow="0" w:firstColumn="0" w:lastColumn="0" w:oddVBand="0" w:evenVBand="0" w:oddHBand="0" w:evenHBand="0" w:firstRowFirstColumn="0" w:firstRowLastColumn="0" w:lastRowFirstColumn="0" w:lastRowLastColumn="0"/>
+                  </w:pPr>
+                  <w:r>
+                    <w:t>9</w:t>
+                  </w:r>
+                </w:p>
+              </w:tc>
+              <w:tc>
+                <w:tcPr>
+                  <w:tcW w:w="1069" w:type="dxa"/>
+                  <w:tcBorders>
+                    <w:left w:val="nil"/>
+                  </w:tcBorders>
+                </w:tcPr>
+                <w:p>
+                  <w:pPr>
+                    <w:cnfStyle w:val="000000000000" w:firstRow="0" w:lastRow="0" w:firstColumn="0" w:lastColumn="0" w:oddVBand="0" w:evenVBand="0" w:oddHBand="0" w:evenHBand="0" w:firstRowFirstColumn="0" w:firstRowLastColumn="0" w:lastRowFirstColumn="0" w:lastRowLastColumn="0"/>
+                  </w:pPr>
+                  <w:r>
+                    <w:t>6</w:t>
+                  </w:r>
+                </w:p>
+              </w:tc>
+              <w:tc>
+                <w:tcPr>
+                  <w:tcW w:w="1068" w:type="dxa"/>
+                  <w:tcBorders>
+                    <w:left w:val="nil"/>
+                  </w:tcBorders>
+                </w:tcPr>
+                <w:p>
+                  <w:pPr>
+                    <w:cnfStyle w:val="000000000000" w:firstRow="0" w:lastRow="0" w:firstColumn="0" w:lastColumn="0" w:oddVBand="0" w:evenVBand="0" w:oddHBand="0" w:evenHBand="0" w:firstRowFirstColumn="0" w:firstRowLastColumn="0" w:lastRowFirstColumn="0" w:lastRowLastColumn="0"/>
+                  </w:pPr>
+                  <w:r>
+                    <w:t>9</w:t>
+                  </w:r>
+                </w:p>
+              </w:tc>
+              <w:tc>
+                <w:tcPr>
+                  <w:tcW w:w="1069" w:type="dxa"/>
+                  <w:tcBorders>
+                    <w:left w:val="nil"/>
+                  </w:tcBorders>
+                </w:tcPr>
+                <w:p>
+                  <w:pPr>
+                    <w:cnfStyle w:val="000000000000" w:firstRow="0" w:lastRow="0" w:firstColumn="0" w:lastColumn="0" w:oddVBand="0" w:evenVBand="0" w:oddHBand="0" w:evenHBand="0" w:firstRowFirstColumn="0" w:firstRowLastColumn="0" w:lastRowFirstColumn="0" w:lastRowLastColumn="0"/>
+                  </w:pPr>
+                  <w:r>
+                    <w:t>0.4751</w:t>
                   </w:r>
                 </w:p>
               </w:tc>
@@ -16140,28 +15796,13 @@
                   <w:tcBorders>
                     <w:left w:val="nil"/>
                   </w:tcBorders>
-                  <w:vAlign w:val="center"/>
                 </w:tcPr>
                 <w:p>
                   <w:pPr>
-                    <w:pStyle w:val="a1"/>
-                    <w:spacing w:line="360" w:lineRule="auto"/>
-                    <w:ind w:firstLineChars="0" w:firstLine="0"/>
                     <w:cnfStyle w:val="000000000000" w:firstRow="0" w:lastRow="0" w:firstColumn="0" w:lastColumn="0" w:oddVBand="0" w:evenVBand="0" w:oddHBand="0" w:evenHBand="0" w:firstRowFirstColumn="0" w:firstRowLastColumn="0" w:lastRowFirstColumn="0" w:lastRowLastColumn="0"/>
-                    <w:rPr>
-                      <w:color w:val="000000"/>
-                      <w:sz w:val="22"/>
-                      <w:szCs w:val="22"/>
-                    </w:rPr>
                   </w:pPr>
                   <w:r>
-                    <w:rPr>
-                      <w:rFonts w:hint="eastAsia"/>
-                      <w:color w:val="000000"/>
-                      <w:sz w:val="22"/>
-                      <w:szCs w:val="22"/>
-                    </w:rPr>
-                    <w:t>1/5</w:t>
+                    <w:t>1/6</w:t>
                   </w:r>
                 </w:p>
               </w:tc>
@@ -16171,152 +15812,13 @@
                   <w:tcBorders>
                     <w:left w:val="nil"/>
                   </w:tcBorders>
-                  <w:vAlign w:val="center"/>
                 </w:tcPr>
                 <w:p>
                   <w:pPr>
-                    <w:pStyle w:val="a1"/>
-                    <w:spacing w:line="360" w:lineRule="auto"/>
-                    <w:ind w:firstLineChars="0" w:firstLine="0"/>
                     <w:cnfStyle w:val="000000000000" w:firstRow="0" w:lastRow="0" w:firstColumn="0" w:lastColumn="0" w:oddVBand="0" w:evenVBand="0" w:oddHBand="0" w:evenHBand="0" w:firstRowFirstColumn="0" w:firstRowLastColumn="0" w:lastRowFirstColumn="0" w:lastRowLastColumn="0"/>
-                    <w:rPr>
-                      <w:color w:val="000000"/>
-                      <w:sz w:val="22"/>
-                      <w:szCs w:val="22"/>
-                    </w:rPr>
                   </w:pPr>
                   <w:r>
-                    <w:rPr>
-                      <w:rFonts w:hint="eastAsia"/>
-                      <w:color w:val="000000"/>
-                      <w:sz w:val="22"/>
-                      <w:szCs w:val="22"/>
-                    </w:rPr>
-                    <w:t>1/6</w:t>
-                  </w:r>
-                </w:p>
-              </w:tc>
-              <w:tc>
-                <w:tcPr>
-                  <w:tcW w:w="1069" w:type="dxa"/>
-                  <w:tcBorders>
-                    <w:left w:val="nil"/>
-                  </w:tcBorders>
-                  <w:vAlign w:val="center"/>
-                </w:tcPr>
-                <w:p>
-                  <w:pPr>
-                    <w:pStyle w:val="a1"/>
-                    <w:spacing w:line="360" w:lineRule="auto"/>
-                    <w:ind w:firstLineChars="0" w:firstLine="0"/>
-                    <w:cnfStyle w:val="000000000000" w:firstRow="0" w:lastRow="0" w:firstColumn="0" w:lastColumn="0" w:oddVBand="0" w:evenVBand="0" w:oddHBand="0" w:evenHBand="0" w:firstRowFirstColumn="0" w:firstRowLastColumn="0" w:lastRowFirstColumn="0" w:lastRowLastColumn="0"/>
-                    <w:rPr>
-                      <w:color w:val="000000"/>
-                      <w:sz w:val="22"/>
-                      <w:szCs w:val="22"/>
-                    </w:rPr>
-                  </w:pPr>
-                  <w:r>
-                    <w:rPr>
-                      <w:rFonts w:hint="eastAsia"/>
-                      <w:color w:val="000000"/>
-                      <w:sz w:val="22"/>
-                      <w:szCs w:val="22"/>
-                    </w:rPr>
-                    <w:t>1</w:t>
-                  </w:r>
-                </w:p>
-              </w:tc>
-              <w:tc>
-                <w:tcPr>
-                  <w:tcW w:w="1068" w:type="dxa"/>
-                  <w:tcBorders>
-                    <w:left w:val="nil"/>
-                  </w:tcBorders>
-                  <w:vAlign w:val="center"/>
-                </w:tcPr>
-                <w:p>
-                  <w:pPr>
-                    <w:pStyle w:val="a1"/>
-                    <w:spacing w:line="360" w:lineRule="auto"/>
-                    <w:ind w:firstLineChars="0" w:firstLine="0"/>
-                    <w:cnfStyle w:val="000000000000" w:firstRow="0" w:lastRow="0" w:firstColumn="0" w:lastColumn="0" w:oddVBand="0" w:evenVBand="0" w:oddHBand="0" w:evenHBand="0" w:firstRowFirstColumn="0" w:firstRowLastColumn="0" w:lastRowFirstColumn="0" w:lastRowLastColumn="0"/>
-                    <w:rPr>
-                      <w:color w:val="000000"/>
-                      <w:sz w:val="22"/>
-                      <w:szCs w:val="22"/>
-                    </w:rPr>
-                  </w:pPr>
-                  <w:r>
-                    <w:rPr>
-                      <w:rFonts w:hint="eastAsia"/>
-                      <w:color w:val="000000"/>
-                      <w:sz w:val="22"/>
-                      <w:szCs w:val="22"/>
-                    </w:rPr>
-                    <w:t>1/5</w:t>
-                  </w:r>
-                </w:p>
-              </w:tc>
-              <w:tc>
-                <w:tcPr>
-                  <w:tcW w:w="1069" w:type="dxa"/>
-                  <w:tcBorders>
-                    <w:left w:val="nil"/>
-                  </w:tcBorders>
-                  <w:vAlign w:val="center"/>
-                </w:tcPr>
-                <w:p>
-                  <w:pPr>
-                    <w:pStyle w:val="a1"/>
-                    <w:spacing w:line="360" w:lineRule="auto"/>
-                    <w:ind w:firstLineChars="0" w:firstLine="0"/>
-                    <w:cnfStyle w:val="000000000000" w:firstRow="0" w:lastRow="0" w:firstColumn="0" w:lastColumn="0" w:oddVBand="0" w:evenVBand="0" w:oddHBand="0" w:evenHBand="0" w:firstRowFirstColumn="0" w:firstRowLastColumn="0" w:lastRowFirstColumn="0" w:lastRowLastColumn="0"/>
-                    <w:rPr>
-                      <w:color w:val="000000"/>
-                      <w:sz w:val="22"/>
-                      <w:szCs w:val="22"/>
-                    </w:rPr>
-                  </w:pPr>
-                  <w:r>
-                    <w:rPr>
-                      <w:rFonts w:hint="eastAsia"/>
-                      <w:color w:val="000000"/>
-                      <w:sz w:val="22"/>
-                      <w:szCs w:val="22"/>
-                    </w:rPr>
-                    <w:t>1/8</w:t>
-                  </w:r>
-                </w:p>
-              </w:tc>
-              <w:tc>
-                <w:tcPr>
-                  <w:tcW w:w="1068" w:type="dxa"/>
-                  <w:tcBorders>
-                    <w:left w:val="nil"/>
-                  </w:tcBorders>
-                  <w:vAlign w:val="center"/>
-                </w:tcPr>
-                <w:p>
-                  <w:pPr>
-                    <w:pStyle w:val="a1"/>
-                    <w:spacing w:line="360" w:lineRule="auto"/>
-                    <w:ind w:firstLineChars="0" w:firstLine="0"/>
-                    <w:cnfStyle w:val="000000000000" w:firstRow="0" w:lastRow="0" w:firstColumn="0" w:lastColumn="0" w:oddVBand="0" w:evenVBand="0" w:oddHBand="0" w:evenHBand="0" w:firstRowFirstColumn="0" w:firstRowLastColumn="0" w:lastRowFirstColumn="0" w:lastRowLastColumn="0"/>
-                    <w:rPr>
-                      <w:color w:val="000000"/>
-                      <w:sz w:val="22"/>
-                      <w:szCs w:val="22"/>
-                    </w:rPr>
-                  </w:pPr>
-                  <w:r>
-                    <w:rPr>
-                      <w:rFonts w:hint="eastAsia"/>
-                      <w:color w:val="000000"/>
-                      <w:sz w:val="22"/>
-                      <w:szCs w:val="22"/>
-                    </w:rPr>
-                    <w:t>3</w:t>
+                    <w:t>1/9</w:t>
                   </w:r>
                 </w:p>
               </w:tc>
@@ -16329,23 +15831,74 @@
                 </w:tcPr>
                 <w:p>
                   <w:pPr>
-                    <w:pStyle w:val="a1"/>
-                    <w:spacing w:line="360" w:lineRule="auto"/>
-                    <w:ind w:firstLineChars="0" w:firstLine="0"/>
                     <w:cnfStyle w:val="000000000000" w:firstRow="0" w:lastRow="0" w:firstColumn="0" w:lastColumn="0" w:oddVBand="0" w:evenVBand="0" w:oddHBand="0" w:evenHBand="0" w:firstRowFirstColumn="0" w:firstRowLastColumn="0" w:lastRowFirstColumn="0" w:lastRowLastColumn="0"/>
-                    <w:rPr>
-                      <w:color w:val="000000"/>
-                      <w:sz w:val="22"/>
-                      <w:szCs w:val="22"/>
-                    </w:rPr>
                   </w:pPr>
                   <w:r>
-                    <w:rPr>
-                      <w:color w:val="000000"/>
-                      <w:sz w:val="22"/>
-                      <w:szCs w:val="22"/>
-                    </w:rPr>
-                    <w:t xml:space="preserve">0.0457 </w:t>
+                    <w:t>1</w:t>
+                  </w:r>
+                </w:p>
+              </w:tc>
+              <w:tc>
+                <w:tcPr>
+                  <w:tcW w:w="1068" w:type="dxa"/>
+                  <w:tcBorders>
+                    <w:left w:val="nil"/>
+                  </w:tcBorders>
+                </w:tcPr>
+                <w:p>
+                  <w:pPr>
+                    <w:cnfStyle w:val="000000000000" w:firstRow="0" w:lastRow="0" w:firstColumn="0" w:lastColumn="0" w:oddVBand="0" w:evenVBand="0" w:oddHBand="0" w:evenHBand="0" w:firstRowFirstColumn="0" w:firstRowLastColumn="0" w:lastRowFirstColumn="0" w:lastRowLastColumn="0"/>
+                  </w:pPr>
+                  <w:r>
+                    <w:t>1</w:t>
+                  </w:r>
+                </w:p>
+              </w:tc>
+              <w:tc>
+                <w:tcPr>
+                  <w:tcW w:w="1069" w:type="dxa"/>
+                  <w:tcBorders>
+                    <w:left w:val="nil"/>
+                  </w:tcBorders>
+                </w:tcPr>
+                <w:p>
+                  <w:pPr>
+                    <w:cnfStyle w:val="000000000000" w:firstRow="0" w:lastRow="0" w:firstColumn="0" w:lastColumn="0" w:oddVBand="0" w:evenVBand="0" w:oddHBand="0" w:evenHBand="0" w:firstRowFirstColumn="0" w:firstRowLastColumn="0" w:lastRowFirstColumn="0" w:lastRowLastColumn="0"/>
+                  </w:pPr>
+                  <w:r>
+                    <w:t>1/2</w:t>
+                  </w:r>
+                </w:p>
+              </w:tc>
+              <w:tc>
+                <w:tcPr>
+                  <w:tcW w:w="1068" w:type="dxa"/>
+                  <w:tcBorders>
+                    <w:left w:val="nil"/>
+                  </w:tcBorders>
+                </w:tcPr>
+                <w:p>
+                  <w:pPr>
+                    <w:cnfStyle w:val="000000000000" w:firstRow="0" w:lastRow="0" w:firstColumn="0" w:lastColumn="0" w:oddVBand="0" w:evenVBand="0" w:oddHBand="0" w:evenHBand="0" w:firstRowFirstColumn="0" w:firstRowLastColumn="0" w:lastRowFirstColumn="0" w:lastRowLastColumn="0"/>
+                  </w:pPr>
+                  <w:r>
+                    <w:t>2</w:t>
+                  </w:r>
+                </w:p>
+              </w:tc>
+              <w:tc>
+                <w:tcPr>
+                  <w:tcW w:w="1069" w:type="dxa"/>
+                  <w:tcBorders>
+                    <w:left w:val="nil"/>
+                  </w:tcBorders>
+                </w:tcPr>
+                <w:p>
+                  <w:pPr>
+                    <w:cnfStyle w:val="000000000000" w:firstRow="0" w:lastRow="0" w:firstColumn="0" w:lastColumn="0" w:oddVBand="0" w:evenVBand="0" w:oddHBand="0" w:evenHBand="0" w:firstRowFirstColumn="0" w:firstRowLastColumn="0" w:lastRowFirstColumn="0" w:lastRowLastColumn="0"/>
+                  </w:pPr>
+                  <w:r>
+                    <w:t>0.0543</w:t>
                   </w:r>
                 </w:p>
               </w:tc>
@@ -16409,29 +15962,13 @@
                   <w:tcBorders>
                     <w:left w:val="nil"/>
                   </w:tcBorders>
-                  <w:vAlign w:val="center"/>
                 </w:tcPr>
                 <w:p>
                   <w:pPr>
-                    <w:pStyle w:val="a1"/>
-                    <w:spacing w:line="360" w:lineRule="auto"/>
-                    <w:ind w:firstLineChars="0" w:firstLine="0"/>
                     <w:cnfStyle w:val="000000000000" w:firstRow="0" w:lastRow="0" w:firstColumn="0" w:lastColumn="0" w:oddVBand="0" w:evenVBand="0" w:oddHBand="0" w:evenHBand="0" w:firstRowFirstColumn="0" w:firstRowLastColumn="0" w:lastRowFirstColumn="0" w:lastRowLastColumn="0"/>
-                    <w:rPr>
-                      <w:rFonts w:hint="eastAsia"/>
-                      <w:color w:val="000000"/>
-                      <w:sz w:val="22"/>
-                      <w:szCs w:val="22"/>
-                    </w:rPr>
                   </w:pPr>
                   <w:r>
-                    <w:rPr>
-                      <w:rFonts w:hint="eastAsia"/>
-                      <w:color w:val="000000"/>
-                      <w:sz w:val="22"/>
-                      <w:szCs w:val="22"/>
-                    </w:rPr>
-                    <w:t>1/4</w:t>
+                    <w:t>1/5</w:t>
                   </w:r>
                 </w:p>
               </w:tc>
@@ -16441,157 +15978,13 @@
                   <w:tcBorders>
                     <w:left w:val="nil"/>
                   </w:tcBorders>
-                  <w:vAlign w:val="center"/>
                 </w:tcPr>
                 <w:p>
                   <w:pPr>
-                    <w:pStyle w:val="a1"/>
-                    <w:spacing w:line="360" w:lineRule="auto"/>
-                    <w:ind w:firstLineChars="0" w:firstLine="0"/>
                     <w:cnfStyle w:val="000000000000" w:firstRow="0" w:lastRow="0" w:firstColumn="0" w:lastColumn="0" w:oddVBand="0" w:evenVBand="0" w:oddHBand="0" w:evenHBand="0" w:firstRowFirstColumn="0" w:firstRowLastColumn="0" w:lastRowFirstColumn="0" w:lastRowLastColumn="0"/>
-                    <w:rPr>
-                      <w:rFonts w:hint="eastAsia"/>
-                      <w:color w:val="000000"/>
-                      <w:sz w:val="22"/>
-                      <w:szCs w:val="22"/>
-                    </w:rPr>
                   </w:pPr>
                   <w:r>
-                    <w:rPr>
-                      <w:rFonts w:hint="eastAsia"/>
-                      <w:color w:val="000000"/>
-                      <w:sz w:val="22"/>
-                      <w:szCs w:val="22"/>
-                    </w:rPr>
-                    <w:t>1/5</w:t>
-                  </w:r>
-                </w:p>
-              </w:tc>
-              <w:tc>
-                <w:tcPr>
-                  <w:tcW w:w="1069" w:type="dxa"/>
-                  <w:tcBorders>
-                    <w:left w:val="nil"/>
-                  </w:tcBorders>
-                  <w:vAlign w:val="center"/>
-                </w:tcPr>
-                <w:p>
-                  <w:pPr>
-                    <w:pStyle w:val="a1"/>
-                    <w:spacing w:line="360" w:lineRule="auto"/>
-                    <w:ind w:firstLineChars="0" w:firstLine="0"/>
-                    <w:cnfStyle w:val="000000000000" w:firstRow="0" w:lastRow="0" w:firstColumn="0" w:lastColumn="0" w:oddVBand="0" w:evenVBand="0" w:oddHBand="0" w:evenHBand="0" w:firstRowFirstColumn="0" w:firstRowLastColumn="0" w:lastRowFirstColumn="0" w:lastRowLastColumn="0"/>
-                    <w:rPr>
-                      <w:rFonts w:hint="eastAsia"/>
-                      <w:color w:val="000000"/>
-                      <w:sz w:val="22"/>
-                      <w:szCs w:val="22"/>
-                    </w:rPr>
-                  </w:pPr>
-                  <w:r>
-                    <w:rPr>
-                      <w:rFonts w:hint="eastAsia"/>
-                      <w:color w:val="000000"/>
-                      <w:sz w:val="22"/>
-                      <w:szCs w:val="22"/>
-                    </w:rPr>
-                    <w:t>5</w:t>
-                  </w:r>
-                </w:p>
-              </w:tc>
-              <w:tc>
-                <w:tcPr>
-                  <w:tcW w:w="1068" w:type="dxa"/>
-                  <w:tcBorders>
-                    <w:left w:val="nil"/>
-                  </w:tcBorders>
-                  <w:vAlign w:val="center"/>
-                </w:tcPr>
-                <w:p>
-                  <w:pPr>
-                    <w:pStyle w:val="a1"/>
-                    <w:spacing w:line="360" w:lineRule="auto"/>
-                    <w:ind w:firstLineChars="0" w:firstLine="0"/>
-                    <w:cnfStyle w:val="000000000000" w:firstRow="0" w:lastRow="0" w:firstColumn="0" w:lastColumn="0" w:oddVBand="0" w:evenVBand="0" w:oddHBand="0" w:evenHBand="0" w:firstRowFirstColumn="0" w:firstRowLastColumn="0" w:lastRowFirstColumn="0" w:lastRowLastColumn="0"/>
-                    <w:rPr>
-                      <w:rFonts w:hint="eastAsia"/>
-                      <w:color w:val="000000"/>
-                      <w:sz w:val="22"/>
-                      <w:szCs w:val="22"/>
-                    </w:rPr>
-                  </w:pPr>
-                  <w:r>
-                    <w:rPr>
-                      <w:rFonts w:hint="eastAsia"/>
-                      <w:color w:val="000000"/>
-                      <w:sz w:val="22"/>
-                      <w:szCs w:val="22"/>
-                    </w:rPr>
-                    <w:t>1</w:t>
-                  </w:r>
-                </w:p>
-              </w:tc>
-              <w:tc>
-                <w:tcPr>
-                  <w:tcW w:w="1069" w:type="dxa"/>
-                  <w:tcBorders>
-                    <w:left w:val="nil"/>
-                  </w:tcBorders>
-                  <w:vAlign w:val="center"/>
-                </w:tcPr>
-                <w:p>
-                  <w:pPr>
-                    <w:pStyle w:val="a1"/>
-                    <w:spacing w:line="360" w:lineRule="auto"/>
-                    <w:ind w:firstLineChars="0" w:firstLine="0"/>
-                    <w:cnfStyle w:val="000000000000" w:firstRow="0" w:lastRow="0" w:firstColumn="0" w:lastColumn="0" w:oddVBand="0" w:evenVBand="0" w:oddHBand="0" w:evenHBand="0" w:firstRowFirstColumn="0" w:firstRowLastColumn="0" w:lastRowFirstColumn="0" w:lastRowLastColumn="0"/>
-                    <w:rPr>
-                      <w:rFonts w:hint="eastAsia"/>
-                      <w:color w:val="000000"/>
-                      <w:sz w:val="22"/>
-                      <w:szCs w:val="22"/>
-                    </w:rPr>
-                  </w:pPr>
-                  <w:r>
-                    <w:rPr>
-                      <w:rFonts w:hint="eastAsia"/>
-                      <w:color w:val="000000"/>
-                      <w:sz w:val="22"/>
-                      <w:szCs w:val="22"/>
-                    </w:rPr>
-                    <w:t>1/7</w:t>
-                  </w:r>
-                </w:p>
-              </w:tc>
-              <w:tc>
-                <w:tcPr>
-                  <w:tcW w:w="1068" w:type="dxa"/>
-                  <w:tcBorders>
-                    <w:left w:val="nil"/>
-                  </w:tcBorders>
-                  <w:vAlign w:val="center"/>
-                </w:tcPr>
-                <w:p>
-                  <w:pPr>
-                    <w:pStyle w:val="a1"/>
-                    <w:spacing w:line="360" w:lineRule="auto"/>
-                    <w:ind w:firstLineChars="0" w:firstLine="0"/>
-                    <w:cnfStyle w:val="000000000000" w:firstRow="0" w:lastRow="0" w:firstColumn="0" w:lastColumn="0" w:oddVBand="0" w:evenVBand="0" w:oddHBand="0" w:evenHBand="0" w:firstRowFirstColumn="0" w:firstRowLastColumn="0" w:lastRowFirstColumn="0" w:lastRowLastColumn="0"/>
-                    <w:rPr>
-                      <w:rFonts w:hint="eastAsia"/>
-                      <w:color w:val="000000"/>
-                      <w:sz w:val="22"/>
-                      <w:szCs w:val="22"/>
-                    </w:rPr>
-                  </w:pPr>
-                  <w:r>
-                    <w:rPr>
-                      <w:rFonts w:hint="eastAsia"/>
-                      <w:color w:val="000000"/>
-                      <w:sz w:val="22"/>
-                      <w:szCs w:val="22"/>
-                    </w:rPr>
-                    <w:t>5</w:t>
+                    <w:t>1/9</w:t>
                   </w:r>
                 </w:p>
               </w:tc>
@@ -16604,23 +15997,74 @@
                 </w:tcPr>
                 <w:p>
                   <w:pPr>
-                    <w:pStyle w:val="a1"/>
-                    <w:spacing w:line="360" w:lineRule="auto"/>
-                    <w:ind w:firstLineChars="0" w:firstLine="0"/>
                     <w:cnfStyle w:val="000000000000" w:firstRow="0" w:lastRow="0" w:firstColumn="0" w:lastColumn="0" w:oddVBand="0" w:evenVBand="0" w:oddHBand="0" w:evenHBand="0" w:firstRowFirstColumn="0" w:firstRowLastColumn="0" w:lastRowFirstColumn="0" w:lastRowLastColumn="0"/>
-                    <w:rPr>
-                      <w:color w:val="000000"/>
-                      <w:sz w:val="22"/>
-                      <w:szCs w:val="22"/>
-                    </w:rPr>
                   </w:pPr>
                   <w:r>
-                    <w:rPr>
-                      <w:color w:val="000000"/>
-                      <w:sz w:val="22"/>
-                      <w:szCs w:val="22"/>
-                    </w:rPr>
-                    <w:t xml:space="preserve">0.0943 </w:t>
+                    <w:t>1</w:t>
+                  </w:r>
+                </w:p>
+              </w:tc>
+              <w:tc>
+                <w:tcPr>
+                  <w:tcW w:w="1068" w:type="dxa"/>
+                  <w:tcBorders>
+                    <w:left w:val="nil"/>
+                  </w:tcBorders>
+                </w:tcPr>
+                <w:p>
+                  <w:pPr>
+                    <w:cnfStyle w:val="000000000000" w:firstRow="0" w:lastRow="0" w:firstColumn="0" w:lastColumn="0" w:oddVBand="0" w:evenVBand="0" w:oddHBand="0" w:evenHBand="0" w:firstRowFirstColumn="0" w:firstRowLastColumn="0" w:lastRowFirstColumn="0" w:lastRowLastColumn="0"/>
+                  </w:pPr>
+                  <w:r>
+                    <w:t>1</w:t>
+                  </w:r>
+                </w:p>
+              </w:tc>
+              <w:tc>
+                <w:tcPr>
+                  <w:tcW w:w="1069" w:type="dxa"/>
+                  <w:tcBorders>
+                    <w:left w:val="nil"/>
+                  </w:tcBorders>
+                </w:tcPr>
+                <w:p>
+                  <w:pPr>
+                    <w:cnfStyle w:val="000000000000" w:firstRow="0" w:lastRow="0" w:firstColumn="0" w:lastColumn="0" w:oddVBand="0" w:evenVBand="0" w:oddHBand="0" w:evenHBand="0" w:firstRowFirstColumn="0" w:firstRowLastColumn="0" w:lastRowFirstColumn="0" w:lastRowLastColumn="0"/>
+                  </w:pPr>
+                  <w:r>
+                    <w:t>1/2</w:t>
+                  </w:r>
+                </w:p>
+              </w:tc>
+              <w:tc>
+                <w:tcPr>
+                  <w:tcW w:w="1068" w:type="dxa"/>
+                  <w:tcBorders>
+                    <w:left w:val="nil"/>
+                  </w:tcBorders>
+                </w:tcPr>
+                <w:p>
+                  <w:pPr>
+                    <w:cnfStyle w:val="000000000000" w:firstRow="0" w:lastRow="0" w:firstColumn="0" w:lastColumn="0" w:oddVBand="0" w:evenVBand="0" w:oddHBand="0" w:evenHBand="0" w:firstRowFirstColumn="0" w:firstRowLastColumn="0" w:lastRowFirstColumn="0" w:lastRowLastColumn="0"/>
+                  </w:pPr>
+                  <w:r>
+                    <w:t>3</w:t>
+                  </w:r>
+                </w:p>
+              </w:tc>
+              <w:tc>
+                <w:tcPr>
+                  <w:tcW w:w="1069" w:type="dxa"/>
+                  <w:tcBorders>
+                    <w:left w:val="nil"/>
+                  </w:tcBorders>
+                </w:tcPr>
+                <w:p>
+                  <w:pPr>
+                    <w:cnfStyle w:val="000000000000" w:firstRow="0" w:lastRow="0" w:firstColumn="0" w:lastColumn="0" w:oddVBand="0" w:evenVBand="0" w:oddHBand="0" w:evenHBand="0" w:firstRowFirstColumn="0" w:firstRowLastColumn="0" w:lastRowFirstColumn="0" w:lastRowLastColumn="0"/>
+                  </w:pPr>
+                  <w:r>
+                    <w:t>0.0622</w:t>
                   </w:r>
                 </w:p>
               </w:tc>
@@ -16640,9 +16084,6 @@
                     <w:pStyle w:val="a1"/>
                     <w:spacing w:line="360" w:lineRule="auto"/>
                     <w:ind w:firstLineChars="0" w:firstLine="0"/>
-                    <w:rPr>
-                      <w:rFonts w:hint="eastAsia"/>
-                    </w:rPr>
                   </w:pPr>
                   <m:oMathPara>
                     <m:oMathParaPr>
@@ -16684,28 +16125,12 @@
                   <w:tcBorders>
                     <w:left w:val="nil"/>
                   </w:tcBorders>
-                  <w:vAlign w:val="center"/>
                 </w:tcPr>
                 <w:p>
                   <w:pPr>
-                    <w:pStyle w:val="a1"/>
-                    <w:spacing w:line="360" w:lineRule="auto"/>
-                    <w:ind w:firstLineChars="0" w:firstLine="0"/>
                     <w:cnfStyle w:val="000000000000" w:firstRow="0" w:lastRow="0" w:firstColumn="0" w:lastColumn="0" w:oddVBand="0" w:evenVBand="0" w:oddHBand="0" w:evenHBand="0" w:firstRowFirstColumn="0" w:firstRowLastColumn="0" w:lastRowFirstColumn="0" w:lastRowLastColumn="0"/>
-                    <w:rPr>
-                      <w:rFonts w:hint="eastAsia"/>
-                      <w:color w:val="000000"/>
-                      <w:sz w:val="22"/>
-                      <w:szCs w:val="22"/>
-                    </w:rPr>
                   </w:pPr>
                   <w:r>
-                    <w:rPr>
-                      <w:rFonts w:hint="eastAsia"/>
-                      <w:color w:val="000000"/>
-                      <w:sz w:val="22"/>
-                      <w:szCs w:val="22"/>
-                    </w:rPr>
                     <w:t>1/3</w:t>
                   </w:r>
                 </w:p>
@@ -16716,157 +16141,13 @@
                   <w:tcBorders>
                     <w:left w:val="nil"/>
                   </w:tcBorders>
-                  <w:vAlign w:val="center"/>
                 </w:tcPr>
                 <w:p>
                   <w:pPr>
-                    <w:pStyle w:val="a1"/>
-                    <w:spacing w:line="360" w:lineRule="auto"/>
-                    <w:ind w:firstLineChars="0" w:firstLine="0"/>
                     <w:cnfStyle w:val="000000000000" w:firstRow="0" w:lastRow="0" w:firstColumn="0" w:lastColumn="0" w:oddVBand="0" w:evenVBand="0" w:oddHBand="0" w:evenHBand="0" w:firstRowFirstColumn="0" w:firstRowLastColumn="0" w:lastRowFirstColumn="0" w:lastRowLastColumn="0"/>
-                    <w:rPr>
-                      <w:rFonts w:hint="eastAsia"/>
-                      <w:color w:val="000000"/>
-                      <w:sz w:val="22"/>
-                      <w:szCs w:val="22"/>
-                    </w:rPr>
                   </w:pPr>
                   <w:r>
-                    <w:rPr>
-                      <w:rFonts w:hint="eastAsia"/>
-                      <w:color w:val="000000"/>
-                      <w:sz w:val="22"/>
-                      <w:szCs w:val="22"/>
-                    </w:rPr>
-                    <w:t>1/4</w:t>
-                  </w:r>
-                </w:p>
-              </w:tc>
-              <w:tc>
-                <w:tcPr>
-                  <w:tcW w:w="1069" w:type="dxa"/>
-                  <w:tcBorders>
-                    <w:left w:val="nil"/>
-                  </w:tcBorders>
-                  <w:vAlign w:val="center"/>
-                </w:tcPr>
-                <w:p>
-                  <w:pPr>
-                    <w:pStyle w:val="a1"/>
-                    <w:spacing w:line="360" w:lineRule="auto"/>
-                    <w:ind w:firstLineChars="0" w:firstLine="0"/>
-                    <w:cnfStyle w:val="000000000000" w:firstRow="0" w:lastRow="0" w:firstColumn="0" w:lastColumn="0" w:oddVBand="0" w:evenVBand="0" w:oddHBand="0" w:evenHBand="0" w:firstRowFirstColumn="0" w:firstRowLastColumn="0" w:lastRowFirstColumn="0" w:lastRowLastColumn="0"/>
-                    <w:rPr>
-                      <w:rFonts w:hint="eastAsia"/>
-                      <w:color w:val="000000"/>
-                      <w:sz w:val="22"/>
-                      <w:szCs w:val="22"/>
-                    </w:rPr>
-                  </w:pPr>
-                  <w:r>
-                    <w:rPr>
-                      <w:rFonts w:hint="eastAsia"/>
-                      <w:color w:val="000000"/>
-                      <w:sz w:val="22"/>
-                      <w:szCs w:val="22"/>
-                    </w:rPr>
-                    <w:t>8</w:t>
-                  </w:r>
-                </w:p>
-              </w:tc>
-              <w:tc>
-                <w:tcPr>
-                  <w:tcW w:w="1068" w:type="dxa"/>
-                  <w:tcBorders>
-                    <w:left w:val="nil"/>
-                  </w:tcBorders>
-                  <w:vAlign w:val="center"/>
-                </w:tcPr>
-                <w:p>
-                  <w:pPr>
-                    <w:pStyle w:val="a1"/>
-                    <w:spacing w:line="360" w:lineRule="auto"/>
-                    <w:ind w:firstLineChars="0" w:firstLine="0"/>
-                    <w:cnfStyle w:val="000000000000" w:firstRow="0" w:lastRow="0" w:firstColumn="0" w:lastColumn="0" w:oddVBand="0" w:evenVBand="0" w:oddHBand="0" w:evenHBand="0" w:firstRowFirstColumn="0" w:firstRowLastColumn="0" w:lastRowFirstColumn="0" w:lastRowLastColumn="0"/>
-                    <w:rPr>
-                      <w:rFonts w:hint="eastAsia"/>
-                      <w:color w:val="000000"/>
-                      <w:sz w:val="22"/>
-                      <w:szCs w:val="22"/>
-                    </w:rPr>
-                  </w:pPr>
-                  <w:r>
-                    <w:rPr>
-                      <w:rFonts w:hint="eastAsia"/>
-                      <w:color w:val="000000"/>
-                      <w:sz w:val="22"/>
-                      <w:szCs w:val="22"/>
-                    </w:rPr>
-                    <w:t>7</w:t>
-                  </w:r>
-                </w:p>
-              </w:tc>
-              <w:tc>
-                <w:tcPr>
-                  <w:tcW w:w="1069" w:type="dxa"/>
-                  <w:tcBorders>
-                    <w:left w:val="nil"/>
-                  </w:tcBorders>
-                  <w:vAlign w:val="center"/>
-                </w:tcPr>
-                <w:p>
-                  <w:pPr>
-                    <w:pStyle w:val="a1"/>
-                    <w:spacing w:line="360" w:lineRule="auto"/>
-                    <w:ind w:firstLineChars="0" w:firstLine="0"/>
-                    <w:cnfStyle w:val="000000000000" w:firstRow="0" w:lastRow="0" w:firstColumn="0" w:lastColumn="0" w:oddVBand="0" w:evenVBand="0" w:oddHBand="0" w:evenHBand="0" w:firstRowFirstColumn="0" w:firstRowLastColumn="0" w:lastRowFirstColumn="0" w:lastRowLastColumn="0"/>
-                    <w:rPr>
-                      <w:rFonts w:hint="eastAsia"/>
-                      <w:color w:val="000000"/>
-                      <w:sz w:val="22"/>
-                      <w:szCs w:val="22"/>
-                    </w:rPr>
-                  </w:pPr>
-                  <w:r>
-                    <w:rPr>
-                      <w:rFonts w:hint="eastAsia"/>
-                      <w:color w:val="000000"/>
-                      <w:sz w:val="22"/>
-                      <w:szCs w:val="22"/>
-                    </w:rPr>
-                    <w:t>1</w:t>
-                  </w:r>
-                </w:p>
-              </w:tc>
-              <w:tc>
-                <w:tcPr>
-                  <w:tcW w:w="1068" w:type="dxa"/>
-                  <w:tcBorders>
-                    <w:left w:val="nil"/>
-                  </w:tcBorders>
-                  <w:vAlign w:val="center"/>
-                </w:tcPr>
-                <w:p>
-                  <w:pPr>
-                    <w:pStyle w:val="a1"/>
-                    <w:spacing w:line="360" w:lineRule="auto"/>
-                    <w:ind w:firstLineChars="0" w:firstLine="0"/>
-                    <w:cnfStyle w:val="000000000000" w:firstRow="0" w:lastRow="0" w:firstColumn="0" w:lastColumn="0" w:oddVBand="0" w:evenVBand="0" w:oddHBand="0" w:evenHBand="0" w:firstRowFirstColumn="0" w:firstRowLastColumn="0" w:lastRowFirstColumn="0" w:lastRowLastColumn="0"/>
-                    <w:rPr>
-                      <w:rFonts w:hint="eastAsia"/>
-                      <w:color w:val="000000"/>
-                      <w:sz w:val="22"/>
-                      <w:szCs w:val="22"/>
-                    </w:rPr>
-                  </w:pPr>
-                  <w:r>
-                    <w:rPr>
-                      <w:rFonts w:hint="eastAsia"/>
-                      <w:color w:val="000000"/>
-                      <w:sz w:val="22"/>
-                      <w:szCs w:val="22"/>
-                    </w:rPr>
-                    <w:t>9</w:t>
+                    <w:t>1/6</w:t>
                   </w:r>
                 </w:p>
               </w:tc>
@@ -16879,23 +16160,74 @@
                 </w:tcPr>
                 <w:p>
                   <w:pPr>
-                    <w:pStyle w:val="a1"/>
-                    <w:spacing w:line="360" w:lineRule="auto"/>
-                    <w:ind w:firstLineChars="0" w:firstLine="0"/>
                     <w:cnfStyle w:val="000000000000" w:firstRow="0" w:lastRow="0" w:firstColumn="0" w:lastColumn="0" w:oddVBand="0" w:evenVBand="0" w:oddHBand="0" w:evenHBand="0" w:firstRowFirstColumn="0" w:firstRowLastColumn="0" w:lastRowFirstColumn="0" w:lastRowLastColumn="0"/>
-                    <w:rPr>
-                      <w:color w:val="000000"/>
-                      <w:sz w:val="22"/>
-                      <w:szCs w:val="22"/>
-                    </w:rPr>
                   </w:pPr>
                   <w:r>
-                    <w:rPr>
-                      <w:color w:val="000000"/>
-                      <w:sz w:val="22"/>
-                      <w:szCs w:val="22"/>
-                    </w:rPr>
-                    <w:t xml:space="preserve">0.2153 </w:t>
+                    <w:t>2</w:t>
+                  </w:r>
+                </w:p>
+              </w:tc>
+              <w:tc>
+                <w:tcPr>
+                  <w:tcW w:w="1068" w:type="dxa"/>
+                  <w:tcBorders>
+                    <w:left w:val="nil"/>
+                  </w:tcBorders>
+                </w:tcPr>
+                <w:p>
+                  <w:pPr>
+                    <w:cnfStyle w:val="000000000000" w:firstRow="0" w:lastRow="0" w:firstColumn="0" w:lastColumn="0" w:oddVBand="0" w:evenVBand="0" w:oddHBand="0" w:evenHBand="0" w:firstRowFirstColumn="0" w:firstRowLastColumn="0" w:lastRowFirstColumn="0" w:lastRowLastColumn="0"/>
+                  </w:pPr>
+                  <w:r>
+                    <w:t>2</w:t>
+                  </w:r>
+                </w:p>
+              </w:tc>
+              <w:tc>
+                <w:tcPr>
+                  <w:tcW w:w="1069" w:type="dxa"/>
+                  <w:tcBorders>
+                    <w:left w:val="nil"/>
+                  </w:tcBorders>
+                </w:tcPr>
+                <w:p>
+                  <w:pPr>
+                    <w:cnfStyle w:val="000000000000" w:firstRow="0" w:lastRow="0" w:firstColumn="0" w:lastColumn="0" w:oddVBand="0" w:evenVBand="0" w:oddHBand="0" w:evenHBand="0" w:firstRowFirstColumn="0" w:firstRowLastColumn="0" w:lastRowFirstColumn="0" w:lastRowLastColumn="0"/>
+                  </w:pPr>
+                  <w:r>
+                    <w:t>1</w:t>
+                  </w:r>
+                </w:p>
+              </w:tc>
+              <w:tc>
+                <w:tcPr>
+                  <w:tcW w:w="1068" w:type="dxa"/>
+                  <w:tcBorders>
+                    <w:left w:val="nil"/>
+                  </w:tcBorders>
+                </w:tcPr>
+                <w:p>
+                  <w:pPr>
+                    <w:cnfStyle w:val="000000000000" w:firstRow="0" w:lastRow="0" w:firstColumn="0" w:lastColumn="0" w:oddVBand="0" w:evenVBand="0" w:oddHBand="0" w:evenHBand="0" w:firstRowFirstColumn="0" w:firstRowLastColumn="0" w:lastRowFirstColumn="0" w:lastRowLastColumn="0"/>
+                  </w:pPr>
+                  <w:r>
+                    <w:t>3</w:t>
+                  </w:r>
+                </w:p>
+              </w:tc>
+              <w:tc>
+                <w:tcPr>
+                  <w:tcW w:w="1069" w:type="dxa"/>
+                  <w:tcBorders>
+                    <w:left w:val="nil"/>
+                  </w:tcBorders>
+                </w:tcPr>
+                <w:p>
+                  <w:pPr>
+                    <w:cnfStyle w:val="000000000000" w:firstRow="0" w:lastRow="0" w:firstColumn="0" w:lastColumn="0" w:oddVBand="0" w:evenVBand="0" w:oddHBand="0" w:evenHBand="0" w:firstRowFirstColumn="0" w:firstRowLastColumn="0" w:lastRowFirstColumn="0" w:lastRowLastColumn="0"/>
+                  </w:pPr>
+                  <w:r>
+                    <w:t>0.0976</w:t>
                   </w:r>
                 </w:p>
               </w:tc>
@@ -16960,29 +16292,13 @@
                     <w:left w:val="nil"/>
                     <w:bottom w:val="single" w:sz="12" w:space="0" w:color="000000"/>
                   </w:tcBorders>
-                  <w:vAlign w:val="center"/>
                 </w:tcPr>
                 <w:p>
                   <w:pPr>
-                    <w:pStyle w:val="a1"/>
-                    <w:spacing w:line="360" w:lineRule="auto"/>
-                    <w:ind w:firstLineChars="0" w:firstLine="0"/>
                     <w:cnfStyle w:val="000000000000" w:firstRow="0" w:lastRow="0" w:firstColumn="0" w:lastColumn="0" w:oddVBand="0" w:evenVBand="0" w:oddHBand="0" w:evenHBand="0" w:firstRowFirstColumn="0" w:firstRowLastColumn="0" w:lastRowFirstColumn="0" w:lastRowLastColumn="0"/>
-                    <w:rPr>
-                      <w:rFonts w:hint="eastAsia"/>
-                      <w:color w:val="000000"/>
-                      <w:sz w:val="22"/>
-                      <w:szCs w:val="22"/>
-                    </w:rPr>
                   </w:pPr>
                   <w:r>
-                    <w:rPr>
-                      <w:rFonts w:hint="eastAsia"/>
-                      <w:color w:val="000000"/>
-                      <w:sz w:val="22"/>
-                      <w:szCs w:val="22"/>
-                    </w:rPr>
-                    <w:t>1/7</w:t>
+                    <w:t>1/8</w:t>
                   </w:r>
                 </w:p>
               </w:tc>
@@ -16993,29 +16309,13 @@
                     <w:left w:val="nil"/>
                     <w:bottom w:val="single" w:sz="12" w:space="0" w:color="000000"/>
                   </w:tcBorders>
-                  <w:vAlign w:val="center"/>
                 </w:tcPr>
                 <w:p>
                   <w:pPr>
-                    <w:pStyle w:val="a1"/>
-                    <w:spacing w:line="360" w:lineRule="auto"/>
-                    <w:ind w:firstLineChars="0" w:firstLine="0"/>
                     <w:cnfStyle w:val="000000000000" w:firstRow="0" w:lastRow="0" w:firstColumn="0" w:lastColumn="0" w:oddVBand="0" w:evenVBand="0" w:oddHBand="0" w:evenHBand="0" w:firstRowFirstColumn="0" w:firstRowLastColumn="0" w:lastRowFirstColumn="0" w:lastRowLastColumn="0"/>
-                    <w:rPr>
-                      <w:rFonts w:hint="eastAsia"/>
-                      <w:color w:val="000000"/>
-                      <w:sz w:val="22"/>
-                      <w:szCs w:val="22"/>
-                    </w:rPr>
                   </w:pPr>
                   <w:r>
-                    <w:rPr>
-                      <w:rFonts w:hint="eastAsia"/>
-                      <w:color w:val="000000"/>
-                      <w:sz w:val="22"/>
-                      <w:szCs w:val="22"/>
-                    </w:rPr>
-                    <w:t>1/8</w:t>
+                    <w:t>1/9</w:t>
                   </w:r>
                 </w:p>
               </w:tc>
@@ -17026,28 +16326,46 @@
                     <w:left w:val="nil"/>
                     <w:bottom w:val="single" w:sz="12" w:space="0" w:color="000000"/>
                   </w:tcBorders>
-                  <w:vAlign w:val="center"/>
                 </w:tcPr>
                 <w:p>
                   <w:pPr>
-                    <w:pStyle w:val="a1"/>
-                    <w:spacing w:line="360" w:lineRule="auto"/>
-                    <w:ind w:firstLineChars="0" w:firstLine="0"/>
                     <w:cnfStyle w:val="000000000000" w:firstRow="0" w:lastRow="0" w:firstColumn="0" w:lastColumn="0" w:oddVBand="0" w:evenVBand="0" w:oddHBand="0" w:evenHBand="0" w:firstRowFirstColumn="0" w:firstRowLastColumn="0" w:lastRowFirstColumn="0" w:lastRowLastColumn="0"/>
-                    <w:rPr>
-                      <w:rFonts w:hint="eastAsia"/>
-                      <w:color w:val="000000"/>
-                      <w:sz w:val="22"/>
-                      <w:szCs w:val="22"/>
-                    </w:rPr>
                   </w:pPr>
                   <w:r>
-                    <w:rPr>
-                      <w:rFonts w:hint="eastAsia"/>
-                      <w:color w:val="000000"/>
-                      <w:sz w:val="22"/>
-                      <w:szCs w:val="22"/>
-                    </w:rPr>
+                    <w:t>1/2</w:t>
+                  </w:r>
+                </w:p>
+              </w:tc>
+              <w:tc>
+                <w:tcPr>
+                  <w:tcW w:w="1068" w:type="dxa"/>
+                  <w:tcBorders>
+                    <w:left w:val="nil"/>
+                    <w:bottom w:val="single" w:sz="12" w:space="0" w:color="000000"/>
+                  </w:tcBorders>
+                </w:tcPr>
+                <w:p>
+                  <w:pPr>
+                    <w:cnfStyle w:val="000000000000" w:firstRow="0" w:lastRow="0" w:firstColumn="0" w:lastColumn="0" w:oddVBand="0" w:evenVBand="0" w:oddHBand="0" w:evenHBand="0" w:firstRowFirstColumn="0" w:firstRowLastColumn="0" w:lastRowFirstColumn="0" w:lastRowLastColumn="0"/>
+                  </w:pPr>
+                  <w:r>
+                    <w:t>1/3</w:t>
+                  </w:r>
+                </w:p>
+              </w:tc>
+              <w:tc>
+                <w:tcPr>
+                  <w:tcW w:w="1069" w:type="dxa"/>
+                  <w:tcBorders>
+                    <w:left w:val="nil"/>
+                    <w:bottom w:val="single" w:sz="12" w:space="0" w:color="000000"/>
+                  </w:tcBorders>
+                </w:tcPr>
+                <w:p>
+                  <w:pPr>
+                    <w:cnfStyle w:val="000000000000" w:firstRow="0" w:lastRow="0" w:firstColumn="0" w:lastColumn="0" w:oddVBand="0" w:evenVBand="0" w:oddHBand="0" w:evenHBand="0" w:firstRowFirstColumn="0" w:firstRowLastColumn="0" w:lastRowFirstColumn="0" w:lastRowLastColumn="0"/>
+                  </w:pPr>
+                  <w:r>
                     <w:t>1/3</w:t>
                   </w:r>
                 </w:p>
@@ -17059,94 +16377,12 @@
                     <w:left w:val="nil"/>
                     <w:bottom w:val="single" w:sz="12" w:space="0" w:color="000000"/>
                   </w:tcBorders>
-                  <w:vAlign w:val="center"/>
                 </w:tcPr>
                 <w:p>
                   <w:pPr>
-                    <w:pStyle w:val="a1"/>
-                    <w:spacing w:line="360" w:lineRule="auto"/>
-                    <w:ind w:firstLineChars="0" w:firstLine="0"/>
                     <w:cnfStyle w:val="000000000000" w:firstRow="0" w:lastRow="0" w:firstColumn="0" w:lastColumn="0" w:oddVBand="0" w:evenVBand="0" w:oddHBand="0" w:evenHBand="0" w:firstRowFirstColumn="0" w:firstRowLastColumn="0" w:lastRowFirstColumn="0" w:lastRowLastColumn="0"/>
-                    <w:rPr>
-                      <w:rFonts w:hint="eastAsia"/>
-                      <w:color w:val="000000"/>
-                      <w:sz w:val="22"/>
-                      <w:szCs w:val="22"/>
-                    </w:rPr>
                   </w:pPr>
                   <w:r>
-                    <w:rPr>
-                      <w:rFonts w:hint="eastAsia"/>
-                      <w:color w:val="000000"/>
-                      <w:sz w:val="22"/>
-                      <w:szCs w:val="22"/>
-                    </w:rPr>
-                    <w:t>1/5</w:t>
-                  </w:r>
-                </w:p>
-              </w:tc>
-              <w:tc>
-                <w:tcPr>
-                  <w:tcW w:w="1069" w:type="dxa"/>
-                  <w:tcBorders>
-                    <w:left w:val="nil"/>
-                    <w:bottom w:val="single" w:sz="12" w:space="0" w:color="000000"/>
-                  </w:tcBorders>
-                  <w:vAlign w:val="center"/>
-                </w:tcPr>
-                <w:p>
-                  <w:pPr>
-                    <w:pStyle w:val="a1"/>
-                    <w:spacing w:line="360" w:lineRule="auto"/>
-                    <w:ind w:firstLineChars="0" w:firstLine="0"/>
-                    <w:cnfStyle w:val="000000000000" w:firstRow="0" w:lastRow="0" w:firstColumn="0" w:lastColumn="0" w:oddVBand="0" w:evenVBand="0" w:oddHBand="0" w:evenHBand="0" w:firstRowFirstColumn="0" w:firstRowLastColumn="0" w:lastRowFirstColumn="0" w:lastRowLastColumn="0"/>
-                    <w:rPr>
-                      <w:rFonts w:hint="eastAsia"/>
-                      <w:color w:val="000000"/>
-                      <w:sz w:val="22"/>
-                      <w:szCs w:val="22"/>
-                    </w:rPr>
-                  </w:pPr>
-                  <w:r>
-                    <w:rPr>
-                      <w:rFonts w:hint="eastAsia"/>
-                      <w:color w:val="000000"/>
-                      <w:sz w:val="22"/>
-                      <w:szCs w:val="22"/>
-                    </w:rPr>
-                    <w:t>1/9</w:t>
-                  </w:r>
-                </w:p>
-              </w:tc>
-              <w:tc>
-                <w:tcPr>
-                  <w:tcW w:w="1068" w:type="dxa"/>
-                  <w:tcBorders>
-                    <w:left w:val="nil"/>
-                    <w:bottom w:val="single" w:sz="12" w:space="0" w:color="000000"/>
-                  </w:tcBorders>
-                  <w:vAlign w:val="center"/>
-                </w:tcPr>
-                <w:p>
-                  <w:pPr>
-                    <w:pStyle w:val="a1"/>
-                    <w:spacing w:line="360" w:lineRule="auto"/>
-                    <w:ind w:firstLineChars="0" w:firstLine="0"/>
-                    <w:cnfStyle w:val="000000000000" w:firstRow="0" w:lastRow="0" w:firstColumn="0" w:lastColumn="0" w:oddVBand="0" w:evenVBand="0" w:oddHBand="0" w:evenHBand="0" w:firstRowFirstColumn="0" w:firstRowLastColumn="0" w:lastRowFirstColumn="0" w:lastRowLastColumn="0"/>
-                    <w:rPr>
-                      <w:rFonts w:hint="eastAsia"/>
-                      <w:color w:val="000000"/>
-                      <w:sz w:val="22"/>
-                      <w:szCs w:val="22"/>
-                    </w:rPr>
-                  </w:pPr>
-                  <w:r>
-                    <w:rPr>
-                      <w:rFonts w:hint="eastAsia"/>
-                      <w:color w:val="000000"/>
-                      <w:sz w:val="22"/>
-                      <w:szCs w:val="22"/>
-                    </w:rPr>
                     <w:t>1</w:t>
                   </w:r>
                 </w:p>
@@ -17161,23 +16397,10 @@
                 </w:tcPr>
                 <w:p>
                   <w:pPr>
-                    <w:pStyle w:val="a1"/>
-                    <w:spacing w:line="360" w:lineRule="auto"/>
-                    <w:ind w:firstLineChars="0" w:firstLine="0"/>
                     <w:cnfStyle w:val="000000000000" w:firstRow="0" w:lastRow="0" w:firstColumn="0" w:lastColumn="0" w:oddVBand="0" w:evenVBand="0" w:oddHBand="0" w:evenHBand="0" w:firstRowFirstColumn="0" w:firstRowLastColumn="0" w:lastRowFirstColumn="0" w:lastRowLastColumn="0"/>
-                    <w:rPr>
-                      <w:color w:val="000000"/>
-                      <w:sz w:val="22"/>
-                      <w:szCs w:val="22"/>
-                    </w:rPr>
                   </w:pPr>
                   <w:r>
-                    <w:rPr>
-                      <w:color w:val="000000"/>
-                      <w:sz w:val="22"/>
-                      <w:szCs w:val="22"/>
-                    </w:rPr>
-                    <w:t xml:space="preserve">0.0258 </w:t>
+                    <w:t>0.0333</w:t>
                   </w:r>
                 </w:p>
               </w:tc>
@@ -17188,9 +16411,6 @@
               <w:pStyle w:val="a1"/>
               <w:spacing w:line="360" w:lineRule="auto"/>
               <w:ind w:firstLineChars="0" w:firstLine="0"/>
-              <w:rPr>
-                <w:rFonts w:hint="eastAsia"/>
-              </w:rPr>
             </w:pPr>
           </w:p>
         </w:tc>
@@ -17479,9 +16699,6 @@
                         </m:e>
                         <m:sub>
                           <m:r>
-                            <m:rPr>
-                              <m:sty m:val="p"/>
-                            </m:rPr>
                             <w:rPr>
                               <w:rFonts w:ascii="Cambria Math" w:hAnsi="Cambria Math"/>
                             </w:rPr>
@@ -17532,9 +16749,6 @@
                         </m:e>
                         <m:sub>
                           <m:r>
-                            <m:rPr>
-                              <m:sty m:val="p"/>
-                            </m:rPr>
                             <w:rPr>
                               <w:rFonts w:ascii="Cambria Math" w:hAnsi="Cambria Math"/>
                             </w:rPr>
@@ -17561,9 +16775,6 @@
                     <w:spacing w:line="360" w:lineRule="auto"/>
                     <w:ind w:firstLineChars="0" w:firstLine="0"/>
                     <w:cnfStyle w:val="100000000000" w:firstRow="1" w:lastRow="0" w:firstColumn="0" w:lastColumn="0" w:oddVBand="0" w:evenVBand="0" w:oddHBand="0" w:evenHBand="0" w:firstRowFirstColumn="0" w:firstRowLastColumn="0" w:lastRowFirstColumn="0" w:lastRowLastColumn="0"/>
-                    <w:rPr>
-                      <w:rFonts w:hint="eastAsia"/>
-                    </w:rPr>
                   </w:pPr>
                   <m:oMathPara>
                     <m:oMathParaPr>
@@ -17588,9 +16799,6 @@
                         </m:e>
                         <m:sub>
                           <m:r>
-                            <m:rPr>
-                              <m:sty m:val="p"/>
-                            </m:rPr>
                             <w:rPr>
                               <w:rFonts w:ascii="Cambria Math" w:hAnsi="Cambria Math"/>
                             </w:rPr>
@@ -17690,27 +16898,12 @@
                     <w:top w:val="single" w:sz="6" w:space="0" w:color="000000"/>
                     <w:left w:val="nil"/>
                   </w:tcBorders>
-                  <w:vAlign w:val="center"/>
                 </w:tcPr>
                 <w:p>
                   <w:pPr>
-                    <w:pStyle w:val="a1"/>
-                    <w:spacing w:line="360" w:lineRule="auto"/>
-                    <w:ind w:firstLineChars="0" w:firstLine="0"/>
                     <w:cnfStyle w:val="000000000000" w:firstRow="0" w:lastRow="0" w:firstColumn="0" w:lastColumn="0" w:oddVBand="0" w:evenVBand="0" w:oddHBand="0" w:evenHBand="0" w:firstRowFirstColumn="0" w:firstRowLastColumn="0" w:lastRowFirstColumn="0" w:lastRowLastColumn="0"/>
-                    <w:rPr>
-                      <w:color w:val="000000"/>
-                      <w:sz w:val="22"/>
-                      <w:szCs w:val="22"/>
-                    </w:rPr>
                   </w:pPr>
                   <w:r>
-                    <w:rPr>
-                      <w:rFonts w:hint="eastAsia"/>
-                      <w:color w:val="000000"/>
-                      <w:sz w:val="22"/>
-                      <w:szCs w:val="22"/>
-                    </w:rPr>
                     <w:t>1</w:t>
                   </w:r>
                 </w:p>
@@ -17722,28 +16915,13 @@
                     <w:top w:val="single" w:sz="6" w:space="0" w:color="000000"/>
                     <w:left w:val="nil"/>
                   </w:tcBorders>
-                  <w:vAlign w:val="center"/>
                 </w:tcPr>
                 <w:p>
                   <w:pPr>
-                    <w:pStyle w:val="a1"/>
-                    <w:spacing w:line="360" w:lineRule="auto"/>
-                    <w:ind w:firstLineChars="0" w:firstLine="0"/>
                     <w:cnfStyle w:val="000000000000" w:firstRow="0" w:lastRow="0" w:firstColumn="0" w:lastColumn="0" w:oddVBand="0" w:evenVBand="0" w:oddHBand="0" w:evenHBand="0" w:firstRowFirstColumn="0" w:firstRowLastColumn="0" w:lastRowFirstColumn="0" w:lastRowLastColumn="0"/>
-                    <w:rPr>
-                      <w:color w:val="000000"/>
-                      <w:sz w:val="22"/>
-                      <w:szCs w:val="22"/>
-                    </w:rPr>
                   </w:pPr>
                   <w:r>
-                    <w:rPr>
-                      <w:rFonts w:hint="eastAsia"/>
-                      <w:color w:val="000000"/>
-                      <w:sz w:val="22"/>
-                      <w:szCs w:val="22"/>
-                    </w:rPr>
-                    <w:t>1</w:t>
+                    <w:t>1/2</w:t>
                   </w:r>
                 </w:p>
               </w:tc>
@@ -17754,27 +16932,12 @@
                     <w:top w:val="single" w:sz="6" w:space="0" w:color="000000"/>
                     <w:left w:val="nil"/>
                   </w:tcBorders>
-                  <w:vAlign w:val="center"/>
                 </w:tcPr>
                 <w:p>
                   <w:pPr>
-                    <w:pStyle w:val="a1"/>
-                    <w:spacing w:line="360" w:lineRule="auto"/>
-                    <w:ind w:firstLineChars="0" w:firstLine="0"/>
                     <w:cnfStyle w:val="000000000000" w:firstRow="0" w:lastRow="0" w:firstColumn="0" w:lastColumn="0" w:oddVBand="0" w:evenVBand="0" w:oddHBand="0" w:evenHBand="0" w:firstRowFirstColumn="0" w:firstRowLastColumn="0" w:lastRowFirstColumn="0" w:lastRowLastColumn="0"/>
-                    <w:rPr>
-                      <w:color w:val="000000"/>
-                      <w:sz w:val="22"/>
-                      <w:szCs w:val="22"/>
-                    </w:rPr>
                   </w:pPr>
                   <w:r>
-                    <w:rPr>
-                      <w:rFonts w:hint="eastAsia"/>
-                      <w:color w:val="000000"/>
-                      <w:sz w:val="22"/>
-                      <w:szCs w:val="22"/>
-                    </w:rPr>
                     <w:t>1/5</w:t>
                   </w:r>
                 </w:p>
@@ -17789,23 +16952,10 @@
                 </w:tcPr>
                 <w:p>
                   <w:pPr>
-                    <w:pStyle w:val="a1"/>
-                    <w:spacing w:line="360" w:lineRule="auto"/>
-                    <w:ind w:firstLineChars="0" w:firstLine="0"/>
                     <w:cnfStyle w:val="000000000000" w:firstRow="0" w:lastRow="0" w:firstColumn="0" w:lastColumn="0" w:oddVBand="0" w:evenVBand="0" w:oddHBand="0" w:evenHBand="0" w:firstRowFirstColumn="0" w:firstRowLastColumn="0" w:lastRowFirstColumn="0" w:lastRowLastColumn="0"/>
-                    <w:rPr>
-                      <w:color w:val="000000"/>
-                      <w:sz w:val="22"/>
-                      <w:szCs w:val="22"/>
-                    </w:rPr>
                   </w:pPr>
                   <w:r>
-                    <w:rPr>
-                      <w:color w:val="000000"/>
-                      <w:sz w:val="22"/>
-                      <w:szCs w:val="22"/>
-                    </w:rPr>
-                    <w:t xml:space="preserve">0.0952 </w:t>
+                    <w:t>0.0851</w:t>
                   </w:r>
                 </w:p>
               </w:tc>
@@ -17866,90 +17016,13 @@
                   <w:tcBorders>
                     <w:left w:val="nil"/>
                   </w:tcBorders>
-                  <w:vAlign w:val="center"/>
                 </w:tcPr>
                 <w:p>
                   <w:pPr>
-                    <w:pStyle w:val="a1"/>
-                    <w:spacing w:line="360" w:lineRule="auto"/>
-                    <w:ind w:firstLineChars="0" w:firstLine="0"/>
                     <w:cnfStyle w:val="000000000000" w:firstRow="0" w:lastRow="0" w:firstColumn="0" w:lastColumn="0" w:oddVBand="0" w:evenVBand="0" w:oddHBand="0" w:evenHBand="0" w:firstRowFirstColumn="0" w:firstRowLastColumn="0" w:lastRowFirstColumn="0" w:lastRowLastColumn="0"/>
-                    <w:rPr>
-                      <w:color w:val="000000"/>
-                      <w:sz w:val="22"/>
-                      <w:szCs w:val="22"/>
-                    </w:rPr>
                   </w:pPr>
                   <w:r>
-                    <w:rPr>
-                      <w:rFonts w:hint="eastAsia"/>
-                      <w:color w:val="000000"/>
-                      <w:sz w:val="22"/>
-                      <w:szCs w:val="22"/>
-                    </w:rPr>
-                    <w:t>1</w:t>
-                  </w:r>
-                </w:p>
-              </w:tc>
-              <w:tc>
-                <w:tcPr>
-                  <w:tcW w:w="1723" w:type="dxa"/>
-                  <w:tcBorders>
-                    <w:left w:val="nil"/>
-                  </w:tcBorders>
-                  <w:vAlign w:val="center"/>
-                </w:tcPr>
-                <w:p>
-                  <w:pPr>
-                    <w:pStyle w:val="a1"/>
-                    <w:spacing w:line="360" w:lineRule="auto"/>
-                    <w:ind w:firstLineChars="0" w:firstLine="0"/>
-                    <w:cnfStyle w:val="000000000000" w:firstRow="0" w:lastRow="0" w:firstColumn="0" w:lastColumn="0" w:oddVBand="0" w:evenVBand="0" w:oddHBand="0" w:evenHBand="0" w:firstRowFirstColumn="0" w:firstRowLastColumn="0" w:lastRowFirstColumn="0" w:lastRowLastColumn="0"/>
-                    <w:rPr>
-                      <w:color w:val="000000"/>
-                      <w:sz w:val="22"/>
-                      <w:szCs w:val="22"/>
-                    </w:rPr>
-                  </w:pPr>
-                  <w:r>
-                    <w:rPr>
-                      <w:rFonts w:hint="eastAsia"/>
-                      <w:color w:val="000000"/>
-                      <w:sz w:val="22"/>
-                      <w:szCs w:val="22"/>
-                    </w:rPr>
-                    <w:t>1</w:t>
-                  </w:r>
-                </w:p>
-              </w:tc>
-              <w:tc>
-                <w:tcPr>
-                  <w:tcW w:w="1723" w:type="dxa"/>
-                  <w:tcBorders>
-                    <w:left w:val="nil"/>
-                  </w:tcBorders>
-                  <w:vAlign w:val="center"/>
-                </w:tcPr>
-                <w:p>
-                  <w:pPr>
-                    <w:pStyle w:val="a1"/>
-                    <w:spacing w:line="360" w:lineRule="auto"/>
-                    <w:ind w:firstLineChars="0" w:firstLine="0"/>
-                    <w:cnfStyle w:val="000000000000" w:firstRow="0" w:lastRow="0" w:firstColumn="0" w:lastColumn="0" w:oddVBand="0" w:evenVBand="0" w:oddHBand="0" w:evenHBand="0" w:firstRowFirstColumn="0" w:firstRowLastColumn="0" w:lastRowFirstColumn="0" w:lastRowLastColumn="0"/>
-                    <w:rPr>
-                      <w:color w:val="000000"/>
-                      <w:sz w:val="22"/>
-                      <w:szCs w:val="22"/>
-                    </w:rPr>
-                  </w:pPr>
-                  <w:r>
-                    <w:rPr>
-                      <w:rFonts w:hint="eastAsia"/>
-                      <w:color w:val="000000"/>
-                      <w:sz w:val="22"/>
-                      <w:szCs w:val="22"/>
-                    </w:rPr>
-                    <w:t>1/5</w:t>
+                    <w:t>2</w:t>
                   </w:r>
                 </w:p>
               </w:tc>
@@ -17962,23 +17035,42 @@
                 </w:tcPr>
                 <w:p>
                   <w:pPr>
-                    <w:pStyle w:val="a1"/>
-                    <w:spacing w:line="360" w:lineRule="auto"/>
-                    <w:ind w:firstLineChars="0" w:firstLine="0"/>
                     <w:cnfStyle w:val="000000000000" w:firstRow="0" w:lastRow="0" w:firstColumn="0" w:lastColumn="0" w:oddVBand="0" w:evenVBand="0" w:oddHBand="0" w:evenHBand="0" w:firstRowFirstColumn="0" w:firstRowLastColumn="0" w:lastRowFirstColumn="0" w:lastRowLastColumn="0"/>
-                    <w:rPr>
-                      <w:color w:val="000000"/>
-                      <w:sz w:val="22"/>
-                      <w:szCs w:val="22"/>
-                    </w:rPr>
                   </w:pPr>
                   <w:r>
-                    <w:rPr>
-                      <w:color w:val="000000"/>
-                      <w:sz w:val="22"/>
-                      <w:szCs w:val="22"/>
-                    </w:rPr>
-                    <w:t xml:space="preserve">0.0952 </w:t>
+                    <w:t>1</w:t>
+                  </w:r>
+                </w:p>
+              </w:tc>
+              <w:tc>
+                <w:tcPr>
+                  <w:tcW w:w="1723" w:type="dxa"/>
+                  <w:tcBorders>
+                    <w:left w:val="nil"/>
+                  </w:tcBorders>
+                </w:tcPr>
+                <w:p>
+                  <w:pPr>
+                    <w:cnfStyle w:val="000000000000" w:firstRow="0" w:lastRow="0" w:firstColumn="0" w:lastColumn="0" w:oddVBand="0" w:evenVBand="0" w:oddHBand="0" w:evenHBand="0" w:firstRowFirstColumn="0" w:firstRowLastColumn="0" w:lastRowFirstColumn="0" w:lastRowLastColumn="0"/>
+                  </w:pPr>
+                  <w:r>
+                    <w:t>1/3</w:t>
+                  </w:r>
+                </w:p>
+              </w:tc>
+              <w:tc>
+                <w:tcPr>
+                  <w:tcW w:w="1723" w:type="dxa"/>
+                  <w:tcBorders>
+                    <w:left w:val="nil"/>
+                  </w:tcBorders>
+                </w:tcPr>
+                <w:p>
+                  <w:pPr>
+                    <w:cnfStyle w:val="000000000000" w:firstRow="0" w:lastRow="0" w:firstColumn="0" w:lastColumn="0" w:oddVBand="0" w:evenVBand="0" w:oddHBand="0" w:evenHBand="0" w:firstRowFirstColumn="0" w:firstRowLastColumn="0" w:lastRowFirstColumn="0" w:lastRowLastColumn="0"/>
+                  </w:pPr>
+                  <w:r>
+                    <w:t>0.1558</w:t>
                   </w:r>
                 </w:p>
               </w:tc>
@@ -17998,9 +17090,6 @@
                     <w:pStyle w:val="a1"/>
                     <w:spacing w:line="360" w:lineRule="auto"/>
                     <w:ind w:firstLineChars="0" w:firstLine="0"/>
-                    <w:rPr>
-                      <w:rFonts w:hint="eastAsia"/>
-                    </w:rPr>
                   </w:pPr>
                   <m:oMathPara>
                     <m:oMathParaPr>
@@ -18043,27 +17132,12 @@
                     <w:left w:val="nil"/>
                     <w:bottom w:val="single" w:sz="12" w:space="0" w:color="000000"/>
                   </w:tcBorders>
-                  <w:vAlign w:val="center"/>
                 </w:tcPr>
                 <w:p>
                   <w:pPr>
-                    <w:pStyle w:val="a1"/>
-                    <w:spacing w:line="360" w:lineRule="auto"/>
-                    <w:ind w:firstLineChars="0" w:firstLine="0"/>
                     <w:cnfStyle w:val="000000000000" w:firstRow="0" w:lastRow="0" w:firstColumn="0" w:lastColumn="0" w:oddVBand="0" w:evenVBand="0" w:oddHBand="0" w:evenHBand="0" w:firstRowFirstColumn="0" w:firstRowLastColumn="0" w:lastRowFirstColumn="0" w:lastRowLastColumn="0"/>
-                    <w:rPr>
-                      <w:color w:val="000000"/>
-                      <w:sz w:val="22"/>
-                      <w:szCs w:val="22"/>
-                    </w:rPr>
                   </w:pPr>
                   <w:r>
-                    <w:rPr>
-                      <w:rFonts w:hint="eastAsia"/>
-                      <w:color w:val="000000"/>
-                      <w:sz w:val="22"/>
-                      <w:szCs w:val="22"/>
-                    </w:rPr>
                     <w:t>5</w:t>
                   </w:r>
                 </w:p>
@@ -18075,28 +17149,13 @@
                     <w:left w:val="nil"/>
                     <w:bottom w:val="single" w:sz="12" w:space="0" w:color="000000"/>
                   </w:tcBorders>
-                  <w:vAlign w:val="center"/>
                 </w:tcPr>
                 <w:p>
                   <w:pPr>
-                    <w:pStyle w:val="a1"/>
-                    <w:spacing w:line="360" w:lineRule="auto"/>
-                    <w:ind w:firstLineChars="0" w:firstLine="0"/>
                     <w:cnfStyle w:val="000000000000" w:firstRow="0" w:lastRow="0" w:firstColumn="0" w:lastColumn="0" w:oddVBand="0" w:evenVBand="0" w:oddHBand="0" w:evenHBand="0" w:firstRowFirstColumn="0" w:firstRowLastColumn="0" w:lastRowFirstColumn="0" w:lastRowLastColumn="0"/>
-                    <w:rPr>
-                      <w:color w:val="000000"/>
-                      <w:sz w:val="22"/>
-                      <w:szCs w:val="22"/>
-                    </w:rPr>
                   </w:pPr>
                   <w:r>
-                    <w:rPr>
-                      <w:rFonts w:hint="eastAsia"/>
-                      <w:color w:val="000000"/>
-                      <w:sz w:val="22"/>
-                      <w:szCs w:val="22"/>
-                    </w:rPr>
-                    <w:t>5</w:t>
+                    <w:t>3</w:t>
                   </w:r>
                 </w:p>
               </w:tc>
@@ -18107,27 +17166,12 @@
                     <w:left w:val="nil"/>
                     <w:bottom w:val="single" w:sz="12" w:space="0" w:color="000000"/>
                   </w:tcBorders>
-                  <w:vAlign w:val="center"/>
                 </w:tcPr>
                 <w:p>
                   <w:pPr>
-                    <w:pStyle w:val="a1"/>
-                    <w:spacing w:line="360" w:lineRule="auto"/>
-                    <w:ind w:firstLineChars="0" w:firstLine="0"/>
                     <w:cnfStyle w:val="000000000000" w:firstRow="0" w:lastRow="0" w:firstColumn="0" w:lastColumn="0" w:oddVBand="0" w:evenVBand="0" w:oddHBand="0" w:evenHBand="0" w:firstRowFirstColumn="0" w:firstRowLastColumn="0" w:lastRowFirstColumn="0" w:lastRowLastColumn="0"/>
-                    <w:rPr>
-                      <w:color w:val="000000"/>
-                      <w:sz w:val="22"/>
-                      <w:szCs w:val="22"/>
-                    </w:rPr>
                   </w:pPr>
                   <w:r>
-                    <w:rPr>
-                      <w:rFonts w:hint="eastAsia"/>
-                      <w:color w:val="000000"/>
-                      <w:sz w:val="22"/>
-                      <w:szCs w:val="22"/>
-                    </w:rPr>
                     <w:t>1</w:t>
                   </w:r>
                 </w:p>
@@ -18142,23 +17186,10 @@
                 </w:tcPr>
                 <w:p>
                   <w:pPr>
-                    <w:pStyle w:val="a1"/>
-                    <w:spacing w:line="360" w:lineRule="auto"/>
-                    <w:ind w:firstLineChars="0" w:firstLine="0"/>
                     <w:cnfStyle w:val="000000000000" w:firstRow="0" w:lastRow="0" w:firstColumn="0" w:lastColumn="0" w:oddVBand="0" w:evenVBand="0" w:oddHBand="0" w:evenHBand="0" w:firstRowFirstColumn="0" w:firstRowLastColumn="0" w:lastRowFirstColumn="0" w:lastRowLastColumn="0"/>
-                    <w:rPr>
-                      <w:color w:val="000000"/>
-                      <w:sz w:val="22"/>
-                      <w:szCs w:val="22"/>
-                    </w:rPr>
                   </w:pPr>
                   <w:r>
-                    <w:rPr>
-                      <w:color w:val="000000"/>
-                      <w:sz w:val="22"/>
-                      <w:szCs w:val="22"/>
-                    </w:rPr>
-                    <w:t xml:space="preserve">0.4762 </w:t>
+                    <w:t>0.4257</w:t>
                   </w:r>
                 </w:p>
               </w:tc>
@@ -18169,9 +17200,6 @@
               <w:pStyle w:val="a1"/>
               <w:spacing w:line="360" w:lineRule="auto"/>
               <w:ind w:firstLineChars="0" w:firstLine="0"/>
-              <w:rPr>
-                <w:rFonts w:hint="eastAsia"/>
-              </w:rPr>
             </w:pPr>
           </w:p>
         </w:tc>
@@ -18468,9 +17496,6 @@
                         </m:e>
                         <m:sub>
                           <m:r>
-                            <m:rPr>
-                              <m:sty m:val="p"/>
-                            </m:rPr>
                             <w:rPr>
                               <w:rFonts w:ascii="Cambria Math" w:hAnsi="Cambria Math"/>
                             </w:rPr>
@@ -18521,9 +17546,6 @@
                         </m:e>
                         <m:sub>
                           <m:r>
-                            <m:rPr>
-                              <m:sty m:val="p"/>
-                            </m:rPr>
                             <w:rPr>
                               <w:rFonts w:ascii="Cambria Math" w:hAnsi="Cambria Math"/>
                             </w:rPr>
@@ -18627,9 +17649,6 @@
                         </m:e>
                         <m:sub>
                           <m:r>
-                            <m:rPr>
-                              <m:sty m:val="p"/>
-                            </m:rPr>
                             <w:rPr>
                               <w:rFonts w:ascii="Cambria Math" w:hAnsi="Cambria Math"/>
                             </w:rPr>
@@ -18656,9 +17675,6 @@
                     <w:spacing w:line="360" w:lineRule="auto"/>
                     <w:ind w:firstLineChars="0" w:firstLine="0"/>
                     <w:cnfStyle w:val="100000000000" w:firstRow="1" w:lastRow="0" w:firstColumn="0" w:lastColumn="0" w:oddVBand="0" w:evenVBand="0" w:oddHBand="0" w:evenHBand="0" w:firstRowFirstColumn="0" w:firstRowLastColumn="0" w:lastRowFirstColumn="0" w:lastRowLastColumn="0"/>
-                    <w:rPr>
-                      <w:rFonts w:hint="eastAsia"/>
-                    </w:rPr>
                   </w:pPr>
                   <m:oMathPara>
                     <m:oMathParaPr>
@@ -18683,9 +17699,6 @@
                         </m:e>
                         <m:sub>
                           <m:r>
-                            <m:rPr>
-                              <m:sty m:val="p"/>
-                            </m:rPr>
                             <w:rPr>
                               <w:rFonts w:ascii="Cambria Math" w:hAnsi="Cambria Math"/>
                             </w:rPr>
@@ -18774,6 +17787,8 @@
                 </w:p>
               </w:tc>
             </w:tr>
+            <w:bookmarkStart w:id="27" w:name="_GoBack"/>
+            <w:bookmarkEnd w:id="27"/>
             <w:tr>
               <w:tc>
                 <w:tcPr>
@@ -18834,27 +17849,12 @@
                     <w:top w:val="single" w:sz="6" w:space="0" w:color="000000"/>
                     <w:left w:val="nil"/>
                   </w:tcBorders>
-                  <w:vAlign w:val="center"/>
                 </w:tcPr>
                 <w:p>
                   <w:pPr>
-                    <w:pStyle w:val="a1"/>
-                    <w:spacing w:line="360" w:lineRule="auto"/>
-                    <w:ind w:firstLineChars="0" w:firstLine="0"/>
                     <w:cnfStyle w:val="000000000000" w:firstRow="0" w:lastRow="0" w:firstColumn="0" w:lastColumn="0" w:oddVBand="0" w:evenVBand="0" w:oddHBand="0" w:evenHBand="0" w:firstRowFirstColumn="0" w:firstRowLastColumn="0" w:lastRowFirstColumn="0" w:lastRowLastColumn="0"/>
-                    <w:rPr>
-                      <w:color w:val="000000"/>
-                      <w:sz w:val="22"/>
-                      <w:szCs w:val="22"/>
-                    </w:rPr>
                   </w:pPr>
                   <w:r>
-                    <w:rPr>
-                      <w:rFonts w:hint="eastAsia"/>
-                      <w:color w:val="000000"/>
-                      <w:sz w:val="22"/>
-                      <w:szCs w:val="22"/>
-                    </w:rPr>
                     <w:t>1</w:t>
                   </w:r>
                 </w:p>
@@ -18866,37 +17866,13 @@
                     <w:top w:val="single" w:sz="6" w:space="0" w:color="000000"/>
                     <w:left w:val="nil"/>
                   </w:tcBorders>
-                  <w:vAlign w:val="center"/>
                 </w:tcPr>
                 <w:p>
                   <w:pPr>
-                    <w:pStyle w:val="a1"/>
-                    <w:spacing w:line="360" w:lineRule="auto"/>
-                    <w:ind w:firstLineChars="0" w:firstLine="0"/>
                     <w:cnfStyle w:val="000000000000" w:firstRow="0" w:lastRow="0" w:firstColumn="0" w:lastColumn="0" w:oddVBand="0" w:evenVBand="0" w:oddHBand="0" w:evenHBand="0" w:firstRowFirstColumn="0" w:firstRowLastColumn="0" w:lastRowFirstColumn="0" w:lastRowLastColumn="0"/>
-                    <w:rPr>
-                      <w:color w:val="000000"/>
-                      <w:sz w:val="22"/>
-                      <w:szCs w:val="22"/>
-                    </w:rPr>
                   </w:pPr>
                   <w:r>
-                    <w:rPr>
-                      <w:rFonts w:hint="eastAsia"/>
-                      <w:color w:val="000000"/>
-                      <w:sz w:val="22"/>
-                      <w:szCs w:val="22"/>
-                    </w:rPr>
-                    <w:t>1/</w:t>
-                  </w:r>
-                  <w:r>
-                    <w:rPr>
-                      <w:rFonts w:hint="eastAsia"/>
-                      <w:color w:val="000000"/>
-                      <w:sz w:val="22"/>
-                      <w:szCs w:val="22"/>
-                    </w:rPr>
-                    <w:t>5</w:t>
+                    <w:t>1/5</w:t>
                   </w:r>
                 </w:p>
               </w:tc>
@@ -18907,37 +17883,13 @@
                     <w:top w:val="single" w:sz="6" w:space="0" w:color="000000"/>
                     <w:left w:val="nil"/>
                   </w:tcBorders>
-                  <w:vAlign w:val="center"/>
                 </w:tcPr>
                 <w:p>
                   <w:pPr>
-                    <w:pStyle w:val="a1"/>
-                    <w:spacing w:line="360" w:lineRule="auto"/>
-                    <w:ind w:firstLineChars="0" w:firstLine="0"/>
                     <w:cnfStyle w:val="000000000000" w:firstRow="0" w:lastRow="0" w:firstColumn="0" w:lastColumn="0" w:oddVBand="0" w:evenVBand="0" w:oddHBand="0" w:evenHBand="0" w:firstRowFirstColumn="0" w:firstRowLastColumn="0" w:lastRowFirstColumn="0" w:lastRowLastColumn="0"/>
-                    <w:rPr>
-                      <w:color w:val="000000"/>
-                      <w:sz w:val="22"/>
-                      <w:szCs w:val="22"/>
-                    </w:rPr>
                   </w:pPr>
                   <w:r>
-                    <w:rPr>
-                      <w:rFonts w:hint="eastAsia"/>
-                      <w:color w:val="000000"/>
-                      <w:sz w:val="22"/>
-                      <w:szCs w:val="22"/>
-                    </w:rPr>
-                    <w:t>1/</w:t>
-                  </w:r>
-                  <w:r>
-                    <w:rPr>
-                      <w:rFonts w:hint="eastAsia"/>
-                      <w:color w:val="000000"/>
-                      <w:sz w:val="22"/>
-                      <w:szCs w:val="22"/>
-                    </w:rPr>
-                    <w:t>5</w:t>
+                    <w:t>1</w:t>
                   </w:r>
                 </w:p>
               </w:tc>
@@ -18948,27 +17900,12 @@
                     <w:top w:val="single" w:sz="6" w:space="0" w:color="000000"/>
                     <w:left w:val="nil"/>
                   </w:tcBorders>
-                  <w:vAlign w:val="center"/>
                 </w:tcPr>
                 <w:p>
                   <w:pPr>
-                    <w:pStyle w:val="a1"/>
-                    <w:spacing w:line="360" w:lineRule="auto"/>
-                    <w:ind w:firstLineChars="0" w:firstLine="0"/>
                     <w:cnfStyle w:val="000000000000" w:firstRow="0" w:lastRow="0" w:firstColumn="0" w:lastColumn="0" w:oddVBand="0" w:evenVBand="0" w:oddHBand="0" w:evenHBand="0" w:firstRowFirstColumn="0" w:firstRowLastColumn="0" w:lastRowFirstColumn="0" w:lastRowLastColumn="0"/>
-                    <w:rPr>
-                      <w:color w:val="000000"/>
-                      <w:sz w:val="22"/>
-                      <w:szCs w:val="22"/>
-                    </w:rPr>
                   </w:pPr>
                   <w:r>
-                    <w:rPr>
-                      <w:rFonts w:hint="eastAsia"/>
-                      <w:color w:val="000000"/>
-                      <w:sz w:val="22"/>
-                      <w:szCs w:val="22"/>
-                    </w:rPr>
                     <w:t>1/6</w:t>
                   </w:r>
                 </w:p>
@@ -18980,27 +17917,12 @@
                     <w:top w:val="single" w:sz="6" w:space="0" w:color="000000"/>
                     <w:left w:val="nil"/>
                   </w:tcBorders>
-                  <w:vAlign w:val="center"/>
                 </w:tcPr>
                 <w:p>
                   <w:pPr>
-                    <w:pStyle w:val="a1"/>
-                    <w:spacing w:line="360" w:lineRule="auto"/>
-                    <w:ind w:firstLineChars="0" w:firstLine="0"/>
                     <w:cnfStyle w:val="000000000000" w:firstRow="0" w:lastRow="0" w:firstColumn="0" w:lastColumn="0" w:oddVBand="0" w:evenVBand="0" w:oddHBand="0" w:evenHBand="0" w:firstRowFirstColumn="0" w:firstRowLastColumn="0" w:lastRowFirstColumn="0" w:lastRowLastColumn="0"/>
-                    <w:rPr>
-                      <w:color w:val="000000"/>
-                      <w:sz w:val="22"/>
-                      <w:szCs w:val="22"/>
-                    </w:rPr>
                   </w:pPr>
                   <w:r>
-                    <w:rPr>
-                      <w:rFonts w:hint="eastAsia"/>
-                      <w:color w:val="000000"/>
-                      <w:sz w:val="22"/>
-                      <w:szCs w:val="22"/>
-                    </w:rPr>
                     <w:t>1/9</w:t>
                   </w:r>
                 </w:p>
@@ -19012,27 +17934,12 @@
                     <w:top w:val="single" w:sz="6" w:space="0" w:color="000000"/>
                     <w:left w:val="nil"/>
                   </w:tcBorders>
-                  <w:vAlign w:val="center"/>
                 </w:tcPr>
                 <w:p>
                   <w:pPr>
-                    <w:pStyle w:val="a1"/>
-                    <w:spacing w:line="360" w:lineRule="auto"/>
-                    <w:ind w:firstLineChars="0" w:firstLine="0"/>
                     <w:cnfStyle w:val="000000000000" w:firstRow="0" w:lastRow="0" w:firstColumn="0" w:lastColumn="0" w:oddVBand="0" w:evenVBand="0" w:oddHBand="0" w:evenHBand="0" w:firstRowFirstColumn="0" w:firstRowLastColumn="0" w:lastRowFirstColumn="0" w:lastRowLastColumn="0"/>
-                    <w:rPr>
-                      <w:color w:val="000000"/>
-                      <w:sz w:val="22"/>
-                      <w:szCs w:val="22"/>
-                    </w:rPr>
                   </w:pPr>
                   <w:r>
-                    <w:rPr>
-                      <w:rFonts w:hint="eastAsia"/>
-                      <w:color w:val="000000"/>
-                      <w:sz w:val="22"/>
-                      <w:szCs w:val="22"/>
-                    </w:rPr>
                     <w:t>1/8</w:t>
                   </w:r>
                 </w:p>
@@ -19047,23 +17954,10 @@
                 </w:tcPr>
                 <w:p>
                   <w:pPr>
-                    <w:pStyle w:val="a1"/>
-                    <w:spacing w:line="360" w:lineRule="auto"/>
-                    <w:ind w:firstLineChars="0" w:firstLine="0"/>
                     <w:cnfStyle w:val="000000000000" w:firstRow="0" w:lastRow="0" w:firstColumn="0" w:lastColumn="0" w:oddVBand="0" w:evenVBand="0" w:oddHBand="0" w:evenHBand="0" w:firstRowFirstColumn="0" w:firstRowLastColumn="0" w:lastRowFirstColumn="0" w:lastRowLastColumn="0"/>
-                    <w:rPr>
-                      <w:color w:val="000000"/>
-                      <w:sz w:val="22"/>
-                      <w:szCs w:val="22"/>
-                    </w:rPr>
                   </w:pPr>
                   <w:r>
-                    <w:rPr>
-                      <w:color w:val="000000"/>
-                      <w:sz w:val="22"/>
-                      <w:szCs w:val="22"/>
-                    </w:rPr>
-                    <w:t xml:space="preserve">0.0072 </w:t>
+                    <w:t>0.0125</w:t>
                   </w:r>
                 </w:p>
               </w:tc>
@@ -19124,28 +18018,13 @@
                   <w:tcBorders>
                     <w:left w:val="nil"/>
                   </w:tcBorders>
-                  <w:vAlign w:val="center"/>
                 </w:tcPr>
                 <w:p>
                   <w:pPr>
-                    <w:pStyle w:val="a1"/>
-                    <w:spacing w:line="360" w:lineRule="auto"/>
-                    <w:ind w:firstLineChars="0" w:firstLine="0"/>
                     <w:cnfStyle w:val="000000000000" w:firstRow="0" w:lastRow="0" w:firstColumn="0" w:lastColumn="0" w:oddVBand="0" w:evenVBand="0" w:oddHBand="0" w:evenHBand="0" w:firstRowFirstColumn="0" w:firstRowLastColumn="0" w:lastRowFirstColumn="0" w:lastRowLastColumn="0"/>
-                    <w:rPr>
-                      <w:color w:val="000000"/>
-                      <w:sz w:val="22"/>
-                      <w:szCs w:val="22"/>
-                    </w:rPr>
                   </w:pPr>
                   <w:r>
-                    <w:rPr>
-                      <w:rFonts w:hint="eastAsia"/>
-                      <w:color w:val="000000"/>
-                      <w:sz w:val="22"/>
-                      <w:szCs w:val="22"/>
-                    </w:rPr>
-                    <w:t>4</w:t>
+                    <w:t>5</w:t>
                   </w:r>
                 </w:p>
               </w:tc>
@@ -19155,152 +18034,13 @@
                   <w:tcBorders>
                     <w:left w:val="nil"/>
                   </w:tcBorders>
-                  <w:vAlign w:val="center"/>
                 </w:tcPr>
                 <w:p>
                   <w:pPr>
-                    <w:pStyle w:val="a1"/>
-                    <w:spacing w:line="360" w:lineRule="auto"/>
-                    <w:ind w:firstLineChars="0" w:firstLine="0"/>
                     <w:cnfStyle w:val="000000000000" w:firstRow="0" w:lastRow="0" w:firstColumn="0" w:lastColumn="0" w:oddVBand="0" w:evenVBand="0" w:oddHBand="0" w:evenHBand="0" w:firstRowFirstColumn="0" w:firstRowLastColumn="0" w:lastRowFirstColumn="0" w:lastRowLastColumn="0"/>
-                    <w:rPr>
-                      <w:color w:val="000000"/>
-                      <w:sz w:val="22"/>
-                      <w:szCs w:val="22"/>
-                    </w:rPr>
                   </w:pPr>
                   <w:r>
-                    <w:rPr>
-                      <w:rFonts w:hint="eastAsia"/>
-                      <w:color w:val="000000"/>
-                      <w:sz w:val="22"/>
-                      <w:szCs w:val="22"/>
-                    </w:rPr>
                     <w:t>1</w:t>
-                  </w:r>
-                </w:p>
-              </w:tc>
-              <w:tc>
-                <w:tcPr>
-                  <w:tcW w:w="1069" w:type="dxa"/>
-                  <w:tcBorders>
-                    <w:left w:val="nil"/>
-                  </w:tcBorders>
-                  <w:vAlign w:val="center"/>
-                </w:tcPr>
-                <w:p>
-                  <w:pPr>
-                    <w:pStyle w:val="a1"/>
-                    <w:spacing w:line="360" w:lineRule="auto"/>
-                    <w:ind w:firstLineChars="0" w:firstLine="0"/>
-                    <w:cnfStyle w:val="000000000000" w:firstRow="0" w:lastRow="0" w:firstColumn="0" w:lastColumn="0" w:oddVBand="0" w:evenVBand="0" w:oddHBand="0" w:evenHBand="0" w:firstRowFirstColumn="0" w:firstRowLastColumn="0" w:lastRowFirstColumn="0" w:lastRowLastColumn="0"/>
-                    <w:rPr>
-                      <w:color w:val="000000"/>
-                      <w:sz w:val="22"/>
-                      <w:szCs w:val="22"/>
-                    </w:rPr>
-                  </w:pPr>
-                  <w:r>
-                    <w:rPr>
-                      <w:rFonts w:hint="eastAsia"/>
-                      <w:color w:val="000000"/>
-                      <w:sz w:val="22"/>
-                      <w:szCs w:val="22"/>
-                    </w:rPr>
-                    <w:t>1/4</w:t>
-                  </w:r>
-                </w:p>
-              </w:tc>
-              <w:tc>
-                <w:tcPr>
-                  <w:tcW w:w="1068" w:type="dxa"/>
-                  <w:tcBorders>
-                    <w:left w:val="nil"/>
-                  </w:tcBorders>
-                  <w:vAlign w:val="center"/>
-                </w:tcPr>
-                <w:p>
-                  <w:pPr>
-                    <w:pStyle w:val="a1"/>
-                    <w:spacing w:line="360" w:lineRule="auto"/>
-                    <w:ind w:firstLineChars="0" w:firstLine="0"/>
-                    <w:cnfStyle w:val="000000000000" w:firstRow="0" w:lastRow="0" w:firstColumn="0" w:lastColumn="0" w:oddVBand="0" w:evenVBand="0" w:oddHBand="0" w:evenHBand="0" w:firstRowFirstColumn="0" w:firstRowLastColumn="0" w:lastRowFirstColumn="0" w:lastRowLastColumn="0"/>
-                    <w:rPr>
-                      <w:color w:val="000000"/>
-                      <w:sz w:val="22"/>
-                      <w:szCs w:val="22"/>
-                    </w:rPr>
-                  </w:pPr>
-                  <w:r>
-                    <w:rPr>
-                      <w:rFonts w:hint="eastAsia"/>
-                      <w:color w:val="000000"/>
-                      <w:sz w:val="22"/>
-                      <w:szCs w:val="22"/>
-                    </w:rPr>
-                    <w:t>1/5</w:t>
-                  </w:r>
-                </w:p>
-              </w:tc>
-              <w:tc>
-                <w:tcPr>
-                  <w:tcW w:w="1069" w:type="dxa"/>
-                  <w:tcBorders>
-                    <w:left w:val="nil"/>
-                  </w:tcBorders>
-                  <w:vAlign w:val="center"/>
-                </w:tcPr>
-                <w:p>
-                  <w:pPr>
-                    <w:pStyle w:val="a1"/>
-                    <w:spacing w:line="360" w:lineRule="auto"/>
-                    <w:ind w:firstLineChars="0" w:firstLine="0"/>
-                    <w:cnfStyle w:val="000000000000" w:firstRow="0" w:lastRow="0" w:firstColumn="0" w:lastColumn="0" w:oddVBand="0" w:evenVBand="0" w:oddHBand="0" w:evenHBand="0" w:firstRowFirstColumn="0" w:firstRowLastColumn="0" w:lastRowFirstColumn="0" w:lastRowLastColumn="0"/>
-                    <w:rPr>
-                      <w:color w:val="000000"/>
-                      <w:sz w:val="22"/>
-                      <w:szCs w:val="22"/>
-                    </w:rPr>
-                  </w:pPr>
-                  <w:r>
-                    <w:rPr>
-                      <w:rFonts w:hint="eastAsia"/>
-                      <w:color w:val="000000"/>
-                      <w:sz w:val="22"/>
-                      <w:szCs w:val="22"/>
-                    </w:rPr>
-                    <w:t>1/8</w:t>
-                  </w:r>
-                </w:p>
-              </w:tc>
-              <w:tc>
-                <w:tcPr>
-                  <w:tcW w:w="1068" w:type="dxa"/>
-                  <w:tcBorders>
-                    <w:left w:val="nil"/>
-                  </w:tcBorders>
-                  <w:vAlign w:val="center"/>
-                </w:tcPr>
-                <w:p>
-                  <w:pPr>
-                    <w:pStyle w:val="a1"/>
-                    <w:spacing w:line="360" w:lineRule="auto"/>
-                    <w:ind w:firstLineChars="0" w:firstLine="0"/>
-                    <w:cnfStyle w:val="000000000000" w:firstRow="0" w:lastRow="0" w:firstColumn="0" w:lastColumn="0" w:oddVBand="0" w:evenVBand="0" w:oddHBand="0" w:evenHBand="0" w:firstRowFirstColumn="0" w:firstRowLastColumn="0" w:lastRowFirstColumn="0" w:lastRowLastColumn="0"/>
-                    <w:rPr>
-                      <w:color w:val="000000"/>
-                      <w:sz w:val="22"/>
-                      <w:szCs w:val="22"/>
-                    </w:rPr>
-                  </w:pPr>
-                  <w:r>
-                    <w:rPr>
-                      <w:rFonts w:hint="eastAsia"/>
-                      <w:color w:val="000000"/>
-                      <w:sz w:val="22"/>
-                      <w:szCs w:val="22"/>
-                    </w:rPr>
-                    <w:t>1/7</w:t>
                   </w:r>
                 </w:p>
               </w:tc>
@@ -19313,23 +18053,74 @@
                 </w:tcPr>
                 <w:p>
                   <w:pPr>
-                    <w:pStyle w:val="a1"/>
-                    <w:spacing w:line="360" w:lineRule="auto"/>
-                    <w:ind w:firstLineChars="0" w:firstLine="0"/>
                     <w:cnfStyle w:val="000000000000" w:firstRow="0" w:lastRow="0" w:firstColumn="0" w:lastColumn="0" w:oddVBand="0" w:evenVBand="0" w:oddHBand="0" w:evenHBand="0" w:firstRowFirstColumn="0" w:firstRowLastColumn="0" w:lastRowFirstColumn="0" w:lastRowLastColumn="0"/>
-                    <w:rPr>
-                      <w:color w:val="000000"/>
-                      <w:sz w:val="22"/>
-                      <w:szCs w:val="22"/>
-                    </w:rPr>
                   </w:pPr>
                   <w:r>
-                    <w:rPr>
-                      <w:color w:val="000000"/>
-                      <w:sz w:val="22"/>
-                      <w:szCs w:val="22"/>
-                    </w:rPr>
-                    <w:t xml:space="preserve">0.0229 </w:t>
+                    <w:t>5</w:t>
+                  </w:r>
+                </w:p>
+              </w:tc>
+              <w:tc>
+                <w:tcPr>
+                  <w:tcW w:w="1068" w:type="dxa"/>
+                  <w:tcBorders>
+                    <w:left w:val="nil"/>
+                  </w:tcBorders>
+                </w:tcPr>
+                <w:p>
+                  <w:pPr>
+                    <w:cnfStyle w:val="000000000000" w:firstRow="0" w:lastRow="0" w:firstColumn="0" w:lastColumn="0" w:oddVBand="0" w:evenVBand="0" w:oddHBand="0" w:evenHBand="0" w:firstRowFirstColumn="0" w:firstRowLastColumn="0" w:lastRowFirstColumn="0" w:lastRowLastColumn="0"/>
+                  </w:pPr>
+                  <w:r>
+                    <w:t>1</w:t>
+                  </w:r>
+                </w:p>
+              </w:tc>
+              <w:tc>
+                <w:tcPr>
+                  <w:tcW w:w="1069" w:type="dxa"/>
+                  <w:tcBorders>
+                    <w:left w:val="nil"/>
+                  </w:tcBorders>
+                </w:tcPr>
+                <w:p>
+                  <w:pPr>
+                    <w:cnfStyle w:val="000000000000" w:firstRow="0" w:lastRow="0" w:firstColumn="0" w:lastColumn="0" w:oddVBand="0" w:evenVBand="0" w:oddHBand="0" w:evenHBand="0" w:firstRowFirstColumn="0" w:firstRowLastColumn="0" w:lastRowFirstColumn="0" w:lastRowLastColumn="0"/>
+                  </w:pPr>
+                  <w:r>
+                    <w:t>1/2</w:t>
+                  </w:r>
+                </w:p>
+              </w:tc>
+              <w:tc>
+                <w:tcPr>
+                  <w:tcW w:w="1068" w:type="dxa"/>
+                  <w:tcBorders>
+                    <w:left w:val="nil"/>
+                  </w:tcBorders>
+                </w:tcPr>
+                <w:p>
+                  <w:pPr>
+                    <w:cnfStyle w:val="000000000000" w:firstRow="0" w:lastRow="0" w:firstColumn="0" w:lastColumn="0" w:oddVBand="0" w:evenVBand="0" w:oddHBand="0" w:evenHBand="0" w:firstRowFirstColumn="0" w:firstRowLastColumn="0" w:lastRowFirstColumn="0" w:lastRowLastColumn="0"/>
+                  </w:pPr>
+                  <w:r>
+                    <w:t>1/2</w:t>
+                  </w:r>
+                </w:p>
+              </w:tc>
+              <w:tc>
+                <w:tcPr>
+                  <w:tcW w:w="1069" w:type="dxa"/>
+                  <w:tcBorders>
+                    <w:left w:val="nil"/>
+                  </w:tcBorders>
+                </w:tcPr>
+                <w:p>
+                  <w:pPr>
+                    <w:cnfStyle w:val="000000000000" w:firstRow="0" w:lastRow="0" w:firstColumn="0" w:lastColumn="0" w:oddVBand="0" w:evenVBand="0" w:oddHBand="0" w:evenHBand="0" w:firstRowFirstColumn="0" w:firstRowLastColumn="0" w:lastRowFirstColumn="0" w:lastRowLastColumn="0"/>
+                  </w:pPr>
+                  <w:r>
+                    <w:t>0.0625</w:t>
                   </w:r>
                 </w:p>
               </w:tc>
@@ -19393,89 +18184,12 @@
                   <w:tcBorders>
                     <w:left w:val="nil"/>
                   </w:tcBorders>
-                  <w:vAlign w:val="center"/>
                 </w:tcPr>
                 <w:p>
                   <w:pPr>
-                    <w:pStyle w:val="a1"/>
-                    <w:spacing w:line="360" w:lineRule="auto"/>
-                    <w:ind w:firstLineChars="0" w:firstLine="0"/>
                     <w:cnfStyle w:val="000000000000" w:firstRow="0" w:lastRow="0" w:firstColumn="0" w:lastColumn="0" w:oddVBand="0" w:evenVBand="0" w:oddHBand="0" w:evenHBand="0" w:firstRowFirstColumn="0" w:firstRowLastColumn="0" w:lastRowFirstColumn="0" w:lastRowLastColumn="0"/>
-                    <w:rPr>
-                      <w:color w:val="000000"/>
-                      <w:sz w:val="22"/>
-                      <w:szCs w:val="22"/>
-                    </w:rPr>
                   </w:pPr>
                   <w:r>
-                    <w:rPr>
-                      <w:rFonts w:hint="eastAsia"/>
-                      <w:color w:val="000000"/>
-                      <w:sz w:val="22"/>
-                      <w:szCs w:val="22"/>
-                    </w:rPr>
-                    <w:t>5</w:t>
-                  </w:r>
-                </w:p>
-              </w:tc>
-              <w:tc>
-                <w:tcPr>
-                  <w:tcW w:w="1068" w:type="dxa"/>
-                  <w:tcBorders>
-                    <w:left w:val="nil"/>
-                  </w:tcBorders>
-                  <w:vAlign w:val="center"/>
-                </w:tcPr>
-                <w:p>
-                  <w:pPr>
-                    <w:pStyle w:val="a1"/>
-                    <w:spacing w:line="360" w:lineRule="auto"/>
-                    <w:ind w:firstLineChars="0" w:firstLine="0"/>
-                    <w:cnfStyle w:val="000000000000" w:firstRow="0" w:lastRow="0" w:firstColumn="0" w:lastColumn="0" w:oddVBand="0" w:evenVBand="0" w:oddHBand="0" w:evenHBand="0" w:firstRowFirstColumn="0" w:firstRowLastColumn="0" w:lastRowFirstColumn="0" w:lastRowLastColumn="0"/>
-                    <w:rPr>
-                      <w:color w:val="000000"/>
-                      <w:sz w:val="22"/>
-                      <w:szCs w:val="22"/>
-                    </w:rPr>
-                  </w:pPr>
-                  <w:r>
-                    <w:rPr>
-                      <w:rFonts w:hint="eastAsia"/>
-                      <w:color w:val="000000"/>
-                      <w:sz w:val="22"/>
-                      <w:szCs w:val="22"/>
-                    </w:rPr>
-                    <w:t>4</w:t>
-                  </w:r>
-                </w:p>
-              </w:tc>
-              <w:tc>
-                <w:tcPr>
-                  <w:tcW w:w="1069" w:type="dxa"/>
-                  <w:tcBorders>
-                    <w:left w:val="nil"/>
-                  </w:tcBorders>
-                  <w:vAlign w:val="center"/>
-                </w:tcPr>
-                <w:p>
-                  <w:pPr>
-                    <w:pStyle w:val="a1"/>
-                    <w:spacing w:line="360" w:lineRule="auto"/>
-                    <w:ind w:firstLineChars="0" w:firstLine="0"/>
-                    <w:cnfStyle w:val="000000000000" w:firstRow="0" w:lastRow="0" w:firstColumn="0" w:lastColumn="0" w:oddVBand="0" w:evenVBand="0" w:oddHBand="0" w:evenHBand="0" w:firstRowFirstColumn="0" w:firstRowLastColumn="0" w:lastRowFirstColumn="0" w:lastRowLastColumn="0"/>
-                    <w:rPr>
-                      <w:color w:val="000000"/>
-                      <w:sz w:val="22"/>
-                      <w:szCs w:val="22"/>
-                    </w:rPr>
-                  </w:pPr>
-                  <w:r>
-                    <w:rPr>
-                      <w:rFonts w:hint="eastAsia"/>
-                      <w:color w:val="000000"/>
-                      <w:sz w:val="22"/>
-                      <w:szCs w:val="22"/>
-                    </w:rPr>
                     <w:t>1</w:t>
                   </w:r>
                 </w:p>
@@ -19486,107 +18200,12 @@
                   <w:tcBorders>
                     <w:left w:val="nil"/>
                   </w:tcBorders>
-                  <w:vAlign w:val="center"/>
                 </w:tcPr>
                 <w:p>
                   <w:pPr>
-                    <w:pStyle w:val="a1"/>
-                    <w:spacing w:line="360" w:lineRule="auto"/>
-                    <w:ind w:firstLineChars="0" w:firstLine="0"/>
                     <w:cnfStyle w:val="000000000000" w:firstRow="0" w:lastRow="0" w:firstColumn="0" w:lastColumn="0" w:oddVBand="0" w:evenVBand="0" w:oddHBand="0" w:evenHBand="0" w:firstRowFirstColumn="0" w:firstRowLastColumn="0" w:lastRowFirstColumn="0" w:lastRowLastColumn="0"/>
-                    <w:rPr>
-                      <w:color w:val="000000"/>
-                      <w:sz w:val="22"/>
-                      <w:szCs w:val="22"/>
-                    </w:rPr>
                   </w:pPr>
                   <w:r>
-                    <w:rPr>
-                      <w:rFonts w:hint="eastAsia"/>
-                      <w:color w:val="000000"/>
-                      <w:sz w:val="22"/>
-                      <w:szCs w:val="22"/>
-                    </w:rPr>
-                    <w:t>1/</w:t>
-                  </w:r>
-                  <w:r>
-                    <w:rPr>
-                      <w:rFonts w:hint="eastAsia"/>
-                      <w:color w:val="000000"/>
-                      <w:sz w:val="22"/>
-                      <w:szCs w:val="22"/>
-                    </w:rPr>
-                    <w:t>3</w:t>
-                  </w:r>
-                </w:p>
-              </w:tc>
-              <w:tc>
-                <w:tcPr>
-                  <w:tcW w:w="1069" w:type="dxa"/>
-                  <w:tcBorders>
-                    <w:left w:val="nil"/>
-                  </w:tcBorders>
-                  <w:vAlign w:val="center"/>
-                </w:tcPr>
-                <w:p>
-                  <w:pPr>
-                    <w:pStyle w:val="a1"/>
-                    <w:spacing w:line="360" w:lineRule="auto"/>
-                    <w:ind w:firstLineChars="0" w:firstLine="0"/>
-                    <w:cnfStyle w:val="000000000000" w:firstRow="0" w:lastRow="0" w:firstColumn="0" w:lastColumn="0" w:oddVBand="0" w:evenVBand="0" w:oddHBand="0" w:evenHBand="0" w:firstRowFirstColumn="0" w:firstRowLastColumn="0" w:lastRowFirstColumn="0" w:lastRowLastColumn="0"/>
-                    <w:rPr>
-                      <w:color w:val="000000"/>
-                      <w:sz w:val="22"/>
-                      <w:szCs w:val="22"/>
-                    </w:rPr>
-                  </w:pPr>
-                  <w:r>
-                    <w:rPr>
-                      <w:rFonts w:hint="eastAsia"/>
-                      <w:color w:val="000000"/>
-                      <w:sz w:val="22"/>
-                      <w:szCs w:val="22"/>
-                    </w:rPr>
-                    <w:t>1/</w:t>
-                  </w:r>
-                  <w:r>
-                    <w:rPr>
-                      <w:rFonts w:hint="eastAsia"/>
-                      <w:color w:val="000000"/>
-                      <w:sz w:val="22"/>
-                      <w:szCs w:val="22"/>
-                    </w:rPr>
-                    <w:t>6</w:t>
-                  </w:r>
-                </w:p>
-              </w:tc>
-              <w:tc>
-                <w:tcPr>
-                  <w:tcW w:w="1068" w:type="dxa"/>
-                  <w:tcBorders>
-                    <w:left w:val="nil"/>
-                  </w:tcBorders>
-                  <w:vAlign w:val="center"/>
-                </w:tcPr>
-                <w:p>
-                  <w:pPr>
-                    <w:pStyle w:val="a1"/>
-                    <w:spacing w:line="360" w:lineRule="auto"/>
-                    <w:ind w:firstLineChars="0" w:firstLine="0"/>
-                    <w:cnfStyle w:val="000000000000" w:firstRow="0" w:lastRow="0" w:firstColumn="0" w:lastColumn="0" w:oddVBand="0" w:evenVBand="0" w:oddHBand="0" w:evenHBand="0" w:firstRowFirstColumn="0" w:firstRowLastColumn="0" w:lastRowFirstColumn="0" w:lastRowLastColumn="0"/>
-                    <w:rPr>
-                      <w:color w:val="000000"/>
-                      <w:sz w:val="22"/>
-                      <w:szCs w:val="22"/>
-                    </w:rPr>
-                  </w:pPr>
-                  <w:r>
-                    <w:rPr>
-                      <w:rFonts w:hint="eastAsia"/>
-                      <w:color w:val="000000"/>
-                      <w:sz w:val="22"/>
-                      <w:szCs w:val="22"/>
-                    </w:rPr>
                     <w:t>1/5</w:t>
                   </w:r>
                 </w:p>
@@ -19600,23 +18219,74 @@
                 </w:tcPr>
                 <w:p>
                   <w:pPr>
-                    <w:pStyle w:val="a1"/>
-                    <w:spacing w:line="360" w:lineRule="auto"/>
-                    <w:ind w:firstLineChars="0" w:firstLine="0"/>
                     <w:cnfStyle w:val="000000000000" w:firstRow="0" w:lastRow="0" w:firstColumn="0" w:lastColumn="0" w:oddVBand="0" w:evenVBand="0" w:oddHBand="0" w:evenHBand="0" w:firstRowFirstColumn="0" w:firstRowLastColumn="0" w:lastRowFirstColumn="0" w:lastRowLastColumn="0"/>
-                    <w:rPr>
-                      <w:color w:val="000000"/>
-                      <w:sz w:val="22"/>
-                      <w:szCs w:val="22"/>
-                    </w:rPr>
                   </w:pPr>
                   <w:r>
-                    <w:rPr>
-                      <w:color w:val="000000"/>
-                      <w:sz w:val="22"/>
-                      <w:szCs w:val="22"/>
-                    </w:rPr>
-                    <w:t xml:space="preserve">0.0360 </w:t>
+                    <w:t>1</w:t>
+                  </w:r>
+                </w:p>
+              </w:tc>
+              <w:tc>
+                <w:tcPr>
+                  <w:tcW w:w="1068" w:type="dxa"/>
+                  <w:tcBorders>
+                    <w:left w:val="nil"/>
+                  </w:tcBorders>
+                </w:tcPr>
+                <w:p>
+                  <w:pPr>
+                    <w:cnfStyle w:val="000000000000" w:firstRow="0" w:lastRow="0" w:firstColumn="0" w:lastColumn="0" w:oddVBand="0" w:evenVBand="0" w:oddHBand="0" w:evenHBand="0" w:firstRowFirstColumn="0" w:firstRowLastColumn="0" w:lastRowFirstColumn="0" w:lastRowLastColumn="0"/>
+                  </w:pPr>
+                  <w:r>
+                    <w:t>1/6</w:t>
+                  </w:r>
+                </w:p>
+              </w:tc>
+              <w:tc>
+                <w:tcPr>
+                  <w:tcW w:w="1069" w:type="dxa"/>
+                  <w:tcBorders>
+                    <w:left w:val="nil"/>
+                  </w:tcBorders>
+                </w:tcPr>
+                <w:p>
+                  <w:pPr>
+                    <w:cnfStyle w:val="000000000000" w:firstRow="0" w:lastRow="0" w:firstColumn="0" w:lastColumn="0" w:oddVBand="0" w:evenVBand="0" w:oddHBand="0" w:evenHBand="0" w:firstRowFirstColumn="0" w:firstRowLastColumn="0" w:lastRowFirstColumn="0" w:lastRowLastColumn="0"/>
+                  </w:pPr>
+                  <w:r>
+                    <w:t>1/6</w:t>
+                  </w:r>
+                </w:p>
+              </w:tc>
+              <w:tc>
+                <w:tcPr>
+                  <w:tcW w:w="1068" w:type="dxa"/>
+                  <w:tcBorders>
+                    <w:left w:val="nil"/>
+                  </w:tcBorders>
+                </w:tcPr>
+                <w:p>
+                  <w:pPr>
+                    <w:cnfStyle w:val="000000000000" w:firstRow="0" w:lastRow="0" w:firstColumn="0" w:lastColumn="0" w:oddVBand="0" w:evenVBand="0" w:oddHBand="0" w:evenHBand="0" w:firstRowFirstColumn="0" w:firstRowLastColumn="0" w:lastRowFirstColumn="0" w:lastRowLastColumn="0"/>
+                  </w:pPr>
+                  <w:r>
+                    <w:t>1/5</w:t>
+                  </w:r>
+                </w:p>
+              </w:tc>
+              <w:tc>
+                <w:tcPr>
+                  <w:tcW w:w="1069" w:type="dxa"/>
+                  <w:tcBorders>
+                    <w:left w:val="nil"/>
+                  </w:tcBorders>
+                </w:tcPr>
+                <w:p>
+                  <w:pPr>
+                    <w:cnfStyle w:val="000000000000" w:firstRow="0" w:lastRow="0" w:firstColumn="0" w:lastColumn="0" w:oddVBand="0" w:evenVBand="0" w:oddHBand="0" w:evenHBand="0" w:firstRowFirstColumn="0" w:firstRowLastColumn="0" w:lastRowFirstColumn="0" w:lastRowLastColumn="0"/>
+                  </w:pPr>
+                  <w:r>
+                    <w:t>0.0125</w:t>
                   </w:r>
                 </w:p>
               </w:tc>
@@ -19680,28 +18350,12 @@
                   <w:tcBorders>
                     <w:left w:val="nil"/>
                   </w:tcBorders>
-                  <w:vAlign w:val="center"/>
                 </w:tcPr>
                 <w:p>
                   <w:pPr>
-                    <w:pStyle w:val="a1"/>
-                    <w:spacing w:line="360" w:lineRule="auto"/>
-                    <w:ind w:firstLineChars="0" w:firstLine="0"/>
                     <w:cnfStyle w:val="000000000000" w:firstRow="0" w:lastRow="0" w:firstColumn="0" w:lastColumn="0" w:oddVBand="0" w:evenVBand="0" w:oddHBand="0" w:evenHBand="0" w:firstRowFirstColumn="0" w:firstRowLastColumn="0" w:lastRowFirstColumn="0" w:lastRowLastColumn="0"/>
-                    <w:rPr>
-                      <w:rFonts w:hint="eastAsia"/>
-                      <w:color w:val="000000"/>
-                      <w:sz w:val="22"/>
-                      <w:szCs w:val="22"/>
-                    </w:rPr>
                   </w:pPr>
                   <w:r>
-                    <w:rPr>
-                      <w:rFonts w:hint="eastAsia"/>
-                      <w:color w:val="000000"/>
-                      <w:sz w:val="22"/>
-                      <w:szCs w:val="22"/>
-                    </w:rPr>
                     <w:t>6</w:t>
                   </w:r>
                 </w:p>
@@ -19712,166 +18366,13 @@
                   <w:tcBorders>
                     <w:left w:val="nil"/>
                   </w:tcBorders>
-                  <w:vAlign w:val="center"/>
                 </w:tcPr>
                 <w:p>
                   <w:pPr>
-                    <w:pStyle w:val="a1"/>
-                    <w:spacing w:line="360" w:lineRule="auto"/>
-                    <w:ind w:firstLineChars="0" w:firstLine="0"/>
                     <w:cnfStyle w:val="000000000000" w:firstRow="0" w:lastRow="0" w:firstColumn="0" w:lastColumn="0" w:oddVBand="0" w:evenVBand="0" w:oddHBand="0" w:evenHBand="0" w:firstRowFirstColumn="0" w:firstRowLastColumn="0" w:lastRowFirstColumn="0" w:lastRowLastColumn="0"/>
-                    <w:rPr>
-                      <w:rFonts w:hint="eastAsia"/>
-                      <w:color w:val="000000"/>
-                      <w:sz w:val="22"/>
-                      <w:szCs w:val="22"/>
-                    </w:rPr>
                   </w:pPr>
                   <w:r>
-                    <w:rPr>
-                      <w:rFonts w:hint="eastAsia"/>
-                      <w:color w:val="000000"/>
-                      <w:sz w:val="22"/>
-                      <w:szCs w:val="22"/>
-                    </w:rPr>
-                    <w:t>5</w:t>
-                  </w:r>
-                </w:p>
-              </w:tc>
-              <w:tc>
-                <w:tcPr>
-                  <w:tcW w:w="1069" w:type="dxa"/>
-                  <w:tcBorders>
-                    <w:left w:val="nil"/>
-                  </w:tcBorders>
-                  <w:vAlign w:val="center"/>
-                </w:tcPr>
-                <w:p>
-                  <w:pPr>
-                    <w:pStyle w:val="a1"/>
-                    <w:spacing w:line="360" w:lineRule="auto"/>
-                    <w:ind w:firstLineChars="0" w:firstLine="0"/>
-                    <w:cnfStyle w:val="000000000000" w:firstRow="0" w:lastRow="0" w:firstColumn="0" w:lastColumn="0" w:oddVBand="0" w:evenVBand="0" w:oddHBand="0" w:evenHBand="0" w:firstRowFirstColumn="0" w:firstRowLastColumn="0" w:lastRowFirstColumn="0" w:lastRowLastColumn="0"/>
-                    <w:rPr>
-                      <w:rFonts w:hint="eastAsia"/>
-                      <w:color w:val="000000"/>
-                      <w:sz w:val="22"/>
-                      <w:szCs w:val="22"/>
-                    </w:rPr>
-                  </w:pPr>
-                  <w:r>
-                    <w:rPr>
-                      <w:rFonts w:hint="eastAsia"/>
-                      <w:color w:val="000000"/>
-                      <w:sz w:val="22"/>
-                      <w:szCs w:val="22"/>
-                    </w:rPr>
-                    <w:t>3</w:t>
-                  </w:r>
-                </w:p>
-              </w:tc>
-              <w:tc>
-                <w:tcPr>
-                  <w:tcW w:w="1068" w:type="dxa"/>
-                  <w:tcBorders>
-                    <w:left w:val="nil"/>
-                  </w:tcBorders>
-                  <w:vAlign w:val="center"/>
-                </w:tcPr>
-                <w:p>
-                  <w:pPr>
-                    <w:pStyle w:val="a1"/>
-                    <w:spacing w:line="360" w:lineRule="auto"/>
-                    <w:ind w:firstLineChars="0" w:firstLine="0"/>
-                    <w:cnfStyle w:val="000000000000" w:firstRow="0" w:lastRow="0" w:firstColumn="0" w:lastColumn="0" w:oddVBand="0" w:evenVBand="0" w:oddHBand="0" w:evenHBand="0" w:firstRowFirstColumn="0" w:firstRowLastColumn="0" w:lastRowFirstColumn="0" w:lastRowLastColumn="0"/>
-                    <w:rPr>
-                      <w:rFonts w:hint="eastAsia"/>
-                      <w:color w:val="000000"/>
-                      <w:sz w:val="22"/>
-                      <w:szCs w:val="22"/>
-                    </w:rPr>
-                  </w:pPr>
-                  <w:r>
-                    <w:rPr>
-                      <w:rFonts w:hint="eastAsia"/>
-                      <w:color w:val="000000"/>
-                      <w:sz w:val="22"/>
-                      <w:szCs w:val="22"/>
-                    </w:rPr>
                     <w:t>1</w:t>
-                  </w:r>
-                </w:p>
-              </w:tc>
-              <w:tc>
-                <w:tcPr>
-                  <w:tcW w:w="1069" w:type="dxa"/>
-                  <w:tcBorders>
-                    <w:left w:val="nil"/>
-                  </w:tcBorders>
-                  <w:vAlign w:val="center"/>
-                </w:tcPr>
-                <w:p>
-                  <w:pPr>
-                    <w:pStyle w:val="a1"/>
-                    <w:spacing w:line="360" w:lineRule="auto"/>
-                    <w:ind w:firstLineChars="0" w:firstLine="0"/>
-                    <w:cnfStyle w:val="000000000000" w:firstRow="0" w:lastRow="0" w:firstColumn="0" w:lastColumn="0" w:oddVBand="0" w:evenVBand="0" w:oddHBand="0" w:evenHBand="0" w:firstRowFirstColumn="0" w:firstRowLastColumn="0" w:lastRowFirstColumn="0" w:lastRowLastColumn="0"/>
-                    <w:rPr>
-                      <w:rFonts w:hint="eastAsia"/>
-                      <w:color w:val="000000"/>
-                      <w:sz w:val="22"/>
-                      <w:szCs w:val="22"/>
-                    </w:rPr>
-                  </w:pPr>
-                  <w:r>
-                    <w:rPr>
-                      <w:rFonts w:hint="eastAsia"/>
-                      <w:color w:val="000000"/>
-                      <w:sz w:val="22"/>
-                      <w:szCs w:val="22"/>
-                    </w:rPr>
-                    <w:t>1/</w:t>
-                  </w:r>
-                  <w:r>
-                    <w:rPr>
-                      <w:rFonts w:hint="eastAsia"/>
-                      <w:color w:val="000000"/>
-                      <w:sz w:val="22"/>
-                      <w:szCs w:val="22"/>
-                    </w:rPr>
-                    <w:t>5</w:t>
-                  </w:r>
-                </w:p>
-              </w:tc>
-              <w:tc>
-                <w:tcPr>
-                  <w:tcW w:w="1068" w:type="dxa"/>
-                  <w:tcBorders>
-                    <w:left w:val="nil"/>
-                  </w:tcBorders>
-                  <w:vAlign w:val="center"/>
-                </w:tcPr>
-                <w:p>
-                  <w:pPr>
-                    <w:pStyle w:val="a1"/>
-                    <w:spacing w:line="360" w:lineRule="auto"/>
-                    <w:ind w:firstLineChars="0" w:firstLine="0"/>
-                    <w:cnfStyle w:val="000000000000" w:firstRow="0" w:lastRow="0" w:firstColumn="0" w:lastColumn="0" w:oddVBand="0" w:evenVBand="0" w:oddHBand="0" w:evenHBand="0" w:firstRowFirstColumn="0" w:firstRowLastColumn="0" w:lastRowFirstColumn="0" w:lastRowLastColumn="0"/>
-                    <w:rPr>
-                      <w:rFonts w:hint="eastAsia"/>
-                      <w:color w:val="000000"/>
-                      <w:sz w:val="22"/>
-                      <w:szCs w:val="22"/>
-                    </w:rPr>
-                  </w:pPr>
-                  <w:r>
-                    <w:rPr>
-                      <w:rFonts w:hint="eastAsia"/>
-                      <w:color w:val="000000"/>
-                      <w:sz w:val="22"/>
-                      <w:szCs w:val="22"/>
-                    </w:rPr>
-                    <w:t>1/4</w:t>
                   </w:r>
                 </w:p>
               </w:tc>
@@ -19884,23 +18385,74 @@
                 </w:tcPr>
                 <w:p>
                   <w:pPr>
-                    <w:pStyle w:val="a1"/>
-                    <w:spacing w:line="360" w:lineRule="auto"/>
-                    <w:ind w:firstLineChars="0" w:firstLine="0"/>
                     <w:cnfStyle w:val="000000000000" w:firstRow="0" w:lastRow="0" w:firstColumn="0" w:lastColumn="0" w:oddVBand="0" w:evenVBand="0" w:oddHBand="0" w:evenHBand="0" w:firstRowFirstColumn="0" w:firstRowLastColumn="0" w:lastRowFirstColumn="0" w:lastRowLastColumn="0"/>
-                    <w:rPr>
-                      <w:color w:val="000000"/>
-                      <w:sz w:val="22"/>
-                      <w:szCs w:val="22"/>
-                    </w:rPr>
                   </w:pPr>
                   <w:r>
-                    <w:rPr>
-                      <w:color w:val="000000"/>
-                      <w:sz w:val="22"/>
-                      <w:szCs w:val="22"/>
-                    </w:rPr>
-                    <w:t xml:space="preserve">0.0627 </w:t>
+                    <w:t>6</w:t>
+                  </w:r>
+                </w:p>
+              </w:tc>
+              <w:tc>
+                <w:tcPr>
+                  <w:tcW w:w="1068" w:type="dxa"/>
+                  <w:tcBorders>
+                    <w:left w:val="nil"/>
+                  </w:tcBorders>
+                </w:tcPr>
+                <w:p>
+                  <w:pPr>
+                    <w:cnfStyle w:val="000000000000" w:firstRow="0" w:lastRow="0" w:firstColumn="0" w:lastColumn="0" w:oddVBand="0" w:evenVBand="0" w:oddHBand="0" w:evenHBand="0" w:firstRowFirstColumn="0" w:firstRowLastColumn="0" w:lastRowFirstColumn="0" w:lastRowLastColumn="0"/>
+                  </w:pPr>
+                  <w:r>
+                    <w:t>1</w:t>
+                  </w:r>
+                </w:p>
+              </w:tc>
+              <w:tc>
+                <w:tcPr>
+                  <w:tcW w:w="1069" w:type="dxa"/>
+                  <w:tcBorders>
+                    <w:left w:val="nil"/>
+                  </w:tcBorders>
+                </w:tcPr>
+                <w:p>
+                  <w:pPr>
+                    <w:cnfStyle w:val="000000000000" w:firstRow="0" w:lastRow="0" w:firstColumn="0" w:lastColumn="0" w:oddVBand="0" w:evenVBand="0" w:oddHBand="0" w:evenHBand="0" w:firstRowFirstColumn="0" w:firstRowLastColumn="0" w:lastRowFirstColumn="0" w:lastRowLastColumn="0"/>
+                  </w:pPr>
+                  <w:r>
+                    <w:t>1/3</w:t>
+                  </w:r>
+                </w:p>
+              </w:tc>
+              <w:tc>
+                <w:tcPr>
+                  <w:tcW w:w="1068" w:type="dxa"/>
+                  <w:tcBorders>
+                    <w:left w:val="nil"/>
+                  </w:tcBorders>
+                </w:tcPr>
+                <w:p>
+                  <w:pPr>
+                    <w:cnfStyle w:val="000000000000" w:firstRow="0" w:lastRow="0" w:firstColumn="0" w:lastColumn="0" w:oddVBand="0" w:evenVBand="0" w:oddHBand="0" w:evenHBand="0" w:firstRowFirstColumn="0" w:firstRowLastColumn="0" w:lastRowFirstColumn="0" w:lastRowLastColumn="0"/>
+                  </w:pPr>
+                  <w:r>
+                    <w:t>1/2</w:t>
+                  </w:r>
+                </w:p>
+              </w:tc>
+              <w:tc>
+                <w:tcPr>
+                  <w:tcW w:w="1069" w:type="dxa"/>
+                  <w:tcBorders>
+                    <w:left w:val="nil"/>
+                  </w:tcBorders>
+                </w:tcPr>
+                <w:p>
+                  <w:pPr>
+                    <w:cnfStyle w:val="000000000000" w:firstRow="0" w:lastRow="0" w:firstColumn="0" w:lastColumn="0" w:oddVBand="0" w:evenVBand="0" w:oddHBand="0" w:evenHBand="0" w:firstRowFirstColumn="0" w:firstRowLastColumn="0" w:lastRowFirstColumn="0" w:lastRowLastColumn="0"/>
+                  </w:pPr>
+                  <w:r>
+                    <w:t>0.0750</w:t>
                   </w:r>
                 </w:p>
               </w:tc>
@@ -19920,9 +18472,6 @@
                     <w:pStyle w:val="a1"/>
                     <w:spacing w:line="360" w:lineRule="auto"/>
                     <w:ind w:firstLineChars="0" w:firstLine="0"/>
-                    <w:rPr>
-                      <w:rFonts w:hint="eastAsia"/>
-                    </w:rPr>
                   </w:pPr>
                   <m:oMathPara>
                     <m:oMathParaPr>
@@ -19964,28 +18513,12 @@
                   <w:tcBorders>
                     <w:left w:val="nil"/>
                   </w:tcBorders>
-                  <w:vAlign w:val="center"/>
                 </w:tcPr>
                 <w:p>
                   <w:pPr>
-                    <w:pStyle w:val="a1"/>
-                    <w:spacing w:line="360" w:lineRule="auto"/>
-                    <w:ind w:firstLineChars="0" w:firstLine="0"/>
                     <w:cnfStyle w:val="000000000000" w:firstRow="0" w:lastRow="0" w:firstColumn="0" w:lastColumn="0" w:oddVBand="0" w:evenVBand="0" w:oddHBand="0" w:evenHBand="0" w:firstRowFirstColumn="0" w:firstRowLastColumn="0" w:lastRowFirstColumn="0" w:lastRowLastColumn="0"/>
-                    <w:rPr>
-                      <w:rFonts w:hint="eastAsia"/>
-                      <w:color w:val="000000"/>
-                      <w:sz w:val="22"/>
-                      <w:szCs w:val="22"/>
-                    </w:rPr>
                   </w:pPr>
                   <w:r>
-                    <w:rPr>
-                      <w:rFonts w:hint="eastAsia"/>
-                      <w:color w:val="000000"/>
-                      <w:sz w:val="22"/>
-                      <w:szCs w:val="22"/>
-                    </w:rPr>
                     <w:t>9</w:t>
                   </w:r>
                 </w:p>
@@ -19996,157 +18529,13 @@
                   <w:tcBorders>
                     <w:left w:val="nil"/>
                   </w:tcBorders>
-                  <w:vAlign w:val="center"/>
                 </w:tcPr>
                 <w:p>
                   <w:pPr>
-                    <w:pStyle w:val="a1"/>
-                    <w:spacing w:line="360" w:lineRule="auto"/>
-                    <w:ind w:firstLineChars="0" w:firstLine="0"/>
                     <w:cnfStyle w:val="000000000000" w:firstRow="0" w:lastRow="0" w:firstColumn="0" w:lastColumn="0" w:oddVBand="0" w:evenVBand="0" w:oddHBand="0" w:evenHBand="0" w:firstRowFirstColumn="0" w:firstRowLastColumn="0" w:lastRowFirstColumn="0" w:lastRowLastColumn="0"/>
-                    <w:rPr>
-                      <w:rFonts w:hint="eastAsia"/>
-                      <w:color w:val="000000"/>
-                      <w:sz w:val="22"/>
-                      <w:szCs w:val="22"/>
-                    </w:rPr>
                   </w:pPr>
                   <w:r>
-                    <w:rPr>
-                      <w:rFonts w:hint="eastAsia"/>
-                      <w:color w:val="000000"/>
-                      <w:sz w:val="22"/>
-                      <w:szCs w:val="22"/>
-                    </w:rPr>
-                    <w:t>8</w:t>
-                  </w:r>
-                </w:p>
-              </w:tc>
-              <w:tc>
-                <w:tcPr>
-                  <w:tcW w:w="1069" w:type="dxa"/>
-                  <w:tcBorders>
-                    <w:left w:val="nil"/>
-                  </w:tcBorders>
-                  <w:vAlign w:val="center"/>
-                </w:tcPr>
-                <w:p>
-                  <w:pPr>
-                    <w:pStyle w:val="a1"/>
-                    <w:spacing w:line="360" w:lineRule="auto"/>
-                    <w:ind w:firstLineChars="0" w:firstLine="0"/>
-                    <w:cnfStyle w:val="000000000000" w:firstRow="0" w:lastRow="0" w:firstColumn="0" w:lastColumn="0" w:oddVBand="0" w:evenVBand="0" w:oddHBand="0" w:evenHBand="0" w:firstRowFirstColumn="0" w:firstRowLastColumn="0" w:lastRowFirstColumn="0" w:lastRowLastColumn="0"/>
-                    <w:rPr>
-                      <w:rFonts w:hint="eastAsia"/>
-                      <w:color w:val="000000"/>
-                      <w:sz w:val="22"/>
-                      <w:szCs w:val="22"/>
-                    </w:rPr>
-                  </w:pPr>
-                  <w:r>
-                    <w:rPr>
-                      <w:rFonts w:hint="eastAsia"/>
-                      <w:color w:val="000000"/>
-                      <w:sz w:val="22"/>
-                      <w:szCs w:val="22"/>
-                    </w:rPr>
-                    <w:t>6</w:t>
-                  </w:r>
-                </w:p>
-              </w:tc>
-              <w:tc>
-                <w:tcPr>
-                  <w:tcW w:w="1068" w:type="dxa"/>
-                  <w:tcBorders>
-                    <w:left w:val="nil"/>
-                  </w:tcBorders>
-                  <w:vAlign w:val="center"/>
-                </w:tcPr>
-                <w:p>
-                  <w:pPr>
-                    <w:pStyle w:val="a1"/>
-                    <w:spacing w:line="360" w:lineRule="auto"/>
-                    <w:ind w:firstLineChars="0" w:firstLine="0"/>
-                    <w:cnfStyle w:val="000000000000" w:firstRow="0" w:lastRow="0" w:firstColumn="0" w:lastColumn="0" w:oddVBand="0" w:evenVBand="0" w:oddHBand="0" w:evenHBand="0" w:firstRowFirstColumn="0" w:firstRowLastColumn="0" w:lastRowFirstColumn="0" w:lastRowLastColumn="0"/>
-                    <w:rPr>
-                      <w:rFonts w:hint="eastAsia"/>
-                      <w:color w:val="000000"/>
-                      <w:sz w:val="22"/>
-                      <w:szCs w:val="22"/>
-                    </w:rPr>
-                  </w:pPr>
-                  <w:r>
-                    <w:rPr>
-                      <w:rFonts w:hint="eastAsia"/>
-                      <w:color w:val="000000"/>
-                      <w:sz w:val="22"/>
-                      <w:szCs w:val="22"/>
-                    </w:rPr>
-                    <w:t>5</w:t>
-                  </w:r>
-                </w:p>
-              </w:tc>
-              <w:tc>
-                <w:tcPr>
-                  <w:tcW w:w="1069" w:type="dxa"/>
-                  <w:tcBorders>
-                    <w:left w:val="nil"/>
-                  </w:tcBorders>
-                  <w:vAlign w:val="center"/>
-                </w:tcPr>
-                <w:p>
-                  <w:pPr>
-                    <w:pStyle w:val="a1"/>
-                    <w:spacing w:line="360" w:lineRule="auto"/>
-                    <w:ind w:firstLineChars="0" w:firstLine="0"/>
-                    <w:cnfStyle w:val="000000000000" w:firstRow="0" w:lastRow="0" w:firstColumn="0" w:lastColumn="0" w:oddVBand="0" w:evenVBand="0" w:oddHBand="0" w:evenHBand="0" w:firstRowFirstColumn="0" w:firstRowLastColumn="0" w:lastRowFirstColumn="0" w:lastRowLastColumn="0"/>
-                    <w:rPr>
-                      <w:rFonts w:hint="eastAsia"/>
-                      <w:color w:val="000000"/>
-                      <w:sz w:val="22"/>
-                      <w:szCs w:val="22"/>
-                    </w:rPr>
-                  </w:pPr>
-                  <w:r>
-                    <w:rPr>
-                      <w:rFonts w:hint="eastAsia"/>
-                      <w:color w:val="000000"/>
-                      <w:sz w:val="22"/>
-                      <w:szCs w:val="22"/>
-                    </w:rPr>
-                    <w:t>1</w:t>
-                  </w:r>
-                </w:p>
-              </w:tc>
-              <w:tc>
-                <w:tcPr>
-                  <w:tcW w:w="1068" w:type="dxa"/>
-                  <w:tcBorders>
-                    <w:left w:val="nil"/>
-                  </w:tcBorders>
-                  <w:vAlign w:val="center"/>
-                </w:tcPr>
-                <w:p>
-                  <w:pPr>
-                    <w:pStyle w:val="a1"/>
-                    <w:spacing w:line="360" w:lineRule="auto"/>
-                    <w:ind w:firstLineChars="0" w:firstLine="0"/>
-                    <w:cnfStyle w:val="000000000000" w:firstRow="0" w:lastRow="0" w:firstColumn="0" w:lastColumn="0" w:oddVBand="0" w:evenVBand="0" w:oddHBand="0" w:evenHBand="0" w:firstRowFirstColumn="0" w:firstRowLastColumn="0" w:lastRowFirstColumn="0" w:lastRowLastColumn="0"/>
-                    <w:rPr>
-                      <w:rFonts w:hint="eastAsia"/>
-                      <w:color w:val="000000"/>
-                      <w:sz w:val="22"/>
-                      <w:szCs w:val="22"/>
-                    </w:rPr>
-                  </w:pPr>
-                  <w:r>
-                    <w:rPr>
-                      <w:rFonts w:hint="eastAsia"/>
-                      <w:color w:val="000000"/>
-                      <w:sz w:val="22"/>
-                      <w:szCs w:val="22"/>
-                    </w:rPr>
-                    <w:t>1/3</w:t>
+                    <w:t>2</w:t>
                   </w:r>
                 </w:p>
               </w:tc>
@@ -20159,23 +18548,74 @@
                 </w:tcPr>
                 <w:p>
                   <w:pPr>
-                    <w:pStyle w:val="a1"/>
-                    <w:spacing w:line="360" w:lineRule="auto"/>
-                    <w:ind w:firstLineChars="0" w:firstLine="0"/>
                     <w:cnfStyle w:val="000000000000" w:firstRow="0" w:lastRow="0" w:firstColumn="0" w:lastColumn="0" w:oddVBand="0" w:evenVBand="0" w:oddHBand="0" w:evenHBand="0" w:firstRowFirstColumn="0" w:firstRowLastColumn="0" w:lastRowFirstColumn="0" w:lastRowLastColumn="0"/>
-                    <w:rPr>
-                      <w:color w:val="000000"/>
-                      <w:sz w:val="22"/>
-                      <w:szCs w:val="22"/>
-                    </w:rPr>
                   </w:pPr>
                   <w:r>
-                    <w:rPr>
-                      <w:color w:val="000000"/>
-                      <w:sz w:val="22"/>
-                      <w:szCs w:val="22"/>
-                    </w:rPr>
-                    <w:t xml:space="preserve">0.1102 </w:t>
+                    <w:t>6</w:t>
+                  </w:r>
+                </w:p>
+              </w:tc>
+              <w:tc>
+                <w:tcPr>
+                  <w:tcW w:w="1068" w:type="dxa"/>
+                  <w:tcBorders>
+                    <w:left w:val="nil"/>
+                  </w:tcBorders>
+                </w:tcPr>
+                <w:p>
+                  <w:pPr>
+                    <w:cnfStyle w:val="000000000000" w:firstRow="0" w:lastRow="0" w:firstColumn="0" w:lastColumn="0" w:oddVBand="0" w:evenVBand="0" w:oddHBand="0" w:evenHBand="0" w:firstRowFirstColumn="0" w:firstRowLastColumn="0" w:lastRowFirstColumn="0" w:lastRowLastColumn="0"/>
+                  </w:pPr>
+                  <w:r>
+                    <w:t>3</w:t>
+                  </w:r>
+                </w:p>
+              </w:tc>
+              <w:tc>
+                <w:tcPr>
+                  <w:tcW w:w="1069" w:type="dxa"/>
+                  <w:tcBorders>
+                    <w:left w:val="nil"/>
+                  </w:tcBorders>
+                </w:tcPr>
+                <w:p>
+                  <w:pPr>
+                    <w:cnfStyle w:val="000000000000" w:firstRow="0" w:lastRow="0" w:firstColumn="0" w:lastColumn="0" w:oddVBand="0" w:evenVBand="0" w:oddHBand="0" w:evenHBand="0" w:firstRowFirstColumn="0" w:firstRowLastColumn="0" w:lastRowFirstColumn="0" w:lastRowLastColumn="0"/>
+                  </w:pPr>
+                  <w:r>
+                    <w:t>1</w:t>
+                  </w:r>
+                </w:p>
+              </w:tc>
+              <w:tc>
+                <w:tcPr>
+                  <w:tcW w:w="1068" w:type="dxa"/>
+                  <w:tcBorders>
+                    <w:left w:val="nil"/>
+                  </w:tcBorders>
+                </w:tcPr>
+                <w:p>
+                  <w:pPr>
+                    <w:cnfStyle w:val="000000000000" w:firstRow="0" w:lastRow="0" w:firstColumn="0" w:lastColumn="0" w:oddVBand="0" w:evenVBand="0" w:oddHBand="0" w:evenHBand="0" w:firstRowFirstColumn="0" w:firstRowLastColumn="0" w:lastRowFirstColumn="0" w:lastRowLastColumn="0"/>
+                  </w:pPr>
+                  <w:r>
+                    <w:t>2</w:t>
+                  </w:r>
+                </w:p>
+              </w:tc>
+              <w:tc>
+                <w:tcPr>
+                  <w:tcW w:w="1069" w:type="dxa"/>
+                  <w:tcBorders>
+                    <w:left w:val="nil"/>
+                  </w:tcBorders>
+                </w:tcPr>
+                <w:p>
+                  <w:pPr>
+                    <w:cnfStyle w:val="000000000000" w:firstRow="0" w:lastRow="0" w:firstColumn="0" w:lastColumn="0" w:oddVBand="0" w:evenVBand="0" w:oddHBand="0" w:evenHBand="0" w:firstRowFirstColumn="0" w:firstRowLastColumn="0" w:lastRowFirstColumn="0" w:lastRowLastColumn="0"/>
+                  </w:pPr>
+                  <w:r>
+                    <w:t>0.0917</w:t>
                   </w:r>
                 </w:p>
               </w:tc>
@@ -20240,28 +18680,12 @@
                     <w:left w:val="nil"/>
                     <w:bottom w:val="single" w:sz="12" w:space="0" w:color="000000"/>
                   </w:tcBorders>
-                  <w:vAlign w:val="center"/>
                 </w:tcPr>
                 <w:p>
                   <w:pPr>
-                    <w:pStyle w:val="a1"/>
-                    <w:spacing w:line="360" w:lineRule="auto"/>
-                    <w:ind w:firstLineChars="0" w:firstLine="0"/>
                     <w:cnfStyle w:val="000000000000" w:firstRow="0" w:lastRow="0" w:firstColumn="0" w:lastColumn="0" w:oddVBand="0" w:evenVBand="0" w:oddHBand="0" w:evenHBand="0" w:firstRowFirstColumn="0" w:firstRowLastColumn="0" w:lastRowFirstColumn="0" w:lastRowLastColumn="0"/>
-                    <w:rPr>
-                      <w:rFonts w:hint="eastAsia"/>
-                      <w:color w:val="000000"/>
-                      <w:sz w:val="22"/>
-                      <w:szCs w:val="22"/>
-                    </w:rPr>
                   </w:pPr>
                   <w:r>
-                    <w:rPr>
-                      <w:rFonts w:hint="eastAsia"/>
-                      <w:color w:val="000000"/>
-                      <w:sz w:val="22"/>
-                      <w:szCs w:val="22"/>
-                    </w:rPr>
                     <w:t>8</w:t>
                   </w:r>
                 </w:p>
@@ -20273,29 +18697,13 @@
                     <w:left w:val="nil"/>
                     <w:bottom w:val="single" w:sz="12" w:space="0" w:color="000000"/>
                   </w:tcBorders>
-                  <w:vAlign w:val="center"/>
                 </w:tcPr>
                 <w:p>
                   <w:pPr>
-                    <w:pStyle w:val="a1"/>
-                    <w:spacing w:line="360" w:lineRule="auto"/>
-                    <w:ind w:firstLineChars="0" w:firstLine="0"/>
                     <w:cnfStyle w:val="000000000000" w:firstRow="0" w:lastRow="0" w:firstColumn="0" w:lastColumn="0" w:oddVBand="0" w:evenVBand="0" w:oddHBand="0" w:evenHBand="0" w:firstRowFirstColumn="0" w:firstRowLastColumn="0" w:lastRowFirstColumn="0" w:lastRowLastColumn="0"/>
-                    <w:rPr>
-                      <w:rFonts w:hint="eastAsia"/>
-                      <w:color w:val="000000"/>
-                      <w:sz w:val="22"/>
-                      <w:szCs w:val="22"/>
-                    </w:rPr>
                   </w:pPr>
                   <w:r>
-                    <w:rPr>
-                      <w:rFonts w:hint="eastAsia"/>
-                      <w:color w:val="000000"/>
-                      <w:sz w:val="22"/>
-                      <w:szCs w:val="22"/>
-                    </w:rPr>
-                    <w:t>7</w:t>
+                    <w:t>2</w:t>
                   </w:r>
                 </w:p>
               </w:tc>
@@ -20306,28 +18714,12 @@
                     <w:left w:val="nil"/>
                     <w:bottom w:val="single" w:sz="12" w:space="0" w:color="000000"/>
                   </w:tcBorders>
-                  <w:vAlign w:val="center"/>
                 </w:tcPr>
                 <w:p>
                   <w:pPr>
-                    <w:pStyle w:val="a1"/>
-                    <w:spacing w:line="360" w:lineRule="auto"/>
-                    <w:ind w:firstLineChars="0" w:firstLine="0"/>
                     <w:cnfStyle w:val="000000000000" w:firstRow="0" w:lastRow="0" w:firstColumn="0" w:lastColumn="0" w:oddVBand="0" w:evenVBand="0" w:oddHBand="0" w:evenHBand="0" w:firstRowFirstColumn="0" w:firstRowLastColumn="0" w:lastRowFirstColumn="0" w:lastRowLastColumn="0"/>
-                    <w:rPr>
-                      <w:rFonts w:hint="eastAsia"/>
-                      <w:color w:val="000000"/>
-                      <w:sz w:val="22"/>
-                      <w:szCs w:val="22"/>
-                    </w:rPr>
                   </w:pPr>
                   <w:r>
-                    <w:rPr>
-                      <w:rFonts w:hint="eastAsia"/>
-                      <w:color w:val="000000"/>
-                      <w:sz w:val="22"/>
-                      <w:szCs w:val="22"/>
-                    </w:rPr>
                     <w:t>5</w:t>
                   </w:r>
                 </w:p>
@@ -20339,29 +18731,13 @@
                     <w:left w:val="nil"/>
                     <w:bottom w:val="single" w:sz="12" w:space="0" w:color="000000"/>
                   </w:tcBorders>
-                  <w:vAlign w:val="center"/>
                 </w:tcPr>
                 <w:p>
                   <w:pPr>
-                    <w:pStyle w:val="a1"/>
-                    <w:spacing w:line="360" w:lineRule="auto"/>
-                    <w:ind w:firstLineChars="0" w:firstLine="0"/>
                     <w:cnfStyle w:val="000000000000" w:firstRow="0" w:lastRow="0" w:firstColumn="0" w:lastColumn="0" w:oddVBand="0" w:evenVBand="0" w:oddHBand="0" w:evenHBand="0" w:firstRowFirstColumn="0" w:firstRowLastColumn="0" w:lastRowFirstColumn="0" w:lastRowLastColumn="0"/>
-                    <w:rPr>
-                      <w:rFonts w:hint="eastAsia"/>
-                      <w:color w:val="000000"/>
-                      <w:sz w:val="22"/>
-                      <w:szCs w:val="22"/>
-                    </w:rPr>
                   </w:pPr>
                   <w:r>
-                    <w:rPr>
-                      <w:rFonts w:hint="eastAsia"/>
-                      <w:color w:val="000000"/>
-                      <w:sz w:val="22"/>
-                      <w:szCs w:val="22"/>
-                    </w:rPr>
-                    <w:t>4</w:t>
+                    <w:t>2</w:t>
                   </w:r>
                 </w:p>
               </w:tc>
@@ -20372,29 +18748,13 @@
                     <w:left w:val="nil"/>
                     <w:bottom w:val="single" w:sz="12" w:space="0" w:color="000000"/>
                   </w:tcBorders>
-                  <w:vAlign w:val="center"/>
                 </w:tcPr>
                 <w:p>
                   <w:pPr>
-                    <w:pStyle w:val="a1"/>
-                    <w:spacing w:line="360" w:lineRule="auto"/>
-                    <w:ind w:firstLineChars="0" w:firstLine="0"/>
                     <w:cnfStyle w:val="000000000000" w:firstRow="0" w:lastRow="0" w:firstColumn="0" w:lastColumn="0" w:oddVBand="0" w:evenVBand="0" w:oddHBand="0" w:evenHBand="0" w:firstRowFirstColumn="0" w:firstRowLastColumn="0" w:lastRowFirstColumn="0" w:lastRowLastColumn="0"/>
-                    <w:rPr>
-                      <w:rFonts w:hint="eastAsia"/>
-                      <w:color w:val="000000"/>
-                      <w:sz w:val="22"/>
-                      <w:szCs w:val="22"/>
-                    </w:rPr>
                   </w:pPr>
                   <w:r>
-                    <w:rPr>
-                      <w:rFonts w:hint="eastAsia"/>
-                      <w:color w:val="000000"/>
-                      <w:sz w:val="22"/>
-                      <w:szCs w:val="22"/>
-                    </w:rPr>
-                    <w:t>3</w:t>
+                    <w:t>1/2</w:t>
                   </w:r>
                 </w:p>
               </w:tc>
@@ -20405,28 +18765,12 @@
                     <w:left w:val="nil"/>
                     <w:bottom w:val="single" w:sz="12" w:space="0" w:color="000000"/>
                   </w:tcBorders>
-                  <w:vAlign w:val="center"/>
                 </w:tcPr>
                 <w:p>
                   <w:pPr>
-                    <w:pStyle w:val="a1"/>
-                    <w:spacing w:line="360" w:lineRule="auto"/>
-                    <w:ind w:firstLineChars="0" w:firstLine="0"/>
                     <w:cnfStyle w:val="000000000000" w:firstRow="0" w:lastRow="0" w:firstColumn="0" w:lastColumn="0" w:oddVBand="0" w:evenVBand="0" w:oddHBand="0" w:evenHBand="0" w:firstRowFirstColumn="0" w:firstRowLastColumn="0" w:lastRowFirstColumn="0" w:lastRowLastColumn="0"/>
-                    <w:rPr>
-                      <w:rFonts w:hint="eastAsia"/>
-                      <w:color w:val="000000"/>
-                      <w:sz w:val="22"/>
-                      <w:szCs w:val="22"/>
-                    </w:rPr>
                   </w:pPr>
                   <w:r>
-                    <w:rPr>
-                      <w:rFonts w:hint="eastAsia"/>
-                      <w:color w:val="000000"/>
-                      <w:sz w:val="22"/>
-                      <w:szCs w:val="22"/>
-                    </w:rPr>
                     <w:t>1</w:t>
                   </w:r>
                 </w:p>
@@ -20441,23 +18785,10 @@
                 </w:tcPr>
                 <w:p>
                   <w:pPr>
-                    <w:pStyle w:val="a1"/>
-                    <w:spacing w:line="360" w:lineRule="auto"/>
-                    <w:ind w:firstLineChars="0" w:firstLine="0"/>
                     <w:cnfStyle w:val="000000000000" w:firstRow="0" w:lastRow="0" w:firstColumn="0" w:lastColumn="0" w:oddVBand="0" w:evenVBand="0" w:oddHBand="0" w:evenHBand="0" w:firstRowFirstColumn="0" w:firstRowLastColumn="0" w:lastRowFirstColumn="0" w:lastRowLastColumn="0"/>
-                    <w:rPr>
-                      <w:color w:val="000000"/>
-                      <w:sz w:val="22"/>
-                      <w:szCs w:val="22"/>
-                    </w:rPr>
                   </w:pPr>
                   <w:r>
-                    <w:rPr>
-                      <w:color w:val="000000"/>
-                      <w:sz w:val="22"/>
-                      <w:szCs w:val="22"/>
-                    </w:rPr>
-                    <w:t xml:space="preserve">0.0943 </w:t>
+                    <w:t>0.0792</w:t>
                   </w:r>
                 </w:p>
               </w:tc>
@@ -20468,9 +18799,6 @@
               <w:pStyle w:val="a1"/>
               <w:spacing w:line="360" w:lineRule="auto"/>
               <w:ind w:firstLineChars="0" w:firstLine="0"/>
-              <w:rPr>
-                <w:rFonts w:hint="eastAsia"/>
-              </w:rPr>
             </w:pPr>
           </w:p>
         </w:tc>
@@ -20482,26 +18810,21 @@
         <w:spacing w:before="240" w:after="120" w:line="360" w:lineRule="auto"/>
         <w:ind w:left="862" w:hanging="862"/>
         <w:rPr>
+          <w:rFonts w:ascii="宋体" w:eastAsia="宋体" w:hAnsi="宋体"/>
+        </w:rPr>
+      </w:pPr>
+      <w:r>
+        <w:rPr>
           <w:rFonts w:ascii="宋体" w:eastAsia="宋体" w:hAnsi="宋体" w:hint="eastAsia"/>
         </w:rPr>
-      </w:pPr>
-      <w:bookmarkStart w:id="27" w:name="_GoBack"/>
-      <w:r>
-        <w:rPr>
-          <w:rFonts w:ascii="宋体" w:eastAsia="宋体" w:hAnsi="宋体" w:hint="eastAsia"/>
-        </w:rPr>
         <w:t>层次单排序和一致性检验</w:t>
       </w:r>
     </w:p>
-    <w:bookmarkEnd w:id="27"/>
     <w:p>
       <w:pPr>
         <w:pStyle w:val="a1"/>
         <w:spacing w:line="360" w:lineRule="auto"/>
         <w:ind w:firstLine="480"/>
-        <w:rPr>
-          <w:rFonts w:hint="eastAsia"/>
-        </w:rPr>
       </w:pPr>
       <w:r>
         <w:t>对</w:t>
@@ -24553,7 +22876,7 @@
 </file>
 
 <file path=customXml/itemProps1.xml><?xml version="1.0" encoding="utf-8"?>
-<ds:datastoreItem xmlns:ds="http://schemas.openxmlformats.org/officeDocument/2006/customXml" ds:itemID="{3985BA79-9B0C-4A86-B439-EB90F32AB558}">
+<ds:datastoreItem xmlns:ds="http://schemas.openxmlformats.org/officeDocument/2006/customXml" ds:itemID="{CA274EFD-0C92-4CD0-BE5F-1AFAF03422DA}">
   <ds:schemaRefs>
     <ds:schemaRef ds:uri="http://schemas.openxmlformats.org/officeDocument/2006/bibliography"/>
   </ds:schemaRefs>

</xml_diff>

<commit_message>
modify the made data. To be modified...
</commit_message>
<xml_diff>
--- a/Chapter4.docx
+++ b/Chapter4.docx
@@ -375,7 +375,21 @@
         <w:rPr>
           <w:rFonts w:ascii="宋体" w:hAnsi="宋体" w:hint="eastAsia"/>
         </w:rPr>
-        <w:t>内，路径的权值代表了其可选择、方便通行能力的高低，是一个综合了路径长度、路径相关特点（如是否沿墙）、路径方向变化（主要指路径中的转弯数）等多方面因素的综合指标。下文归纳了对视力残疾人来说，影响路径权值的五个主要因素。</w:t>
+        <w:t>内，路径的权值代表了其可选择、方便通行能力的高低，是一个综合了路径长度、路径相关特点（如是否沿墙）、路径方向变化（主要指路径中的转弯数）等多方面因素的综合指标。下文归纳了对视力残疾人来说，影响</w:t>
+      </w:r>
+      <w:proofErr w:type="gramStart"/>
+      <w:r>
+        <w:rPr>
+          <w:rFonts w:ascii="宋体" w:hAnsi="宋体" w:hint="eastAsia"/>
+        </w:rPr>
+        <w:t>路径权</w:t>
+      </w:r>
+      <w:proofErr w:type="gramEnd"/>
+      <w:r>
+        <w:rPr>
+          <w:rFonts w:ascii="宋体" w:hAnsi="宋体" w:hint="eastAsia"/>
+        </w:rPr>
+        <w:t>值的五个主要因素。</w:t>
       </w:r>
     </w:p>
     <w:p>
@@ -9954,6 +9968,9 @@
               <w:fldChar w:fldCharType="separate"/>
             </w:r>
             <w:r>
+              <w:rPr>
+                <w:noProof/>
+              </w:rPr>
               <w:t>1</w:t>
             </w:r>
             <w:r>
@@ -9993,6 +10010,9 @@
               <w:fldChar w:fldCharType="separate"/>
             </w:r>
             <w:r>
+              <w:rPr>
+                <w:noProof/>
+              </w:rPr>
               <w:t>3</w:t>
             </w:r>
             <w:r>
@@ -11804,6 +11824,9 @@
         <w:t>（</w:t>
       </w:r>
       <w:r>
+        <w:rPr>
+          <w:noProof/>
+        </w:rPr>
         <w:t>1</w:t>
       </w:r>
       <w:r>
@@ -12034,6 +12057,9 @@
               <w:fldChar w:fldCharType="separate"/>
             </w:r>
             <w:r>
+              <w:rPr>
+                <w:noProof/>
+              </w:rPr>
               <w:t>1</w:t>
             </w:r>
             <w:r>
@@ -12230,6 +12256,9 @@
         <w:t>（</w:t>
       </w:r>
       <w:r>
+        <w:rPr>
+          <w:noProof/>
+        </w:rPr>
         <w:t>1</w:t>
       </w:r>
       <w:r>
@@ -12524,6 +12553,9 @@
               <w:fldChar w:fldCharType="separate"/>
             </w:r>
             <w:r>
+              <w:rPr>
+                <w:noProof/>
+              </w:rPr>
               <w:t>1</w:t>
             </w:r>
             <w:r>
@@ -12997,7 +13029,7 @@
           <v:shape id="_x0000_i1025" type="#_x0000_t75" style="width:327pt;height:336.75pt" o:ole="">
             <v:imagedata r:id="rId9" o:title=""/>
           </v:shape>
-          <o:OLEObject Type="Embed" ProgID="Visio.Drawing.11" ShapeID="_x0000_i1025" DrawAspect="Content" ObjectID="_1449431906" r:id="rId10"/>
+          <o:OLEObject Type="Embed" ProgID="Visio.Drawing.11" ShapeID="_x0000_i1025" DrawAspect="Content" ObjectID="_1449475821" r:id="rId10"/>
         </w:object>
       </w:r>
     </w:p>
@@ -13268,8 +13300,9 @@
     </w:p>
     <w:p>
       <w:pPr>
-        <w:spacing w:before="240"/>
-        <w:jc w:val="center"/>
+        <w:pStyle w:val="a1"/>
+        <w:spacing w:line="360" w:lineRule="auto"/>
+        <w:ind w:firstLine="480"/>
       </w:pPr>
       <w:r>
         <w:rPr>
@@ -13305,6 +13338,9 @@
         <w:instrText xml:space="preserve"> </w:instrText>
       </w:r>
       <w:r>
+        <w:instrText xml:space="preserve"> \* MERGEFORMAT </w:instrText>
+      </w:r>
+      <w:r>
         <w:fldChar w:fldCharType="separate"/>
       </w:r>
       <w:r>
@@ -13320,19 +13356,7 @@
         <w:t xml:space="preserve"> </w:t>
       </w:r>
       <w:r>
-        <w:rPr>
-          <w:noProof/>
-        </w:rPr>
-        <w:t>1</w:t>
-      </w:r>
-      <w:r>
-        <w:t>.</w:t>
-      </w:r>
-      <w:r>
-        <w:rPr>
-          <w:noProof/>
-        </w:rPr>
-        <w:t>7</w:t>
+        <w:t>1.7</w:t>
       </w:r>
       <w:r>
         <w:fldChar w:fldCharType="end"/>
@@ -17787,8 +17811,6 @@
                 </w:p>
               </w:tc>
             </w:tr>
-            <w:bookmarkStart w:id="27" w:name="_GoBack"/>
-            <w:bookmarkEnd w:id="27"/>
             <w:tr>
               <w:tc>
                 <w:tcPr>
@@ -18825,6 +18847,9 @@
         <w:pStyle w:val="a1"/>
         <w:spacing w:line="360" w:lineRule="auto"/>
         <w:ind w:firstLine="480"/>
+        <w:rPr>
+          <w:rFonts w:hint="eastAsia"/>
+        </w:rPr>
       </w:pPr>
       <w:r>
         <w:t>对</w:t>
@@ -18861,7 +18886,3544 @@
         <w:pStyle w:val="a1"/>
         <w:spacing w:line="360" w:lineRule="auto"/>
         <w:ind w:firstLine="480"/>
+        <w:rPr>
+          <w:rFonts w:hint="eastAsia"/>
+          <w:i/>
+        </w:rPr>
       </w:pPr>
+      <m:oMathPara>
+        <m:oMath>
+          <m:r>
+            <w:rPr>
+              <w:rFonts w:ascii="Cambria Math" w:hAnsi="Cambria Math" w:hint="eastAsia"/>
+            </w:rPr>
+            <m:t>AW</m:t>
+          </m:r>
+          <m:r>
+            <w:rPr>
+              <w:rFonts w:ascii="Cambria Math" w:hAnsi="Cambria Math"/>
+            </w:rPr>
+            <m:t>=</m:t>
+          </m:r>
+          <m:d>
+            <m:dPr>
+              <m:begChr m:val="["/>
+              <m:endChr m:val="]"/>
+              <m:ctrlPr>
+                <w:rPr>
+                  <w:rFonts w:ascii="Cambria Math" w:hAnsi="Cambria Math"/>
+                  <w:i/>
+                </w:rPr>
+              </m:ctrlPr>
+            </m:dPr>
+            <m:e>
+              <m:m>
+                <m:mPr>
+                  <m:mcs>
+                    <m:mc>
+                      <m:mcPr>
+                        <m:count m:val="3"/>
+                        <m:mcJc m:val="center"/>
+                      </m:mcPr>
+                    </m:mc>
+                  </m:mcs>
+                  <m:ctrlPr>
+                    <w:rPr>
+                      <w:rFonts w:ascii="Cambria Math" w:hAnsi="Cambria Math"/>
+                      <w:i/>
+                    </w:rPr>
+                  </m:ctrlPr>
+                </m:mPr>
+                <m:mr>
+                  <m:e>
+                    <m:r>
+                      <w:rPr>
+                        <w:rFonts w:ascii="Cambria Math" w:hAnsi="Cambria Math"/>
+                      </w:rPr>
+                      <m:t>1</m:t>
+                    </m:r>
+                  </m:e>
+                  <m:e>
+                    <m:r>
+                      <w:rPr>
+                        <w:rFonts w:ascii="Cambria Math" w:hAnsi="Cambria Math"/>
+                      </w:rPr>
+                      <m:t>2</m:t>
+                    </m:r>
+                    <m:ctrlPr>
+                      <w:rPr>
+                        <w:rFonts w:ascii="Cambria Math" w:eastAsia="Cambria Math" w:hAnsi="Cambria Math" w:cs="Cambria Math"/>
+                        <w:i/>
+                      </w:rPr>
+                    </m:ctrlPr>
+                  </m:e>
+                  <m:e>
+                    <m:f>
+                      <m:fPr>
+                        <m:ctrlPr>
+                          <w:rPr>
+                            <w:rFonts w:ascii="Cambria Math" w:eastAsia="Cambria Math" w:hAnsi="Cambria Math" w:cs="Cambria Math"/>
+                            <w:i/>
+                          </w:rPr>
+                        </m:ctrlPr>
+                      </m:fPr>
+                      <m:num>
+                        <m:r>
+                          <w:rPr>
+                            <w:rFonts w:ascii="Cambria Math" w:eastAsia="Cambria Math" w:hAnsi="Cambria Math" w:cs="Cambria Math"/>
+                          </w:rPr>
+                          <m:t>1</m:t>
+                        </m:r>
+                      </m:num>
+                      <m:den>
+                        <m:r>
+                          <w:rPr>
+                            <w:rFonts w:ascii="Cambria Math" w:eastAsia="Cambria Math" w:hAnsi="Cambria Math" w:cs="Cambria Math"/>
+                          </w:rPr>
+                          <m:t>6</m:t>
+                        </m:r>
+                      </m:den>
+                    </m:f>
+                  </m:e>
+                </m:mr>
+                <m:mr>
+                  <m:e>
+                    <m:f>
+                      <m:fPr>
+                        <m:ctrlPr>
+                          <w:rPr>
+                            <w:rFonts w:ascii="Cambria Math" w:hAnsi="Cambria Math"/>
+                            <w:i/>
+                          </w:rPr>
+                        </m:ctrlPr>
+                      </m:fPr>
+                      <m:num>
+                        <m:r>
+                          <w:rPr>
+                            <w:rFonts w:ascii="Cambria Math" w:hAnsi="Cambria Math"/>
+                          </w:rPr>
+                          <m:t>1</m:t>
+                        </m:r>
+                      </m:num>
+                      <m:den>
+                        <m:r>
+                          <w:rPr>
+                            <w:rFonts w:ascii="Cambria Math" w:hAnsi="Cambria Math"/>
+                          </w:rPr>
+                          <m:t>2</m:t>
+                        </m:r>
+                      </m:den>
+                    </m:f>
+                  </m:e>
+                  <m:e>
+                    <m:r>
+                      <w:rPr>
+                        <w:rFonts w:ascii="Cambria Math" w:hAnsi="Cambria Math"/>
+                      </w:rPr>
+                      <m:t>1</m:t>
+                    </m:r>
+                    <m:ctrlPr>
+                      <w:rPr>
+                        <w:rFonts w:ascii="Cambria Math" w:eastAsia="Cambria Math" w:hAnsi="Cambria Math" w:cs="Cambria Math"/>
+                        <w:i/>
+                      </w:rPr>
+                    </m:ctrlPr>
+                  </m:e>
+                  <m:e>
+                    <m:f>
+                      <m:fPr>
+                        <m:ctrlPr>
+                          <w:rPr>
+                            <w:rFonts w:ascii="Cambria Math" w:eastAsia="Cambria Math" w:hAnsi="Cambria Math" w:cs="Cambria Math"/>
+                            <w:i/>
+                          </w:rPr>
+                        </m:ctrlPr>
+                      </m:fPr>
+                      <m:num>
+                        <m:r>
+                          <w:rPr>
+                            <w:rFonts w:ascii="Cambria Math" w:eastAsia="Cambria Math" w:hAnsi="Cambria Math" w:cs="Cambria Math"/>
+                          </w:rPr>
+                          <m:t>1</m:t>
+                        </m:r>
+                      </m:num>
+                      <m:den>
+                        <m:r>
+                          <w:rPr>
+                            <w:rFonts w:ascii="Cambria Math" w:eastAsia="Cambria Math" w:hAnsi="Cambria Math" w:cs="Cambria Math"/>
+                          </w:rPr>
+                          <m:t>9</m:t>
+                        </m:r>
+                      </m:den>
+                    </m:f>
+                    <m:ctrlPr>
+                      <w:rPr>
+                        <w:rFonts w:ascii="Cambria Math" w:eastAsia="Cambria Math" w:hAnsi="Cambria Math" w:cs="Cambria Math"/>
+                        <w:i/>
+                      </w:rPr>
+                    </m:ctrlPr>
+                  </m:e>
+                </m:mr>
+                <m:mr>
+                  <m:e>
+                    <m:r>
+                      <w:rPr>
+                        <w:rFonts w:ascii="Cambria Math" w:eastAsia="Cambria Math" w:hAnsi="Cambria Math" w:cs="Cambria Math"/>
+                      </w:rPr>
+                      <m:t>6</m:t>
+                    </m:r>
+                    <m:ctrlPr>
+                      <w:rPr>
+                        <w:rFonts w:ascii="Cambria Math" w:eastAsia="Cambria Math" w:hAnsi="Cambria Math" w:cs="Cambria Math"/>
+                        <w:i/>
+                      </w:rPr>
+                    </m:ctrlPr>
+                  </m:e>
+                  <m:e>
+                    <m:r>
+                      <w:rPr>
+                        <w:rFonts w:ascii="Cambria Math" w:eastAsia="Cambria Math" w:hAnsi="Cambria Math" w:cs="Cambria Math"/>
+                      </w:rPr>
+                      <m:t>9</m:t>
+                    </m:r>
+                    <m:ctrlPr>
+                      <w:rPr>
+                        <w:rFonts w:ascii="Cambria Math" w:eastAsia="Cambria Math" w:hAnsi="Cambria Math" w:cs="Cambria Math"/>
+                        <w:i/>
+                      </w:rPr>
+                    </m:ctrlPr>
+                  </m:e>
+                  <m:e>
+                    <m:r>
+                      <w:rPr>
+                        <w:rFonts w:ascii="Cambria Math" w:eastAsia="Cambria Math" w:hAnsi="Cambria Math" w:cs="Cambria Math"/>
+                      </w:rPr>
+                      <m:t>1</m:t>
+                    </m:r>
+                  </m:e>
+                </m:mr>
+              </m:m>
+            </m:e>
+          </m:d>
+          <m:d>
+            <m:dPr>
+              <m:begChr m:val="["/>
+              <m:endChr m:val="]"/>
+              <m:ctrlPr>
+                <w:rPr>
+                  <w:rFonts w:ascii="Cambria Math" w:hAnsi="Cambria Math"/>
+                  <w:i/>
+                </w:rPr>
+              </m:ctrlPr>
+            </m:dPr>
+            <m:e>
+              <m:m>
+                <m:mPr>
+                  <m:mcs>
+                    <m:mc>
+                      <m:mcPr>
+                        <m:count m:val="1"/>
+                        <m:mcJc m:val="center"/>
+                      </m:mcPr>
+                    </m:mc>
+                  </m:mcs>
+                  <m:ctrlPr>
+                    <w:rPr>
+                      <w:rFonts w:ascii="Cambria Math" w:hAnsi="Cambria Math"/>
+                      <w:i/>
+                    </w:rPr>
+                  </m:ctrlPr>
+                </m:mPr>
+                <m:mr>
+                  <m:e>
+                    <m:r>
+                      <w:rPr>
+                        <w:rFonts w:ascii="Cambria Math" w:hAnsi="Cambria Math"/>
+                      </w:rPr>
+                      <m:t>0.1435</m:t>
+                    </m:r>
+                  </m:e>
+                </m:mr>
+                <m:mr>
+                  <m:e>
+                    <m:r>
+                      <w:rPr>
+                        <w:rFonts w:ascii="Cambria Math" w:hAnsi="Cambria Math"/>
+                      </w:rPr>
+                      <m:t>0.0790</m:t>
+                    </m:r>
+                    <m:ctrlPr>
+                      <w:rPr>
+                        <w:rFonts w:ascii="Cambria Math" w:eastAsia="Cambria Math" w:hAnsi="Cambria Math" w:cs="Cambria Math"/>
+                        <w:i/>
+                      </w:rPr>
+                    </m:ctrlPr>
+                  </m:e>
+                </m:mr>
+                <m:mr>
+                  <m:e>
+                    <m:r>
+                      <w:rPr>
+                        <w:rFonts w:ascii="Cambria Math" w:hAnsi="Cambria Math"/>
+                      </w:rPr>
+                      <m:t>0.7775</m:t>
+                    </m:r>
+                  </m:e>
+                </m:mr>
+              </m:m>
+            </m:e>
+          </m:d>
+          <m:r>
+            <w:rPr>
+              <w:rFonts w:ascii="Cambria Math" w:hAnsi="Cambria Math"/>
+            </w:rPr>
+            <m:t>=</m:t>
+          </m:r>
+          <m:d>
+            <m:dPr>
+              <m:begChr m:val="["/>
+              <m:endChr m:val="]"/>
+              <m:ctrlPr>
+                <w:rPr>
+                  <w:rFonts w:ascii="Cambria Math" w:hAnsi="Cambria Math"/>
+                  <w:i/>
+                </w:rPr>
+              </m:ctrlPr>
+            </m:dPr>
+            <m:e>
+              <m:m>
+                <m:mPr>
+                  <m:mcs>
+                    <m:mc>
+                      <m:mcPr>
+                        <m:count m:val="1"/>
+                        <m:mcJc m:val="center"/>
+                      </m:mcPr>
+                    </m:mc>
+                  </m:mcs>
+                  <m:ctrlPr>
+                    <w:rPr>
+                      <w:rFonts w:ascii="Cambria Math" w:hAnsi="Cambria Math"/>
+                      <w:i/>
+                    </w:rPr>
+                  </m:ctrlPr>
+                </m:mPr>
+                <m:mr>
+                  <m:e>
+                    <m:r>
+                      <w:rPr>
+                        <w:rFonts w:ascii="Cambria Math" w:hAnsi="Cambria Math"/>
+                      </w:rPr>
+                      <m:t>0.4310</m:t>
+                    </m:r>
+                  </m:e>
+                </m:mr>
+                <m:mr>
+                  <m:e>
+                    <m:r>
+                      <w:rPr>
+                        <w:rFonts w:ascii="Cambria Math" w:hAnsi="Cambria Math"/>
+                      </w:rPr>
+                      <m:t>0.2371</m:t>
+                    </m:r>
+                    <m:ctrlPr>
+                      <w:rPr>
+                        <w:rFonts w:ascii="Cambria Math" w:eastAsia="Cambria Math" w:hAnsi="Cambria Math" w:cs="Cambria Math"/>
+                        <w:i/>
+                      </w:rPr>
+                    </m:ctrlPr>
+                  </m:e>
+                </m:mr>
+                <m:mr>
+                  <m:e>
+                    <m:r>
+                      <w:rPr>
+                        <w:rFonts w:ascii="Cambria Math" w:hAnsi="Cambria Math"/>
+                      </w:rPr>
+                      <m:t>2.3493</m:t>
+                    </m:r>
+                  </m:e>
+                </m:mr>
+              </m:m>
+            </m:e>
+          </m:d>
+        </m:oMath>
+      </m:oMathPara>
+    </w:p>
+    <w:p>
+      <w:pPr>
+        <w:pStyle w:val="a1"/>
+        <w:spacing w:line="360" w:lineRule="auto"/>
+        <w:ind w:firstLine="480"/>
+        <w:rPr>
+          <w:rFonts w:hint="eastAsia"/>
+        </w:rPr>
+      </w:pPr>
+      <w:r>
+        <w:rPr>
+          <w:rFonts w:hint="eastAsia"/>
+        </w:rPr>
+        <w:t>由</w:t>
+      </w:r>
+      <m:oMath>
+        <m:r>
+          <w:rPr>
+            <w:rFonts w:ascii="Cambria Math" w:hAnsi="Cambria Math" w:hint="eastAsia"/>
+          </w:rPr>
+          <m:t>n=3</m:t>
+        </m:r>
+      </m:oMath>
+      <w:r>
+        <w:rPr>
+          <w:rFonts w:hint="eastAsia"/>
+        </w:rPr>
+        <w:t>，得：</w:t>
+      </w:r>
+    </w:p>
+    <w:p>
+      <w:pPr>
+        <w:pStyle w:val="a1"/>
+        <w:spacing w:line="360" w:lineRule="auto"/>
+        <w:ind w:firstLine="480"/>
+        <w:rPr>
+          <w:rFonts w:hint="eastAsia"/>
+        </w:rPr>
+      </w:pPr>
+      <m:oMathPara>
+        <m:oMath>
+          <m:sSub>
+            <m:sSubPr>
+              <m:ctrlPr>
+                <w:rPr>
+                  <w:rFonts w:ascii="Cambria Math" w:hAnsi="Cambria Math"/>
+                </w:rPr>
+              </m:ctrlPr>
+            </m:sSubPr>
+            <m:e>
+              <m:r>
+                <m:rPr>
+                  <m:sty m:val="p"/>
+                </m:rPr>
+                <w:rPr>
+                  <w:rFonts w:ascii="Cambria Math" w:hAnsi="Cambria Math"/>
+                </w:rPr>
+                <m:t>λ</m:t>
+              </m:r>
+            </m:e>
+            <m:sub>
+              <m:r>
+                <w:rPr>
+                  <w:rFonts w:ascii="Cambria Math" w:hAnsi="Cambria Math" w:hint="eastAsia"/>
+                </w:rPr>
+                <m:t>max</m:t>
+              </m:r>
+            </m:sub>
+          </m:sSub>
+          <m:r>
+            <w:rPr>
+              <w:rFonts w:ascii="Cambria Math" w:hAnsi="Cambria Math"/>
+            </w:rPr>
+            <m:t>=</m:t>
+          </m:r>
+          <m:f>
+            <m:fPr>
+              <m:ctrlPr>
+                <w:rPr>
+                  <w:rFonts w:ascii="Cambria Math" w:hAnsi="Cambria Math"/>
+                  <w:i/>
+                </w:rPr>
+              </m:ctrlPr>
+            </m:fPr>
+            <m:num>
+              <m:r>
+                <w:rPr>
+                  <w:rFonts w:ascii="Cambria Math" w:hAnsi="Cambria Math"/>
+                </w:rPr>
+                <m:t>1</m:t>
+              </m:r>
+            </m:num>
+            <m:den>
+              <m:r>
+                <w:rPr>
+                  <w:rFonts w:ascii="Cambria Math" w:hAnsi="Cambria Math"/>
+                </w:rPr>
+                <m:t>n</m:t>
+              </m:r>
+            </m:den>
+          </m:f>
+          <m:nary>
+            <m:naryPr>
+              <m:chr m:val="∑"/>
+              <m:limLoc m:val="undOvr"/>
+              <m:ctrlPr>
+                <w:rPr>
+                  <w:rFonts w:ascii="Cambria Math" w:hAnsi="Cambria Math"/>
+                  <w:i/>
+                </w:rPr>
+              </m:ctrlPr>
+            </m:naryPr>
+            <m:sub>
+              <m:r>
+                <w:rPr>
+                  <w:rFonts w:ascii="Cambria Math" w:hAnsi="Cambria Math"/>
+                </w:rPr>
+                <m:t>i=1</m:t>
+              </m:r>
+            </m:sub>
+            <m:sup>
+              <m:r>
+                <w:rPr>
+                  <w:rFonts w:ascii="Cambria Math" w:hAnsi="Cambria Math"/>
+                </w:rPr>
+                <m:t>n</m:t>
+              </m:r>
+            </m:sup>
+            <m:e>
+              <m:f>
+                <m:fPr>
+                  <m:ctrlPr>
+                    <w:rPr>
+                      <w:rFonts w:ascii="Cambria Math" w:hAnsi="Cambria Math"/>
+                      <w:i/>
+                    </w:rPr>
+                  </m:ctrlPr>
+                </m:fPr>
+                <m:num>
+                  <m:sSub>
+                    <m:sSubPr>
+                      <m:ctrlPr>
+                        <w:rPr>
+                          <w:rFonts w:ascii="Cambria Math" w:hAnsi="Cambria Math"/>
+                          <w:i/>
+                        </w:rPr>
+                      </m:ctrlPr>
+                    </m:sSubPr>
+                    <m:e>
+                      <m:r>
+                        <w:rPr>
+                          <w:rFonts w:ascii="Cambria Math" w:hAnsi="Cambria Math"/>
+                        </w:rPr>
+                        <m:t>(AW)</m:t>
+                      </m:r>
+                    </m:e>
+                    <m:sub>
+                      <m:r>
+                        <w:rPr>
+                          <w:rFonts w:ascii="Cambria Math" w:hAnsi="Cambria Math"/>
+                        </w:rPr>
+                        <m:t>i</m:t>
+                      </m:r>
+                    </m:sub>
+                  </m:sSub>
+                </m:num>
+                <m:den>
+                  <m:sSub>
+                    <m:sSubPr>
+                      <m:ctrlPr>
+                        <w:rPr>
+                          <w:rFonts w:ascii="Cambria Math" w:hAnsi="Cambria Math"/>
+                          <w:i/>
+                        </w:rPr>
+                      </m:ctrlPr>
+                    </m:sSubPr>
+                    <m:e>
+                      <m:r>
+                        <w:rPr>
+                          <w:rFonts w:ascii="Cambria Math" w:hAnsi="Cambria Math"/>
+                        </w:rPr>
+                        <m:t>w</m:t>
+                      </m:r>
+                    </m:e>
+                    <m:sub>
+                      <m:r>
+                        <w:rPr>
+                          <w:rFonts w:ascii="Cambria Math" w:hAnsi="Cambria Math"/>
+                        </w:rPr>
+                        <m:t>i</m:t>
+                      </m:r>
+                    </m:sub>
+                  </m:sSub>
+                </m:den>
+              </m:f>
+            </m:e>
+          </m:nary>
+          <m:r>
+            <w:rPr>
+              <w:rFonts w:ascii="Cambria Math" w:hAnsi="Cambria Math"/>
+            </w:rPr>
+            <m:t>=</m:t>
+          </m:r>
+          <m:f>
+            <m:fPr>
+              <m:ctrlPr>
+                <w:rPr>
+                  <w:rFonts w:ascii="Cambria Math" w:hAnsi="Cambria Math"/>
+                  <w:i/>
+                </w:rPr>
+              </m:ctrlPr>
+            </m:fPr>
+            <m:num>
+              <m:r>
+                <w:rPr>
+                  <w:rFonts w:ascii="Cambria Math" w:hAnsi="Cambria Math"/>
+                </w:rPr>
+                <m:t>1</m:t>
+              </m:r>
+            </m:num>
+            <m:den>
+              <m:r>
+                <w:rPr>
+                  <w:rFonts w:ascii="Cambria Math" w:hAnsi="Cambria Math"/>
+                </w:rPr>
+                <m:t>3</m:t>
+              </m:r>
+            </m:den>
+          </m:f>
+          <m:nary>
+            <m:naryPr>
+              <m:chr m:val="∑"/>
+              <m:limLoc m:val="undOvr"/>
+              <m:ctrlPr>
+                <w:rPr>
+                  <w:rFonts w:ascii="Cambria Math" w:hAnsi="Cambria Math"/>
+                  <w:i/>
+                </w:rPr>
+              </m:ctrlPr>
+            </m:naryPr>
+            <m:sub>
+              <m:r>
+                <w:rPr>
+                  <w:rFonts w:ascii="Cambria Math" w:hAnsi="Cambria Math"/>
+                </w:rPr>
+                <m:t>i=1</m:t>
+              </m:r>
+            </m:sub>
+            <m:sup>
+              <m:r>
+                <w:rPr>
+                  <w:rFonts w:ascii="Cambria Math" w:hAnsi="Cambria Math"/>
+                </w:rPr>
+                <m:t>3</m:t>
+              </m:r>
+            </m:sup>
+            <m:e>
+              <m:f>
+                <m:fPr>
+                  <m:ctrlPr>
+                    <w:rPr>
+                      <w:rFonts w:ascii="Cambria Math" w:hAnsi="Cambria Math"/>
+                      <w:i/>
+                    </w:rPr>
+                  </m:ctrlPr>
+                </m:fPr>
+                <m:num>
+                  <m:sSub>
+                    <m:sSubPr>
+                      <m:ctrlPr>
+                        <w:rPr>
+                          <w:rFonts w:ascii="Cambria Math" w:hAnsi="Cambria Math"/>
+                          <w:i/>
+                        </w:rPr>
+                      </m:ctrlPr>
+                    </m:sSubPr>
+                    <m:e>
+                      <m:r>
+                        <w:rPr>
+                          <w:rFonts w:ascii="Cambria Math" w:hAnsi="Cambria Math"/>
+                        </w:rPr>
+                        <m:t>(AW)</m:t>
+                      </m:r>
+                    </m:e>
+                    <m:sub>
+                      <m:r>
+                        <w:rPr>
+                          <w:rFonts w:ascii="Cambria Math" w:hAnsi="Cambria Math"/>
+                        </w:rPr>
+                        <m:t>i</m:t>
+                      </m:r>
+                    </m:sub>
+                  </m:sSub>
+                </m:num>
+                <m:den>
+                  <m:sSub>
+                    <m:sSubPr>
+                      <m:ctrlPr>
+                        <w:rPr>
+                          <w:rFonts w:ascii="Cambria Math" w:hAnsi="Cambria Math"/>
+                          <w:i/>
+                        </w:rPr>
+                      </m:ctrlPr>
+                    </m:sSubPr>
+                    <m:e>
+                      <m:r>
+                        <w:rPr>
+                          <w:rFonts w:ascii="Cambria Math" w:hAnsi="Cambria Math"/>
+                        </w:rPr>
+                        <m:t>w</m:t>
+                      </m:r>
+                    </m:e>
+                    <m:sub>
+                      <m:r>
+                        <w:rPr>
+                          <w:rFonts w:ascii="Cambria Math" w:hAnsi="Cambria Math"/>
+                        </w:rPr>
+                        <m:t>i</m:t>
+                      </m:r>
+                    </m:sub>
+                  </m:sSub>
+                </m:den>
+              </m:f>
+            </m:e>
+          </m:nary>
+          <m:r>
+            <w:rPr>
+              <w:rFonts w:ascii="Cambria Math" w:hAnsi="Cambria Math"/>
+            </w:rPr>
+            <m:t>=3.0092</m:t>
+          </m:r>
+        </m:oMath>
+      </m:oMathPara>
+    </w:p>
+    <w:p>
+      <w:pPr>
+        <w:pStyle w:val="a1"/>
+        <w:spacing w:line="360" w:lineRule="auto"/>
+        <w:ind w:firstLine="480"/>
+        <w:rPr>
+          <w:rFonts w:hint="eastAsia"/>
+        </w:rPr>
+      </w:pPr>
+      <m:oMathPara>
+        <m:oMath>
+          <m:r>
+            <w:rPr>
+              <w:rFonts w:ascii="Cambria Math" w:hAnsi="Cambria Math" w:hint="eastAsia"/>
+            </w:rPr>
+            <m:t>CI=</m:t>
+          </m:r>
+          <m:f>
+            <m:fPr>
+              <m:ctrlPr>
+                <w:rPr>
+                  <w:rFonts w:ascii="Cambria Math" w:hAnsi="Cambria Math"/>
+                  <w:i/>
+                </w:rPr>
+              </m:ctrlPr>
+            </m:fPr>
+            <m:num>
+              <m:sSub>
+                <m:sSubPr>
+                  <m:ctrlPr>
+                    <w:rPr>
+                      <w:rFonts w:ascii="Cambria Math" w:hAnsi="Cambria Math"/>
+                      <w:i/>
+                    </w:rPr>
+                  </m:ctrlPr>
+                </m:sSubPr>
+                <m:e>
+                  <m:r>
+                    <w:rPr>
+                      <w:rFonts w:ascii="Cambria Math" w:hAnsi="Cambria Math"/>
+                    </w:rPr>
+                    <m:t>λ</m:t>
+                  </m:r>
+                </m:e>
+                <m:sub>
+                  <m:r>
+                    <w:rPr>
+                      <w:rFonts w:ascii="Cambria Math" w:hAnsi="Cambria Math"/>
+                    </w:rPr>
+                    <m:t>max</m:t>
+                  </m:r>
+                </m:sub>
+              </m:sSub>
+              <m:r>
+                <w:rPr>
+                  <w:rFonts w:ascii="MS Mincho" w:eastAsia="MS Mincho" w:hAnsi="MS Mincho" w:cs="MS Mincho" w:hint="eastAsia"/>
+                </w:rPr>
+                <m:t>-</m:t>
+              </m:r>
+              <m:r>
+                <w:rPr>
+                  <w:rFonts w:ascii="Cambria Math" w:hAnsi="Cambria Math"/>
+                </w:rPr>
+                <m:t>n</m:t>
+              </m:r>
+            </m:num>
+            <m:den>
+              <m:r>
+                <w:rPr>
+                  <w:rFonts w:ascii="Cambria Math" w:hAnsi="Cambria Math"/>
+                </w:rPr>
+                <m:t>n</m:t>
+              </m:r>
+              <m:r>
+                <w:rPr>
+                  <w:rFonts w:ascii="MS Mincho" w:eastAsia="MS Mincho" w:hAnsi="MS Mincho" w:cs="MS Mincho" w:hint="eastAsia"/>
+                </w:rPr>
+                <m:t>-</m:t>
+              </m:r>
+              <m:r>
+                <w:rPr>
+                  <w:rFonts w:ascii="Cambria Math" w:hAnsi="Cambria Math"/>
+                </w:rPr>
+                <m:t>1</m:t>
+              </m:r>
+            </m:den>
+          </m:f>
+          <m:r>
+            <w:rPr>
+              <w:rFonts w:ascii="Cambria Math" w:hAnsi="Cambria Math"/>
+            </w:rPr>
+            <m:t>=</m:t>
+          </m:r>
+          <m:f>
+            <m:fPr>
+              <m:ctrlPr>
+                <w:rPr>
+                  <w:rFonts w:ascii="Cambria Math" w:hAnsi="Cambria Math"/>
+                  <w:i/>
+                </w:rPr>
+              </m:ctrlPr>
+            </m:fPr>
+            <m:num>
+              <m:r>
+                <w:rPr>
+                  <w:rFonts w:ascii="Cambria Math" w:hAnsi="Cambria Math"/>
+                </w:rPr>
+                <m:t>3.0092-3</m:t>
+              </m:r>
+            </m:num>
+            <m:den>
+              <m:r>
+                <w:rPr>
+                  <w:rFonts w:ascii="Cambria Math" w:hAnsi="Cambria Math"/>
+                </w:rPr>
+                <m:t>2</m:t>
+              </m:r>
+            </m:den>
+          </m:f>
+          <m:r>
+            <w:rPr>
+              <w:rFonts w:ascii="Cambria Math" w:hAnsi="Cambria Math"/>
+            </w:rPr>
+            <m:t>=0.00</m:t>
+          </m:r>
+          <m:r>
+            <w:rPr>
+              <w:rFonts w:ascii="Cambria Math" w:hAnsi="Cambria Math" w:hint="eastAsia"/>
+            </w:rPr>
+            <m:t>46</m:t>
+          </m:r>
+        </m:oMath>
+      </m:oMathPara>
+    </w:p>
+    <w:p>
+      <w:pPr>
+        <w:pStyle w:val="a1"/>
+        <w:spacing w:line="360" w:lineRule="auto"/>
+        <w:ind w:firstLine="480"/>
+        <w:rPr>
+          <w:rFonts w:hint="eastAsia"/>
+        </w:rPr>
+      </w:pPr>
+      <w:r>
+        <w:rPr>
+          <w:rFonts w:hint="eastAsia"/>
+        </w:rPr>
+        <w:t>由</w:t>
+      </w:r>
+      <w:r>
+        <w:fldChar w:fldCharType="begin"/>
+      </w:r>
+      <w:r>
+        <w:instrText xml:space="preserve"> </w:instrText>
+      </w:r>
+      <w:r>
+        <w:rPr>
+          <w:rFonts w:hint="eastAsia"/>
+        </w:rPr>
+        <w:instrText>REF _Ref375644181 \h</w:instrText>
+      </w:r>
+      <w:r>
+        <w:instrText xml:space="preserve"> </w:instrText>
+      </w:r>
+      <w:r>
+        <w:fldChar w:fldCharType="separate"/>
+      </w:r>
+      <w:r>
+        <w:rPr>
+          <w:rFonts w:hint="eastAsia"/>
+        </w:rPr>
+        <w:t>表</w:t>
+      </w:r>
+      <w:r>
+        <w:rPr>
+          <w:rFonts w:hint="eastAsia"/>
+        </w:rPr>
+        <w:t xml:space="preserve"> </w:t>
+      </w:r>
+      <w:r>
+        <w:rPr>
+          <w:noProof/>
+        </w:rPr>
+        <w:t>1</w:t>
+      </w:r>
+      <w:r>
+        <w:t>.</w:t>
+      </w:r>
+      <w:r>
+        <w:rPr>
+          <w:noProof/>
+        </w:rPr>
+        <w:t>6</w:t>
+      </w:r>
+      <w:r>
+        <w:fldChar w:fldCharType="end"/>
+      </w:r>
+      <w:r>
+        <w:rPr>
+          <w:rFonts w:hint="eastAsia"/>
+        </w:rPr>
+        <w:t>可知，</w:t>
+      </w:r>
+      <m:oMath>
+        <m:r>
+          <w:rPr>
+            <w:rFonts w:ascii="Cambria Math" w:hAnsi="Cambria Math" w:hint="eastAsia"/>
+          </w:rPr>
+          <m:t>RI=0.58</m:t>
+        </m:r>
+      </m:oMath>
+      <w:r>
+        <w:rPr>
+          <w:rFonts w:hint="eastAsia"/>
+        </w:rPr>
+        <w:t>，代入得</w:t>
+      </w:r>
+    </w:p>
+    <w:p>
+      <w:pPr>
+        <w:pStyle w:val="a1"/>
+        <w:spacing w:line="360" w:lineRule="auto"/>
+        <w:ind w:firstLine="480"/>
+        <w:rPr>
+          <w:rFonts w:hint="eastAsia"/>
+        </w:rPr>
+      </w:pPr>
+      <m:oMathPara>
+        <m:oMath>
+          <m:r>
+            <w:rPr>
+              <w:rFonts w:ascii="Cambria Math" w:hAnsi="Cambria Math" w:hint="eastAsia"/>
+            </w:rPr>
+            <m:t>CR=</m:t>
+          </m:r>
+          <m:f>
+            <m:fPr>
+              <m:ctrlPr>
+                <w:rPr>
+                  <w:rFonts w:ascii="Cambria Math" w:hAnsi="Cambria Math"/>
+                  <w:i/>
+                </w:rPr>
+              </m:ctrlPr>
+            </m:fPr>
+            <m:num>
+              <m:r>
+                <w:rPr>
+                  <w:rFonts w:ascii="Cambria Math" w:hAnsi="Cambria Math"/>
+                </w:rPr>
+                <m:t>CI</m:t>
+              </m:r>
+            </m:num>
+            <m:den>
+              <m:r>
+                <w:rPr>
+                  <w:rFonts w:ascii="Cambria Math" w:hAnsi="Cambria Math"/>
+                </w:rPr>
+                <m:t>RI</m:t>
+              </m:r>
+            </m:den>
+          </m:f>
+          <m:r>
+            <w:rPr>
+              <w:rFonts w:ascii="Cambria Math" w:hAnsi="Cambria Math" w:hint="eastAsia"/>
+            </w:rPr>
+            <m:t>=</m:t>
+          </m:r>
+          <m:f>
+            <m:fPr>
+              <m:ctrlPr>
+                <w:rPr>
+                  <w:rFonts w:ascii="Cambria Math" w:hAnsi="Cambria Math"/>
+                  <w:i/>
+                </w:rPr>
+              </m:ctrlPr>
+            </m:fPr>
+            <m:num>
+              <m:r>
+                <w:rPr>
+                  <w:rFonts w:ascii="Cambria Math" w:hAnsi="Cambria Math" w:hint="eastAsia"/>
+                </w:rPr>
+                <m:t>0.0046</m:t>
+              </m:r>
+            </m:num>
+            <m:den>
+              <m:r>
+                <w:rPr>
+                  <w:rFonts w:ascii="Cambria Math" w:hAnsi="Cambria Math" w:hint="eastAsia"/>
+                </w:rPr>
+                <m:t>0.58</m:t>
+              </m:r>
+            </m:den>
+          </m:f>
+          <m:r>
+            <w:rPr>
+              <w:rFonts w:ascii="Cambria Math" w:hAnsi="Cambria Math" w:hint="eastAsia"/>
+            </w:rPr>
+            <m:t>=0.0080</m:t>
+          </m:r>
+          <m:r>
+            <w:rPr>
+              <w:rFonts w:ascii="Cambria Math" w:hAnsi="Cambria Math"/>
+            </w:rPr>
+            <m:t>&lt;0.10</m:t>
+          </m:r>
+        </m:oMath>
+      </m:oMathPara>
+    </w:p>
+    <w:p>
+      <w:pPr>
+        <w:pStyle w:val="a1"/>
+        <w:spacing w:line="360" w:lineRule="auto"/>
+        <w:ind w:firstLine="480"/>
+        <w:rPr>
+          <w:rFonts w:hint="eastAsia"/>
+        </w:rPr>
+      </w:pPr>
+      <w:r>
+        <w:rPr>
+          <w:rFonts w:hint="eastAsia"/>
+        </w:rPr>
+        <w:t>所以，判断矩阵</w:t>
+      </w:r>
+      <w:r>
+        <w:rPr>
+          <w:rFonts w:hint="eastAsia"/>
+          <w:i/>
+        </w:rPr>
+        <w:t>W-</w:t>
+      </w:r>
+      <w:r>
+        <w:rPr>
+          <w:rFonts w:hint="eastAsia"/>
+          <w:i/>
+        </w:rPr>
+        <w:t>A</w:t>
+      </w:r>
+      <w:r>
+        <w:rPr>
+          <w:rFonts w:hint="eastAsia"/>
+        </w:rPr>
+        <w:t>通过</w:t>
+      </w:r>
+      <w:r>
+        <w:rPr>
+          <w:rFonts w:hint="eastAsia"/>
+        </w:rPr>
+        <w:t>一致性检验</w:t>
+      </w:r>
+      <w:r>
+        <w:rPr>
+          <w:rFonts w:hint="eastAsia"/>
+        </w:rPr>
+        <w:t>。</w:t>
+      </w:r>
+    </w:p>
+    <w:p>
+      <w:pPr>
+        <w:pStyle w:val="a1"/>
+        <w:spacing w:line="360" w:lineRule="auto"/>
+        <w:ind w:firstLine="480"/>
+        <w:rPr>
+          <w:rFonts w:hint="eastAsia"/>
+        </w:rPr>
+      </w:pPr>
+      <w:r>
+        <w:rPr>
+          <w:rFonts w:hint="eastAsia"/>
+        </w:rPr>
+        <w:t>以下</w:t>
+      </w:r>
+      <w:r>
+        <w:rPr>
+          <w:rFonts w:hint="eastAsia"/>
+        </w:rPr>
+        <w:t>分别对</w:t>
+      </w:r>
+      <w:r>
+        <w:rPr>
+          <w:rFonts w:hint="eastAsia"/>
+        </w:rPr>
+        <w:t>判断矩阵</w:t>
+      </w:r>
+      <m:oMath>
+        <m:sSub>
+          <m:sSubPr>
+            <m:ctrlPr>
+              <w:rPr>
+                <w:rFonts w:ascii="Cambria Math" w:hAnsi="Cambria Math"/>
+              </w:rPr>
+            </m:ctrlPr>
+          </m:sSubPr>
+          <m:e>
+            <m:r>
+              <w:rPr>
+                <w:rFonts w:ascii="Cambria Math" w:hAnsi="Cambria Math"/>
+              </w:rPr>
+              <m:t>A</m:t>
+            </m:r>
+          </m:e>
+          <m:sub>
+            <m:r>
+              <m:rPr>
+                <m:sty m:val="p"/>
+              </m:rPr>
+              <w:rPr>
+                <w:rFonts w:ascii="Cambria Math" w:hAnsi="Cambria Math"/>
+              </w:rPr>
+              <m:t>1</m:t>
+            </m:r>
+          </m:sub>
+        </m:sSub>
+        <m:r>
+          <w:rPr>
+            <w:rFonts w:ascii="Cambria Math" w:eastAsia="MS Mincho" w:hAnsi="Cambria Math" w:cs="MS Mincho" w:hint="eastAsia"/>
+          </w:rPr>
+          <m:t>-</m:t>
+        </m:r>
+        <m:r>
+          <w:rPr>
+            <w:rFonts w:ascii="Cambria Math" w:hAnsi="Cambria Math"/>
+          </w:rPr>
+          <m:t>B</m:t>
+        </m:r>
+      </m:oMath>
+      <w:r>
+        <w:rPr>
+          <w:rFonts w:hint="eastAsia"/>
+        </w:rPr>
+        <w:t>、</w:t>
+      </w:r>
+      <m:oMath>
+        <m:sSub>
+          <m:sSubPr>
+            <m:ctrlPr>
+              <w:rPr>
+                <w:rFonts w:ascii="Cambria Math" w:hAnsi="Cambria Math"/>
+              </w:rPr>
+            </m:ctrlPr>
+          </m:sSubPr>
+          <m:e>
+            <m:r>
+              <w:rPr>
+                <w:rFonts w:ascii="Cambria Math" w:hAnsi="Cambria Math"/>
+              </w:rPr>
+              <m:t>A</m:t>
+            </m:r>
+          </m:e>
+          <m:sub>
+            <m:r>
+              <m:rPr>
+                <m:sty m:val="p"/>
+              </m:rPr>
+              <w:rPr>
+                <w:rFonts w:ascii="Cambria Math" w:hAnsi="Cambria Math" w:hint="eastAsia"/>
+              </w:rPr>
+              <m:t>2</m:t>
+            </m:r>
+          </m:sub>
+        </m:sSub>
+        <m:r>
+          <w:rPr>
+            <w:rFonts w:ascii="Cambria Math" w:eastAsia="MS Mincho" w:hAnsi="Cambria Math" w:cs="MS Mincho" w:hint="eastAsia"/>
+          </w:rPr>
+          <m:t>-</m:t>
+        </m:r>
+        <m:r>
+          <w:rPr>
+            <w:rFonts w:ascii="Cambria Math" w:hAnsi="Cambria Math"/>
+          </w:rPr>
+          <m:t>B</m:t>
+        </m:r>
+      </m:oMath>
+      <w:r>
+        <w:rPr>
+          <w:rFonts w:hint="eastAsia"/>
+        </w:rPr>
+        <w:t>和</w:t>
+      </w:r>
+      <m:oMath>
+        <m:sSub>
+          <m:sSubPr>
+            <m:ctrlPr>
+              <w:rPr>
+                <w:rFonts w:ascii="Cambria Math" w:hAnsi="Cambria Math"/>
+              </w:rPr>
+            </m:ctrlPr>
+          </m:sSubPr>
+          <m:e>
+            <m:r>
+              <w:rPr>
+                <w:rFonts w:ascii="Cambria Math" w:hAnsi="Cambria Math"/>
+              </w:rPr>
+              <m:t>A</m:t>
+            </m:r>
+          </m:e>
+          <m:sub>
+            <m:r>
+              <m:rPr>
+                <m:sty m:val="p"/>
+              </m:rPr>
+              <w:rPr>
+                <w:rFonts w:ascii="Cambria Math" w:hAnsi="Cambria Math" w:hint="eastAsia"/>
+              </w:rPr>
+              <m:t>3</m:t>
+            </m:r>
+          </m:sub>
+        </m:sSub>
+        <m:r>
+          <w:rPr>
+            <w:rFonts w:ascii="Cambria Math" w:eastAsia="MS Mincho" w:hAnsi="Cambria Math" w:cs="MS Mincho" w:hint="eastAsia"/>
+          </w:rPr>
+          <m:t>-</m:t>
+        </m:r>
+        <m:r>
+          <w:rPr>
+            <w:rFonts w:ascii="Cambria Math" w:hAnsi="Cambria Math"/>
+          </w:rPr>
+          <m:t>B</m:t>
+        </m:r>
+      </m:oMath>
+      <w:r>
+        <w:rPr>
+          <w:rFonts w:hint="eastAsia"/>
+        </w:rPr>
+        <w:t>进行一致性检验。</w:t>
+      </w:r>
+    </w:p>
+    <w:p>
+      <w:pPr>
+        <w:pStyle w:val="a1"/>
+        <w:spacing w:line="360" w:lineRule="auto"/>
+        <w:ind w:firstLine="480"/>
+        <w:rPr>
+          <w:rFonts w:hint="eastAsia"/>
+        </w:rPr>
+      </w:pPr>
+      <w:r>
+        <w:rPr>
+          <w:rFonts w:hint="eastAsia"/>
+        </w:rPr>
+        <w:t>对判断矩阵</w:t>
+      </w:r>
+      <m:oMath>
+        <m:sSub>
+          <m:sSubPr>
+            <m:ctrlPr>
+              <w:rPr>
+                <w:rFonts w:ascii="Cambria Math" w:hAnsi="Cambria Math"/>
+              </w:rPr>
+            </m:ctrlPr>
+          </m:sSubPr>
+          <m:e>
+            <m:r>
+              <w:rPr>
+                <w:rFonts w:ascii="Cambria Math" w:hAnsi="Cambria Math"/>
+              </w:rPr>
+              <m:t>A</m:t>
+            </m:r>
+          </m:e>
+          <m:sub>
+            <m:r>
+              <m:rPr>
+                <m:sty m:val="p"/>
+              </m:rPr>
+              <w:rPr>
+                <w:rFonts w:ascii="Cambria Math" w:hAnsi="Cambria Math"/>
+              </w:rPr>
+              <m:t>1</m:t>
+            </m:r>
+          </m:sub>
+        </m:sSub>
+        <m:r>
+          <w:rPr>
+            <w:rFonts w:ascii="Cambria Math" w:eastAsia="MS Mincho" w:hAnsi="Cambria Math" w:cs="MS Mincho" w:hint="eastAsia"/>
+          </w:rPr>
+          <m:t>-</m:t>
+        </m:r>
+        <m:r>
+          <w:rPr>
+            <w:rFonts w:ascii="Cambria Math" w:hAnsi="Cambria Math"/>
+          </w:rPr>
+          <m:t>B</m:t>
+        </m:r>
+      </m:oMath>
+      <w:r>
+        <w:rPr>
+          <w:rFonts w:hint="eastAsia"/>
+        </w:rPr>
+        <w:t>：</w:t>
+      </w:r>
+    </w:p>
+    <w:p>
+      <w:pPr>
+        <w:pStyle w:val="a1"/>
+        <w:spacing w:line="360" w:lineRule="auto"/>
+        <w:ind w:firstLine="480"/>
+        <w:rPr>
+          <w:rFonts w:hint="eastAsia"/>
+        </w:rPr>
+      </w:pPr>
+      <m:oMathPara>
+        <m:oMath>
+          <m:r>
+            <w:rPr>
+              <w:rFonts w:ascii="Cambria Math" w:hAnsi="Cambria Math" w:hint="eastAsia"/>
+            </w:rPr>
+            <m:t>n=</m:t>
+          </m:r>
+          <m:r>
+            <w:rPr>
+              <w:rFonts w:ascii="Cambria Math" w:hAnsi="Cambria Math" w:hint="eastAsia"/>
+            </w:rPr>
+            <m:t>6</m:t>
+          </m:r>
+          <m:r>
+            <w:rPr>
+              <w:rFonts w:ascii="Cambria Math" w:hAnsi="Cambria Math"/>
+            </w:rPr>
+            <m:t xml:space="preserve">, </m:t>
+          </m:r>
+          <m:sSub>
+            <m:sSubPr>
+              <m:ctrlPr>
+                <w:rPr>
+                  <w:rFonts w:ascii="Cambria Math" w:hAnsi="Cambria Math"/>
+                  <w:i/>
+                </w:rPr>
+              </m:ctrlPr>
+            </m:sSubPr>
+            <m:e>
+              <m:r>
+                <w:rPr>
+                  <w:rFonts w:ascii="Cambria Math" w:hAnsi="Cambria Math"/>
+                </w:rPr>
+                <m:t>λ</m:t>
+              </m:r>
+            </m:e>
+            <m:sub>
+              <m:r>
+                <w:rPr>
+                  <w:rFonts w:ascii="Cambria Math" w:hAnsi="Cambria Math"/>
+                </w:rPr>
+                <m:t>max</m:t>
+              </m:r>
+              <m:r>
+                <w:rPr>
+                  <w:rFonts w:ascii="Cambria Math" w:hAnsi="Cambria Math"/>
+                </w:rPr>
+                <m:t>1</m:t>
+              </m:r>
+            </m:sub>
+          </m:sSub>
+          <m:r>
+            <w:rPr>
+              <w:rFonts w:ascii="Cambria Math" w:hAnsi="Cambria Math"/>
+            </w:rPr>
+            <m:t>=</m:t>
+          </m:r>
+          <m:r>
+            <w:rPr>
+              <w:rFonts w:ascii="Cambria Math" w:hAnsi="Cambria Math"/>
+            </w:rPr>
+            <m:t>6.1193</m:t>
+          </m:r>
+          <m:r>
+            <w:rPr>
+              <w:rFonts w:ascii="Cambria Math" w:hAnsi="Cambria Math"/>
+            </w:rPr>
+            <m:t xml:space="preserve">, </m:t>
+          </m:r>
+          <m:sSub>
+            <m:sSubPr>
+              <m:ctrlPr>
+                <w:rPr>
+                  <w:rFonts w:ascii="Cambria Math" w:hAnsi="Cambria Math"/>
+                  <w:i/>
+                </w:rPr>
+              </m:ctrlPr>
+            </m:sSubPr>
+            <m:e>
+              <m:r>
+                <w:rPr>
+                  <w:rFonts w:ascii="Cambria Math" w:hAnsi="Cambria Math"/>
+                </w:rPr>
+                <m:t>CI</m:t>
+              </m:r>
+            </m:e>
+            <m:sub>
+              <m:r>
+                <w:rPr>
+                  <w:rFonts w:ascii="Cambria Math" w:hAnsi="Cambria Math"/>
+                </w:rPr>
+                <m:t>1</m:t>
+              </m:r>
+            </m:sub>
+          </m:sSub>
+          <m:r>
+            <w:rPr>
+              <w:rFonts w:ascii="Cambria Math" w:hAnsi="Cambria Math"/>
+            </w:rPr>
+            <m:t xml:space="preserve">=0.0239, </m:t>
+          </m:r>
+          <m:sSub>
+            <m:sSubPr>
+              <m:ctrlPr>
+                <w:rPr>
+                  <w:rFonts w:ascii="Cambria Math" w:hAnsi="Cambria Math"/>
+                  <w:i/>
+                </w:rPr>
+              </m:ctrlPr>
+            </m:sSubPr>
+            <m:e>
+              <m:r>
+                <w:rPr>
+                  <w:rFonts w:ascii="Cambria Math" w:hAnsi="Cambria Math"/>
+                </w:rPr>
+                <m:t>RI</m:t>
+              </m:r>
+            </m:e>
+            <m:sub>
+              <m:r>
+                <w:rPr>
+                  <w:rFonts w:ascii="Cambria Math" w:hAnsi="Cambria Math"/>
+                </w:rPr>
+                <m:t>1</m:t>
+              </m:r>
+            </m:sub>
+          </m:sSub>
+          <m:r>
+            <w:rPr>
+              <w:rFonts w:ascii="Cambria Math" w:hAnsi="Cambria Math"/>
+            </w:rPr>
+            <m:t xml:space="preserve">=1.24, </m:t>
+          </m:r>
+          <m:sSub>
+            <m:sSubPr>
+              <m:ctrlPr>
+                <w:rPr>
+                  <w:rFonts w:ascii="Cambria Math" w:hAnsi="Cambria Math"/>
+                  <w:i/>
+                </w:rPr>
+              </m:ctrlPr>
+            </m:sSubPr>
+            <m:e>
+              <m:r>
+                <w:rPr>
+                  <w:rFonts w:ascii="Cambria Math" w:hAnsi="Cambria Math"/>
+                </w:rPr>
+                <m:t>CR</m:t>
+              </m:r>
+            </m:e>
+            <m:sub>
+              <m:r>
+                <w:rPr>
+                  <w:rFonts w:ascii="Cambria Math" w:hAnsi="Cambria Math"/>
+                </w:rPr>
+                <m:t>1</m:t>
+              </m:r>
+            </m:sub>
+          </m:sSub>
+          <m:r>
+            <w:rPr>
+              <w:rFonts w:ascii="Cambria Math" w:hAnsi="Cambria Math"/>
+            </w:rPr>
+            <m:t>=</m:t>
+          </m:r>
+          <m:r>
+            <w:rPr>
+              <w:rFonts w:ascii="Cambria Math" w:hAnsi="Cambria Math"/>
+            </w:rPr>
+            <m:t>0.0192</m:t>
+          </m:r>
+          <m:r>
+            <w:rPr>
+              <w:rFonts w:ascii="Cambria Math" w:hAnsi="Cambria Math"/>
+            </w:rPr>
+            <m:t>&lt;0.10</m:t>
+          </m:r>
+        </m:oMath>
+      </m:oMathPara>
+    </w:p>
+    <w:p>
+      <w:pPr>
+        <w:pStyle w:val="a1"/>
+        <w:spacing w:line="360" w:lineRule="auto"/>
+        <w:ind w:firstLine="480"/>
+        <w:rPr>
+          <w:rFonts w:hint="eastAsia"/>
+        </w:rPr>
+      </w:pPr>
+      <w:r>
+        <w:rPr>
+          <w:rFonts w:hint="eastAsia"/>
+        </w:rPr>
+        <w:t>对判断矩阵</w:t>
+      </w:r>
+      <m:oMath>
+        <m:sSub>
+          <m:sSubPr>
+            <m:ctrlPr>
+              <w:rPr>
+                <w:rFonts w:ascii="Cambria Math" w:hAnsi="Cambria Math"/>
+              </w:rPr>
+            </m:ctrlPr>
+          </m:sSubPr>
+          <m:e>
+            <m:r>
+              <w:rPr>
+                <w:rFonts w:ascii="Cambria Math" w:hAnsi="Cambria Math"/>
+              </w:rPr>
+              <m:t>A</m:t>
+            </m:r>
+          </m:e>
+          <m:sub>
+            <m:r>
+              <m:rPr>
+                <m:sty m:val="p"/>
+              </m:rPr>
+              <w:rPr>
+                <w:rFonts w:ascii="Cambria Math" w:hAnsi="Cambria Math"/>
+              </w:rPr>
+              <m:t>2</m:t>
+            </m:r>
+          </m:sub>
+        </m:sSub>
+        <m:r>
+          <w:rPr>
+            <w:rFonts w:ascii="Cambria Math" w:eastAsia="MS Mincho" w:hAnsi="Cambria Math" w:cs="MS Mincho" w:hint="eastAsia"/>
+          </w:rPr>
+          <m:t>-</m:t>
+        </m:r>
+        <m:r>
+          <w:rPr>
+            <w:rFonts w:ascii="Cambria Math" w:hAnsi="Cambria Math"/>
+          </w:rPr>
+          <m:t>B</m:t>
+        </m:r>
+      </m:oMath>
+      <w:r>
+        <w:rPr>
+          <w:rFonts w:hint="eastAsia"/>
+        </w:rPr>
+        <w:t>：</w:t>
+      </w:r>
+    </w:p>
+    <w:p>
+      <w:pPr>
+        <w:pStyle w:val="a1"/>
+        <w:spacing w:line="360" w:lineRule="auto"/>
+        <w:ind w:firstLine="480"/>
+        <w:rPr>
+          <w:rFonts w:hint="eastAsia"/>
+        </w:rPr>
+      </w:pPr>
+      <m:oMathPara>
+        <m:oMath>
+          <m:r>
+            <w:rPr>
+              <w:rFonts w:ascii="Cambria Math" w:hAnsi="Cambria Math" w:hint="eastAsia"/>
+            </w:rPr>
+            <m:t>n=</m:t>
+          </m:r>
+          <m:r>
+            <w:rPr>
+              <w:rFonts w:ascii="Cambria Math" w:hAnsi="Cambria Math"/>
+            </w:rPr>
+            <m:t>3</m:t>
+          </m:r>
+          <m:r>
+            <w:rPr>
+              <w:rFonts w:ascii="Cambria Math" w:hAnsi="Cambria Math"/>
+            </w:rPr>
+            <m:t xml:space="preserve">, </m:t>
+          </m:r>
+          <m:sSub>
+            <m:sSubPr>
+              <m:ctrlPr>
+                <w:rPr>
+                  <w:rFonts w:ascii="Cambria Math" w:hAnsi="Cambria Math"/>
+                  <w:i/>
+                </w:rPr>
+              </m:ctrlPr>
+            </m:sSubPr>
+            <m:e>
+              <m:r>
+                <w:rPr>
+                  <w:rFonts w:ascii="Cambria Math" w:hAnsi="Cambria Math"/>
+                </w:rPr>
+                <m:t>λ</m:t>
+              </m:r>
+            </m:e>
+            <m:sub>
+              <m:r>
+                <w:rPr>
+                  <w:rFonts w:ascii="Cambria Math" w:hAnsi="Cambria Math"/>
+                </w:rPr>
+                <m:t>max</m:t>
+              </m:r>
+              <m:r>
+                <w:rPr>
+                  <w:rFonts w:ascii="Cambria Math" w:hAnsi="Cambria Math"/>
+                </w:rPr>
+                <m:t>2</m:t>
+              </m:r>
+            </m:sub>
+          </m:sSub>
+          <m:r>
+            <w:rPr>
+              <w:rFonts w:ascii="Cambria Math" w:hAnsi="Cambria Math"/>
+            </w:rPr>
+            <m:t>=</m:t>
+          </m:r>
+          <m:r>
+            <w:rPr>
+              <w:rFonts w:ascii="Cambria Math" w:hAnsi="Cambria Math"/>
+            </w:rPr>
+            <m:t>3.0055</m:t>
+          </m:r>
+          <m:r>
+            <w:rPr>
+              <w:rFonts w:ascii="Cambria Math" w:hAnsi="Cambria Math"/>
+            </w:rPr>
+            <m:t xml:space="preserve">, </m:t>
+          </m:r>
+          <m:sSub>
+            <m:sSubPr>
+              <m:ctrlPr>
+                <w:rPr>
+                  <w:rFonts w:ascii="Cambria Math" w:hAnsi="Cambria Math"/>
+                  <w:i/>
+                </w:rPr>
+              </m:ctrlPr>
+            </m:sSubPr>
+            <m:e>
+              <m:r>
+                <w:rPr>
+                  <w:rFonts w:ascii="Cambria Math" w:hAnsi="Cambria Math"/>
+                </w:rPr>
+                <m:t>CI</m:t>
+              </m:r>
+            </m:e>
+            <m:sub>
+              <m:r>
+                <w:rPr>
+                  <w:rFonts w:ascii="Cambria Math" w:hAnsi="Cambria Math"/>
+                </w:rPr>
+                <m:t>2</m:t>
+              </m:r>
+            </m:sub>
+          </m:sSub>
+          <m:r>
+            <w:rPr>
+              <w:rFonts w:ascii="Cambria Math" w:hAnsi="Cambria Math"/>
+            </w:rPr>
+            <m:t>=</m:t>
+          </m:r>
+          <m:r>
+            <w:rPr>
+              <w:rFonts w:ascii="Cambria Math" w:hAnsi="Cambria Math"/>
+            </w:rPr>
+            <m:t>0.0028</m:t>
+          </m:r>
+          <m:r>
+            <w:rPr>
+              <w:rFonts w:ascii="Cambria Math" w:hAnsi="Cambria Math"/>
+            </w:rPr>
+            <m:t xml:space="preserve">, </m:t>
+          </m:r>
+          <m:sSub>
+            <m:sSubPr>
+              <m:ctrlPr>
+                <w:rPr>
+                  <w:rFonts w:ascii="Cambria Math" w:hAnsi="Cambria Math"/>
+                  <w:i/>
+                </w:rPr>
+              </m:ctrlPr>
+            </m:sSubPr>
+            <m:e>
+              <m:r>
+                <w:rPr>
+                  <w:rFonts w:ascii="Cambria Math" w:hAnsi="Cambria Math"/>
+                </w:rPr>
+                <m:t>RI</m:t>
+              </m:r>
+            </m:e>
+            <m:sub>
+              <m:r>
+                <w:rPr>
+                  <w:rFonts w:ascii="Cambria Math" w:hAnsi="Cambria Math"/>
+                </w:rPr>
+                <m:t>2</m:t>
+              </m:r>
+            </m:sub>
+          </m:sSub>
+          <m:r>
+            <w:rPr>
+              <w:rFonts w:ascii="Cambria Math" w:hAnsi="Cambria Math"/>
+            </w:rPr>
+            <m:t>=</m:t>
+          </m:r>
+          <m:r>
+            <w:rPr>
+              <w:rFonts w:ascii="Cambria Math" w:hAnsi="Cambria Math"/>
+            </w:rPr>
+            <m:t>0.58</m:t>
+          </m:r>
+          <m:r>
+            <w:rPr>
+              <w:rFonts w:ascii="Cambria Math" w:hAnsi="Cambria Math"/>
+            </w:rPr>
+            <m:t xml:space="preserve">, </m:t>
+          </m:r>
+          <m:sSub>
+            <m:sSubPr>
+              <m:ctrlPr>
+                <w:rPr>
+                  <w:rFonts w:ascii="Cambria Math" w:hAnsi="Cambria Math"/>
+                  <w:i/>
+                </w:rPr>
+              </m:ctrlPr>
+            </m:sSubPr>
+            <m:e>
+              <m:r>
+                <w:rPr>
+                  <w:rFonts w:ascii="Cambria Math" w:hAnsi="Cambria Math"/>
+                </w:rPr>
+                <m:t>CR</m:t>
+              </m:r>
+            </m:e>
+            <m:sub>
+              <m:r>
+                <w:rPr>
+                  <w:rFonts w:ascii="Cambria Math" w:hAnsi="Cambria Math"/>
+                </w:rPr>
+                <m:t>2</m:t>
+              </m:r>
+            </m:sub>
+          </m:sSub>
+          <m:r>
+            <w:rPr>
+              <w:rFonts w:ascii="Cambria Math" w:hAnsi="Cambria Math"/>
+            </w:rPr>
+            <m:t>=</m:t>
+          </m:r>
+          <m:r>
+            <w:rPr>
+              <w:rFonts w:ascii="Cambria Math" w:hAnsi="Cambria Math"/>
+            </w:rPr>
+            <m:t>0.0048</m:t>
+          </m:r>
+          <m:r>
+            <w:rPr>
+              <w:rFonts w:ascii="Cambria Math" w:hAnsi="Cambria Math"/>
+            </w:rPr>
+            <m:t>&lt;0.10</m:t>
+          </m:r>
+        </m:oMath>
+      </m:oMathPara>
+    </w:p>
+    <w:p>
+      <w:pPr>
+        <w:pStyle w:val="a1"/>
+        <w:spacing w:line="360" w:lineRule="auto"/>
+        <w:ind w:firstLine="480"/>
+        <w:rPr>
+          <w:rFonts w:hint="eastAsia"/>
+        </w:rPr>
+      </w:pPr>
+      <w:r>
+        <w:rPr>
+          <w:rFonts w:hint="eastAsia"/>
+        </w:rPr>
+        <w:lastRenderedPageBreak/>
+        <w:t>对判断矩阵</w:t>
+      </w:r>
+      <m:oMath>
+        <m:sSub>
+          <m:sSubPr>
+            <m:ctrlPr>
+              <w:rPr>
+                <w:rFonts w:ascii="Cambria Math" w:hAnsi="Cambria Math"/>
+              </w:rPr>
+            </m:ctrlPr>
+          </m:sSubPr>
+          <m:e>
+            <m:r>
+              <w:rPr>
+                <w:rFonts w:ascii="Cambria Math" w:hAnsi="Cambria Math"/>
+              </w:rPr>
+              <m:t>A</m:t>
+            </m:r>
+          </m:e>
+          <m:sub>
+            <m:r>
+              <m:rPr>
+                <m:sty m:val="p"/>
+              </m:rPr>
+              <w:rPr>
+                <w:rFonts w:ascii="Cambria Math" w:hAnsi="Cambria Math"/>
+              </w:rPr>
+              <m:t>3</m:t>
+            </m:r>
+          </m:sub>
+        </m:sSub>
+        <m:r>
+          <w:rPr>
+            <w:rFonts w:ascii="Cambria Math" w:eastAsia="MS Mincho" w:hAnsi="Cambria Math" w:cs="MS Mincho" w:hint="eastAsia"/>
+          </w:rPr>
+          <m:t>-</m:t>
+        </m:r>
+        <m:r>
+          <w:rPr>
+            <w:rFonts w:ascii="Cambria Math" w:hAnsi="Cambria Math"/>
+          </w:rPr>
+          <m:t>B</m:t>
+        </m:r>
+      </m:oMath>
+      <w:r>
+        <w:rPr>
+          <w:rFonts w:hint="eastAsia"/>
+        </w:rPr>
+        <w:t>：</w:t>
+      </w:r>
+    </w:p>
+    <w:p>
+      <w:pPr>
+        <w:pStyle w:val="a1"/>
+        <w:spacing w:line="360" w:lineRule="auto"/>
+        <w:ind w:firstLine="480"/>
+        <w:rPr>
+          <w:rFonts w:hint="eastAsia"/>
+        </w:rPr>
+      </w:pPr>
+      <m:oMathPara>
+        <m:oMath>
+          <m:r>
+            <w:rPr>
+              <w:rFonts w:ascii="Cambria Math" w:hAnsi="Cambria Math" w:hint="eastAsia"/>
+            </w:rPr>
+            <m:t>n=</m:t>
+          </m:r>
+          <m:r>
+            <w:rPr>
+              <w:rFonts w:ascii="Cambria Math" w:hAnsi="Cambria Math" w:hint="eastAsia"/>
+            </w:rPr>
+            <m:t>6</m:t>
+          </m:r>
+          <m:r>
+            <w:rPr>
+              <w:rFonts w:ascii="Cambria Math" w:hAnsi="Cambria Math"/>
+            </w:rPr>
+            <m:t xml:space="preserve">, </m:t>
+          </m:r>
+          <m:sSub>
+            <m:sSubPr>
+              <m:ctrlPr>
+                <w:rPr>
+                  <w:rFonts w:ascii="Cambria Math" w:hAnsi="Cambria Math"/>
+                  <w:i/>
+                </w:rPr>
+              </m:ctrlPr>
+            </m:sSubPr>
+            <m:e>
+              <m:r>
+                <w:rPr>
+                  <w:rFonts w:ascii="Cambria Math" w:hAnsi="Cambria Math"/>
+                </w:rPr>
+                <m:t>λ</m:t>
+              </m:r>
+            </m:e>
+            <m:sub>
+              <m:r>
+                <w:rPr>
+                  <w:rFonts w:ascii="Cambria Math" w:hAnsi="Cambria Math"/>
+                </w:rPr>
+                <m:t>max</m:t>
+              </m:r>
+              <m:r>
+                <w:rPr>
+                  <w:rFonts w:ascii="Cambria Math" w:hAnsi="Cambria Math"/>
+                </w:rPr>
+                <m:t>3</m:t>
+              </m:r>
+            </m:sub>
+          </m:sSub>
+          <m:r>
+            <w:rPr>
+              <w:rFonts w:ascii="Cambria Math" w:hAnsi="Cambria Math"/>
+            </w:rPr>
+            <m:t>=</m:t>
+          </m:r>
+          <m:r>
+            <w:rPr>
+              <w:rFonts w:ascii="Cambria Math" w:hAnsi="Cambria Math"/>
+            </w:rPr>
+            <m:t>6.3545</m:t>
+          </m:r>
+          <m:r>
+            <w:rPr>
+              <w:rFonts w:ascii="Cambria Math" w:hAnsi="Cambria Math"/>
+            </w:rPr>
+            <m:t xml:space="preserve"> </m:t>
+          </m:r>
+          <m:r>
+            <w:rPr>
+              <w:rFonts w:ascii="Cambria Math" w:hAnsi="Cambria Math"/>
+            </w:rPr>
+            <m:t xml:space="preserve">, </m:t>
+          </m:r>
+          <m:sSub>
+            <m:sSubPr>
+              <m:ctrlPr>
+                <w:rPr>
+                  <w:rFonts w:ascii="Cambria Math" w:hAnsi="Cambria Math"/>
+                  <w:i/>
+                </w:rPr>
+              </m:ctrlPr>
+            </m:sSubPr>
+            <m:e>
+              <m:r>
+                <w:rPr>
+                  <w:rFonts w:ascii="Cambria Math" w:hAnsi="Cambria Math"/>
+                </w:rPr>
+                <m:t>CI</m:t>
+              </m:r>
+            </m:e>
+            <m:sub>
+              <m:r>
+                <w:rPr>
+                  <w:rFonts w:ascii="Cambria Math" w:hAnsi="Cambria Math"/>
+                </w:rPr>
+                <m:t>3</m:t>
+              </m:r>
+            </m:sub>
+          </m:sSub>
+          <m:r>
+            <w:rPr>
+              <w:rFonts w:ascii="Cambria Math" w:hAnsi="Cambria Math"/>
+            </w:rPr>
+            <m:t>=</m:t>
+          </m:r>
+          <m:r>
+            <w:rPr>
+              <w:rFonts w:ascii="Cambria Math" w:hAnsi="Cambria Math"/>
+            </w:rPr>
+            <m:t>0.070</m:t>
+          </m:r>
+          <m:r>
+            <w:rPr>
+              <w:rFonts w:ascii="Cambria Math" w:hAnsi="Cambria Math"/>
+            </w:rPr>
+            <m:t>9</m:t>
+          </m:r>
+          <m:r>
+            <w:rPr>
+              <w:rFonts w:ascii="Cambria Math" w:hAnsi="Cambria Math"/>
+            </w:rPr>
+            <m:t xml:space="preserve">, </m:t>
+          </m:r>
+          <m:sSub>
+            <m:sSubPr>
+              <m:ctrlPr>
+                <w:rPr>
+                  <w:rFonts w:ascii="Cambria Math" w:hAnsi="Cambria Math"/>
+                  <w:i/>
+                </w:rPr>
+              </m:ctrlPr>
+            </m:sSubPr>
+            <m:e>
+              <m:r>
+                <w:rPr>
+                  <w:rFonts w:ascii="Cambria Math" w:hAnsi="Cambria Math"/>
+                </w:rPr>
+                <m:t>RI</m:t>
+              </m:r>
+            </m:e>
+            <m:sub>
+              <m:r>
+                <w:rPr>
+                  <w:rFonts w:ascii="Cambria Math" w:hAnsi="Cambria Math"/>
+                </w:rPr>
+                <m:t>3</m:t>
+              </m:r>
+            </m:sub>
+          </m:sSub>
+          <m:r>
+            <w:rPr>
+              <w:rFonts w:ascii="Cambria Math" w:hAnsi="Cambria Math"/>
+            </w:rPr>
+            <m:t xml:space="preserve">=1.24, </m:t>
+          </m:r>
+          <m:sSub>
+            <m:sSubPr>
+              <m:ctrlPr>
+                <w:rPr>
+                  <w:rFonts w:ascii="Cambria Math" w:hAnsi="Cambria Math"/>
+                  <w:i/>
+                </w:rPr>
+              </m:ctrlPr>
+            </m:sSubPr>
+            <m:e>
+              <m:r>
+                <w:rPr>
+                  <w:rFonts w:ascii="Cambria Math" w:hAnsi="Cambria Math"/>
+                </w:rPr>
+                <m:t>CR</m:t>
+              </m:r>
+            </m:e>
+            <m:sub>
+              <m:r>
+                <w:rPr>
+                  <w:rFonts w:ascii="Cambria Math" w:hAnsi="Cambria Math"/>
+                </w:rPr>
+                <m:t>3</m:t>
+              </m:r>
+            </m:sub>
+          </m:sSub>
+          <m:r>
+            <w:rPr>
+              <w:rFonts w:ascii="Cambria Math" w:hAnsi="Cambria Math"/>
+            </w:rPr>
+            <m:t>=</m:t>
+          </m:r>
+          <m:r>
+            <w:rPr>
+              <w:rFonts w:ascii="Cambria Math" w:hAnsi="Cambria Math"/>
+            </w:rPr>
+            <m:t>0.0572</m:t>
+          </m:r>
+          <m:r>
+            <w:rPr>
+              <w:rFonts w:ascii="Cambria Math" w:hAnsi="Cambria Math"/>
+            </w:rPr>
+            <m:t>&lt;0.10</m:t>
+          </m:r>
+        </m:oMath>
+      </m:oMathPara>
+    </w:p>
+    <w:p>
+      <w:pPr>
+        <w:pStyle w:val="a1"/>
+        <w:spacing w:line="360" w:lineRule="auto"/>
+        <w:ind w:firstLine="480"/>
+        <w:rPr>
+          <w:rFonts w:hint="eastAsia"/>
+        </w:rPr>
+      </w:pPr>
+      <w:r>
+        <w:rPr>
+          <w:rFonts w:hint="eastAsia"/>
+        </w:rPr>
+        <w:t>所以判断矩阵</w:t>
+      </w:r>
+      <m:oMath>
+        <m:sSub>
+          <m:sSubPr>
+            <m:ctrlPr>
+              <w:rPr>
+                <w:rFonts w:ascii="Cambria Math" w:hAnsi="Cambria Math"/>
+              </w:rPr>
+            </m:ctrlPr>
+          </m:sSubPr>
+          <m:e>
+            <m:r>
+              <w:rPr>
+                <w:rFonts w:ascii="Cambria Math" w:hAnsi="Cambria Math"/>
+              </w:rPr>
+              <m:t>A</m:t>
+            </m:r>
+          </m:e>
+          <m:sub>
+            <m:r>
+              <m:rPr>
+                <m:sty m:val="p"/>
+              </m:rPr>
+              <w:rPr>
+                <w:rFonts w:ascii="Cambria Math" w:hAnsi="Cambria Math"/>
+              </w:rPr>
+              <m:t>1</m:t>
+            </m:r>
+          </m:sub>
+        </m:sSub>
+        <m:r>
+          <w:rPr>
+            <w:rFonts w:ascii="Cambria Math" w:eastAsia="MS Mincho" w:hAnsi="Cambria Math" w:cs="MS Mincho" w:hint="eastAsia"/>
+          </w:rPr>
+          <m:t>-</m:t>
+        </m:r>
+        <m:r>
+          <w:rPr>
+            <w:rFonts w:ascii="Cambria Math" w:hAnsi="Cambria Math"/>
+          </w:rPr>
+          <m:t>B</m:t>
+        </m:r>
+      </m:oMath>
+      <w:r>
+        <w:rPr>
+          <w:rFonts w:hint="eastAsia"/>
+        </w:rPr>
+        <w:t>、</w:t>
+      </w:r>
+      <m:oMath>
+        <m:sSub>
+          <m:sSubPr>
+            <m:ctrlPr>
+              <w:rPr>
+                <w:rFonts w:ascii="Cambria Math" w:hAnsi="Cambria Math"/>
+              </w:rPr>
+            </m:ctrlPr>
+          </m:sSubPr>
+          <m:e>
+            <m:r>
+              <w:rPr>
+                <w:rFonts w:ascii="Cambria Math" w:hAnsi="Cambria Math"/>
+              </w:rPr>
+              <m:t>A</m:t>
+            </m:r>
+          </m:e>
+          <m:sub>
+            <m:r>
+              <m:rPr>
+                <m:sty m:val="p"/>
+              </m:rPr>
+              <w:rPr>
+                <w:rFonts w:ascii="Cambria Math" w:hAnsi="Cambria Math" w:hint="eastAsia"/>
+              </w:rPr>
+              <m:t>2</m:t>
+            </m:r>
+          </m:sub>
+        </m:sSub>
+        <m:r>
+          <w:rPr>
+            <w:rFonts w:ascii="Cambria Math" w:eastAsia="MS Mincho" w:hAnsi="Cambria Math" w:cs="MS Mincho" w:hint="eastAsia"/>
+          </w:rPr>
+          <m:t>-</m:t>
+        </m:r>
+        <m:r>
+          <w:rPr>
+            <w:rFonts w:ascii="Cambria Math" w:hAnsi="Cambria Math"/>
+          </w:rPr>
+          <m:t>B</m:t>
+        </m:r>
+      </m:oMath>
+      <w:r>
+        <w:rPr>
+          <w:rFonts w:hint="eastAsia"/>
+        </w:rPr>
+        <w:t>和</w:t>
+      </w:r>
+      <m:oMath>
+        <m:sSub>
+          <m:sSubPr>
+            <m:ctrlPr>
+              <w:rPr>
+                <w:rFonts w:ascii="Cambria Math" w:hAnsi="Cambria Math"/>
+              </w:rPr>
+            </m:ctrlPr>
+          </m:sSubPr>
+          <m:e>
+            <m:r>
+              <w:rPr>
+                <w:rFonts w:ascii="Cambria Math" w:hAnsi="Cambria Math"/>
+              </w:rPr>
+              <m:t>A</m:t>
+            </m:r>
+          </m:e>
+          <m:sub>
+            <m:r>
+              <m:rPr>
+                <m:sty m:val="p"/>
+              </m:rPr>
+              <w:rPr>
+                <w:rFonts w:ascii="Cambria Math" w:hAnsi="Cambria Math" w:hint="eastAsia"/>
+              </w:rPr>
+              <m:t>3</m:t>
+            </m:r>
+          </m:sub>
+        </m:sSub>
+        <m:r>
+          <w:rPr>
+            <w:rFonts w:ascii="Cambria Math" w:eastAsia="MS Mincho" w:hAnsi="Cambria Math" w:cs="MS Mincho" w:hint="eastAsia"/>
+          </w:rPr>
+          <m:t>-</m:t>
+        </m:r>
+        <m:r>
+          <w:rPr>
+            <w:rFonts w:ascii="Cambria Math" w:hAnsi="Cambria Math"/>
+          </w:rPr>
+          <m:t>B</m:t>
+        </m:r>
+      </m:oMath>
+      <w:r>
+        <w:rPr>
+          <w:rFonts w:hint="eastAsia"/>
+        </w:rPr>
+        <w:t>都符合一致性原理。</w:t>
+      </w:r>
+    </w:p>
+    <w:p>
+      <w:pPr>
+        <w:pStyle w:val="a1"/>
+        <w:spacing w:line="360" w:lineRule="auto"/>
+        <w:ind w:firstLine="480"/>
+        <w:rPr>
+          <w:rFonts w:hint="eastAsia"/>
+        </w:rPr>
+      </w:pPr>
+      <w:r>
+        <w:rPr>
+          <w:rFonts w:hint="eastAsia"/>
+        </w:rPr>
+        <w:t>计算组合权值及一致性检验</w:t>
+      </w:r>
+    </w:p>
+    <w:p>
+      <w:pPr>
+        <w:pStyle w:val="a1"/>
+        <w:spacing w:line="360" w:lineRule="auto"/>
+        <w:ind w:firstLine="480"/>
+        <w:rPr>
+          <w:rFonts w:hint="eastAsia"/>
+        </w:rPr>
+      </w:pPr>
+      <w:r>
+        <w:rPr>
+          <w:rFonts w:hint="eastAsia"/>
+        </w:rPr>
+        <w:t>上文求得了各个影响因素相对于上层指标因素的权重</w:t>
+      </w:r>
+      <w:r>
+        <w:rPr>
+          <w:rFonts w:hint="eastAsia"/>
+        </w:rPr>
+        <w:t>。以上层元素的权重为权数，计算对应本</w:t>
+      </w:r>
+      <w:proofErr w:type="gramStart"/>
+      <w:r>
+        <w:rPr>
+          <w:rFonts w:hint="eastAsia"/>
+        </w:rPr>
+        <w:t>层各个</w:t>
+      </w:r>
+      <w:proofErr w:type="gramEnd"/>
+      <w:r>
+        <w:rPr>
+          <w:rFonts w:hint="eastAsia"/>
+        </w:rPr>
+        <w:t>因素的加权和</w:t>
+      </w:r>
+      <w:r>
+        <w:rPr>
+          <w:rFonts w:hint="eastAsia"/>
+        </w:rPr>
+        <w:t>，得出的结果即为该层因素的组合权重。</w:t>
+      </w:r>
+      <w:r>
+        <w:rPr>
+          <w:rFonts w:hint="eastAsia"/>
+        </w:rPr>
+        <w:t>经计算，各因素的组合权重及层次总排序如</w:t>
+      </w:r>
+      <w:r>
+        <w:fldChar w:fldCharType="begin"/>
+      </w:r>
+      <w:r>
+        <w:instrText xml:space="preserve"> </w:instrText>
+      </w:r>
+      <w:r>
+        <w:rPr>
+          <w:rFonts w:hint="eastAsia"/>
+        </w:rPr>
+        <w:instrText>REF _Ref375730941 \h</w:instrText>
+      </w:r>
+      <w:r>
+        <w:instrText xml:space="preserve"> </w:instrText>
+      </w:r>
+      <w:r>
+        <w:fldChar w:fldCharType="separate"/>
+      </w:r>
+      <w:r>
+        <w:rPr>
+          <w:rFonts w:hint="eastAsia"/>
+        </w:rPr>
+        <w:t>表</w:t>
+      </w:r>
+      <w:r>
+        <w:rPr>
+          <w:rFonts w:hint="eastAsia"/>
+        </w:rPr>
+        <w:t xml:space="preserve"> </w:t>
+      </w:r>
+      <w:r>
+        <w:rPr>
+          <w:noProof/>
+        </w:rPr>
+        <w:t>1</w:t>
+      </w:r>
+      <w:r>
+        <w:t>.</w:t>
+      </w:r>
+      <w:r>
+        <w:rPr>
+          <w:noProof/>
+        </w:rPr>
+        <w:t>11</w:t>
+      </w:r>
+      <w:r>
+        <w:fldChar w:fldCharType="end"/>
+      </w:r>
+      <w:r>
+        <w:rPr>
+          <w:rFonts w:hint="eastAsia"/>
+        </w:rPr>
+        <w:t>所示。</w:t>
+      </w:r>
+    </w:p>
+    <w:tbl>
+      <w:tblPr>
+        <w:tblStyle w:val="a6"/>
+        <w:tblW w:w="0" w:type="auto"/>
+        <w:tblBorders>
+          <w:top w:val="none" w:sz="0" w:space="0" w:color="auto"/>
+          <w:left w:val="none" w:sz="0" w:space="0" w:color="auto"/>
+          <w:bottom w:val="none" w:sz="0" w:space="0" w:color="auto"/>
+          <w:right w:val="none" w:sz="0" w:space="0" w:color="auto"/>
+          <w:insideH w:val="none" w:sz="0" w:space="0" w:color="auto"/>
+          <w:insideV w:val="none" w:sz="0" w:space="0" w:color="auto"/>
+        </w:tblBorders>
+        <w:tblLook w:val="04A0" w:firstRow="1" w:lastRow="0" w:firstColumn="1" w:lastColumn="0" w:noHBand="0" w:noVBand="1"/>
+      </w:tblPr>
+      <w:tblGrid>
+        <w:gridCol w:w="8606"/>
+      </w:tblGrid>
+      <w:tr>
+        <w:trPr>
+          <w:cantSplit/>
+        </w:trPr>
+        <w:tc>
+          <w:tcPr>
+            <w:tcW w:w="8606" w:type="dxa"/>
+          </w:tcPr>
+          <w:p>
+            <w:pPr>
+              <w:pStyle w:val="af0"/>
+              <w:keepNext/>
+            </w:pPr>
+            <w:bookmarkStart w:id="27" w:name="_Ref375730941"/>
+            <w:r>
+              <w:rPr>
+                <w:rFonts w:hint="eastAsia"/>
+              </w:rPr>
+              <w:t>表</w:t>
+            </w:r>
+            <w:r>
+              <w:rPr>
+                <w:rFonts w:hint="eastAsia"/>
+              </w:rPr>
+              <w:t xml:space="preserve"> </w:t>
+            </w:r>
+            <w:r>
+              <w:fldChar w:fldCharType="begin"/>
+            </w:r>
+            <w:r>
+              <w:instrText xml:space="preserve"> </w:instrText>
+            </w:r>
+            <w:r>
+              <w:rPr>
+                <w:rFonts w:hint="eastAsia"/>
+              </w:rPr>
+              <w:instrText>STYLEREF 1 \s</w:instrText>
+            </w:r>
+            <w:r>
+              <w:instrText xml:space="preserve"> </w:instrText>
+            </w:r>
+            <w:r>
+              <w:fldChar w:fldCharType="separate"/>
+            </w:r>
+            <w:r>
+              <w:rPr>
+                <w:noProof/>
+              </w:rPr>
+              <w:t>1</w:t>
+            </w:r>
+            <w:r>
+              <w:fldChar w:fldCharType="end"/>
+            </w:r>
+            <w:r>
+              <w:t>.</w:t>
+            </w:r>
+            <w:r>
+              <w:fldChar w:fldCharType="begin"/>
+            </w:r>
+            <w:r>
+              <w:instrText xml:space="preserve"> </w:instrText>
+            </w:r>
+            <w:r>
+              <w:rPr>
+                <w:rFonts w:hint="eastAsia"/>
+              </w:rPr>
+              <w:instrText xml:space="preserve">SEQ </w:instrText>
+            </w:r>
+            <w:r>
+              <w:rPr>
+                <w:rFonts w:hint="eastAsia"/>
+              </w:rPr>
+              <w:instrText>表</w:instrText>
+            </w:r>
+            <w:r>
+              <w:rPr>
+                <w:rFonts w:hint="eastAsia"/>
+              </w:rPr>
+              <w:instrText xml:space="preserve"> \* ARABIC \s 1</w:instrText>
+            </w:r>
+            <w:r>
+              <w:instrText xml:space="preserve"> </w:instrText>
+            </w:r>
+            <w:r>
+              <w:fldChar w:fldCharType="separate"/>
+            </w:r>
+            <w:r>
+              <w:rPr>
+                <w:noProof/>
+              </w:rPr>
+              <w:t>11</w:t>
+            </w:r>
+            <w:r>
+              <w:fldChar w:fldCharType="end"/>
+            </w:r>
+            <w:bookmarkEnd w:id="27"/>
+            <w:r>
+              <w:rPr>
+                <w:rFonts w:hint="eastAsia"/>
+              </w:rPr>
+              <w:t xml:space="preserve"> </w:t>
+            </w:r>
+            <w:r>
+              <w:rPr>
+                <w:rFonts w:hint="eastAsia"/>
+              </w:rPr>
+              <w:t>各因素组合权重及总排序</w:t>
+            </w:r>
+          </w:p>
+          <w:tbl>
+            <w:tblPr>
+              <w:tblStyle w:val="13"/>
+              <w:tblW w:w="8613" w:type="dxa"/>
+              <w:tblLook w:val="04A0" w:firstRow="1" w:lastRow="0" w:firstColumn="1" w:lastColumn="0" w:noHBand="0" w:noVBand="1"/>
+            </w:tblPr>
+            <w:tblGrid>
+              <w:gridCol w:w="1435"/>
+              <w:gridCol w:w="1436"/>
+              <w:gridCol w:w="1435"/>
+              <w:gridCol w:w="1436"/>
+              <w:gridCol w:w="1435"/>
+              <w:gridCol w:w="1436"/>
+            </w:tblGrid>
+            <w:tr>
+              <w:trPr>
+                <w:cnfStyle w:val="100000000000" w:firstRow="1" w:lastRow="0" w:firstColumn="0" w:lastColumn="0" w:oddVBand="0" w:evenVBand="0" w:oddHBand="0" w:evenHBand="0" w:firstRowFirstColumn="0" w:firstRowLastColumn="0" w:lastRowFirstColumn="0" w:lastRowLastColumn="0"/>
+              </w:trPr>
+              <w:tc>
+                <w:tcPr>
+                  <w:cnfStyle w:val="001000000000" w:firstRow="0" w:lastRow="0" w:firstColumn="1" w:lastColumn="0" w:oddVBand="0" w:evenVBand="0" w:oddHBand="0" w:evenHBand="0" w:firstRowFirstColumn="0" w:firstRowLastColumn="0" w:lastRowFirstColumn="0" w:lastRowLastColumn="0"/>
+                  <w:tcW w:w="1435" w:type="dxa"/>
+                  <w:tcBorders>
+                    <w:top w:val="single" w:sz="12" w:space="0" w:color="000000"/>
+                    <w:right w:val="nil"/>
+                  </w:tcBorders>
+                </w:tcPr>
+                <w:p>
+                  <w:pPr>
+                    <w:pStyle w:val="a1"/>
+                    <w:spacing w:line="360" w:lineRule="auto"/>
+                    <w:ind w:firstLineChars="0" w:firstLine="0"/>
+                    <w:rPr>
+                      <w:i w:val="0"/>
+                      <w:iCs w:val="0"/>
+                    </w:rPr>
+                  </w:pPr>
+                  <w:r>
+                    <w:rPr>
+                      <w:rFonts w:hint="eastAsia"/>
+                      <w:i w:val="0"/>
+                      <w:iCs w:val="0"/>
+                    </w:rPr>
+                    <w:t>因素</w:t>
+                  </w:r>
+                </w:p>
+              </w:tc>
+              <w:tc>
+                <w:tcPr>
+                  <w:tcW w:w="1436" w:type="dxa"/>
+                  <w:tcBorders>
+                    <w:top w:val="single" w:sz="12" w:space="0" w:color="000000"/>
+                    <w:left w:val="nil"/>
+                  </w:tcBorders>
+                  <w:vAlign w:val="center"/>
+                </w:tcPr>
+                <w:p>
+                  <w:pPr>
+                    <w:pStyle w:val="a1"/>
+                    <w:spacing w:line="360" w:lineRule="auto"/>
+                    <w:ind w:firstLineChars="0" w:firstLine="0"/>
+                    <w:cnfStyle w:val="100000000000" w:firstRow="1" w:lastRow="0" w:firstColumn="0" w:lastColumn="0" w:oddVBand="0" w:evenVBand="0" w:oddHBand="0" w:evenHBand="0" w:firstRowFirstColumn="0" w:firstRowLastColumn="0" w:lastRowFirstColumn="0" w:lastRowLastColumn="0"/>
+                    <w:rPr>
+                      <w:i w:val="0"/>
+                    </w:rPr>
+                  </w:pPr>
+                  <m:oMathPara>
+                    <m:oMathParaPr>
+                      <m:jc m:val="left"/>
+                    </m:oMathParaPr>
+                    <m:oMath>
+                      <m:sSub>
+                        <m:sSubPr>
+                          <m:ctrlPr>
+                            <w:rPr>
+                              <w:rFonts w:ascii="Cambria Math" w:hAnsi="Cambria Math"/>
+                            </w:rPr>
+                          </m:ctrlPr>
+                        </m:sSubPr>
+                        <m:e>
+                          <m:r>
+                            <w:rPr>
+                              <w:rFonts w:ascii="Cambria Math" w:hAnsi="Cambria Math" w:hint="eastAsia"/>
+                            </w:rPr>
+                            <m:t>A</m:t>
+                          </m:r>
+                        </m:e>
+                        <m:sub>
+                          <m:r>
+                            <w:rPr>
+                              <w:rFonts w:ascii="Cambria Math" w:hAnsi="Cambria Math"/>
+                            </w:rPr>
+                            <m:t>1</m:t>
+                          </m:r>
+                        </m:sub>
+                      </m:sSub>
+                    </m:oMath>
+                  </m:oMathPara>
+                </w:p>
+              </w:tc>
+              <w:tc>
+                <w:tcPr>
+                  <w:tcW w:w="1435" w:type="dxa"/>
+                  <w:tcBorders>
+                    <w:top w:val="single" w:sz="12" w:space="0" w:color="000000"/>
+                    <w:left w:val="nil"/>
+                  </w:tcBorders>
+                  <w:vAlign w:val="center"/>
+                </w:tcPr>
+                <w:p>
+                  <w:pPr>
+                    <w:pStyle w:val="a1"/>
+                    <w:spacing w:line="360" w:lineRule="auto"/>
+                    <w:ind w:firstLineChars="0" w:firstLine="0"/>
+                    <w:cnfStyle w:val="100000000000" w:firstRow="1" w:lastRow="0" w:firstColumn="0" w:lastColumn="0" w:oddVBand="0" w:evenVBand="0" w:oddHBand="0" w:evenHBand="0" w:firstRowFirstColumn="0" w:firstRowLastColumn="0" w:lastRowFirstColumn="0" w:lastRowLastColumn="0"/>
+                  </w:pPr>
+                  <m:oMathPara>
+                    <m:oMathParaPr>
+                      <m:jc m:val="left"/>
+                    </m:oMathParaPr>
+                    <m:oMath>
+                      <m:sSub>
+                        <m:sSubPr>
+                          <m:ctrlPr>
+                            <w:rPr>
+                              <w:rFonts w:ascii="Cambria Math" w:hAnsi="Cambria Math"/>
+                            </w:rPr>
+                          </m:ctrlPr>
+                        </m:sSubPr>
+                        <m:e>
+                          <m:r>
+                            <w:rPr>
+                              <w:rFonts w:ascii="Cambria Math" w:hAnsi="Cambria Math" w:hint="eastAsia"/>
+                            </w:rPr>
+                            <m:t>A</m:t>
+                          </m:r>
+                        </m:e>
+                        <m:sub>
+                          <m:r>
+                            <w:rPr>
+                              <w:rFonts w:ascii="Cambria Math" w:hAnsi="Cambria Math"/>
+                            </w:rPr>
+                            <m:t>2</m:t>
+                          </m:r>
+                        </m:sub>
+                      </m:sSub>
+                    </m:oMath>
+                  </m:oMathPara>
+                </w:p>
+              </w:tc>
+              <w:tc>
+                <w:tcPr>
+                  <w:tcW w:w="1436" w:type="dxa"/>
+                  <w:tcBorders>
+                    <w:top w:val="single" w:sz="12" w:space="0" w:color="000000"/>
+                    <w:left w:val="nil"/>
+                  </w:tcBorders>
+                  <w:vAlign w:val="center"/>
+                </w:tcPr>
+                <w:p>
+                  <w:pPr>
+                    <w:pStyle w:val="a1"/>
+                    <w:spacing w:line="360" w:lineRule="auto"/>
+                    <w:ind w:firstLineChars="0" w:firstLine="0"/>
+                    <w:cnfStyle w:val="100000000000" w:firstRow="1" w:lastRow="0" w:firstColumn="0" w:lastColumn="0" w:oddVBand="0" w:evenVBand="0" w:oddHBand="0" w:evenHBand="0" w:firstRowFirstColumn="0" w:firstRowLastColumn="0" w:lastRowFirstColumn="0" w:lastRowLastColumn="0"/>
+                  </w:pPr>
+                  <m:oMathPara>
+                    <m:oMathParaPr>
+                      <m:jc m:val="left"/>
+                    </m:oMathParaPr>
+                    <m:oMath>
+                      <m:sSub>
+                        <m:sSubPr>
+                          <m:ctrlPr>
+                            <w:rPr>
+                              <w:rFonts w:ascii="Cambria Math" w:hAnsi="Cambria Math"/>
+                            </w:rPr>
+                          </m:ctrlPr>
+                        </m:sSubPr>
+                        <m:e>
+                          <m:r>
+                            <w:rPr>
+                              <w:rFonts w:ascii="Cambria Math" w:hAnsi="Cambria Math" w:hint="eastAsia"/>
+                            </w:rPr>
+                            <m:t>A</m:t>
+                          </m:r>
+                        </m:e>
+                        <m:sub>
+                          <m:r>
+                            <w:rPr>
+                              <w:rFonts w:ascii="Cambria Math" w:hAnsi="Cambria Math"/>
+                            </w:rPr>
+                            <m:t>3</m:t>
+                          </m:r>
+                        </m:sub>
+                      </m:sSub>
+                    </m:oMath>
+                  </m:oMathPara>
+                </w:p>
+              </w:tc>
+              <w:tc>
+                <w:tcPr>
+                  <w:tcW w:w="1435" w:type="dxa"/>
+                  <w:tcBorders>
+                    <w:top w:val="single" w:sz="12" w:space="0" w:color="000000"/>
+                    <w:left w:val="nil"/>
+                  </w:tcBorders>
+                  <w:vAlign w:val="center"/>
+                </w:tcPr>
+                <w:p>
+                  <w:pPr>
+                    <w:pStyle w:val="a1"/>
+                    <w:spacing w:line="360" w:lineRule="auto"/>
+                    <w:ind w:firstLineChars="0" w:firstLine="0"/>
+                    <w:cnfStyle w:val="100000000000" w:firstRow="1" w:lastRow="0" w:firstColumn="0" w:lastColumn="0" w:oddVBand="0" w:evenVBand="0" w:oddHBand="0" w:evenHBand="0" w:firstRowFirstColumn="0" w:firstRowLastColumn="0" w:lastRowFirstColumn="0" w:lastRowLastColumn="0"/>
+                    <w:rPr>
+                      <w:i w:val="0"/>
+                    </w:rPr>
+                  </w:pPr>
+                  <w:r>
+                    <w:rPr>
+                      <w:rFonts w:hint="eastAsia"/>
+                      <w:i w:val="0"/>
+                    </w:rPr>
+                    <w:t>组合权重</w:t>
+                  </w:r>
+                </w:p>
+              </w:tc>
+              <w:tc>
+                <w:tcPr>
+                  <w:tcW w:w="1436" w:type="dxa"/>
+                  <w:tcBorders>
+                    <w:top w:val="single" w:sz="12" w:space="0" w:color="000000"/>
+                    <w:left w:val="nil"/>
+                  </w:tcBorders>
+                </w:tcPr>
+                <w:p>
+                  <w:pPr>
+                    <w:pStyle w:val="a1"/>
+                    <w:spacing w:line="360" w:lineRule="auto"/>
+                    <w:ind w:firstLineChars="0" w:firstLine="0"/>
+                    <w:cnfStyle w:val="100000000000" w:firstRow="1" w:lastRow="0" w:firstColumn="0" w:lastColumn="0" w:oddVBand="0" w:evenVBand="0" w:oddHBand="0" w:evenHBand="0" w:firstRowFirstColumn="0" w:firstRowLastColumn="0" w:lastRowFirstColumn="0" w:lastRowLastColumn="0"/>
+                    <w:rPr>
+                      <w:i w:val="0"/>
+                    </w:rPr>
+                  </w:pPr>
+                  <w:r>
+                    <w:rPr>
+                      <w:rFonts w:hint="eastAsia"/>
+                      <w:i w:val="0"/>
+                    </w:rPr>
+                    <w:t>总排序</w:t>
+                  </w:r>
+                </w:p>
+              </w:tc>
+            </w:tr>
+            <w:tr>
+              <w:tc>
+                <w:tcPr>
+                  <w:cnfStyle w:val="001000000000" w:firstRow="0" w:lastRow="0" w:firstColumn="1" w:lastColumn="0" w:oddVBand="0" w:evenVBand="0" w:oddHBand="0" w:evenHBand="0" w:firstRowFirstColumn="0" w:firstRowLastColumn="0" w:lastRowFirstColumn="0" w:lastRowLastColumn="0"/>
+                  <w:tcW w:w="1435" w:type="dxa"/>
+                  <w:tcBorders>
+                    <w:right w:val="nil"/>
+                  </w:tcBorders>
+                  <w:vAlign w:val="center"/>
+                </w:tcPr>
+                <w:p>
+                  <w:pPr>
+                    <w:pStyle w:val="a1"/>
+                    <w:spacing w:line="360" w:lineRule="auto"/>
+                    <w:ind w:firstLineChars="0" w:firstLine="0"/>
+                    <w:rPr>
+                      <w:i/>
+                    </w:rPr>
+                  </w:pPr>
+                  <m:oMathPara>
+                    <m:oMathParaPr>
+                      <m:jc m:val="left"/>
+                    </m:oMathParaPr>
+                    <m:oMath>
+                      <m:sSub>
+                        <m:sSubPr>
+                          <m:ctrlPr>
+                            <w:rPr>
+                              <w:rFonts w:ascii="Cambria Math" w:hAnsi="Cambria Math"/>
+                            </w:rPr>
+                          </m:ctrlPr>
+                        </m:sSubPr>
+                        <m:e>
+                          <m:r>
+                            <w:rPr>
+                              <w:rFonts w:ascii="Cambria Math" w:hAnsi="Cambria Math"/>
+                            </w:rPr>
+                            <m:t>B</m:t>
+                          </m:r>
+                        </m:e>
+                        <m:sub>
+                          <m:r>
+                            <w:rPr>
+                              <w:rFonts w:ascii="Cambria Math" w:hAnsi="Cambria Math"/>
+                            </w:rPr>
+                            <m:t>1</m:t>
+                          </m:r>
+                        </m:sub>
+                      </m:sSub>
+                    </m:oMath>
+                  </m:oMathPara>
+                </w:p>
+              </w:tc>
+              <w:tc>
+                <w:tcPr>
+                  <w:tcW w:w="1436" w:type="dxa"/>
+                  <w:tcBorders>
+                    <w:top w:val="single" w:sz="6" w:space="0" w:color="000000"/>
+                    <w:left w:val="nil"/>
+                  </w:tcBorders>
+                </w:tcPr>
+                <w:p>
+                  <w:pPr>
+                    <w:cnfStyle w:val="000000000000" w:firstRow="0" w:lastRow="0" w:firstColumn="0" w:lastColumn="0" w:oddVBand="0" w:evenVBand="0" w:oddHBand="0" w:evenHBand="0" w:firstRowFirstColumn="0" w:firstRowLastColumn="0" w:lastRowFirstColumn="0" w:lastRowLastColumn="0"/>
+                  </w:pPr>
+                  <w:r>
+                    <w:t>1</w:t>
+                  </w:r>
+                </w:p>
+              </w:tc>
+              <w:tc>
+                <w:tcPr>
+                  <w:tcW w:w="1435" w:type="dxa"/>
+                  <w:tcBorders>
+                    <w:top w:val="single" w:sz="6" w:space="0" w:color="000000"/>
+                    <w:left w:val="nil"/>
+                  </w:tcBorders>
+                </w:tcPr>
+                <w:p>
+                  <w:pPr>
+                    <w:cnfStyle w:val="000000000000" w:firstRow="0" w:lastRow="0" w:firstColumn="0" w:lastColumn="0" w:oddVBand="0" w:evenVBand="0" w:oddHBand="0" w:evenHBand="0" w:firstRowFirstColumn="0" w:firstRowLastColumn="0" w:lastRowFirstColumn="0" w:lastRowLastColumn="0"/>
+                  </w:pPr>
+                  <w:r>
+                    <w:t>1/5</w:t>
+                  </w:r>
+                </w:p>
+              </w:tc>
+              <w:tc>
+                <w:tcPr>
+                  <w:tcW w:w="1436" w:type="dxa"/>
+                  <w:tcBorders>
+                    <w:top w:val="single" w:sz="6" w:space="0" w:color="000000"/>
+                    <w:left w:val="nil"/>
+                  </w:tcBorders>
+                </w:tcPr>
+                <w:p>
+                  <w:pPr>
+                    <w:cnfStyle w:val="000000000000" w:firstRow="0" w:lastRow="0" w:firstColumn="0" w:lastColumn="0" w:oddVBand="0" w:evenVBand="0" w:oddHBand="0" w:evenHBand="0" w:firstRowFirstColumn="0" w:firstRowLastColumn="0" w:lastRowFirstColumn="0" w:lastRowLastColumn="0"/>
+                  </w:pPr>
+                  <w:r>
+                    <w:t>1</w:t>
+                  </w:r>
+                </w:p>
+              </w:tc>
+              <w:tc>
+                <w:tcPr>
+                  <w:tcW w:w="1435" w:type="dxa"/>
+                  <w:tcBorders>
+                    <w:top w:val="single" w:sz="6" w:space="0" w:color="000000"/>
+                    <w:left w:val="nil"/>
+                  </w:tcBorders>
+                </w:tcPr>
+                <w:p>
+                  <w:pPr>
+                    <w:cnfStyle w:val="000000000000" w:firstRow="0" w:lastRow="0" w:firstColumn="0" w:lastColumn="0" w:oddVBand="0" w:evenVBand="0" w:oddHBand="0" w:evenHBand="0" w:firstRowFirstColumn="0" w:firstRowLastColumn="0" w:lastRowFirstColumn="0" w:lastRowLastColumn="0"/>
+                  </w:pPr>
+                </w:p>
+              </w:tc>
+              <w:tc>
+                <w:tcPr>
+                  <w:tcW w:w="1436" w:type="dxa"/>
+                  <w:tcBorders>
+                    <w:top w:val="single" w:sz="6" w:space="0" w:color="000000"/>
+                    <w:left w:val="nil"/>
+                  </w:tcBorders>
+                </w:tcPr>
+                <w:p>
+                  <w:pPr>
+                    <w:cnfStyle w:val="000000000000" w:firstRow="0" w:lastRow="0" w:firstColumn="0" w:lastColumn="0" w:oddVBand="0" w:evenVBand="0" w:oddHBand="0" w:evenHBand="0" w:firstRowFirstColumn="0" w:firstRowLastColumn="0" w:lastRowFirstColumn="0" w:lastRowLastColumn="0"/>
+                  </w:pPr>
+                  <w:r>
+                    <w:t>0.0125</w:t>
+                  </w:r>
+                </w:p>
+              </w:tc>
+            </w:tr>
+            <w:tr>
+              <w:tc>
+                <w:tcPr>
+                  <w:cnfStyle w:val="001000000000" w:firstRow="0" w:lastRow="0" w:firstColumn="1" w:lastColumn="0" w:oddVBand="0" w:evenVBand="0" w:oddHBand="0" w:evenHBand="0" w:firstRowFirstColumn="0" w:firstRowLastColumn="0" w:lastRowFirstColumn="0" w:lastRowLastColumn="0"/>
+                  <w:tcW w:w="1435" w:type="dxa"/>
+                  <w:tcBorders>
+                    <w:right w:val="nil"/>
+                  </w:tcBorders>
+                  <w:vAlign w:val="center"/>
+                </w:tcPr>
+                <w:p>
+                  <w:pPr>
+                    <w:pStyle w:val="a1"/>
+                    <w:spacing w:line="360" w:lineRule="auto"/>
+                    <w:ind w:firstLineChars="0" w:firstLine="0"/>
+                  </w:pPr>
+                  <m:oMathPara>
+                    <m:oMathParaPr>
+                      <m:jc m:val="left"/>
+                    </m:oMathParaPr>
+                    <m:oMath>
+                      <m:sSub>
+                        <m:sSubPr>
+                          <m:ctrlPr>
+                            <w:rPr>
+                              <w:rFonts w:ascii="Cambria Math" w:hAnsi="Cambria Math"/>
+                            </w:rPr>
+                          </m:ctrlPr>
+                        </m:sSubPr>
+                        <m:e>
+                          <m:r>
+                            <w:rPr>
+                              <w:rFonts w:ascii="Cambria Math" w:hAnsi="Cambria Math"/>
+                            </w:rPr>
+                            <m:t>B</m:t>
+                          </m:r>
+                        </m:e>
+                        <m:sub>
+                          <m:r>
+                            <w:rPr>
+                              <w:rFonts w:ascii="Cambria Math" w:hAnsi="Cambria Math"/>
+                            </w:rPr>
+                            <m:t>2</m:t>
+                          </m:r>
+                        </m:sub>
+                      </m:sSub>
+                    </m:oMath>
+                  </m:oMathPara>
+                </w:p>
+              </w:tc>
+              <w:tc>
+                <w:tcPr>
+                  <w:tcW w:w="1436" w:type="dxa"/>
+                  <w:tcBorders>
+                    <w:left w:val="nil"/>
+                  </w:tcBorders>
+                </w:tcPr>
+                <w:p>
+                  <w:pPr>
+                    <w:cnfStyle w:val="000000000000" w:firstRow="0" w:lastRow="0" w:firstColumn="0" w:lastColumn="0" w:oddVBand="0" w:evenVBand="0" w:oddHBand="0" w:evenHBand="0" w:firstRowFirstColumn="0" w:firstRowLastColumn="0" w:lastRowFirstColumn="0" w:lastRowLastColumn="0"/>
+                  </w:pPr>
+                  <w:r>
+                    <w:t>5</w:t>
+                  </w:r>
+                </w:p>
+              </w:tc>
+              <w:tc>
+                <w:tcPr>
+                  <w:tcW w:w="1435" w:type="dxa"/>
+                  <w:tcBorders>
+                    <w:left w:val="nil"/>
+                  </w:tcBorders>
+                </w:tcPr>
+                <w:p>
+                  <w:pPr>
+                    <w:cnfStyle w:val="000000000000" w:firstRow="0" w:lastRow="0" w:firstColumn="0" w:lastColumn="0" w:oddVBand="0" w:evenVBand="0" w:oddHBand="0" w:evenHBand="0" w:firstRowFirstColumn="0" w:firstRowLastColumn="0" w:lastRowFirstColumn="0" w:lastRowLastColumn="0"/>
+                  </w:pPr>
+                  <w:r>
+                    <w:t>1</w:t>
+                  </w:r>
+                </w:p>
+              </w:tc>
+              <w:tc>
+                <w:tcPr>
+                  <w:tcW w:w="1436" w:type="dxa"/>
+                  <w:tcBorders>
+                    <w:left w:val="nil"/>
+                  </w:tcBorders>
+                </w:tcPr>
+                <w:p>
+                  <w:pPr>
+                    <w:cnfStyle w:val="000000000000" w:firstRow="0" w:lastRow="0" w:firstColumn="0" w:lastColumn="0" w:oddVBand="0" w:evenVBand="0" w:oddHBand="0" w:evenHBand="0" w:firstRowFirstColumn="0" w:firstRowLastColumn="0" w:lastRowFirstColumn="0" w:lastRowLastColumn="0"/>
+                  </w:pPr>
+                  <w:r>
+                    <w:t>5</w:t>
+                  </w:r>
+                </w:p>
+              </w:tc>
+              <w:tc>
+                <w:tcPr>
+                  <w:tcW w:w="1435" w:type="dxa"/>
+                  <w:tcBorders>
+                    <w:left w:val="nil"/>
+                  </w:tcBorders>
+                </w:tcPr>
+                <w:p>
+                  <w:pPr>
+                    <w:cnfStyle w:val="000000000000" w:firstRow="0" w:lastRow="0" w:firstColumn="0" w:lastColumn="0" w:oddVBand="0" w:evenVBand="0" w:oddHBand="0" w:evenHBand="0" w:firstRowFirstColumn="0" w:firstRowLastColumn="0" w:lastRowFirstColumn="0" w:lastRowLastColumn="0"/>
+                  </w:pPr>
+                </w:p>
+              </w:tc>
+              <w:tc>
+                <w:tcPr>
+                  <w:tcW w:w="1436" w:type="dxa"/>
+                  <w:tcBorders>
+                    <w:left w:val="nil"/>
+                  </w:tcBorders>
+                </w:tcPr>
+                <w:p>
+                  <w:pPr>
+                    <w:cnfStyle w:val="000000000000" w:firstRow="0" w:lastRow="0" w:firstColumn="0" w:lastColumn="0" w:oddVBand="0" w:evenVBand="0" w:oddHBand="0" w:evenHBand="0" w:firstRowFirstColumn="0" w:firstRowLastColumn="0" w:lastRowFirstColumn="0" w:lastRowLastColumn="0"/>
+                  </w:pPr>
+                  <w:r>
+                    <w:t>0.0625</w:t>
+                  </w:r>
+                </w:p>
+              </w:tc>
+            </w:tr>
+            <w:tr>
+              <w:tc>
+                <w:tcPr>
+                  <w:cnfStyle w:val="001000000000" w:firstRow="0" w:lastRow="0" w:firstColumn="1" w:lastColumn="0" w:oddVBand="0" w:evenVBand="0" w:oddHBand="0" w:evenHBand="0" w:firstRowFirstColumn="0" w:firstRowLastColumn="0" w:lastRowFirstColumn="0" w:lastRowLastColumn="0"/>
+                  <w:tcW w:w="1435" w:type="dxa"/>
+                  <w:tcBorders>
+                    <w:right w:val="nil"/>
+                  </w:tcBorders>
+                  <w:vAlign w:val="center"/>
+                </w:tcPr>
+                <w:p>
+                  <w:pPr>
+                    <w:pStyle w:val="a1"/>
+                    <w:spacing w:line="360" w:lineRule="auto"/>
+                    <w:ind w:firstLineChars="0" w:firstLine="0"/>
+                  </w:pPr>
+                  <m:oMathPara>
+                    <m:oMathParaPr>
+                      <m:jc m:val="left"/>
+                    </m:oMathParaPr>
+                    <m:oMath>
+                      <m:sSub>
+                        <m:sSubPr>
+                          <m:ctrlPr>
+                            <w:rPr>
+                              <w:rFonts w:ascii="Cambria Math" w:hAnsi="Cambria Math"/>
+                            </w:rPr>
+                          </m:ctrlPr>
+                        </m:sSubPr>
+                        <m:e>
+                          <m:r>
+                            <w:rPr>
+                              <w:rFonts w:ascii="Cambria Math" w:hAnsi="Cambria Math"/>
+                            </w:rPr>
+                            <m:t>B</m:t>
+                          </m:r>
+                        </m:e>
+                        <m:sub>
+                          <m:r>
+                            <m:rPr>
+                              <m:sty m:val="p"/>
+                            </m:rPr>
+                            <w:rPr>
+                              <w:rFonts w:ascii="Cambria Math" w:hAnsi="Cambria Math"/>
+                            </w:rPr>
+                            <m:t>3</m:t>
+                          </m:r>
+                        </m:sub>
+                      </m:sSub>
+                    </m:oMath>
+                  </m:oMathPara>
+                </w:p>
+              </w:tc>
+              <w:tc>
+                <w:tcPr>
+                  <w:tcW w:w="1436" w:type="dxa"/>
+                  <w:tcBorders>
+                    <w:left w:val="nil"/>
+                  </w:tcBorders>
+                </w:tcPr>
+                <w:p>
+                  <w:pPr>
+                    <w:cnfStyle w:val="000000000000" w:firstRow="0" w:lastRow="0" w:firstColumn="0" w:lastColumn="0" w:oddVBand="0" w:evenVBand="0" w:oddHBand="0" w:evenHBand="0" w:firstRowFirstColumn="0" w:firstRowLastColumn="0" w:lastRowFirstColumn="0" w:lastRowLastColumn="0"/>
+                  </w:pPr>
+                  <w:r>
+                    <w:t>1</w:t>
+                  </w:r>
+                </w:p>
+              </w:tc>
+              <w:tc>
+                <w:tcPr>
+                  <w:tcW w:w="1435" w:type="dxa"/>
+                  <w:tcBorders>
+                    <w:left w:val="nil"/>
+                  </w:tcBorders>
+                </w:tcPr>
+                <w:p>
+                  <w:pPr>
+                    <w:cnfStyle w:val="000000000000" w:firstRow="0" w:lastRow="0" w:firstColumn="0" w:lastColumn="0" w:oddVBand="0" w:evenVBand="0" w:oddHBand="0" w:evenHBand="0" w:firstRowFirstColumn="0" w:firstRowLastColumn="0" w:lastRowFirstColumn="0" w:lastRowLastColumn="0"/>
+                  </w:pPr>
+                  <w:r>
+                    <w:t>1/5</w:t>
+                  </w:r>
+                </w:p>
+              </w:tc>
+              <w:tc>
+                <w:tcPr>
+                  <w:tcW w:w="1436" w:type="dxa"/>
+                  <w:tcBorders>
+                    <w:left w:val="nil"/>
+                  </w:tcBorders>
+                </w:tcPr>
+                <w:p>
+                  <w:pPr>
+                    <w:cnfStyle w:val="000000000000" w:firstRow="0" w:lastRow="0" w:firstColumn="0" w:lastColumn="0" w:oddVBand="0" w:evenVBand="0" w:oddHBand="0" w:evenHBand="0" w:firstRowFirstColumn="0" w:firstRowLastColumn="0" w:lastRowFirstColumn="0" w:lastRowLastColumn="0"/>
+                  </w:pPr>
+                  <w:r>
+                    <w:t>1</w:t>
+                  </w:r>
+                </w:p>
+              </w:tc>
+              <w:tc>
+                <w:tcPr>
+                  <w:tcW w:w="1435" w:type="dxa"/>
+                  <w:tcBorders>
+                    <w:left w:val="nil"/>
+                  </w:tcBorders>
+                </w:tcPr>
+                <w:p>
+                  <w:pPr>
+                    <w:cnfStyle w:val="000000000000" w:firstRow="0" w:lastRow="0" w:firstColumn="0" w:lastColumn="0" w:oddVBand="0" w:evenVBand="0" w:oddHBand="0" w:evenHBand="0" w:firstRowFirstColumn="0" w:firstRowLastColumn="0" w:lastRowFirstColumn="0" w:lastRowLastColumn="0"/>
+                  </w:pPr>
+                </w:p>
+              </w:tc>
+              <w:tc>
+                <w:tcPr>
+                  <w:tcW w:w="1436" w:type="dxa"/>
+                  <w:tcBorders>
+                    <w:left w:val="nil"/>
+                  </w:tcBorders>
+                </w:tcPr>
+                <w:p>
+                  <w:pPr>
+                    <w:cnfStyle w:val="000000000000" w:firstRow="0" w:lastRow="0" w:firstColumn="0" w:lastColumn="0" w:oddVBand="0" w:evenVBand="0" w:oddHBand="0" w:evenHBand="0" w:firstRowFirstColumn="0" w:firstRowLastColumn="0" w:lastRowFirstColumn="0" w:lastRowLastColumn="0"/>
+                  </w:pPr>
+                  <w:r>
+                    <w:t>0.0125</w:t>
+                  </w:r>
+                </w:p>
+              </w:tc>
+            </w:tr>
+            <w:tr>
+              <w:tc>
+                <w:tcPr>
+                  <w:cnfStyle w:val="001000000000" w:firstRow="0" w:lastRow="0" w:firstColumn="1" w:lastColumn="0" w:oddVBand="0" w:evenVBand="0" w:oddHBand="0" w:evenHBand="0" w:firstRowFirstColumn="0" w:firstRowLastColumn="0" w:lastRowFirstColumn="0" w:lastRowLastColumn="0"/>
+                  <w:tcW w:w="1435" w:type="dxa"/>
+                  <w:tcBorders>
+                    <w:right w:val="nil"/>
+                  </w:tcBorders>
+                  <w:vAlign w:val="center"/>
+                </w:tcPr>
+                <w:p>
+                  <w:pPr>
+                    <w:pStyle w:val="a1"/>
+                    <w:spacing w:line="360" w:lineRule="auto"/>
+                    <w:ind w:firstLineChars="0" w:firstLine="0"/>
+                    <w:rPr>
+                      <w:i/>
+                    </w:rPr>
+                  </w:pPr>
+                  <m:oMathPara>
+                    <m:oMathParaPr>
+                      <m:jc m:val="left"/>
+                    </m:oMathParaPr>
+                    <m:oMath>
+                      <m:sSub>
+                        <m:sSubPr>
+                          <m:ctrlPr>
+                            <w:rPr>
+                              <w:rFonts w:ascii="Cambria Math" w:hAnsi="Cambria Math"/>
+                            </w:rPr>
+                          </m:ctrlPr>
+                        </m:sSubPr>
+                        <m:e>
+                          <m:r>
+                            <w:rPr>
+                              <w:rFonts w:ascii="Cambria Math" w:hAnsi="Cambria Math"/>
+                            </w:rPr>
+                            <m:t>B</m:t>
+                          </m:r>
+                        </m:e>
+                        <m:sub>
+                          <m:r>
+                            <w:rPr>
+                              <w:rFonts w:ascii="Cambria Math" w:hAnsi="Cambria Math"/>
+                            </w:rPr>
+                            <m:t>4</m:t>
+                          </m:r>
+                        </m:sub>
+                      </m:sSub>
+                    </m:oMath>
+                  </m:oMathPara>
+                </w:p>
+              </w:tc>
+              <w:tc>
+                <w:tcPr>
+                  <w:tcW w:w="1436" w:type="dxa"/>
+                  <w:tcBorders>
+                    <w:left w:val="nil"/>
+                  </w:tcBorders>
+                </w:tcPr>
+                <w:p>
+                  <w:pPr>
+                    <w:cnfStyle w:val="000000000000" w:firstRow="0" w:lastRow="0" w:firstColumn="0" w:lastColumn="0" w:oddVBand="0" w:evenVBand="0" w:oddHBand="0" w:evenHBand="0" w:firstRowFirstColumn="0" w:firstRowLastColumn="0" w:lastRowFirstColumn="0" w:lastRowLastColumn="0"/>
+                  </w:pPr>
+                  <w:r>
+                    <w:t>6</w:t>
+                  </w:r>
+                </w:p>
+              </w:tc>
+              <w:tc>
+                <w:tcPr>
+                  <w:tcW w:w="1435" w:type="dxa"/>
+                  <w:tcBorders>
+                    <w:left w:val="nil"/>
+                  </w:tcBorders>
+                </w:tcPr>
+                <w:p>
+                  <w:pPr>
+                    <w:cnfStyle w:val="000000000000" w:firstRow="0" w:lastRow="0" w:firstColumn="0" w:lastColumn="0" w:oddVBand="0" w:evenVBand="0" w:oddHBand="0" w:evenHBand="0" w:firstRowFirstColumn="0" w:firstRowLastColumn="0" w:lastRowFirstColumn="0" w:lastRowLastColumn="0"/>
+                  </w:pPr>
+                  <w:r>
+                    <w:t>1</w:t>
+                  </w:r>
+                </w:p>
+              </w:tc>
+              <w:tc>
+                <w:tcPr>
+                  <w:tcW w:w="1436" w:type="dxa"/>
+                  <w:tcBorders>
+                    <w:left w:val="nil"/>
+                  </w:tcBorders>
+                </w:tcPr>
+                <w:p>
+                  <w:pPr>
+                    <w:cnfStyle w:val="000000000000" w:firstRow="0" w:lastRow="0" w:firstColumn="0" w:lastColumn="0" w:oddVBand="0" w:evenVBand="0" w:oddHBand="0" w:evenHBand="0" w:firstRowFirstColumn="0" w:firstRowLastColumn="0" w:lastRowFirstColumn="0" w:lastRowLastColumn="0"/>
+                  </w:pPr>
+                  <w:r>
+                    <w:t>6</w:t>
+                  </w:r>
+                </w:p>
+              </w:tc>
+              <w:tc>
+                <w:tcPr>
+                  <w:tcW w:w="1435" w:type="dxa"/>
+                  <w:tcBorders>
+                    <w:left w:val="nil"/>
+                  </w:tcBorders>
+                </w:tcPr>
+                <w:p>
+                  <w:pPr>
+                    <w:cnfStyle w:val="000000000000" w:firstRow="0" w:lastRow="0" w:firstColumn="0" w:lastColumn="0" w:oddVBand="0" w:evenVBand="0" w:oddHBand="0" w:evenHBand="0" w:firstRowFirstColumn="0" w:firstRowLastColumn="0" w:lastRowFirstColumn="0" w:lastRowLastColumn="0"/>
+                  </w:pPr>
+                </w:p>
+              </w:tc>
+              <w:tc>
+                <w:tcPr>
+                  <w:tcW w:w="1436" w:type="dxa"/>
+                  <w:tcBorders>
+                    <w:left w:val="nil"/>
+                  </w:tcBorders>
+                </w:tcPr>
+                <w:p>
+                  <w:pPr>
+                    <w:cnfStyle w:val="000000000000" w:firstRow="0" w:lastRow="0" w:firstColumn="0" w:lastColumn="0" w:oddVBand="0" w:evenVBand="0" w:oddHBand="0" w:evenHBand="0" w:firstRowFirstColumn="0" w:firstRowLastColumn="0" w:lastRowFirstColumn="0" w:lastRowLastColumn="0"/>
+                  </w:pPr>
+                  <w:r>
+                    <w:t>0.0750</w:t>
+                  </w:r>
+                </w:p>
+              </w:tc>
+            </w:tr>
+            <w:tr>
+              <w:tc>
+                <w:tcPr>
+                  <w:cnfStyle w:val="001000000000" w:firstRow="0" w:lastRow="0" w:firstColumn="1" w:lastColumn="0" w:oddVBand="0" w:evenVBand="0" w:oddHBand="0" w:evenHBand="0" w:firstRowFirstColumn="0" w:firstRowLastColumn="0" w:lastRowFirstColumn="0" w:lastRowLastColumn="0"/>
+                  <w:tcW w:w="1435" w:type="dxa"/>
+                  <w:tcBorders>
+                    <w:right w:val="nil"/>
+                  </w:tcBorders>
+                  <w:vAlign w:val="center"/>
+                </w:tcPr>
+                <w:p>
+                  <w:pPr>
+                    <w:pStyle w:val="a1"/>
+                    <w:spacing w:line="360" w:lineRule="auto"/>
+                    <w:ind w:firstLineChars="0" w:firstLine="0"/>
+                  </w:pPr>
+                  <m:oMathPara>
+                    <m:oMathParaPr>
+                      <m:jc m:val="left"/>
+                    </m:oMathParaPr>
+                    <m:oMath>
+                      <m:sSub>
+                        <m:sSubPr>
+                          <m:ctrlPr>
+                            <w:rPr>
+                              <w:rFonts w:ascii="Cambria Math" w:hAnsi="Cambria Math"/>
+                            </w:rPr>
+                          </m:ctrlPr>
+                        </m:sSubPr>
+                        <m:e>
+                          <m:r>
+                            <w:rPr>
+                              <w:rFonts w:ascii="Cambria Math" w:hAnsi="Cambria Math"/>
+                            </w:rPr>
+                            <m:t>B</m:t>
+                          </m:r>
+                        </m:e>
+                        <m:sub>
+                          <m:r>
+                            <w:rPr>
+                              <w:rFonts w:ascii="Cambria Math" w:hAnsi="Cambria Math"/>
+                            </w:rPr>
+                            <m:t>5</m:t>
+                          </m:r>
+                        </m:sub>
+                      </m:sSub>
+                    </m:oMath>
+                  </m:oMathPara>
+                </w:p>
+              </w:tc>
+              <w:tc>
+                <w:tcPr>
+                  <w:tcW w:w="1436" w:type="dxa"/>
+                  <w:tcBorders>
+                    <w:left w:val="nil"/>
+                  </w:tcBorders>
+                </w:tcPr>
+                <w:p>
+                  <w:pPr>
+                    <w:cnfStyle w:val="000000000000" w:firstRow="0" w:lastRow="0" w:firstColumn="0" w:lastColumn="0" w:oddVBand="0" w:evenVBand="0" w:oddHBand="0" w:evenHBand="0" w:firstRowFirstColumn="0" w:firstRowLastColumn="0" w:lastRowFirstColumn="0" w:lastRowLastColumn="0"/>
+                  </w:pPr>
+                  <w:r>
+                    <w:t>9</w:t>
+                  </w:r>
+                </w:p>
+              </w:tc>
+              <w:tc>
+                <w:tcPr>
+                  <w:tcW w:w="1435" w:type="dxa"/>
+                  <w:tcBorders>
+                    <w:left w:val="nil"/>
+                  </w:tcBorders>
+                </w:tcPr>
+                <w:p>
+                  <w:pPr>
+                    <w:cnfStyle w:val="000000000000" w:firstRow="0" w:lastRow="0" w:firstColumn="0" w:lastColumn="0" w:oddVBand="0" w:evenVBand="0" w:oddHBand="0" w:evenHBand="0" w:firstRowFirstColumn="0" w:firstRowLastColumn="0" w:lastRowFirstColumn="0" w:lastRowLastColumn="0"/>
+                  </w:pPr>
+                  <w:r>
+                    <w:t>2</w:t>
+                  </w:r>
+                </w:p>
+              </w:tc>
+              <w:tc>
+                <w:tcPr>
+                  <w:tcW w:w="1436" w:type="dxa"/>
+                  <w:tcBorders>
+                    <w:left w:val="nil"/>
+                  </w:tcBorders>
+                </w:tcPr>
+                <w:p>
+                  <w:pPr>
+                    <w:cnfStyle w:val="000000000000" w:firstRow="0" w:lastRow="0" w:firstColumn="0" w:lastColumn="0" w:oddVBand="0" w:evenVBand="0" w:oddHBand="0" w:evenHBand="0" w:firstRowFirstColumn="0" w:firstRowLastColumn="0" w:lastRowFirstColumn="0" w:lastRowLastColumn="0"/>
+                  </w:pPr>
+                  <w:r>
+                    <w:t>6</w:t>
+                  </w:r>
+                </w:p>
+              </w:tc>
+              <w:tc>
+                <w:tcPr>
+                  <w:tcW w:w="1435" w:type="dxa"/>
+                  <w:tcBorders>
+                    <w:left w:val="nil"/>
+                  </w:tcBorders>
+                </w:tcPr>
+                <w:p>
+                  <w:pPr>
+                    <w:cnfStyle w:val="000000000000" w:firstRow="0" w:lastRow="0" w:firstColumn="0" w:lastColumn="0" w:oddVBand="0" w:evenVBand="0" w:oddHBand="0" w:evenHBand="0" w:firstRowFirstColumn="0" w:firstRowLastColumn="0" w:lastRowFirstColumn="0" w:lastRowLastColumn="0"/>
+                  </w:pPr>
+                </w:p>
+              </w:tc>
+              <w:tc>
+                <w:tcPr>
+                  <w:tcW w:w="1436" w:type="dxa"/>
+                  <w:tcBorders>
+                    <w:left w:val="nil"/>
+                  </w:tcBorders>
+                </w:tcPr>
+                <w:p>
+                  <w:pPr>
+                    <w:cnfStyle w:val="000000000000" w:firstRow="0" w:lastRow="0" w:firstColumn="0" w:lastColumn="0" w:oddVBand="0" w:evenVBand="0" w:oddHBand="0" w:evenHBand="0" w:firstRowFirstColumn="0" w:firstRowLastColumn="0" w:lastRowFirstColumn="0" w:lastRowLastColumn="0"/>
+                  </w:pPr>
+                  <w:r>
+                    <w:t>0.0917</w:t>
+                  </w:r>
+                </w:p>
+              </w:tc>
+            </w:tr>
+            <w:tr>
+              <w:tc>
+                <w:tcPr>
+                  <w:cnfStyle w:val="001000000000" w:firstRow="0" w:lastRow="0" w:firstColumn="1" w:lastColumn="0" w:oddVBand="0" w:evenVBand="0" w:oddHBand="0" w:evenHBand="0" w:firstRowFirstColumn="0" w:firstRowLastColumn="0" w:lastRowFirstColumn="0" w:lastRowLastColumn="0"/>
+                  <w:tcW w:w="1435" w:type="dxa"/>
+                  <w:tcBorders>
+                    <w:right w:val="nil"/>
+                  </w:tcBorders>
+                  <w:vAlign w:val="center"/>
+                </w:tcPr>
+                <w:p>
+                  <w:pPr>
+                    <w:pStyle w:val="a1"/>
+                    <w:spacing w:line="360" w:lineRule="auto"/>
+                    <w:ind w:firstLineChars="0" w:firstLine="0"/>
+                  </w:pPr>
+                  <m:oMathPara>
+                    <m:oMathParaPr>
+                      <m:jc m:val="left"/>
+                    </m:oMathParaPr>
+                    <m:oMath>
+                      <m:sSub>
+                        <m:sSubPr>
+                          <m:ctrlPr>
+                            <w:rPr>
+                              <w:rFonts w:ascii="Cambria Math" w:hAnsi="Cambria Math"/>
+                            </w:rPr>
+                          </m:ctrlPr>
+                        </m:sSubPr>
+                        <m:e>
+                          <m:r>
+                            <w:rPr>
+                              <w:rFonts w:ascii="Cambria Math" w:hAnsi="Cambria Math"/>
+                            </w:rPr>
+                            <m:t>B</m:t>
+                          </m:r>
+                        </m:e>
+                        <m:sub>
+                          <m:r>
+                            <m:rPr>
+                              <m:sty m:val="p"/>
+                            </m:rPr>
+                            <w:rPr>
+                              <w:rFonts w:ascii="Cambria Math" w:hAnsi="Cambria Math"/>
+                            </w:rPr>
+                            <m:t>6</m:t>
+                          </m:r>
+                        </m:sub>
+                      </m:sSub>
+                    </m:oMath>
+                  </m:oMathPara>
+                </w:p>
+              </w:tc>
+              <w:tc>
+                <w:tcPr>
+                  <w:tcW w:w="1436" w:type="dxa"/>
+                  <w:tcBorders>
+                    <w:left w:val="nil"/>
+                    <w:bottom w:val="single" w:sz="12" w:space="0" w:color="000000"/>
+                  </w:tcBorders>
+                </w:tcPr>
+                <w:p>
+                  <w:pPr>
+                    <w:cnfStyle w:val="000000000000" w:firstRow="0" w:lastRow="0" w:firstColumn="0" w:lastColumn="0" w:oddVBand="0" w:evenVBand="0" w:oddHBand="0" w:evenHBand="0" w:firstRowFirstColumn="0" w:firstRowLastColumn="0" w:lastRowFirstColumn="0" w:lastRowLastColumn="0"/>
+                  </w:pPr>
+                  <w:r>
+                    <w:t>8</w:t>
+                  </w:r>
+                </w:p>
+              </w:tc>
+              <w:tc>
+                <w:tcPr>
+                  <w:tcW w:w="1435" w:type="dxa"/>
+                  <w:tcBorders>
+                    <w:left w:val="nil"/>
+                    <w:bottom w:val="single" w:sz="12" w:space="0" w:color="000000"/>
+                  </w:tcBorders>
+                </w:tcPr>
+                <w:p>
+                  <w:pPr>
+                    <w:cnfStyle w:val="000000000000" w:firstRow="0" w:lastRow="0" w:firstColumn="0" w:lastColumn="0" w:oddVBand="0" w:evenVBand="0" w:oddHBand="0" w:evenHBand="0" w:firstRowFirstColumn="0" w:firstRowLastColumn="0" w:lastRowFirstColumn="0" w:lastRowLastColumn="0"/>
+                  </w:pPr>
+                  <w:r>
+                    <w:t>2</w:t>
+                  </w:r>
+                </w:p>
+              </w:tc>
+              <w:tc>
+                <w:tcPr>
+                  <w:tcW w:w="1436" w:type="dxa"/>
+                  <w:tcBorders>
+                    <w:left w:val="nil"/>
+                    <w:bottom w:val="single" w:sz="12" w:space="0" w:color="000000"/>
+                  </w:tcBorders>
+                </w:tcPr>
+                <w:p>
+                  <w:pPr>
+                    <w:cnfStyle w:val="000000000000" w:firstRow="0" w:lastRow="0" w:firstColumn="0" w:lastColumn="0" w:oddVBand="0" w:evenVBand="0" w:oddHBand="0" w:evenHBand="0" w:firstRowFirstColumn="0" w:firstRowLastColumn="0" w:lastRowFirstColumn="0" w:lastRowLastColumn="0"/>
+                  </w:pPr>
+                  <w:r>
+                    <w:t>5</w:t>
+                  </w:r>
+                </w:p>
+              </w:tc>
+              <w:tc>
+                <w:tcPr>
+                  <w:tcW w:w="1435" w:type="dxa"/>
+                  <w:tcBorders>
+                    <w:left w:val="nil"/>
+                    <w:bottom w:val="single" w:sz="12" w:space="0" w:color="000000"/>
+                  </w:tcBorders>
+                </w:tcPr>
+                <w:p>
+                  <w:pPr>
+                    <w:cnfStyle w:val="000000000000" w:firstRow="0" w:lastRow="0" w:firstColumn="0" w:lastColumn="0" w:oddVBand="0" w:evenVBand="0" w:oddHBand="0" w:evenHBand="0" w:firstRowFirstColumn="0" w:firstRowLastColumn="0" w:lastRowFirstColumn="0" w:lastRowLastColumn="0"/>
+                  </w:pPr>
+                </w:p>
+              </w:tc>
+              <w:tc>
+                <w:tcPr>
+                  <w:tcW w:w="1436" w:type="dxa"/>
+                  <w:tcBorders>
+                    <w:left w:val="nil"/>
+                    <w:bottom w:val="single" w:sz="12" w:space="0" w:color="000000"/>
+                  </w:tcBorders>
+                </w:tcPr>
+                <w:p>
+                  <w:pPr>
+                    <w:cnfStyle w:val="000000000000" w:firstRow="0" w:lastRow="0" w:firstColumn="0" w:lastColumn="0" w:oddVBand="0" w:evenVBand="0" w:oddHBand="0" w:evenHBand="0" w:firstRowFirstColumn="0" w:firstRowLastColumn="0" w:lastRowFirstColumn="0" w:lastRowLastColumn="0"/>
+                  </w:pPr>
+                  <w:r>
+                    <w:t>0.0792</w:t>
+                  </w:r>
+                </w:p>
+              </w:tc>
+            </w:tr>
+          </w:tbl>
+          <w:p>
+            <w:pPr>
+              <w:pStyle w:val="a1"/>
+              <w:spacing w:line="360" w:lineRule="auto"/>
+              <w:ind w:firstLineChars="0" w:firstLine="0"/>
+            </w:pPr>
+          </w:p>
+        </w:tc>
+      </w:tr>
+    </w:tbl>
+    <w:p>
+      <w:pPr>
+        <w:pStyle w:val="a1"/>
+        <w:spacing w:line="360" w:lineRule="auto"/>
+        <w:ind w:firstLine="480"/>
+        <w:rPr>
+          <w:rFonts w:hint="eastAsia"/>
+        </w:rPr>
+      </w:pPr>
+    </w:p>
+    <w:p>
+      <w:pPr>
+        <w:pStyle w:val="a1"/>
+        <w:spacing w:line="360" w:lineRule="auto"/>
+        <w:ind w:firstLine="480"/>
+        <w:rPr>
+          <w:rFonts w:hint="eastAsia"/>
+        </w:rPr>
+      </w:pPr>
+    </w:p>
+    <w:p>
+      <w:pPr>
+        <w:pStyle w:val="a1"/>
+        <w:spacing w:line="360" w:lineRule="auto"/>
+        <w:ind w:firstLine="480"/>
+        <w:rPr>
+          <w:rFonts w:hint="eastAsia"/>
+        </w:rPr>
+      </w:pPr>
+      <w:r>
+        <w:object w:dxaOrig="5969" w:dyaOrig="2601">
+          <v:shape id="_x0000_i1026" type="#_x0000_t75" style="width:298.5pt;height:129.75pt" o:ole="">
+            <v:imagedata r:id="rId11" o:title=""/>
+          </v:shape>
+          <o:OLEObject Type="Link" ProgID="Excel.Sheet.12" ShapeID="_x0000_i1026" DrawAspect="Content" r:id="rId12" UpdateMode="Always">
+            <o:LinkType>EnhancedMetaFile</o:LinkType>
+            <o:LockedField>false</o:LockedField>
+          </o:OLEObject>
+        </w:object>
+      </w:r>
     </w:p>
     <w:p>
       <w:pPr>
@@ -18887,6 +22449,8 @@
         </w:rPr>
         <w:t>算法的最优路径</w:t>
       </w:r>
+      <w:bookmarkStart w:id="28" w:name="_GoBack"/>
+      <w:bookmarkEnd w:id="28"/>
     </w:p>
     <w:p>
       <w:pPr>
@@ -18906,24 +22470,24 @@
       <w:pPr>
         <w:pStyle w:val="2"/>
       </w:pPr>
-      <w:bookmarkStart w:id="28" w:name="_Toc165262372"/>
-      <w:bookmarkStart w:id="29" w:name="_Toc373869757"/>
-      <w:bookmarkStart w:id="30" w:name="_Toc373953850"/>
+      <w:bookmarkStart w:id="29" w:name="_Toc165262372"/>
+      <w:bookmarkStart w:id="30" w:name="_Toc373869757"/>
+      <w:bookmarkStart w:id="31" w:name="_Toc373953850"/>
       <w:r>
         <w:rPr>
           <w:rFonts w:hint="eastAsia"/>
         </w:rPr>
         <w:t>本章小结</w:t>
       </w:r>
-      <w:bookmarkStart w:id="31" w:name="_Toc165262373"/>
-      <w:bookmarkStart w:id="32" w:name="_Toc373869758"/>
-      <w:bookmarkStart w:id="33" w:name="_Toc373953851"/>
-      <w:bookmarkEnd w:id="28"/>
+      <w:bookmarkStart w:id="32" w:name="_Toc165262373"/>
+      <w:bookmarkStart w:id="33" w:name="_Toc373869758"/>
+      <w:bookmarkStart w:id="34" w:name="_Toc373953851"/>
       <w:bookmarkEnd w:id="29"/>
       <w:bookmarkEnd w:id="30"/>
       <w:bookmarkEnd w:id="31"/>
       <w:bookmarkEnd w:id="32"/>
       <w:bookmarkEnd w:id="33"/>
+      <w:bookmarkEnd w:id="34"/>
     </w:p>
     <w:p>
       <w:pPr>
@@ -18942,10 +22506,10 @@
         <w:pStyle w:val="a1"/>
         <w:ind w:firstLine="480"/>
         <w:sectPr>
-          <w:headerReference w:type="even" r:id="rId11"/>
-          <w:headerReference w:type="default" r:id="rId12"/>
-          <w:footerReference w:type="even" r:id="rId13"/>
-          <w:footerReference w:type="default" r:id="rId14"/>
+          <w:headerReference w:type="even" r:id="rId13"/>
+          <w:headerReference w:type="default" r:id="rId14"/>
+          <w:footerReference w:type="even" r:id="rId15"/>
+          <w:footerReference w:type="default" r:id="rId16"/>
           <w:endnotePr>
             <w:numFmt w:val="decimal"/>
           </w:endnotePr>
@@ -18964,9 +22528,9 @@
           <w:rFonts w:ascii="宋体" w:eastAsia="宋体" w:hAnsi="宋体"/>
         </w:rPr>
       </w:pPr>
-      <w:bookmarkStart w:id="34" w:name="_Toc165262394"/>
-      <w:bookmarkStart w:id="35" w:name="_Toc373869773"/>
-      <w:bookmarkStart w:id="36" w:name="_Toc373953866"/>
+      <w:bookmarkStart w:id="35" w:name="_Toc165262394"/>
+      <w:bookmarkStart w:id="36" w:name="_Toc373869773"/>
+      <w:bookmarkStart w:id="37" w:name="_Toc373953866"/>
       <w:r>
         <w:rPr>
           <w:rFonts w:ascii="宋体" w:eastAsia="宋体" w:hAnsi="宋体" w:hint="eastAsia"/>
@@ -18974,9 +22538,9 @@
         <w:lastRenderedPageBreak/>
         <w:t>参考文献</w:t>
       </w:r>
-      <w:bookmarkEnd w:id="34"/>
       <w:bookmarkEnd w:id="35"/>
       <w:bookmarkEnd w:id="36"/>
+      <w:bookmarkEnd w:id="37"/>
     </w:p>
     <w:p>
       <w:pPr>
@@ -18997,7 +22561,7 @@
       <w:r>
         <w:fldChar w:fldCharType="separate"/>
       </w:r>
-      <w:bookmarkStart w:id="37" w:name="_ENREF_1"/>
+      <w:bookmarkStart w:id="38" w:name="_ENREF_1"/>
       <w:r>
         <w:rPr>
           <w:rFonts w:hint="eastAsia"/>
@@ -19069,43 +22633,6 @@
           <w:rFonts w:hint="eastAsia"/>
         </w:rPr>
         <w:t>, 2009, 34(4): 8-10.</w:t>
-      </w:r>
-      <w:bookmarkEnd w:id="37"/>
-    </w:p>
-    <w:p>
-      <w:pPr>
-        <w:pStyle w:val="EndNoteBibliography"/>
-      </w:pPr>
-      <w:bookmarkStart w:id="38" w:name="_ENREF_2"/>
-      <w:r>
-        <w:rPr>
-          <w:rFonts w:hint="eastAsia"/>
-        </w:rPr>
-        <w:t>[2]</w:t>
-      </w:r>
-      <w:r>
-        <w:rPr>
-          <w:rFonts w:ascii="System" w:eastAsia="System" w:hint="eastAsia"/>
-        </w:rPr>
-        <w:t xml:space="preserve"> </w:t>
-      </w:r>
-      <w:r>
-        <w:rPr>
-          <w:rFonts w:hint="eastAsia"/>
-        </w:rPr>
-        <w:t xml:space="preserve"> J. </w:t>
-      </w:r>
-      <w:r>
-        <w:rPr>
-          <w:rFonts w:hint="eastAsia"/>
-        </w:rPr>
-        <w:t>城市道路和建筑物无障碍设计规范</w:t>
-      </w:r>
-      <w:r>
-        <w:rPr>
-          <w:rFonts w:hint="eastAsia"/>
-        </w:rPr>
-        <w:t xml:space="preserve"> [S][D]. 2001.</w:t>
       </w:r>
       <w:bookmarkEnd w:id="38"/>
     </w:p>
@@ -19113,12 +22640,12 @@
       <w:pPr>
         <w:pStyle w:val="EndNoteBibliography"/>
       </w:pPr>
-      <w:bookmarkStart w:id="39" w:name="_ENREF_3"/>
-      <w:r>
-        <w:rPr>
-          <w:rFonts w:hint="eastAsia"/>
-        </w:rPr>
-        <w:t>[3]</w:t>
+      <w:bookmarkStart w:id="39" w:name="_ENREF_2"/>
+      <w:r>
+        <w:rPr>
+          <w:rFonts w:hint="eastAsia"/>
+        </w:rPr>
+        <w:t>[2]</w:t>
       </w:r>
       <w:r>
         <w:rPr>
@@ -19130,73 +22657,19 @@
         <w:rPr>
           <w:rFonts w:hint="eastAsia"/>
         </w:rPr>
-        <w:t>武舫</w:t>
-      </w:r>
-      <w:r>
-        <w:rPr>
-          <w:rFonts w:hint="eastAsia"/>
-        </w:rPr>
-        <w:t xml:space="preserve">, </w:t>
-      </w:r>
-      <w:r>
-        <w:rPr>
-          <w:rFonts w:hint="eastAsia"/>
-        </w:rPr>
-        <w:t>王家耀</w:t>
-      </w:r>
-      <w:r>
-        <w:rPr>
-          <w:rFonts w:hint="eastAsia"/>
-        </w:rPr>
-        <w:t xml:space="preserve">, </w:t>
-      </w:r>
-      <w:r>
-        <w:rPr>
-          <w:rFonts w:hint="eastAsia"/>
-        </w:rPr>
-        <w:t>熊伟</w:t>
-      </w:r>
-      <w:r>
-        <w:rPr>
-          <w:rFonts w:hint="eastAsia"/>
-        </w:rPr>
-        <w:t xml:space="preserve">, et al. </w:t>
-      </w:r>
-      <w:r>
-        <w:rPr>
-          <w:rFonts w:hint="eastAsia"/>
-        </w:rPr>
-        <w:t>基于公路普查数据面向最短时间的最优路径分析研究</w:t>
-      </w:r>
-      <w:r>
-        <w:rPr>
-          <w:rFonts w:hint="eastAsia"/>
-        </w:rPr>
-        <w:t xml:space="preserve">[J]. </w:t>
-      </w:r>
-      <w:r>
-        <w:rPr>
-          <w:rFonts w:hint="eastAsia"/>
-        </w:rPr>
-        <w:t>河南理工大学学报</w:t>
-      </w:r>
-      <w:r>
-        <w:rPr>
-          <w:rFonts w:hint="eastAsia"/>
-        </w:rPr>
-        <w:t xml:space="preserve">: </w:t>
-      </w:r>
-      <w:r>
-        <w:rPr>
-          <w:rFonts w:hint="eastAsia"/>
-        </w:rPr>
-        <w:t>自然科学版</w:t>
-      </w:r>
-      <w:r>
-        <w:rPr>
-          <w:rFonts w:hint="eastAsia"/>
-        </w:rPr>
-        <w:t>, 2006, 25(3): 218-221.</w:t>
+        <w:t xml:space="preserve"> J. </w:t>
+      </w:r>
+      <w:r>
+        <w:rPr>
+          <w:rFonts w:hint="eastAsia"/>
+        </w:rPr>
+        <w:t>城市道路和建筑物无障碍设计规范</w:t>
+      </w:r>
+      <w:r>
+        <w:rPr>
+          <w:rFonts w:hint="eastAsia"/>
+        </w:rPr>
+        <w:t xml:space="preserve"> [S][D]. 2001.</w:t>
       </w:r>
       <w:bookmarkEnd w:id="39"/>
     </w:p>
@@ -19204,12 +22677,12 @@
       <w:pPr>
         <w:pStyle w:val="EndNoteBibliography"/>
       </w:pPr>
-      <w:bookmarkStart w:id="40" w:name="_ENREF_4"/>
-      <w:r>
-        <w:rPr>
-          <w:rFonts w:hint="eastAsia"/>
-        </w:rPr>
-        <w:t>[4]</w:t>
+      <w:bookmarkStart w:id="40" w:name="_ENREF_3"/>
+      <w:r>
+        <w:rPr>
+          <w:rFonts w:hint="eastAsia"/>
+        </w:rPr>
+        <w:t>[3]</w:t>
       </w:r>
       <w:r>
         <w:rPr>
@@ -19221,7 +22694,7 @@
         <w:rPr>
           <w:rFonts w:hint="eastAsia"/>
         </w:rPr>
-        <w:t>段莉琼</w:t>
+        <w:t>武舫</w:t>
       </w:r>
       <w:r>
         <w:rPr>
@@ -19233,19 +22706,31 @@
         <w:rPr>
           <w:rFonts w:hint="eastAsia"/>
         </w:rPr>
-        <w:t>刘立国</w:t>
-      </w:r>
-      <w:r>
-        <w:rPr>
-          <w:rFonts w:hint="eastAsia"/>
-        </w:rPr>
-        <w:t xml:space="preserve">. </w:t>
-      </w:r>
-      <w:r>
-        <w:rPr>
-          <w:rFonts w:hint="eastAsia"/>
-        </w:rPr>
-        <w:t>基于车辆导航的路径分析与应用</w:t>
+        <w:t>王家耀</w:t>
+      </w:r>
+      <w:r>
+        <w:rPr>
+          <w:rFonts w:hint="eastAsia"/>
+        </w:rPr>
+        <w:t xml:space="preserve">, </w:t>
+      </w:r>
+      <w:r>
+        <w:rPr>
+          <w:rFonts w:hint="eastAsia"/>
+        </w:rPr>
+        <w:t>熊伟</w:t>
+      </w:r>
+      <w:r>
+        <w:rPr>
+          <w:rFonts w:hint="eastAsia"/>
+        </w:rPr>
+        <w:t xml:space="preserve">, et al. </w:t>
+      </w:r>
+      <w:r>
+        <w:rPr>
+          <w:rFonts w:hint="eastAsia"/>
+        </w:rPr>
+        <w:t>基于公路普查数据面向最短时间的最优路径分析研究</w:t>
       </w:r>
       <w:r>
         <w:rPr>
@@ -19257,13 +22742,25 @@
         <w:rPr>
           <w:rFonts w:hint="eastAsia"/>
         </w:rPr>
-        <w:t>地理信息世界</w:t>
-      </w:r>
-      <w:r>
-        <w:rPr>
-          <w:rFonts w:hint="eastAsia"/>
-        </w:rPr>
-        <w:t>, 2005, 4: 44-47.</w:t>
+        <w:t>河南理工大学学报</w:t>
+      </w:r>
+      <w:r>
+        <w:rPr>
+          <w:rFonts w:hint="eastAsia"/>
+        </w:rPr>
+        <w:t xml:space="preserve">: </w:t>
+      </w:r>
+      <w:r>
+        <w:rPr>
+          <w:rFonts w:hint="eastAsia"/>
+        </w:rPr>
+        <w:t>自然科学版</w:t>
+      </w:r>
+      <w:r>
+        <w:rPr>
+          <w:rFonts w:hint="eastAsia"/>
+        </w:rPr>
+        <w:t>, 2006, 25(3): 218-221.</w:t>
       </w:r>
       <w:bookmarkEnd w:id="40"/>
     </w:p>
@@ -19271,15 +22768,12 @@
       <w:pPr>
         <w:pStyle w:val="EndNoteBibliography"/>
       </w:pPr>
-      <w:bookmarkStart w:id="41" w:name="_ENREF_5"/>
-      <w:r>
-        <w:t>[</w:t>
-      </w:r>
-      <w:r>
-        <w:rPr>
-          <w:rFonts w:hint="eastAsia"/>
-        </w:rPr>
-        <w:t>5]</w:t>
+      <w:bookmarkStart w:id="41" w:name="_ENREF_4"/>
+      <w:r>
+        <w:rPr>
+          <w:rFonts w:hint="eastAsia"/>
+        </w:rPr>
+        <w:t>[4]</w:t>
       </w:r>
       <w:r>
         <w:rPr>
@@ -19291,7 +22785,19 @@
         <w:rPr>
           <w:rFonts w:hint="eastAsia"/>
         </w:rPr>
-        <w:t>张静</w:t>
+        <w:t>段莉琼</w:t>
+      </w:r>
+      <w:r>
+        <w:rPr>
+          <w:rFonts w:hint="eastAsia"/>
+        </w:rPr>
+        <w:t xml:space="preserve">, </w:t>
+      </w:r>
+      <w:r>
+        <w:rPr>
+          <w:rFonts w:hint="eastAsia"/>
+        </w:rPr>
+        <w:t>刘立国</w:t>
       </w:r>
       <w:r>
         <w:rPr>
@@ -19303,42 +22809,100 @@
         <w:rPr>
           <w:rFonts w:hint="eastAsia"/>
         </w:rPr>
-        <w:t>面向路径规划的导航路网数据模型研究</w:t>
-      </w:r>
-      <w:r>
-        <w:rPr>
-          <w:rFonts w:hint="eastAsia"/>
-        </w:rPr>
-        <w:t xml:space="preserve">[D].  </w:t>
-      </w:r>
-      <w:r>
-        <w:rPr>
-          <w:rFonts w:hint="eastAsia"/>
-        </w:rPr>
-        <w:t>中国矿业大学</w:t>
-      </w:r>
-      <w:r>
-        <w:rPr>
-          <w:rFonts w:hint="eastAsia"/>
-        </w:rPr>
-        <w:t xml:space="preserve"> (</w:t>
-      </w:r>
-      <w:r>
-        <w:rPr>
-          <w:rFonts w:hint="eastAsia"/>
-        </w:rPr>
-        <w:t>北京</w:t>
-      </w:r>
-      <w:r>
-        <w:rPr>
-          <w:rFonts w:hint="eastAsia"/>
-        </w:rPr>
-        <w:t>), 2009.</w:t>
+        <w:t>基于车辆导航的路径分析与应用</w:t>
+      </w:r>
+      <w:r>
+        <w:rPr>
+          <w:rFonts w:hint="eastAsia"/>
+        </w:rPr>
+        <w:t xml:space="preserve">[J]. </w:t>
+      </w:r>
+      <w:r>
+        <w:rPr>
+          <w:rFonts w:hint="eastAsia"/>
+        </w:rPr>
+        <w:t>地理信息世界</w:t>
+      </w:r>
+      <w:r>
+        <w:rPr>
+          <w:rFonts w:hint="eastAsia"/>
+        </w:rPr>
+        <w:t>, 2005, 4: 44-47.</w:t>
       </w:r>
       <w:bookmarkEnd w:id="41"/>
     </w:p>
     <w:p>
       <w:pPr>
+        <w:pStyle w:val="EndNoteBibliography"/>
+      </w:pPr>
+      <w:bookmarkStart w:id="42" w:name="_ENREF_5"/>
+      <w:r>
+        <w:t>[</w:t>
+      </w:r>
+      <w:r>
+        <w:rPr>
+          <w:rFonts w:hint="eastAsia"/>
+        </w:rPr>
+        <w:t>5]</w:t>
+      </w:r>
+      <w:r>
+        <w:rPr>
+          <w:rFonts w:ascii="System" w:eastAsia="System" w:hint="eastAsia"/>
+        </w:rPr>
+        <w:t xml:space="preserve"> </w:t>
+      </w:r>
+      <w:r>
+        <w:rPr>
+          <w:rFonts w:hint="eastAsia"/>
+        </w:rPr>
+        <w:t>张静</w:t>
+      </w:r>
+      <w:r>
+        <w:rPr>
+          <w:rFonts w:hint="eastAsia"/>
+        </w:rPr>
+        <w:t xml:space="preserve">. </w:t>
+      </w:r>
+      <w:r>
+        <w:rPr>
+          <w:rFonts w:hint="eastAsia"/>
+        </w:rPr>
+        <w:t>面向路径规划的导航路网数据模型研究</w:t>
+      </w:r>
+      <w:r>
+        <w:rPr>
+          <w:rFonts w:hint="eastAsia"/>
+        </w:rPr>
+        <w:t xml:space="preserve">[D].  </w:t>
+      </w:r>
+      <w:r>
+        <w:rPr>
+          <w:rFonts w:hint="eastAsia"/>
+        </w:rPr>
+        <w:t>中国矿业大学</w:t>
+      </w:r>
+      <w:r>
+        <w:rPr>
+          <w:rFonts w:hint="eastAsia"/>
+        </w:rPr>
+        <w:t xml:space="preserve"> (</w:t>
+      </w:r>
+      <w:r>
+        <w:rPr>
+          <w:rFonts w:hint="eastAsia"/>
+        </w:rPr>
+        <w:t>北京</w:t>
+      </w:r>
+      <w:r>
+        <w:rPr>
+          <w:rFonts w:hint="eastAsia"/>
+        </w:rPr>
+        <w:t>), 2009.</w:t>
+      </w:r>
+      <w:bookmarkEnd w:id="42"/>
+    </w:p>
+    <w:p>
+      <w:pPr>
         <w:rPr>
           <w:rFonts w:ascii="宋体" w:hAnsi="宋体"/>
         </w:rPr>
@@ -19351,10 +22915,10 @@
       </w:r>
     </w:p>
     <w:sectPr>
-      <w:headerReference w:type="even" r:id="rId15"/>
-      <w:headerReference w:type="default" r:id="rId16"/>
-      <w:footerReference w:type="even" r:id="rId17"/>
-      <w:footerReference w:type="default" r:id="rId18"/>
+      <w:headerReference w:type="even" r:id="rId17"/>
+      <w:headerReference w:type="default" r:id="rId18"/>
+      <w:footerReference w:type="even" r:id="rId19"/>
+      <w:footerReference w:type="default" r:id="rId20"/>
       <w:endnotePr>
         <w:numFmt w:val="decimal"/>
       </w:endnotePr>
@@ -19458,7 +23022,7 @@
         <w:rStyle w:val="af6"/>
         <w:noProof/>
       </w:rPr>
-      <w:t>13</w:t>
+      <w:t>14</w:t>
     </w:r>
     <w:r>
       <w:rPr>
@@ -19542,7 +23106,7 @@
         <w:rStyle w:val="af6"/>
         <w:noProof/>
       </w:rPr>
-      <w:t>14</w:t>
+      <w:t>16</w:t>
     </w:r>
     <w:r>
       <w:rPr>
@@ -19689,23 +23253,29 @@
     <w:r>
       <w:rPr>
         <w:rFonts w:hint="eastAsia"/>
+        <w:b/>
+        <w:bCs/>
         <w:noProof/>
       </w:rPr>
-      <w:t>面向视力残疾人的室内</w:t>
+      <w:t>错误</w:t>
     </w:r>
     <w:r>
       <w:rPr>
         <w:rFonts w:hint="eastAsia"/>
+        <w:b/>
+        <w:bCs/>
         <w:noProof/>
       </w:rPr>
-      <w:t>LBS</w:t>
+      <w:t>!</w:t>
     </w:r>
     <w:r>
       <w:rPr>
         <w:rFonts w:hint="eastAsia"/>
+        <w:b/>
+        <w:bCs/>
         <w:noProof/>
       </w:rPr>
-      <w:t>系统的研究与实现</w:t>
+      <w:t>文档中没有指定样式的文字。</w:t>
     </w:r>
     <w:r>
       <w:fldChar w:fldCharType="end"/>
@@ -19906,6 +23476,191 @@
 <file path=word/numbering.xml><?xml version="1.0" encoding="utf-8"?>
 <w:numbering xmlns:wpc="http://schemas.microsoft.com/office/word/2010/wordprocessingCanvas" xmlns:mc="http://schemas.openxmlformats.org/markup-compatibility/2006" xmlns:o="urn:schemas-microsoft-com:office:office" xmlns:r="http://schemas.openxmlformats.org/officeDocument/2006/relationships" xmlns:m="http://schemas.openxmlformats.org/officeDocument/2006/math" xmlns:v="urn:schemas-microsoft-com:vml" xmlns:wp14="http://schemas.microsoft.com/office/word/2010/wordprocessingDrawing" xmlns:wp="http://schemas.openxmlformats.org/drawingml/2006/wordprocessingDrawing" xmlns:w10="urn:schemas-microsoft-com:office:word" xmlns:w="http://schemas.openxmlformats.org/wordprocessingml/2006/main" xmlns:w14="http://schemas.microsoft.com/office/word/2010/wordml" xmlns:wpg="http://schemas.microsoft.com/office/word/2010/wordprocessingGroup" xmlns:wpi="http://schemas.microsoft.com/office/word/2010/wordprocessingInk" xmlns:wne="http://schemas.microsoft.com/office/word/2006/wordml" xmlns:wps="http://schemas.microsoft.com/office/word/2010/wordprocessingShape" mc:Ignorable="w14 wp14">
   <w:abstractNum w:abstractNumId="0">
+    <w:nsid w:val="FFFFFF7C"/>
+    <w:multiLevelType w:val="singleLevel"/>
+    <w:tmpl w:val="38BAA424"/>
+    <w:lvl w:ilvl="0">
+      <w:start w:val="1"/>
+      <w:numFmt w:val="decimal"/>
+      <w:lvlText w:val="%1."/>
+      <w:lvlJc w:val="left"/>
+      <w:pPr>
+        <w:tabs>
+          <w:tab w:val="num" w:pos="2040"/>
+        </w:tabs>
+        <w:ind w:leftChars="800" w:left="2040" w:hangingChars="200" w:hanging="360"/>
+      </w:pPr>
+    </w:lvl>
+  </w:abstractNum>
+  <w:abstractNum w:abstractNumId="1">
+    <w:nsid w:val="FFFFFF7D"/>
+    <w:multiLevelType w:val="singleLevel"/>
+    <w:tmpl w:val="9DE276E0"/>
+    <w:lvl w:ilvl="0">
+      <w:start w:val="1"/>
+      <w:numFmt w:val="decimal"/>
+      <w:lvlText w:val="%1."/>
+      <w:lvlJc w:val="left"/>
+      <w:pPr>
+        <w:tabs>
+          <w:tab w:val="num" w:pos="1620"/>
+        </w:tabs>
+        <w:ind w:leftChars="600" w:left="1620" w:hangingChars="200" w:hanging="360"/>
+      </w:pPr>
+    </w:lvl>
+  </w:abstractNum>
+  <w:abstractNum w:abstractNumId="2">
+    <w:nsid w:val="FFFFFF7E"/>
+    <w:multiLevelType w:val="singleLevel"/>
+    <w:tmpl w:val="BBA67276"/>
+    <w:lvl w:ilvl="0">
+      <w:start w:val="1"/>
+      <w:numFmt w:val="decimal"/>
+      <w:lvlText w:val="%1."/>
+      <w:lvlJc w:val="left"/>
+      <w:pPr>
+        <w:tabs>
+          <w:tab w:val="num" w:pos="1200"/>
+        </w:tabs>
+        <w:ind w:leftChars="400" w:left="1200" w:hangingChars="200" w:hanging="360"/>
+      </w:pPr>
+    </w:lvl>
+  </w:abstractNum>
+  <w:abstractNum w:abstractNumId="3">
+    <w:nsid w:val="FFFFFF7F"/>
+    <w:multiLevelType w:val="singleLevel"/>
+    <w:tmpl w:val="DEF040B6"/>
+    <w:lvl w:ilvl="0">
+      <w:start w:val="1"/>
+      <w:numFmt w:val="decimal"/>
+      <w:lvlText w:val="%1."/>
+      <w:lvlJc w:val="left"/>
+      <w:pPr>
+        <w:tabs>
+          <w:tab w:val="num" w:pos="780"/>
+        </w:tabs>
+        <w:ind w:leftChars="200" w:left="780" w:hangingChars="200" w:hanging="360"/>
+      </w:pPr>
+    </w:lvl>
+  </w:abstractNum>
+  <w:abstractNum w:abstractNumId="4">
+    <w:nsid w:val="FFFFFF80"/>
+    <w:multiLevelType w:val="singleLevel"/>
+    <w:tmpl w:val="D6482160"/>
+    <w:lvl w:ilvl="0">
+      <w:start w:val="1"/>
+      <w:numFmt w:val="bullet"/>
+      <w:lvlText w:val=""/>
+      <w:lvlJc w:val="left"/>
+      <w:pPr>
+        <w:tabs>
+          <w:tab w:val="num" w:pos="2040"/>
+        </w:tabs>
+        <w:ind w:leftChars="800" w:left="2040" w:hangingChars="200" w:hanging="360"/>
+      </w:pPr>
+      <w:rPr>
+        <w:rFonts w:ascii="Wingdings" w:hAnsi="Wingdings" w:hint="default"/>
+      </w:rPr>
+    </w:lvl>
+  </w:abstractNum>
+  <w:abstractNum w:abstractNumId="5">
+    <w:nsid w:val="FFFFFF81"/>
+    <w:multiLevelType w:val="singleLevel"/>
+    <w:tmpl w:val="95462E40"/>
+    <w:lvl w:ilvl="0">
+      <w:start w:val="1"/>
+      <w:numFmt w:val="bullet"/>
+      <w:lvlText w:val=""/>
+      <w:lvlJc w:val="left"/>
+      <w:pPr>
+        <w:tabs>
+          <w:tab w:val="num" w:pos="1620"/>
+        </w:tabs>
+        <w:ind w:leftChars="600" w:left="1620" w:hangingChars="200" w:hanging="360"/>
+      </w:pPr>
+      <w:rPr>
+        <w:rFonts w:ascii="Wingdings" w:hAnsi="Wingdings" w:hint="default"/>
+      </w:rPr>
+    </w:lvl>
+  </w:abstractNum>
+  <w:abstractNum w:abstractNumId="6">
+    <w:nsid w:val="FFFFFF82"/>
+    <w:multiLevelType w:val="singleLevel"/>
+    <w:tmpl w:val="E1AE5FAE"/>
+    <w:lvl w:ilvl="0">
+      <w:start w:val="1"/>
+      <w:numFmt w:val="bullet"/>
+      <w:lvlText w:val=""/>
+      <w:lvlJc w:val="left"/>
+      <w:pPr>
+        <w:tabs>
+          <w:tab w:val="num" w:pos="1200"/>
+        </w:tabs>
+        <w:ind w:leftChars="400" w:left="1200" w:hangingChars="200" w:hanging="360"/>
+      </w:pPr>
+      <w:rPr>
+        <w:rFonts w:ascii="Wingdings" w:hAnsi="Wingdings" w:hint="default"/>
+      </w:rPr>
+    </w:lvl>
+  </w:abstractNum>
+  <w:abstractNum w:abstractNumId="7">
+    <w:nsid w:val="FFFFFF83"/>
+    <w:multiLevelType w:val="singleLevel"/>
+    <w:tmpl w:val="275A2578"/>
+    <w:lvl w:ilvl="0">
+      <w:start w:val="1"/>
+      <w:numFmt w:val="bullet"/>
+      <w:lvlText w:val=""/>
+      <w:lvlJc w:val="left"/>
+      <w:pPr>
+        <w:tabs>
+          <w:tab w:val="num" w:pos="780"/>
+        </w:tabs>
+        <w:ind w:leftChars="200" w:left="780" w:hangingChars="200" w:hanging="360"/>
+      </w:pPr>
+      <w:rPr>
+        <w:rFonts w:ascii="Wingdings" w:hAnsi="Wingdings" w:hint="default"/>
+      </w:rPr>
+    </w:lvl>
+  </w:abstractNum>
+  <w:abstractNum w:abstractNumId="8">
+    <w:nsid w:val="FFFFFF88"/>
+    <w:multiLevelType w:val="singleLevel"/>
+    <w:tmpl w:val="5EEC1CBC"/>
+    <w:lvl w:ilvl="0">
+      <w:start w:val="1"/>
+      <w:numFmt w:val="decimal"/>
+      <w:lvlText w:val="%1."/>
+      <w:lvlJc w:val="left"/>
+      <w:pPr>
+        <w:tabs>
+          <w:tab w:val="num" w:pos="360"/>
+        </w:tabs>
+        <w:ind w:left="360" w:hangingChars="200" w:hanging="360"/>
+      </w:pPr>
+    </w:lvl>
+  </w:abstractNum>
+  <w:abstractNum w:abstractNumId="9">
+    <w:nsid w:val="FFFFFF89"/>
+    <w:multiLevelType w:val="singleLevel"/>
+    <w:tmpl w:val="A18039F6"/>
+    <w:lvl w:ilvl="0">
+      <w:start w:val="1"/>
+      <w:numFmt w:val="bullet"/>
+      <w:lvlText w:val=""/>
+      <w:lvlJc w:val="left"/>
+      <w:pPr>
+        <w:tabs>
+          <w:tab w:val="num" w:pos="360"/>
+        </w:tabs>
+        <w:ind w:left="360" w:hangingChars="200" w:hanging="360"/>
+      </w:pPr>
+      <w:rPr>
+        <w:rFonts w:ascii="Wingdings" w:hAnsi="Wingdings" w:hint="default"/>
+      </w:rPr>
+    </w:lvl>
+  </w:abstractNum>
+  <w:abstractNum w:abstractNumId="10">
     <w:nsid w:val="06551448"/>
     <w:multiLevelType w:val="multilevel"/>
     <w:tmpl w:val="38A47746"/>
@@ -20020,7 +23775,7 @@
       </w:rPr>
     </w:lvl>
   </w:abstractNum>
-  <w:abstractNum w:abstractNumId="1">
+  <w:abstractNum w:abstractNumId="11">
     <w:nsid w:val="08DA3B51"/>
     <w:multiLevelType w:val="multilevel"/>
     <w:tmpl w:val="5F3E246E"/>
@@ -20148,25 +23903,55 @@
     </w:lvl>
   </w:abstractNum>
   <w:num w:numId="1">
+    <w:abstractNumId w:val="10"/>
+  </w:num>
+  <w:num w:numId="2">
+    <w:abstractNumId w:val="11"/>
+  </w:num>
+  <w:num w:numId="3">
+    <w:abstractNumId w:val="11"/>
+  </w:num>
+  <w:num w:numId="4">
+    <w:abstractNumId w:val="11"/>
+  </w:num>
+  <w:num w:numId="5">
+    <w:abstractNumId w:val="11"/>
+  </w:num>
+  <w:num w:numId="6">
+    <w:abstractNumId w:val="11"/>
+  </w:num>
+  <w:num w:numId="7">
+    <w:abstractNumId w:val="11"/>
+  </w:num>
+  <w:num w:numId="8">
+    <w:abstractNumId w:val="8"/>
+  </w:num>
+  <w:num w:numId="9">
+    <w:abstractNumId w:val="3"/>
+  </w:num>
+  <w:num w:numId="10">
+    <w:abstractNumId w:val="2"/>
+  </w:num>
+  <w:num w:numId="11">
+    <w:abstractNumId w:val="1"/>
+  </w:num>
+  <w:num w:numId="12">
     <w:abstractNumId w:val="0"/>
   </w:num>
-  <w:num w:numId="2">
-    <w:abstractNumId w:val="1"/>
+  <w:num w:numId="13">
+    <w:abstractNumId w:val="9"/>
   </w:num>
-  <w:num w:numId="3">
-    <w:abstractNumId w:val="1"/>
+  <w:num w:numId="14">
+    <w:abstractNumId w:val="7"/>
   </w:num>
-  <w:num w:numId="4">
-    <w:abstractNumId w:val="1"/>
+  <w:num w:numId="15">
+    <w:abstractNumId w:val="6"/>
   </w:num>
-  <w:num w:numId="5">
-    <w:abstractNumId w:val="1"/>
+  <w:num w:numId="16">
+    <w:abstractNumId w:val="5"/>
   </w:num>
-  <w:num w:numId="6">
-    <w:abstractNumId w:val="1"/>
-  </w:num>
-  <w:num w:numId="7">
-    <w:abstractNumId w:val="1"/>
+  <w:num w:numId="17">
+    <w:abstractNumId w:val="4"/>
   </w:num>
   <w:numIdMacAtCleanup w:val="2"/>
 </w:numbering>
@@ -22876,7 +26661,7 @@
 </file>
 
 <file path=customXml/itemProps1.xml><?xml version="1.0" encoding="utf-8"?>
-<ds:datastoreItem xmlns:ds="http://schemas.openxmlformats.org/officeDocument/2006/customXml" ds:itemID="{CA274EFD-0C92-4CD0-BE5F-1AFAF03422DA}">
+<ds:datastoreItem xmlns:ds="http://schemas.openxmlformats.org/officeDocument/2006/customXml" ds:itemID="{B808DD8C-6E43-4FAF-9042-283FE36B3B99}">
   <ds:schemaRefs>
     <ds:schemaRef ds:uri="http://schemas.openxmlformats.org/officeDocument/2006/bibliography"/>
   </ds:schemaRefs>

</xml_diff>

<commit_message>
accomplish the part of AHP.
</commit_message>
<xml_diff>
--- a/Chapter4.docx
+++ b/Chapter4.docx
@@ -13029,7 +13029,7 @@
           <v:shape id="_x0000_i1025" type="#_x0000_t75" style="width:327pt;height:336.75pt" o:ole="">
             <v:imagedata r:id="rId9" o:title=""/>
           </v:shape>
-          <o:OLEObject Type="Embed" ProgID="Visio.Drawing.11" ShapeID="_x0000_i1025" DrawAspect="Content" ObjectID="_1449475821" r:id="rId10"/>
+          <o:OLEObject Type="Embed" ProgID="Visio.Drawing.11" ShapeID="_x0000_i1025" DrawAspect="Content" ObjectID="_1449488150" r:id="rId10"/>
         </w:object>
       </w:r>
     </w:p>
@@ -13805,6 +13805,9 @@
                 </w:tcPr>
                 <w:p>
                   <w:pPr>
+                    <w:pStyle w:val="a1"/>
+                    <w:spacing w:line="360" w:lineRule="auto"/>
+                    <w:ind w:firstLineChars="0" w:firstLine="0"/>
                     <w:cnfStyle w:val="000000000000" w:firstRow="0" w:lastRow="0" w:firstColumn="0" w:lastColumn="0" w:oddVBand="0" w:evenVBand="0" w:oddHBand="0" w:evenHBand="0" w:firstRowFirstColumn="0" w:firstRowLastColumn="0" w:lastRowFirstColumn="0" w:lastRowLastColumn="0"/>
                   </w:pPr>
                   <w:r>
@@ -13818,6 +13821,9 @@
                 </w:tcPr>
                 <w:p>
                   <w:pPr>
+                    <w:pStyle w:val="a1"/>
+                    <w:spacing w:line="360" w:lineRule="auto"/>
+                    <w:ind w:firstLineChars="0" w:firstLine="0"/>
                     <w:cnfStyle w:val="000000000000" w:firstRow="0" w:lastRow="0" w:firstColumn="0" w:lastColumn="0" w:oddVBand="0" w:evenVBand="0" w:oddHBand="0" w:evenHBand="0" w:firstRowFirstColumn="0" w:firstRowLastColumn="0" w:lastRowFirstColumn="0" w:lastRowLastColumn="0"/>
                   </w:pPr>
                   <w:r>
@@ -13831,6 +13837,9 @@
                 </w:tcPr>
                 <w:p>
                   <w:pPr>
+                    <w:pStyle w:val="a1"/>
+                    <w:spacing w:line="360" w:lineRule="auto"/>
+                    <w:ind w:firstLineChars="0" w:firstLine="0"/>
                     <w:cnfStyle w:val="000000000000" w:firstRow="0" w:lastRow="0" w:firstColumn="0" w:lastColumn="0" w:oddVBand="0" w:evenVBand="0" w:oddHBand="0" w:evenHBand="0" w:firstRowFirstColumn="0" w:firstRowLastColumn="0" w:lastRowFirstColumn="0" w:lastRowLastColumn="0"/>
                   </w:pPr>
                   <w:r>
@@ -13844,6 +13853,9 @@
                 </w:tcPr>
                 <w:p>
                   <w:pPr>
+                    <w:pStyle w:val="a1"/>
+                    <w:spacing w:line="360" w:lineRule="auto"/>
+                    <w:ind w:firstLineChars="0" w:firstLine="0"/>
                     <w:cnfStyle w:val="000000000000" w:firstRow="0" w:lastRow="0" w:firstColumn="0" w:lastColumn="0" w:oddVBand="0" w:evenVBand="0" w:oddHBand="0" w:evenHBand="0" w:firstRowFirstColumn="0" w:firstRowLastColumn="0" w:lastRowFirstColumn="0" w:lastRowLastColumn="0"/>
                   </w:pPr>
                   <w:r>
@@ -13913,6 +13925,9 @@
                 </w:tcPr>
                 <w:p>
                   <w:pPr>
+                    <w:pStyle w:val="a1"/>
+                    <w:spacing w:line="360" w:lineRule="auto"/>
+                    <w:ind w:firstLineChars="0" w:firstLine="0"/>
                     <w:cnfStyle w:val="000000000000" w:firstRow="0" w:lastRow="0" w:firstColumn="0" w:lastColumn="0" w:oddVBand="0" w:evenVBand="0" w:oddHBand="0" w:evenHBand="0" w:firstRowFirstColumn="0" w:firstRowLastColumn="0" w:lastRowFirstColumn="0" w:lastRowLastColumn="0"/>
                   </w:pPr>
                   <w:r>
@@ -13926,6 +13941,9 @@
                 </w:tcPr>
                 <w:p>
                   <w:pPr>
+                    <w:pStyle w:val="a1"/>
+                    <w:spacing w:line="360" w:lineRule="auto"/>
+                    <w:ind w:firstLineChars="0" w:firstLine="0"/>
                     <w:cnfStyle w:val="000000000000" w:firstRow="0" w:lastRow="0" w:firstColumn="0" w:lastColumn="0" w:oddVBand="0" w:evenVBand="0" w:oddHBand="0" w:evenHBand="0" w:firstRowFirstColumn="0" w:firstRowLastColumn="0" w:lastRowFirstColumn="0" w:lastRowLastColumn="0"/>
                   </w:pPr>
                   <w:r>
@@ -13939,6 +13957,9 @@
                 </w:tcPr>
                 <w:p>
                   <w:pPr>
+                    <w:pStyle w:val="a1"/>
+                    <w:spacing w:line="360" w:lineRule="auto"/>
+                    <w:ind w:firstLineChars="0" w:firstLine="0"/>
                     <w:cnfStyle w:val="000000000000" w:firstRow="0" w:lastRow="0" w:firstColumn="0" w:lastColumn="0" w:oddVBand="0" w:evenVBand="0" w:oddHBand="0" w:evenHBand="0" w:firstRowFirstColumn="0" w:firstRowLastColumn="0" w:lastRowFirstColumn="0" w:lastRowLastColumn="0"/>
                   </w:pPr>
                   <w:r>
@@ -13952,6 +13973,9 @@
                 </w:tcPr>
                 <w:p>
                   <w:pPr>
+                    <w:pStyle w:val="a1"/>
+                    <w:spacing w:line="360" w:lineRule="auto"/>
+                    <w:ind w:firstLineChars="0" w:firstLine="0"/>
                     <w:cnfStyle w:val="000000000000" w:firstRow="0" w:lastRow="0" w:firstColumn="0" w:lastColumn="0" w:oddVBand="0" w:evenVBand="0" w:oddHBand="0" w:evenHBand="0" w:firstRowFirstColumn="0" w:firstRowLastColumn="0" w:lastRowFirstColumn="0" w:lastRowLastColumn="0"/>
                   </w:pPr>
                   <w:r>
@@ -14024,6 +14048,9 @@
                 </w:tcPr>
                 <w:p>
                   <w:pPr>
+                    <w:pStyle w:val="a1"/>
+                    <w:spacing w:line="360" w:lineRule="auto"/>
+                    <w:ind w:firstLineChars="0" w:firstLine="0"/>
                     <w:cnfStyle w:val="000000000000" w:firstRow="0" w:lastRow="0" w:firstColumn="0" w:lastColumn="0" w:oddVBand="0" w:evenVBand="0" w:oddHBand="0" w:evenHBand="0" w:firstRowFirstColumn="0" w:firstRowLastColumn="0" w:lastRowFirstColumn="0" w:lastRowLastColumn="0"/>
                   </w:pPr>
                   <w:r>
@@ -14037,6 +14064,9 @@
                 </w:tcPr>
                 <w:p>
                   <w:pPr>
+                    <w:pStyle w:val="a1"/>
+                    <w:spacing w:line="360" w:lineRule="auto"/>
+                    <w:ind w:firstLineChars="0" w:firstLine="0"/>
                     <w:cnfStyle w:val="000000000000" w:firstRow="0" w:lastRow="0" w:firstColumn="0" w:lastColumn="0" w:oddVBand="0" w:evenVBand="0" w:oddHBand="0" w:evenHBand="0" w:firstRowFirstColumn="0" w:firstRowLastColumn="0" w:lastRowFirstColumn="0" w:lastRowLastColumn="0"/>
                   </w:pPr>
                   <w:r>
@@ -14050,6 +14080,9 @@
                 </w:tcPr>
                 <w:p>
                   <w:pPr>
+                    <w:pStyle w:val="a1"/>
+                    <w:spacing w:line="360" w:lineRule="auto"/>
+                    <w:ind w:firstLineChars="0" w:firstLine="0"/>
                     <w:cnfStyle w:val="000000000000" w:firstRow="0" w:lastRow="0" w:firstColumn="0" w:lastColumn="0" w:oddVBand="0" w:evenVBand="0" w:oddHBand="0" w:evenHBand="0" w:firstRowFirstColumn="0" w:firstRowLastColumn="0" w:lastRowFirstColumn="0" w:lastRowLastColumn="0"/>
                   </w:pPr>
                   <w:r>
@@ -14063,6 +14096,9 @@
                 </w:tcPr>
                 <w:p>
                   <w:pPr>
+                    <w:pStyle w:val="a1"/>
+                    <w:spacing w:line="360" w:lineRule="auto"/>
+                    <w:ind w:firstLineChars="0" w:firstLine="0"/>
                     <w:cnfStyle w:val="000000000000" w:firstRow="0" w:lastRow="0" w:firstColumn="0" w:lastColumn="0" w:oddVBand="0" w:evenVBand="0" w:oddHBand="0" w:evenHBand="0" w:firstRowFirstColumn="0" w:firstRowLastColumn="0" w:lastRowFirstColumn="0" w:lastRowLastColumn="0"/>
                   </w:pPr>
                   <w:r>
@@ -16473,6 +16509,7 @@
               <w:rPr>
                 <w:rFonts w:hint="eastAsia"/>
               </w:rPr>
+              <w:lastRenderedPageBreak/>
               <w:t>表</w:t>
             </w:r>
             <w:r>
@@ -16688,7 +16725,6 @@
                     <w:top w:val="single" w:sz="12" w:space="0" w:color="000000"/>
                     <w:left w:val="nil"/>
                   </w:tcBorders>
-                  <w:vAlign w:val="center"/>
                 </w:tcPr>
                 <w:p>
                   <w:pPr>
@@ -16741,7 +16777,6 @@
                     <w:top w:val="single" w:sz="12" w:space="0" w:color="000000"/>
                     <w:left w:val="nil"/>
                   </w:tcBorders>
-                  <w:vAlign w:val="center"/>
                 </w:tcPr>
                 <w:p>
                   <w:pPr>
@@ -16791,7 +16826,6 @@
                     <w:top w:val="single" w:sz="12" w:space="0" w:color="000000"/>
                     <w:left w:val="nil"/>
                   </w:tcBorders>
-                  <w:vAlign w:val="center"/>
                 </w:tcPr>
                 <w:p>
                   <w:pPr>
@@ -16870,7 +16904,6 @@
                   <w:tcBorders>
                     <w:right w:val="nil"/>
                   </w:tcBorders>
-                  <w:vAlign w:val="center"/>
                 </w:tcPr>
                 <w:p>
                   <w:pPr>
@@ -16922,9 +16955,13 @@
                     <w:top w:val="single" w:sz="6" w:space="0" w:color="000000"/>
                     <w:left w:val="nil"/>
                   </w:tcBorders>
+                  <w:vAlign w:val="center"/>
                 </w:tcPr>
                 <w:p>
                   <w:pPr>
+                    <w:pStyle w:val="a1"/>
+                    <w:spacing w:line="360" w:lineRule="auto"/>
+                    <w:ind w:firstLineChars="0" w:firstLine="0"/>
                     <w:cnfStyle w:val="000000000000" w:firstRow="0" w:lastRow="0" w:firstColumn="0" w:lastColumn="0" w:oddVBand="0" w:evenVBand="0" w:oddHBand="0" w:evenHBand="0" w:firstRowFirstColumn="0" w:firstRowLastColumn="0" w:lastRowFirstColumn="0" w:lastRowLastColumn="0"/>
                   </w:pPr>
                   <w:r>
@@ -16939,9 +16976,13 @@
                     <w:top w:val="single" w:sz="6" w:space="0" w:color="000000"/>
                     <w:left w:val="nil"/>
                   </w:tcBorders>
+                  <w:vAlign w:val="center"/>
                 </w:tcPr>
                 <w:p>
                   <w:pPr>
+                    <w:pStyle w:val="a1"/>
+                    <w:spacing w:line="360" w:lineRule="auto"/>
+                    <w:ind w:firstLineChars="0" w:firstLine="0"/>
                     <w:cnfStyle w:val="000000000000" w:firstRow="0" w:lastRow="0" w:firstColumn="0" w:lastColumn="0" w:oddVBand="0" w:evenVBand="0" w:oddHBand="0" w:evenHBand="0" w:firstRowFirstColumn="0" w:firstRowLastColumn="0" w:lastRowFirstColumn="0" w:lastRowLastColumn="0"/>
                   </w:pPr>
                   <w:r>
@@ -16956,9 +16997,13 @@
                     <w:top w:val="single" w:sz="6" w:space="0" w:color="000000"/>
                     <w:left w:val="nil"/>
                   </w:tcBorders>
+                  <w:vAlign w:val="center"/>
                 </w:tcPr>
                 <w:p>
                   <w:pPr>
+                    <w:pStyle w:val="a1"/>
+                    <w:spacing w:line="360" w:lineRule="auto"/>
+                    <w:ind w:firstLineChars="0" w:firstLine="0"/>
                     <w:cnfStyle w:val="000000000000" w:firstRow="0" w:lastRow="0" w:firstColumn="0" w:lastColumn="0" w:oddVBand="0" w:evenVBand="0" w:oddHBand="0" w:evenHBand="0" w:firstRowFirstColumn="0" w:firstRowLastColumn="0" w:lastRowFirstColumn="0" w:lastRowLastColumn="0"/>
                   </w:pPr>
                   <w:r>
@@ -16973,13 +17018,17 @@
                     <w:top w:val="single" w:sz="6" w:space="0" w:color="000000"/>
                     <w:left w:val="nil"/>
                   </w:tcBorders>
+                  <w:vAlign w:val="center"/>
                 </w:tcPr>
                 <w:p>
                   <w:pPr>
+                    <w:pStyle w:val="a1"/>
+                    <w:spacing w:line="360" w:lineRule="auto"/>
+                    <w:ind w:firstLineChars="0" w:firstLine="0"/>
                     <w:cnfStyle w:val="000000000000" w:firstRow="0" w:lastRow="0" w:firstColumn="0" w:lastColumn="0" w:oddVBand="0" w:evenVBand="0" w:oddHBand="0" w:evenHBand="0" w:firstRowFirstColumn="0" w:firstRowLastColumn="0" w:lastRowFirstColumn="0" w:lastRowLastColumn="0"/>
                   </w:pPr>
                   <w:r>
-                    <w:t>0.0851</w:t>
+                    <w:t>0.1222</w:t>
                   </w:r>
                 </w:p>
               </w:tc>
@@ -16992,7 +17041,6 @@
                   <w:tcBorders>
                     <w:right w:val="nil"/>
                   </w:tcBorders>
-                  <w:vAlign w:val="center"/>
                 </w:tcPr>
                 <w:p>
                   <w:pPr>
@@ -17040,9 +17088,13 @@
                   <w:tcBorders>
                     <w:left w:val="nil"/>
                   </w:tcBorders>
+                  <w:vAlign w:val="center"/>
                 </w:tcPr>
                 <w:p>
                   <w:pPr>
+                    <w:pStyle w:val="a1"/>
+                    <w:spacing w:line="360" w:lineRule="auto"/>
+                    <w:ind w:firstLineChars="0" w:firstLine="0"/>
                     <w:cnfStyle w:val="000000000000" w:firstRow="0" w:lastRow="0" w:firstColumn="0" w:lastColumn="0" w:oddVBand="0" w:evenVBand="0" w:oddHBand="0" w:evenHBand="0" w:firstRowFirstColumn="0" w:firstRowLastColumn="0" w:lastRowFirstColumn="0" w:lastRowLastColumn="0"/>
                   </w:pPr>
                   <w:r>
@@ -17056,9 +17108,13 @@
                   <w:tcBorders>
                     <w:left w:val="nil"/>
                   </w:tcBorders>
+                  <w:vAlign w:val="center"/>
                 </w:tcPr>
                 <w:p>
                   <w:pPr>
+                    <w:pStyle w:val="a1"/>
+                    <w:spacing w:line="360" w:lineRule="auto"/>
+                    <w:ind w:firstLineChars="0" w:firstLine="0"/>
                     <w:cnfStyle w:val="000000000000" w:firstRow="0" w:lastRow="0" w:firstColumn="0" w:lastColumn="0" w:oddVBand="0" w:evenVBand="0" w:oddHBand="0" w:evenHBand="0" w:firstRowFirstColumn="0" w:firstRowLastColumn="0" w:lastRowFirstColumn="0" w:lastRowLastColumn="0"/>
                   </w:pPr>
                   <w:r>
@@ -17072,9 +17128,13 @@
                   <w:tcBorders>
                     <w:left w:val="nil"/>
                   </w:tcBorders>
+                  <w:vAlign w:val="center"/>
                 </w:tcPr>
                 <w:p>
                   <w:pPr>
+                    <w:pStyle w:val="a1"/>
+                    <w:spacing w:line="360" w:lineRule="auto"/>
+                    <w:ind w:firstLineChars="0" w:firstLine="0"/>
                     <w:cnfStyle w:val="000000000000" w:firstRow="0" w:lastRow="0" w:firstColumn="0" w:lastColumn="0" w:oddVBand="0" w:evenVBand="0" w:oddHBand="0" w:evenHBand="0" w:firstRowFirstColumn="0" w:firstRowLastColumn="0" w:lastRowFirstColumn="0" w:lastRowLastColumn="0"/>
                   </w:pPr>
                   <w:r>
@@ -17088,13 +17148,17 @@
                   <w:tcBorders>
                     <w:left w:val="nil"/>
                   </w:tcBorders>
+                  <w:vAlign w:val="center"/>
                 </w:tcPr>
                 <w:p>
                   <w:pPr>
+                    <w:pStyle w:val="a1"/>
+                    <w:spacing w:line="360" w:lineRule="auto"/>
+                    <w:ind w:firstLineChars="0" w:firstLine="0"/>
                     <w:cnfStyle w:val="000000000000" w:firstRow="0" w:lastRow="0" w:firstColumn="0" w:lastColumn="0" w:oddVBand="0" w:evenVBand="0" w:oddHBand="0" w:evenHBand="0" w:firstRowFirstColumn="0" w:firstRowLastColumn="0" w:lastRowFirstColumn="0" w:lastRowLastColumn="0"/>
                   </w:pPr>
                   <w:r>
-                    <w:t>0.1558</w:t>
+                    <w:t>0.2299</w:t>
                   </w:r>
                 </w:p>
               </w:tc>
@@ -17107,7 +17171,6 @@
                   <w:tcBorders>
                     <w:right w:val="nil"/>
                   </w:tcBorders>
-                  <w:vAlign w:val="center"/>
                 </w:tcPr>
                 <w:p>
                   <w:pPr>
@@ -17156,9 +17219,13 @@
                     <w:left w:val="nil"/>
                     <w:bottom w:val="single" w:sz="12" w:space="0" w:color="000000"/>
                   </w:tcBorders>
+                  <w:vAlign w:val="center"/>
                 </w:tcPr>
                 <w:p>
                   <w:pPr>
+                    <w:pStyle w:val="a1"/>
+                    <w:spacing w:line="360" w:lineRule="auto"/>
+                    <w:ind w:firstLineChars="0" w:firstLine="0"/>
                     <w:cnfStyle w:val="000000000000" w:firstRow="0" w:lastRow="0" w:firstColumn="0" w:lastColumn="0" w:oddVBand="0" w:evenVBand="0" w:oddHBand="0" w:evenHBand="0" w:firstRowFirstColumn="0" w:firstRowLastColumn="0" w:lastRowFirstColumn="0" w:lastRowLastColumn="0"/>
                   </w:pPr>
                   <w:r>
@@ -17173,9 +17240,13 @@
                     <w:left w:val="nil"/>
                     <w:bottom w:val="single" w:sz="12" w:space="0" w:color="000000"/>
                   </w:tcBorders>
+                  <w:vAlign w:val="center"/>
                 </w:tcPr>
                 <w:p>
                   <w:pPr>
+                    <w:pStyle w:val="a1"/>
+                    <w:spacing w:line="360" w:lineRule="auto"/>
+                    <w:ind w:firstLineChars="0" w:firstLine="0"/>
                     <w:cnfStyle w:val="000000000000" w:firstRow="0" w:lastRow="0" w:firstColumn="0" w:lastColumn="0" w:oddVBand="0" w:evenVBand="0" w:oddHBand="0" w:evenHBand="0" w:firstRowFirstColumn="0" w:firstRowLastColumn="0" w:lastRowFirstColumn="0" w:lastRowLastColumn="0"/>
                   </w:pPr>
                   <w:r>
@@ -17190,9 +17261,13 @@
                     <w:left w:val="nil"/>
                     <w:bottom w:val="single" w:sz="12" w:space="0" w:color="000000"/>
                   </w:tcBorders>
+                  <w:vAlign w:val="center"/>
                 </w:tcPr>
                 <w:p>
                   <w:pPr>
+                    <w:pStyle w:val="a1"/>
+                    <w:spacing w:line="360" w:lineRule="auto"/>
+                    <w:ind w:firstLineChars="0" w:firstLine="0"/>
                     <w:cnfStyle w:val="000000000000" w:firstRow="0" w:lastRow="0" w:firstColumn="0" w:lastColumn="0" w:oddVBand="0" w:evenVBand="0" w:oddHBand="0" w:evenHBand="0" w:firstRowFirstColumn="0" w:firstRowLastColumn="0" w:lastRowFirstColumn="0" w:lastRowLastColumn="0"/>
                   </w:pPr>
                   <w:r>
@@ -17207,13 +17282,17 @@
                     <w:left w:val="nil"/>
                     <w:bottom w:val="single" w:sz="12" w:space="0" w:color="000000"/>
                   </w:tcBorders>
+                  <w:vAlign w:val="center"/>
                 </w:tcPr>
                 <w:p>
                   <w:pPr>
+                    <w:pStyle w:val="a1"/>
+                    <w:spacing w:line="360" w:lineRule="auto"/>
+                    <w:ind w:firstLineChars="0" w:firstLine="0"/>
                     <w:cnfStyle w:val="000000000000" w:firstRow="0" w:lastRow="0" w:firstColumn="0" w:lastColumn="0" w:oddVBand="0" w:evenVBand="0" w:oddHBand="0" w:evenHBand="0" w:firstRowFirstColumn="0" w:firstRowLastColumn="0" w:lastRowFirstColumn="0" w:lastRowLastColumn="0"/>
                   </w:pPr>
                   <w:r>
-                    <w:t>0.4257</w:t>
+                    <w:t>0.6479</w:t>
                   </w:r>
                 </w:p>
               </w:tc>
@@ -17265,7 +17344,6 @@
               <w:rPr>
                 <w:rFonts w:hint="eastAsia"/>
               </w:rPr>
-              <w:lastRenderedPageBreak/>
               <w:t>表</w:t>
             </w:r>
             <w:r>
@@ -17433,6 +17511,7 @@
                     <w:top w:val="single" w:sz="12" w:space="0" w:color="000000"/>
                     <w:right w:val="nil"/>
                   </w:tcBorders>
+                  <w:vAlign w:val="center"/>
                 </w:tcPr>
                 <w:p>
                   <w:pPr>
@@ -17791,6 +17870,7 @@
                     <w:top w:val="single" w:sz="12" w:space="0" w:color="000000"/>
                     <w:left w:val="nil"/>
                   </w:tcBorders>
+                  <w:vAlign w:val="center"/>
                 </w:tcPr>
                 <w:p>
                   <w:pPr>
@@ -17871,9 +17951,13 @@
                     <w:top w:val="single" w:sz="6" w:space="0" w:color="000000"/>
                     <w:left w:val="nil"/>
                   </w:tcBorders>
+                  <w:vAlign w:val="center"/>
                 </w:tcPr>
                 <w:p>
                   <w:pPr>
+                    <w:pStyle w:val="a1"/>
+                    <w:spacing w:line="360" w:lineRule="auto"/>
+                    <w:ind w:firstLineChars="0" w:firstLine="0"/>
                     <w:cnfStyle w:val="000000000000" w:firstRow="0" w:lastRow="0" w:firstColumn="0" w:lastColumn="0" w:oddVBand="0" w:evenVBand="0" w:oddHBand="0" w:evenHBand="0" w:firstRowFirstColumn="0" w:firstRowLastColumn="0" w:lastRowFirstColumn="0" w:lastRowLastColumn="0"/>
                   </w:pPr>
                   <w:r>
@@ -17888,9 +17972,13 @@
                     <w:top w:val="single" w:sz="6" w:space="0" w:color="000000"/>
                     <w:left w:val="nil"/>
                   </w:tcBorders>
+                  <w:vAlign w:val="center"/>
                 </w:tcPr>
                 <w:p>
                   <w:pPr>
+                    <w:pStyle w:val="a1"/>
+                    <w:spacing w:line="360" w:lineRule="auto"/>
+                    <w:ind w:firstLineChars="0" w:firstLine="0"/>
                     <w:cnfStyle w:val="000000000000" w:firstRow="0" w:lastRow="0" w:firstColumn="0" w:lastColumn="0" w:oddVBand="0" w:evenVBand="0" w:oddHBand="0" w:evenHBand="0" w:firstRowFirstColumn="0" w:firstRowLastColumn="0" w:lastRowFirstColumn="0" w:lastRowLastColumn="0"/>
                   </w:pPr>
                   <w:r>
@@ -17905,9 +17993,13 @@
                     <w:top w:val="single" w:sz="6" w:space="0" w:color="000000"/>
                     <w:left w:val="nil"/>
                   </w:tcBorders>
+                  <w:vAlign w:val="center"/>
                 </w:tcPr>
                 <w:p>
                   <w:pPr>
+                    <w:pStyle w:val="a1"/>
+                    <w:spacing w:line="360" w:lineRule="auto"/>
+                    <w:ind w:firstLineChars="0" w:firstLine="0"/>
                     <w:cnfStyle w:val="000000000000" w:firstRow="0" w:lastRow="0" w:firstColumn="0" w:lastColumn="0" w:oddVBand="0" w:evenVBand="0" w:oddHBand="0" w:evenHBand="0" w:firstRowFirstColumn="0" w:firstRowLastColumn="0" w:lastRowFirstColumn="0" w:lastRowLastColumn="0"/>
                   </w:pPr>
                   <w:r>
@@ -17922,9 +18014,13 @@
                     <w:top w:val="single" w:sz="6" w:space="0" w:color="000000"/>
                     <w:left w:val="nil"/>
                   </w:tcBorders>
+                  <w:vAlign w:val="center"/>
                 </w:tcPr>
                 <w:p>
                   <w:pPr>
+                    <w:pStyle w:val="a1"/>
+                    <w:spacing w:line="360" w:lineRule="auto"/>
+                    <w:ind w:firstLineChars="0" w:firstLine="0"/>
                     <w:cnfStyle w:val="000000000000" w:firstRow="0" w:lastRow="0" w:firstColumn="0" w:lastColumn="0" w:oddVBand="0" w:evenVBand="0" w:oddHBand="0" w:evenHBand="0" w:firstRowFirstColumn="0" w:firstRowLastColumn="0" w:lastRowFirstColumn="0" w:lastRowLastColumn="0"/>
                   </w:pPr>
                   <w:r>
@@ -17939,9 +18035,13 @@
                     <w:top w:val="single" w:sz="6" w:space="0" w:color="000000"/>
                     <w:left w:val="nil"/>
                   </w:tcBorders>
+                  <w:vAlign w:val="center"/>
                 </w:tcPr>
                 <w:p>
                   <w:pPr>
+                    <w:pStyle w:val="a1"/>
+                    <w:spacing w:line="360" w:lineRule="auto"/>
+                    <w:ind w:firstLineChars="0" w:firstLine="0"/>
                     <w:cnfStyle w:val="000000000000" w:firstRow="0" w:lastRow="0" w:firstColumn="0" w:lastColumn="0" w:oddVBand="0" w:evenVBand="0" w:oddHBand="0" w:evenHBand="0" w:firstRowFirstColumn="0" w:firstRowLastColumn="0" w:lastRowFirstColumn="0" w:lastRowLastColumn="0"/>
                   </w:pPr>
                   <w:r>
@@ -17956,9 +18056,13 @@
                     <w:top w:val="single" w:sz="6" w:space="0" w:color="000000"/>
                     <w:left w:val="nil"/>
                   </w:tcBorders>
+                  <w:vAlign w:val="center"/>
                 </w:tcPr>
                 <w:p>
                   <w:pPr>
+                    <w:pStyle w:val="a1"/>
+                    <w:spacing w:line="360" w:lineRule="auto"/>
+                    <w:ind w:firstLineChars="0" w:firstLine="0"/>
                     <w:cnfStyle w:val="000000000000" w:firstRow="0" w:lastRow="0" w:firstColumn="0" w:lastColumn="0" w:oddVBand="0" w:evenVBand="0" w:oddHBand="0" w:evenHBand="0" w:firstRowFirstColumn="0" w:firstRowLastColumn="0" w:lastRowFirstColumn="0" w:lastRowLastColumn="0"/>
                   </w:pPr>
                   <w:r>
@@ -17973,13 +18077,17 @@
                     <w:top w:val="single" w:sz="6" w:space="0" w:color="000000"/>
                     <w:left w:val="nil"/>
                   </w:tcBorders>
+                  <w:vAlign w:val="center"/>
                 </w:tcPr>
                 <w:p>
                   <w:pPr>
+                    <w:pStyle w:val="a1"/>
+                    <w:spacing w:line="360" w:lineRule="auto"/>
+                    <w:ind w:firstLineChars="0" w:firstLine="0"/>
                     <w:cnfStyle w:val="000000000000" w:firstRow="0" w:lastRow="0" w:firstColumn="0" w:lastColumn="0" w:oddVBand="0" w:evenVBand="0" w:oddHBand="0" w:evenHBand="0" w:firstRowFirstColumn="0" w:firstRowLastColumn="0" w:lastRowFirstColumn="0" w:lastRowLastColumn="0"/>
                   </w:pPr>
                   <w:r>
-                    <w:t>0.0125</w:t>
+                    <w:t>0.0334</w:t>
                   </w:r>
                 </w:p>
               </w:tc>
@@ -18040,9 +18148,13 @@
                   <w:tcBorders>
                     <w:left w:val="nil"/>
                   </w:tcBorders>
+                  <w:vAlign w:val="center"/>
                 </w:tcPr>
                 <w:p>
                   <w:pPr>
+                    <w:pStyle w:val="a1"/>
+                    <w:spacing w:line="360" w:lineRule="auto"/>
+                    <w:ind w:firstLineChars="0" w:firstLine="0"/>
                     <w:cnfStyle w:val="000000000000" w:firstRow="0" w:lastRow="0" w:firstColumn="0" w:lastColumn="0" w:oddVBand="0" w:evenVBand="0" w:oddHBand="0" w:evenHBand="0" w:firstRowFirstColumn="0" w:firstRowLastColumn="0" w:lastRowFirstColumn="0" w:lastRowLastColumn="0"/>
                   </w:pPr>
                   <w:r>
@@ -18056,9 +18168,13 @@
                   <w:tcBorders>
                     <w:left w:val="nil"/>
                   </w:tcBorders>
+                  <w:vAlign w:val="center"/>
                 </w:tcPr>
                 <w:p>
                   <w:pPr>
+                    <w:pStyle w:val="a1"/>
+                    <w:spacing w:line="360" w:lineRule="auto"/>
+                    <w:ind w:firstLineChars="0" w:firstLine="0"/>
                     <w:cnfStyle w:val="000000000000" w:firstRow="0" w:lastRow="0" w:firstColumn="0" w:lastColumn="0" w:oddVBand="0" w:evenVBand="0" w:oddHBand="0" w:evenHBand="0" w:firstRowFirstColumn="0" w:firstRowLastColumn="0" w:lastRowFirstColumn="0" w:lastRowLastColumn="0"/>
                   </w:pPr>
                   <w:r>
@@ -18072,9 +18188,13 @@
                   <w:tcBorders>
                     <w:left w:val="nil"/>
                   </w:tcBorders>
+                  <w:vAlign w:val="center"/>
                 </w:tcPr>
                 <w:p>
                   <w:pPr>
+                    <w:pStyle w:val="a1"/>
+                    <w:spacing w:line="360" w:lineRule="auto"/>
+                    <w:ind w:firstLineChars="0" w:firstLine="0"/>
                     <w:cnfStyle w:val="000000000000" w:firstRow="0" w:lastRow="0" w:firstColumn="0" w:lastColumn="0" w:oddVBand="0" w:evenVBand="0" w:oddHBand="0" w:evenHBand="0" w:firstRowFirstColumn="0" w:firstRowLastColumn="0" w:lastRowFirstColumn="0" w:lastRowLastColumn="0"/>
                   </w:pPr>
                   <w:r>
@@ -18088,9 +18208,13 @@
                   <w:tcBorders>
                     <w:left w:val="nil"/>
                   </w:tcBorders>
+                  <w:vAlign w:val="center"/>
                 </w:tcPr>
                 <w:p>
                   <w:pPr>
+                    <w:pStyle w:val="a1"/>
+                    <w:spacing w:line="360" w:lineRule="auto"/>
+                    <w:ind w:firstLineChars="0" w:firstLine="0"/>
                     <w:cnfStyle w:val="000000000000" w:firstRow="0" w:lastRow="0" w:firstColumn="0" w:lastColumn="0" w:oddVBand="0" w:evenVBand="0" w:oddHBand="0" w:evenHBand="0" w:firstRowFirstColumn="0" w:firstRowLastColumn="0" w:lastRowFirstColumn="0" w:lastRowLastColumn="0"/>
                   </w:pPr>
                   <w:r>
@@ -18104,9 +18228,13 @@
                   <w:tcBorders>
                     <w:left w:val="nil"/>
                   </w:tcBorders>
+                  <w:vAlign w:val="center"/>
                 </w:tcPr>
                 <w:p>
                   <w:pPr>
+                    <w:pStyle w:val="a1"/>
+                    <w:spacing w:line="360" w:lineRule="auto"/>
+                    <w:ind w:firstLineChars="0" w:firstLine="0"/>
                     <w:cnfStyle w:val="000000000000" w:firstRow="0" w:lastRow="0" w:firstColumn="0" w:lastColumn="0" w:oddVBand="0" w:evenVBand="0" w:oddHBand="0" w:evenHBand="0" w:firstRowFirstColumn="0" w:firstRowLastColumn="0" w:lastRowFirstColumn="0" w:lastRowLastColumn="0"/>
                   </w:pPr>
                   <w:r>
@@ -18120,9 +18248,13 @@
                   <w:tcBorders>
                     <w:left w:val="nil"/>
                   </w:tcBorders>
+                  <w:vAlign w:val="center"/>
                 </w:tcPr>
                 <w:p>
                   <w:pPr>
+                    <w:pStyle w:val="a1"/>
+                    <w:spacing w:line="360" w:lineRule="auto"/>
+                    <w:ind w:firstLineChars="0" w:firstLine="0"/>
                     <w:cnfStyle w:val="000000000000" w:firstRow="0" w:lastRow="0" w:firstColumn="0" w:lastColumn="0" w:oddVBand="0" w:evenVBand="0" w:oddHBand="0" w:evenHBand="0" w:firstRowFirstColumn="0" w:firstRowLastColumn="0" w:lastRowFirstColumn="0" w:lastRowLastColumn="0"/>
                   </w:pPr>
                   <w:r>
@@ -18136,13 +18268,17 @@
                   <w:tcBorders>
                     <w:left w:val="nil"/>
                   </w:tcBorders>
+                  <w:vAlign w:val="center"/>
                 </w:tcPr>
                 <w:p>
                   <w:pPr>
+                    <w:pStyle w:val="a1"/>
+                    <w:spacing w:line="360" w:lineRule="auto"/>
+                    <w:ind w:firstLineChars="0" w:firstLine="0"/>
                     <w:cnfStyle w:val="000000000000" w:firstRow="0" w:lastRow="0" w:firstColumn="0" w:lastColumn="0" w:oddVBand="0" w:evenVBand="0" w:oddHBand="0" w:evenHBand="0" w:firstRowFirstColumn="0" w:firstRowLastColumn="0" w:lastRowFirstColumn="0" w:lastRowLastColumn="0"/>
                   </w:pPr>
                   <w:r>
-                    <w:t>0.0625</w:t>
+                    <w:t>0.1625</w:t>
                   </w:r>
                 </w:p>
               </w:tc>
@@ -18206,9 +18342,13 @@
                   <w:tcBorders>
                     <w:left w:val="nil"/>
                   </w:tcBorders>
+                  <w:vAlign w:val="center"/>
                 </w:tcPr>
                 <w:p>
                   <w:pPr>
+                    <w:pStyle w:val="a1"/>
+                    <w:spacing w:line="360" w:lineRule="auto"/>
+                    <w:ind w:firstLineChars="0" w:firstLine="0"/>
                     <w:cnfStyle w:val="000000000000" w:firstRow="0" w:lastRow="0" w:firstColumn="0" w:lastColumn="0" w:oddVBand="0" w:evenVBand="0" w:oddHBand="0" w:evenHBand="0" w:firstRowFirstColumn="0" w:firstRowLastColumn="0" w:lastRowFirstColumn="0" w:lastRowLastColumn="0"/>
                   </w:pPr>
                   <w:r>
@@ -18222,9 +18362,13 @@
                   <w:tcBorders>
                     <w:left w:val="nil"/>
                   </w:tcBorders>
+                  <w:vAlign w:val="center"/>
                 </w:tcPr>
                 <w:p>
                   <w:pPr>
+                    <w:pStyle w:val="a1"/>
+                    <w:spacing w:line="360" w:lineRule="auto"/>
+                    <w:ind w:firstLineChars="0" w:firstLine="0"/>
                     <w:cnfStyle w:val="000000000000" w:firstRow="0" w:lastRow="0" w:firstColumn="0" w:lastColumn="0" w:oddVBand="0" w:evenVBand="0" w:oddHBand="0" w:evenHBand="0" w:firstRowFirstColumn="0" w:firstRowLastColumn="0" w:lastRowFirstColumn="0" w:lastRowLastColumn="0"/>
                   </w:pPr>
                   <w:r>
@@ -18238,9 +18382,13 @@
                   <w:tcBorders>
                     <w:left w:val="nil"/>
                   </w:tcBorders>
+                  <w:vAlign w:val="center"/>
                 </w:tcPr>
                 <w:p>
                   <w:pPr>
+                    <w:pStyle w:val="a1"/>
+                    <w:spacing w:line="360" w:lineRule="auto"/>
+                    <w:ind w:firstLineChars="0" w:firstLine="0"/>
                     <w:cnfStyle w:val="000000000000" w:firstRow="0" w:lastRow="0" w:firstColumn="0" w:lastColumn="0" w:oddVBand="0" w:evenVBand="0" w:oddHBand="0" w:evenHBand="0" w:firstRowFirstColumn="0" w:firstRowLastColumn="0" w:lastRowFirstColumn="0" w:lastRowLastColumn="0"/>
                   </w:pPr>
                   <w:r>
@@ -18254,9 +18402,13 @@
                   <w:tcBorders>
                     <w:left w:val="nil"/>
                   </w:tcBorders>
+                  <w:vAlign w:val="center"/>
                 </w:tcPr>
                 <w:p>
                   <w:pPr>
+                    <w:pStyle w:val="a1"/>
+                    <w:spacing w:line="360" w:lineRule="auto"/>
+                    <w:ind w:firstLineChars="0" w:firstLine="0"/>
                     <w:cnfStyle w:val="000000000000" w:firstRow="0" w:lastRow="0" w:firstColumn="0" w:lastColumn="0" w:oddVBand="0" w:evenVBand="0" w:oddHBand="0" w:evenHBand="0" w:firstRowFirstColumn="0" w:firstRowLastColumn="0" w:lastRowFirstColumn="0" w:lastRowLastColumn="0"/>
                   </w:pPr>
                   <w:r>
@@ -18270,9 +18422,13 @@
                   <w:tcBorders>
                     <w:left w:val="nil"/>
                   </w:tcBorders>
+                  <w:vAlign w:val="center"/>
                 </w:tcPr>
                 <w:p>
                   <w:pPr>
+                    <w:pStyle w:val="a1"/>
+                    <w:spacing w:line="360" w:lineRule="auto"/>
+                    <w:ind w:firstLineChars="0" w:firstLine="0"/>
                     <w:cnfStyle w:val="000000000000" w:firstRow="0" w:lastRow="0" w:firstColumn="0" w:lastColumn="0" w:oddVBand="0" w:evenVBand="0" w:oddHBand="0" w:evenHBand="0" w:firstRowFirstColumn="0" w:firstRowLastColumn="0" w:lastRowFirstColumn="0" w:lastRowLastColumn="0"/>
                   </w:pPr>
                   <w:r>
@@ -18286,9 +18442,13 @@
                   <w:tcBorders>
                     <w:left w:val="nil"/>
                   </w:tcBorders>
+                  <w:vAlign w:val="center"/>
                 </w:tcPr>
                 <w:p>
                   <w:pPr>
+                    <w:pStyle w:val="a1"/>
+                    <w:spacing w:line="360" w:lineRule="auto"/>
+                    <w:ind w:firstLineChars="0" w:firstLine="0"/>
                     <w:cnfStyle w:val="000000000000" w:firstRow="0" w:lastRow="0" w:firstColumn="0" w:lastColumn="0" w:oddVBand="0" w:evenVBand="0" w:oddHBand="0" w:evenHBand="0" w:firstRowFirstColumn="0" w:firstRowLastColumn="0" w:lastRowFirstColumn="0" w:lastRowLastColumn="0"/>
                   </w:pPr>
                   <w:r>
@@ -18302,13 +18462,17 @@
                   <w:tcBorders>
                     <w:left w:val="nil"/>
                   </w:tcBorders>
+                  <w:vAlign w:val="center"/>
                 </w:tcPr>
                 <w:p>
                   <w:pPr>
+                    <w:pStyle w:val="a1"/>
+                    <w:spacing w:line="360" w:lineRule="auto"/>
+                    <w:ind w:firstLineChars="0" w:firstLine="0"/>
                     <w:cnfStyle w:val="000000000000" w:firstRow="0" w:lastRow="0" w:firstColumn="0" w:lastColumn="0" w:oddVBand="0" w:evenVBand="0" w:oddHBand="0" w:evenHBand="0" w:firstRowFirstColumn="0" w:firstRowLastColumn="0" w:lastRowFirstColumn="0" w:lastRowLastColumn="0"/>
                   </w:pPr>
                   <w:r>
-                    <w:t>0.0125</w:t>
+                    <w:t>0.0398</w:t>
                   </w:r>
                 </w:p>
               </w:tc>
@@ -18372,9 +18536,13 @@
                   <w:tcBorders>
                     <w:left w:val="nil"/>
                   </w:tcBorders>
+                  <w:vAlign w:val="center"/>
                 </w:tcPr>
                 <w:p>
                   <w:pPr>
+                    <w:pStyle w:val="a1"/>
+                    <w:spacing w:line="360" w:lineRule="auto"/>
+                    <w:ind w:firstLineChars="0" w:firstLine="0"/>
                     <w:cnfStyle w:val="000000000000" w:firstRow="0" w:lastRow="0" w:firstColumn="0" w:lastColumn="0" w:oddVBand="0" w:evenVBand="0" w:oddHBand="0" w:evenHBand="0" w:firstRowFirstColumn="0" w:firstRowLastColumn="0" w:lastRowFirstColumn="0" w:lastRowLastColumn="0"/>
                   </w:pPr>
                   <w:r>
@@ -18388,9 +18556,13 @@
                   <w:tcBorders>
                     <w:left w:val="nil"/>
                   </w:tcBorders>
+                  <w:vAlign w:val="center"/>
                 </w:tcPr>
                 <w:p>
                   <w:pPr>
+                    <w:pStyle w:val="a1"/>
+                    <w:spacing w:line="360" w:lineRule="auto"/>
+                    <w:ind w:firstLineChars="0" w:firstLine="0"/>
                     <w:cnfStyle w:val="000000000000" w:firstRow="0" w:lastRow="0" w:firstColumn="0" w:lastColumn="0" w:oddVBand="0" w:evenVBand="0" w:oddHBand="0" w:evenHBand="0" w:firstRowFirstColumn="0" w:firstRowLastColumn="0" w:lastRowFirstColumn="0" w:lastRowLastColumn="0"/>
                   </w:pPr>
                   <w:r>
@@ -18404,9 +18576,13 @@
                   <w:tcBorders>
                     <w:left w:val="nil"/>
                   </w:tcBorders>
+                  <w:vAlign w:val="center"/>
                 </w:tcPr>
                 <w:p>
                   <w:pPr>
+                    <w:pStyle w:val="a1"/>
+                    <w:spacing w:line="360" w:lineRule="auto"/>
+                    <w:ind w:firstLineChars="0" w:firstLine="0"/>
                     <w:cnfStyle w:val="000000000000" w:firstRow="0" w:lastRow="0" w:firstColumn="0" w:lastColumn="0" w:oddVBand="0" w:evenVBand="0" w:oddHBand="0" w:evenHBand="0" w:firstRowFirstColumn="0" w:firstRowLastColumn="0" w:lastRowFirstColumn="0" w:lastRowLastColumn="0"/>
                   </w:pPr>
                   <w:r>
@@ -18420,9 +18596,13 @@
                   <w:tcBorders>
                     <w:left w:val="nil"/>
                   </w:tcBorders>
+                  <w:vAlign w:val="center"/>
                 </w:tcPr>
                 <w:p>
                   <w:pPr>
+                    <w:pStyle w:val="a1"/>
+                    <w:spacing w:line="360" w:lineRule="auto"/>
+                    <w:ind w:firstLineChars="0" w:firstLine="0"/>
                     <w:cnfStyle w:val="000000000000" w:firstRow="0" w:lastRow="0" w:firstColumn="0" w:lastColumn="0" w:oddVBand="0" w:evenVBand="0" w:oddHBand="0" w:evenHBand="0" w:firstRowFirstColumn="0" w:firstRowLastColumn="0" w:lastRowFirstColumn="0" w:lastRowLastColumn="0"/>
                   </w:pPr>
                   <w:r>
@@ -18436,9 +18616,13 @@
                   <w:tcBorders>
                     <w:left w:val="nil"/>
                   </w:tcBorders>
+                  <w:vAlign w:val="center"/>
                 </w:tcPr>
                 <w:p>
                   <w:pPr>
+                    <w:pStyle w:val="a1"/>
+                    <w:spacing w:line="360" w:lineRule="auto"/>
+                    <w:ind w:firstLineChars="0" w:firstLine="0"/>
                     <w:cnfStyle w:val="000000000000" w:firstRow="0" w:lastRow="0" w:firstColumn="0" w:lastColumn="0" w:oddVBand="0" w:evenVBand="0" w:oddHBand="0" w:evenHBand="0" w:firstRowFirstColumn="0" w:firstRowLastColumn="0" w:lastRowFirstColumn="0" w:lastRowLastColumn="0"/>
                   </w:pPr>
                   <w:r>
@@ -18452,9 +18636,13 @@
                   <w:tcBorders>
                     <w:left w:val="nil"/>
                   </w:tcBorders>
+                  <w:vAlign w:val="center"/>
                 </w:tcPr>
                 <w:p>
                   <w:pPr>
+                    <w:pStyle w:val="a1"/>
+                    <w:spacing w:line="360" w:lineRule="auto"/>
+                    <w:ind w:firstLineChars="0" w:firstLine="0"/>
                     <w:cnfStyle w:val="000000000000" w:firstRow="0" w:lastRow="0" w:firstColumn="0" w:lastColumn="0" w:oddVBand="0" w:evenVBand="0" w:oddHBand="0" w:evenHBand="0" w:firstRowFirstColumn="0" w:firstRowLastColumn="0" w:lastRowFirstColumn="0" w:lastRowLastColumn="0"/>
                   </w:pPr>
                   <w:r>
@@ -18468,13 +18656,17 @@
                   <w:tcBorders>
                     <w:left w:val="nil"/>
                   </w:tcBorders>
+                  <w:vAlign w:val="center"/>
                 </w:tcPr>
                 <w:p>
                   <w:pPr>
+                    <w:pStyle w:val="a1"/>
+                    <w:spacing w:line="360" w:lineRule="auto"/>
+                    <w:ind w:firstLineChars="0" w:firstLine="0"/>
                     <w:cnfStyle w:val="000000000000" w:firstRow="0" w:lastRow="0" w:firstColumn="0" w:lastColumn="0" w:oddVBand="0" w:evenVBand="0" w:oddHBand="0" w:evenHBand="0" w:firstRowFirstColumn="0" w:firstRowLastColumn="0" w:lastRowFirstColumn="0" w:lastRowLastColumn="0"/>
                   </w:pPr>
                   <w:r>
-                    <w:t>0.0750</w:t>
+                    <w:t>0.1643</w:t>
                   </w:r>
                 </w:p>
               </w:tc>
@@ -18535,9 +18727,13 @@
                   <w:tcBorders>
                     <w:left w:val="nil"/>
                   </w:tcBorders>
+                  <w:vAlign w:val="center"/>
                 </w:tcPr>
                 <w:p>
                   <w:pPr>
+                    <w:pStyle w:val="a1"/>
+                    <w:spacing w:line="360" w:lineRule="auto"/>
+                    <w:ind w:firstLineChars="0" w:firstLine="0"/>
                     <w:cnfStyle w:val="000000000000" w:firstRow="0" w:lastRow="0" w:firstColumn="0" w:lastColumn="0" w:oddVBand="0" w:evenVBand="0" w:oddHBand="0" w:evenHBand="0" w:firstRowFirstColumn="0" w:firstRowLastColumn="0" w:lastRowFirstColumn="0" w:lastRowLastColumn="0"/>
                   </w:pPr>
                   <w:r>
@@ -18551,9 +18747,13 @@
                   <w:tcBorders>
                     <w:left w:val="nil"/>
                   </w:tcBorders>
+                  <w:vAlign w:val="center"/>
                 </w:tcPr>
                 <w:p>
                   <w:pPr>
+                    <w:pStyle w:val="a1"/>
+                    <w:spacing w:line="360" w:lineRule="auto"/>
+                    <w:ind w:firstLineChars="0" w:firstLine="0"/>
                     <w:cnfStyle w:val="000000000000" w:firstRow="0" w:lastRow="0" w:firstColumn="0" w:lastColumn="0" w:oddVBand="0" w:evenVBand="0" w:oddHBand="0" w:evenHBand="0" w:firstRowFirstColumn="0" w:firstRowLastColumn="0" w:lastRowFirstColumn="0" w:lastRowLastColumn="0"/>
                   </w:pPr>
                   <w:r>
@@ -18567,9 +18767,13 @@
                   <w:tcBorders>
                     <w:left w:val="nil"/>
                   </w:tcBorders>
+                  <w:vAlign w:val="center"/>
                 </w:tcPr>
                 <w:p>
                   <w:pPr>
+                    <w:pStyle w:val="a1"/>
+                    <w:spacing w:line="360" w:lineRule="auto"/>
+                    <w:ind w:firstLineChars="0" w:firstLine="0"/>
                     <w:cnfStyle w:val="000000000000" w:firstRow="0" w:lastRow="0" w:firstColumn="0" w:lastColumn="0" w:oddVBand="0" w:evenVBand="0" w:oddHBand="0" w:evenHBand="0" w:firstRowFirstColumn="0" w:firstRowLastColumn="0" w:lastRowFirstColumn="0" w:lastRowLastColumn="0"/>
                   </w:pPr>
                   <w:r>
@@ -18583,9 +18787,13 @@
                   <w:tcBorders>
                     <w:left w:val="nil"/>
                   </w:tcBorders>
+                  <w:vAlign w:val="center"/>
                 </w:tcPr>
                 <w:p>
                   <w:pPr>
+                    <w:pStyle w:val="a1"/>
+                    <w:spacing w:line="360" w:lineRule="auto"/>
+                    <w:ind w:firstLineChars="0" w:firstLine="0"/>
                     <w:cnfStyle w:val="000000000000" w:firstRow="0" w:lastRow="0" w:firstColumn="0" w:lastColumn="0" w:oddVBand="0" w:evenVBand="0" w:oddHBand="0" w:evenHBand="0" w:firstRowFirstColumn="0" w:firstRowLastColumn="0" w:lastRowFirstColumn="0" w:lastRowLastColumn="0"/>
                   </w:pPr>
                   <w:r>
@@ -18599,9 +18807,13 @@
                   <w:tcBorders>
                     <w:left w:val="nil"/>
                   </w:tcBorders>
+                  <w:vAlign w:val="center"/>
                 </w:tcPr>
                 <w:p>
                   <w:pPr>
+                    <w:pStyle w:val="a1"/>
+                    <w:spacing w:line="360" w:lineRule="auto"/>
+                    <w:ind w:firstLineChars="0" w:firstLine="0"/>
                     <w:cnfStyle w:val="000000000000" w:firstRow="0" w:lastRow="0" w:firstColumn="0" w:lastColumn="0" w:oddVBand="0" w:evenVBand="0" w:oddHBand="0" w:evenHBand="0" w:firstRowFirstColumn="0" w:firstRowLastColumn="0" w:lastRowFirstColumn="0" w:lastRowLastColumn="0"/>
                   </w:pPr>
                   <w:r>
@@ -18615,9 +18827,13 @@
                   <w:tcBorders>
                     <w:left w:val="nil"/>
                   </w:tcBorders>
+                  <w:vAlign w:val="center"/>
                 </w:tcPr>
                 <w:p>
                   <w:pPr>
+                    <w:pStyle w:val="a1"/>
+                    <w:spacing w:line="360" w:lineRule="auto"/>
+                    <w:ind w:firstLineChars="0" w:firstLine="0"/>
                     <w:cnfStyle w:val="000000000000" w:firstRow="0" w:lastRow="0" w:firstColumn="0" w:lastColumn="0" w:oddVBand="0" w:evenVBand="0" w:oddHBand="0" w:evenHBand="0" w:firstRowFirstColumn="0" w:firstRowLastColumn="0" w:lastRowFirstColumn="0" w:lastRowLastColumn="0"/>
                   </w:pPr>
                   <w:r>
@@ -18631,13 +18847,17 @@
                   <w:tcBorders>
                     <w:left w:val="nil"/>
                   </w:tcBorders>
+                  <w:vAlign w:val="center"/>
                 </w:tcPr>
                 <w:p>
                   <w:pPr>
+                    <w:pStyle w:val="a1"/>
+                    <w:spacing w:line="360" w:lineRule="auto"/>
+                    <w:ind w:firstLineChars="0" w:firstLine="0"/>
                     <w:cnfStyle w:val="000000000000" w:firstRow="0" w:lastRow="0" w:firstColumn="0" w:lastColumn="0" w:oddVBand="0" w:evenVBand="0" w:oddHBand="0" w:evenHBand="0" w:firstRowFirstColumn="0" w:firstRowLastColumn="0" w:lastRowFirstColumn="0" w:lastRowLastColumn="0"/>
                   </w:pPr>
                   <w:r>
-                    <w:t>0.0917</w:t>
+                    <w:t>0.3528</w:t>
                   </w:r>
                 </w:p>
               </w:tc>
@@ -18702,9 +18922,13 @@
                     <w:left w:val="nil"/>
                     <w:bottom w:val="single" w:sz="12" w:space="0" w:color="000000"/>
                   </w:tcBorders>
+                  <w:vAlign w:val="center"/>
                 </w:tcPr>
                 <w:p>
                   <w:pPr>
+                    <w:pStyle w:val="a1"/>
+                    <w:spacing w:line="360" w:lineRule="auto"/>
+                    <w:ind w:firstLineChars="0" w:firstLine="0"/>
                     <w:cnfStyle w:val="000000000000" w:firstRow="0" w:lastRow="0" w:firstColumn="0" w:lastColumn="0" w:oddVBand="0" w:evenVBand="0" w:oddHBand="0" w:evenHBand="0" w:firstRowFirstColumn="0" w:firstRowLastColumn="0" w:lastRowFirstColumn="0" w:lastRowLastColumn="0"/>
                   </w:pPr>
                   <w:r>
@@ -18719,9 +18943,13 @@
                     <w:left w:val="nil"/>
                     <w:bottom w:val="single" w:sz="12" w:space="0" w:color="000000"/>
                   </w:tcBorders>
+                  <w:vAlign w:val="center"/>
                 </w:tcPr>
                 <w:p>
                   <w:pPr>
+                    <w:pStyle w:val="a1"/>
+                    <w:spacing w:line="360" w:lineRule="auto"/>
+                    <w:ind w:firstLineChars="0" w:firstLine="0"/>
                     <w:cnfStyle w:val="000000000000" w:firstRow="0" w:lastRow="0" w:firstColumn="0" w:lastColumn="0" w:oddVBand="0" w:evenVBand="0" w:oddHBand="0" w:evenHBand="0" w:firstRowFirstColumn="0" w:firstRowLastColumn="0" w:lastRowFirstColumn="0" w:lastRowLastColumn="0"/>
                   </w:pPr>
                   <w:r>
@@ -18736,9 +18964,13 @@
                     <w:left w:val="nil"/>
                     <w:bottom w:val="single" w:sz="12" w:space="0" w:color="000000"/>
                   </w:tcBorders>
+                  <w:vAlign w:val="center"/>
                 </w:tcPr>
                 <w:p>
                   <w:pPr>
+                    <w:pStyle w:val="a1"/>
+                    <w:spacing w:line="360" w:lineRule="auto"/>
+                    <w:ind w:firstLineChars="0" w:firstLine="0"/>
                     <w:cnfStyle w:val="000000000000" w:firstRow="0" w:lastRow="0" w:firstColumn="0" w:lastColumn="0" w:oddVBand="0" w:evenVBand="0" w:oddHBand="0" w:evenHBand="0" w:firstRowFirstColumn="0" w:firstRowLastColumn="0" w:lastRowFirstColumn="0" w:lastRowLastColumn="0"/>
                   </w:pPr>
                   <w:r>
@@ -18753,9 +18985,13 @@
                     <w:left w:val="nil"/>
                     <w:bottom w:val="single" w:sz="12" w:space="0" w:color="000000"/>
                   </w:tcBorders>
+                  <w:vAlign w:val="center"/>
                 </w:tcPr>
                 <w:p>
                   <w:pPr>
+                    <w:pStyle w:val="a1"/>
+                    <w:spacing w:line="360" w:lineRule="auto"/>
+                    <w:ind w:firstLineChars="0" w:firstLine="0"/>
                     <w:cnfStyle w:val="000000000000" w:firstRow="0" w:lastRow="0" w:firstColumn="0" w:lastColumn="0" w:oddVBand="0" w:evenVBand="0" w:oddHBand="0" w:evenHBand="0" w:firstRowFirstColumn="0" w:firstRowLastColumn="0" w:lastRowFirstColumn="0" w:lastRowLastColumn="0"/>
                   </w:pPr>
                   <w:r>
@@ -18770,9 +19006,13 @@
                     <w:left w:val="nil"/>
                     <w:bottom w:val="single" w:sz="12" w:space="0" w:color="000000"/>
                   </w:tcBorders>
+                  <w:vAlign w:val="center"/>
                 </w:tcPr>
                 <w:p>
                   <w:pPr>
+                    <w:pStyle w:val="a1"/>
+                    <w:spacing w:line="360" w:lineRule="auto"/>
+                    <w:ind w:firstLineChars="0" w:firstLine="0"/>
                     <w:cnfStyle w:val="000000000000" w:firstRow="0" w:lastRow="0" w:firstColumn="0" w:lastColumn="0" w:oddVBand="0" w:evenVBand="0" w:oddHBand="0" w:evenHBand="0" w:firstRowFirstColumn="0" w:firstRowLastColumn="0" w:lastRowFirstColumn="0" w:lastRowLastColumn="0"/>
                   </w:pPr>
                   <w:r>
@@ -18787,9 +19027,13 @@
                     <w:left w:val="nil"/>
                     <w:bottom w:val="single" w:sz="12" w:space="0" w:color="000000"/>
                   </w:tcBorders>
+                  <w:vAlign w:val="center"/>
                 </w:tcPr>
                 <w:p>
                   <w:pPr>
+                    <w:pStyle w:val="a1"/>
+                    <w:spacing w:line="360" w:lineRule="auto"/>
+                    <w:ind w:firstLineChars="0" w:firstLine="0"/>
                     <w:cnfStyle w:val="000000000000" w:firstRow="0" w:lastRow="0" w:firstColumn="0" w:lastColumn="0" w:oddVBand="0" w:evenVBand="0" w:oddHBand="0" w:evenHBand="0" w:firstRowFirstColumn="0" w:firstRowLastColumn="0" w:lastRowFirstColumn="0" w:lastRowLastColumn="0"/>
                   </w:pPr>
                   <w:r>
@@ -18804,13 +19048,17 @@
                     <w:left w:val="nil"/>
                     <w:bottom w:val="single" w:sz="12" w:space="0" w:color="000000"/>
                   </w:tcBorders>
+                  <w:vAlign w:val="center"/>
                 </w:tcPr>
                 <w:p>
                   <w:pPr>
+                    <w:pStyle w:val="a1"/>
+                    <w:spacing w:line="360" w:lineRule="auto"/>
+                    <w:ind w:firstLineChars="0" w:firstLine="0"/>
                     <w:cnfStyle w:val="000000000000" w:firstRow="0" w:lastRow="0" w:firstColumn="0" w:lastColumn="0" w:oddVBand="0" w:evenVBand="0" w:oddHBand="0" w:evenHBand="0" w:firstRowFirstColumn="0" w:firstRowLastColumn="0" w:lastRowFirstColumn="0" w:lastRowLastColumn="0"/>
                   </w:pPr>
                   <w:r>
-                    <w:t>0.0792</w:t>
+                    <w:t>0.2472</w:t>
                   </w:r>
                 </w:p>
               </w:tc>
@@ -18847,9 +19095,6 @@
         <w:pStyle w:val="a1"/>
         <w:spacing w:line="360" w:lineRule="auto"/>
         <w:ind w:firstLine="480"/>
-        <w:rPr>
-          <w:rFonts w:hint="eastAsia"/>
-        </w:rPr>
       </w:pPr>
       <w:r>
         <w:t>对</w:t>
@@ -18887,7 +19132,6 @@
         <w:spacing w:line="360" w:lineRule="auto"/>
         <w:ind w:firstLine="480"/>
         <w:rPr>
-          <w:rFonts w:hint="eastAsia"/>
           <w:i/>
         </w:rPr>
       </w:pPr>
@@ -19255,9 +19499,6 @@
         <w:pStyle w:val="a1"/>
         <w:spacing w:line="360" w:lineRule="auto"/>
         <w:ind w:firstLine="480"/>
-        <w:rPr>
-          <w:rFonts w:hint="eastAsia"/>
-        </w:rPr>
       </w:pPr>
       <w:r>
         <w:rPr>
@@ -19285,9 +19526,6 @@
         <w:pStyle w:val="a1"/>
         <w:spacing w:line="360" w:lineRule="auto"/>
         <w:ind w:firstLine="480"/>
-        <w:rPr>
-          <w:rFonts w:hint="eastAsia"/>
-        </w:rPr>
       </w:pPr>
       <m:oMathPara>
         <m:oMath>
@@ -19403,7 +19641,13 @@
                         <w:rPr>
                           <w:rFonts w:ascii="Cambria Math" w:hAnsi="Cambria Math"/>
                         </w:rPr>
-                        <m:t>(AW)</m:t>
+                        <m:t>(A</m:t>
+                      </m:r>
+                      <m:r>
+                        <w:rPr>
+                          <w:rFonts w:ascii="Cambria Math" w:hAnsi="Cambria Math"/>
+                        </w:rPr>
+                        <m:t>W)</m:t>
                       </m:r>
                     </m:e>
                     <m:sub>
@@ -19589,9 +19833,6 @@
         <w:pStyle w:val="a1"/>
         <w:spacing w:line="360" w:lineRule="auto"/>
         <w:ind w:firstLine="480"/>
-        <w:rPr>
-          <w:rFonts w:hint="eastAsia"/>
-        </w:rPr>
       </w:pPr>
       <m:oMathPara>
         <m:oMath>
@@ -19723,9 +19964,6 @@
         <w:pStyle w:val="a1"/>
         <w:spacing w:line="360" w:lineRule="auto"/>
         <w:ind w:firstLine="480"/>
-        <w:rPr>
-          <w:rFonts w:hint="eastAsia"/>
-        </w:rPr>
       </w:pPr>
       <w:r>
         <w:rPr>
@@ -19807,9 +20045,6 @@
         <w:pStyle w:val="a1"/>
         <w:spacing w:line="360" w:lineRule="auto"/>
         <w:ind w:firstLine="480"/>
-        <w:rPr>
-          <w:rFonts w:hint="eastAsia"/>
-        </w:rPr>
       </w:pPr>
       <m:oMathPara>
         <m:oMath>
@@ -19897,14 +20132,12 @@
         <w:pStyle w:val="a1"/>
         <w:spacing w:line="360" w:lineRule="auto"/>
         <w:ind w:firstLine="480"/>
-        <w:rPr>
-          <w:rFonts w:hint="eastAsia"/>
-        </w:rPr>
       </w:pPr>
       <w:r>
         <w:rPr>
           <w:rFonts w:hint="eastAsia"/>
         </w:rPr>
+        <w:lastRenderedPageBreak/>
         <w:t>所以，判断矩阵</w:t>
       </w:r>
       <w:r>
@@ -19925,19 +20158,7 @@
         <w:rPr>
           <w:rFonts w:hint="eastAsia"/>
         </w:rPr>
-        <w:t>通过</w:t>
-      </w:r>
-      <w:r>
-        <w:rPr>
-          <w:rFonts w:hint="eastAsia"/>
-        </w:rPr>
-        <w:t>一致性检验</w:t>
-      </w:r>
-      <w:r>
-        <w:rPr>
-          <w:rFonts w:hint="eastAsia"/>
-        </w:rPr>
-        <w:t>。</w:t>
+        <w:t>通过一致性检验。</w:t>
       </w:r>
     </w:p>
     <w:p>
@@ -19945,9 +20166,6 @@
         <w:pStyle w:val="a1"/>
         <w:spacing w:line="360" w:lineRule="auto"/>
         <w:ind w:firstLine="480"/>
-        <w:rPr>
-          <w:rFonts w:hint="eastAsia"/>
-        </w:rPr>
       </w:pPr>
       <w:r>
         <w:rPr>
@@ -20117,9 +20335,6 @@
         <w:pStyle w:val="a1"/>
         <w:spacing w:line="360" w:lineRule="auto"/>
         <w:ind w:firstLine="480"/>
-        <w:rPr>
-          <w:rFonts w:hint="eastAsia"/>
-        </w:rPr>
       </w:pPr>
       <w:r>
         <w:rPr>
@@ -20181,9 +20396,6 @@
         <w:pStyle w:val="a1"/>
         <w:spacing w:line="360" w:lineRule="auto"/>
         <w:ind w:firstLine="480"/>
-        <w:rPr>
-          <w:rFonts w:hint="eastAsia"/>
-        </w:rPr>
       </w:pPr>
       <m:oMathPara>
         <m:oMath>
@@ -20191,13 +20403,7 @@
             <w:rPr>
               <w:rFonts w:ascii="Cambria Math" w:hAnsi="Cambria Math" w:hint="eastAsia"/>
             </w:rPr>
-            <m:t>n=</m:t>
-          </m:r>
-          <m:r>
-            <w:rPr>
-              <w:rFonts w:ascii="Cambria Math" w:hAnsi="Cambria Math" w:hint="eastAsia"/>
-            </w:rPr>
-            <m:t>6</m:t>
+            <m:t>n=6</m:t>
           </m:r>
           <m:r>
             <w:rPr>
@@ -20227,13 +20433,7 @@
                 <w:rPr>
                   <w:rFonts w:ascii="Cambria Math" w:hAnsi="Cambria Math"/>
                 </w:rPr>
-                <m:t>max</m:t>
-              </m:r>
-              <m:r>
-                <w:rPr>
-                  <w:rFonts w:ascii="Cambria Math" w:hAnsi="Cambria Math"/>
-                </w:rPr>
-                <m:t>1</m:t>
+                <m:t>max1</m:t>
               </m:r>
             </m:sub>
           </m:sSub>
@@ -20241,19 +20441,7 @@
             <w:rPr>
               <w:rFonts w:ascii="Cambria Math" w:hAnsi="Cambria Math"/>
             </w:rPr>
-            <m:t>=</m:t>
-          </m:r>
-          <m:r>
-            <w:rPr>
-              <w:rFonts w:ascii="Cambria Math" w:hAnsi="Cambria Math"/>
-            </w:rPr>
-            <m:t>6.1193</m:t>
-          </m:r>
-          <m:r>
-            <w:rPr>
-              <w:rFonts w:ascii="Cambria Math" w:hAnsi="Cambria Math"/>
-            </w:rPr>
-            <m:t xml:space="preserve">, </m:t>
+            <m:t xml:space="preserve">=6.1193, </m:t>
           </m:r>
           <m:sSub>
             <m:sSubPr>
@@ -20349,19 +20537,7 @@
             <w:rPr>
               <w:rFonts w:ascii="Cambria Math" w:hAnsi="Cambria Math"/>
             </w:rPr>
-            <m:t>=</m:t>
-          </m:r>
-          <m:r>
-            <w:rPr>
-              <w:rFonts w:ascii="Cambria Math" w:hAnsi="Cambria Math"/>
-            </w:rPr>
-            <m:t>0.0192</m:t>
-          </m:r>
-          <m:r>
-            <w:rPr>
-              <w:rFonts w:ascii="Cambria Math" w:hAnsi="Cambria Math"/>
-            </w:rPr>
-            <m:t>&lt;0.10</m:t>
+            <m:t>=0.0192&lt;0.10</m:t>
           </m:r>
         </m:oMath>
       </m:oMathPara>
@@ -20371,9 +20547,6 @@
         <w:pStyle w:val="a1"/>
         <w:spacing w:line="360" w:lineRule="auto"/>
         <w:ind w:firstLine="480"/>
-        <w:rPr>
-          <w:rFonts w:hint="eastAsia"/>
-        </w:rPr>
       </w:pPr>
       <w:r>
         <w:rPr>
@@ -20435,9 +20608,6 @@
         <w:pStyle w:val="a1"/>
         <w:spacing w:line="360" w:lineRule="auto"/>
         <w:ind w:firstLine="480"/>
-        <w:rPr>
-          <w:rFonts w:hint="eastAsia"/>
-        </w:rPr>
       </w:pPr>
       <m:oMathPara>
         <m:oMath>
@@ -20451,13 +20621,7 @@
             <w:rPr>
               <w:rFonts w:ascii="Cambria Math" w:hAnsi="Cambria Math"/>
             </w:rPr>
-            <m:t>3</m:t>
-          </m:r>
-          <m:r>
-            <w:rPr>
-              <w:rFonts w:ascii="Cambria Math" w:hAnsi="Cambria Math"/>
-            </w:rPr>
-            <m:t xml:space="preserve">, </m:t>
+            <m:t xml:space="preserve">3, </m:t>
           </m:r>
           <m:sSub>
             <m:sSubPr>
@@ -20481,13 +20645,7 @@
                 <w:rPr>
                   <w:rFonts w:ascii="Cambria Math" w:hAnsi="Cambria Math"/>
                 </w:rPr>
-                <m:t>max</m:t>
-              </m:r>
-              <m:r>
-                <w:rPr>
-                  <w:rFonts w:ascii="Cambria Math" w:hAnsi="Cambria Math"/>
-                </w:rPr>
-                <m:t>2</m:t>
+                <m:t>max2</m:t>
               </m:r>
             </m:sub>
           </m:sSub>
@@ -20495,13 +20653,13 @@
             <w:rPr>
               <w:rFonts w:ascii="Cambria Math" w:hAnsi="Cambria Math"/>
             </w:rPr>
-            <m:t>=</m:t>
+            <m:t>=3.00</m:t>
           </m:r>
           <m:r>
             <w:rPr>
-              <w:rFonts w:ascii="Cambria Math" w:hAnsi="Cambria Math"/>
+              <w:rFonts w:ascii="Cambria Math" w:hAnsi="Cambria Math" w:hint="eastAsia"/>
             </w:rPr>
-            <m:t>3.0055</m:t>
+            <m:t>37</m:t>
           </m:r>
           <m:r>
             <w:rPr>
@@ -20539,19 +20697,19 @@
             <w:rPr>
               <w:rFonts w:ascii="Cambria Math" w:hAnsi="Cambria Math"/>
             </w:rPr>
-            <m:t>=</m:t>
+            <m:t>=0.00</m:t>
+          </m:r>
+          <m:r>
+            <w:rPr>
+              <w:rFonts w:ascii="Cambria Math" w:hAnsi="Cambria Math" w:hint="eastAsia"/>
+            </w:rPr>
+            <m:t>1</m:t>
           </m:r>
           <m:r>
             <w:rPr>
               <w:rFonts w:ascii="Cambria Math" w:hAnsi="Cambria Math"/>
             </w:rPr>
-            <m:t>0.0028</m:t>
-          </m:r>
-          <m:r>
-            <w:rPr>
-              <w:rFonts w:ascii="Cambria Math" w:hAnsi="Cambria Math"/>
-            </w:rPr>
-            <m:t xml:space="preserve">, </m:t>
+            <m:t xml:space="preserve">8, </m:t>
           </m:r>
           <m:sSub>
             <m:sSubPr>
@@ -20583,19 +20741,7 @@
             <w:rPr>
               <w:rFonts w:ascii="Cambria Math" w:hAnsi="Cambria Math"/>
             </w:rPr>
-            <m:t>=</m:t>
-          </m:r>
-          <m:r>
-            <w:rPr>
-              <w:rFonts w:ascii="Cambria Math" w:hAnsi="Cambria Math"/>
-            </w:rPr>
-            <m:t>0.58</m:t>
-          </m:r>
-          <m:r>
-            <w:rPr>
-              <w:rFonts w:ascii="Cambria Math" w:hAnsi="Cambria Math"/>
-            </w:rPr>
-            <m:t xml:space="preserve">, </m:t>
+            <m:t xml:space="preserve">=0.58, </m:t>
           </m:r>
           <m:sSub>
             <m:sSubPr>
@@ -20627,13 +20773,13 @@
             <w:rPr>
               <w:rFonts w:ascii="Cambria Math" w:hAnsi="Cambria Math"/>
             </w:rPr>
-            <m:t>=</m:t>
+            <m:t>=0.00</m:t>
           </m:r>
           <m:r>
             <w:rPr>
-              <w:rFonts w:ascii="Cambria Math" w:hAnsi="Cambria Math"/>
+              <w:rFonts w:ascii="Cambria Math" w:hAnsi="Cambria Math" w:hint="eastAsia"/>
             </w:rPr>
-            <m:t>0.0048</m:t>
+            <m:t>31</m:t>
           </m:r>
           <m:r>
             <w:rPr>
@@ -20649,15 +20795,11 @@
         <w:pStyle w:val="a1"/>
         <w:spacing w:line="360" w:lineRule="auto"/>
         <w:ind w:firstLine="480"/>
-        <w:rPr>
-          <w:rFonts w:hint="eastAsia"/>
-        </w:rPr>
       </w:pPr>
       <w:r>
         <w:rPr>
           <w:rFonts w:hint="eastAsia"/>
         </w:rPr>
-        <w:lastRenderedPageBreak/>
         <w:t>对判断矩阵</w:t>
       </w:r>
       <m:oMath>
@@ -20714,9 +20856,6 @@
         <w:pStyle w:val="a1"/>
         <w:spacing w:line="360" w:lineRule="auto"/>
         <w:ind w:firstLine="480"/>
-        <w:rPr>
-          <w:rFonts w:hint="eastAsia"/>
-        </w:rPr>
       </w:pPr>
       <m:oMathPara>
         <m:oMath>
@@ -20724,13 +20863,7 @@
             <w:rPr>
               <w:rFonts w:ascii="Cambria Math" w:hAnsi="Cambria Math" w:hint="eastAsia"/>
             </w:rPr>
-            <m:t>n=</m:t>
-          </m:r>
-          <m:r>
-            <w:rPr>
-              <w:rFonts w:ascii="Cambria Math" w:hAnsi="Cambria Math" w:hint="eastAsia"/>
-            </w:rPr>
-            <m:t>6</m:t>
+            <m:t>n=6</m:t>
           </m:r>
           <m:r>
             <w:rPr>
@@ -20760,13 +20893,7 @@
                 <w:rPr>
                   <w:rFonts w:ascii="Cambria Math" w:hAnsi="Cambria Math"/>
                 </w:rPr>
-                <m:t>max</m:t>
-              </m:r>
-              <m:r>
-                <w:rPr>
-                  <w:rFonts w:ascii="Cambria Math" w:hAnsi="Cambria Math"/>
-                </w:rPr>
-                <m:t>3</m:t>
+                <m:t>max3</m:t>
               </m:r>
             </m:sub>
           </m:sSub>
@@ -20774,25 +20901,19 @@
             <w:rPr>
               <w:rFonts w:ascii="Cambria Math" w:hAnsi="Cambria Math"/>
             </w:rPr>
-            <m:t>=</m:t>
+            <m:t>=6.</m:t>
+          </m:r>
+          <m:r>
+            <w:rPr>
+              <w:rFonts w:ascii="Cambria Math" w:hAnsi="Cambria Math" w:hint="eastAsia"/>
+            </w:rPr>
+            <m:t>146</m:t>
           </m:r>
           <m:r>
             <w:rPr>
               <w:rFonts w:ascii="Cambria Math" w:hAnsi="Cambria Math"/>
             </w:rPr>
-            <m:t>6.3545</m:t>
-          </m:r>
-          <m:r>
-            <w:rPr>
-              <w:rFonts w:ascii="Cambria Math" w:hAnsi="Cambria Math"/>
-            </w:rPr>
-            <m:t xml:space="preserve"> </m:t>
-          </m:r>
-          <m:r>
-            <w:rPr>
-              <w:rFonts w:ascii="Cambria Math" w:hAnsi="Cambria Math"/>
-            </w:rPr>
-            <m:t xml:space="preserve">, </m:t>
+            <m:t xml:space="preserve">5 , </m:t>
           </m:r>
           <m:sSub>
             <m:sSubPr>
@@ -20824,19 +20945,19 @@
             <w:rPr>
               <w:rFonts w:ascii="Cambria Math" w:hAnsi="Cambria Math"/>
             </w:rPr>
-            <m:t>=</m:t>
+            <m:t>=0.</m:t>
           </m:r>
           <m:r>
             <w:rPr>
               <w:rFonts w:ascii="Cambria Math" w:hAnsi="Cambria Math"/>
             </w:rPr>
-            <m:t>0.070</m:t>
+            <m:t>0</m:t>
           </m:r>
           <m:r>
             <w:rPr>
-              <w:rFonts w:ascii="Cambria Math" w:hAnsi="Cambria Math"/>
+              <w:rFonts w:ascii="Cambria Math" w:hAnsi="Cambria Math" w:hint="eastAsia"/>
             </w:rPr>
-            <m:t>9</m:t>
+            <m:t>293</m:t>
           </m:r>
           <m:r>
             <w:rPr>
@@ -20906,13 +21027,13 @@
             <w:rPr>
               <w:rFonts w:ascii="Cambria Math" w:hAnsi="Cambria Math"/>
             </w:rPr>
-            <m:t>=</m:t>
+            <m:t>=0.0</m:t>
           </m:r>
           <m:r>
             <w:rPr>
-              <w:rFonts w:ascii="Cambria Math" w:hAnsi="Cambria Math"/>
+              <w:rFonts w:ascii="Cambria Math" w:hAnsi="Cambria Math" w:hint="eastAsia"/>
             </w:rPr>
-            <m:t>0.0572</m:t>
+            <m:t>236</m:t>
           </m:r>
           <m:r>
             <w:rPr>
@@ -20928,9 +21049,6 @@
         <w:pStyle w:val="a1"/>
         <w:spacing w:line="360" w:lineRule="auto"/>
         <w:ind w:firstLine="480"/>
-        <w:rPr>
-          <w:rFonts w:hint="eastAsia"/>
-        </w:rPr>
       </w:pPr>
       <w:r>
         <w:rPr>
@@ -21085,16 +21203,16 @@
     </w:p>
     <w:p>
       <w:pPr>
-        <w:pStyle w:val="a1"/>
-        <w:spacing w:line="360" w:lineRule="auto"/>
-        <w:ind w:firstLine="480"/>
-        <w:rPr>
-          <w:rFonts w:hint="eastAsia"/>
+        <w:pStyle w:val="4"/>
+        <w:spacing w:before="240" w:after="120" w:line="360" w:lineRule="auto"/>
+        <w:ind w:left="862" w:hanging="862"/>
+        <w:rPr>
+          <w:rFonts w:ascii="宋体" w:eastAsia="宋体" w:hAnsi="宋体"/>
         </w:rPr>
       </w:pPr>
       <w:r>
         <w:rPr>
-          <w:rFonts w:hint="eastAsia"/>
+          <w:rFonts w:ascii="宋体" w:eastAsia="宋体" w:hAnsi="宋体" w:hint="eastAsia"/>
         </w:rPr>
         <w:t>计算组合权值及一致性检验</w:t>
       </w:r>
@@ -21104,9 +21222,6 @@
         <w:pStyle w:val="a1"/>
         <w:spacing w:line="360" w:lineRule="auto"/>
         <w:ind w:firstLine="480"/>
-        <w:rPr>
-          <w:rFonts w:hint="eastAsia"/>
-        </w:rPr>
       </w:pPr>
       <w:r>
         <w:rPr>
@@ -21541,6 +21656,7 @@
                     <w:pStyle w:val="a1"/>
                     <w:spacing w:line="360" w:lineRule="auto"/>
                     <w:ind w:firstLineChars="0" w:firstLine="0"/>
+                    <w:jc w:val="center"/>
                     <w:cnfStyle w:val="100000000000" w:firstRow="1" w:lastRow="0" w:firstColumn="0" w:lastColumn="0" w:oddVBand="0" w:evenVBand="0" w:oddHBand="0" w:evenHBand="0" w:firstRowFirstColumn="0" w:firstRowLastColumn="0" w:lastRowFirstColumn="0" w:lastRowLastColumn="0"/>
                     <w:rPr>
                       <w:i w:val="0"/>
@@ -21562,12 +21678,14 @@
                     <w:top w:val="single" w:sz="12" w:space="0" w:color="000000"/>
                     <w:left w:val="nil"/>
                   </w:tcBorders>
+                  <w:vAlign w:val="center"/>
                 </w:tcPr>
                 <w:p>
                   <w:pPr>
                     <w:pStyle w:val="a1"/>
                     <w:spacing w:line="360" w:lineRule="auto"/>
                     <w:ind w:firstLineChars="0" w:firstLine="0"/>
+                    <w:jc w:val="center"/>
                     <w:cnfStyle w:val="100000000000" w:firstRow="1" w:lastRow="0" w:firstColumn="0" w:lastColumn="0" w:oddVBand="0" w:evenVBand="0" w:oddHBand="0" w:evenHBand="0" w:firstRowFirstColumn="0" w:firstRowLastColumn="0" w:lastRowFirstColumn="0" w:lastRowLastColumn="0"/>
                     <w:rPr>
                       <w:i w:val="0"/>
@@ -21643,13 +21761,14 @@
                     <w:top w:val="single" w:sz="6" w:space="0" w:color="000000"/>
                     <w:left w:val="nil"/>
                   </w:tcBorders>
+                  <w:vAlign w:val="center"/>
                 </w:tcPr>
                 <w:p>
                   <w:pPr>
                     <w:cnfStyle w:val="000000000000" w:firstRow="0" w:lastRow="0" w:firstColumn="0" w:lastColumn="0" w:oddVBand="0" w:evenVBand="0" w:oddHBand="0" w:evenHBand="0" w:firstRowFirstColumn="0" w:firstRowLastColumn="0" w:lastRowFirstColumn="0" w:lastRowLastColumn="0"/>
                   </w:pPr>
                   <w:r>
-                    <w:t>1</w:t>
+                    <w:t>0.2774</w:t>
                   </w:r>
                 </w:p>
               </w:tc>
@@ -21660,13 +21779,14 @@
                     <w:top w:val="single" w:sz="6" w:space="0" w:color="000000"/>
                     <w:left w:val="nil"/>
                   </w:tcBorders>
+                  <w:vAlign w:val="center"/>
                 </w:tcPr>
                 <w:p>
                   <w:pPr>
                     <w:cnfStyle w:val="000000000000" w:firstRow="0" w:lastRow="0" w:firstColumn="0" w:lastColumn="0" w:oddVBand="0" w:evenVBand="0" w:oddHBand="0" w:evenHBand="0" w:firstRowFirstColumn="0" w:firstRowLastColumn="0" w:lastRowFirstColumn="0" w:lastRowLastColumn="0"/>
                   </w:pPr>
                   <w:r>
-                    <w:t>1/5</w:t>
+                    <w:t>0.1222</w:t>
                   </w:r>
                 </w:p>
               </w:tc>
@@ -21677,13 +21797,14 @@
                     <w:top w:val="single" w:sz="6" w:space="0" w:color="000000"/>
                     <w:left w:val="nil"/>
                   </w:tcBorders>
+                  <w:vAlign w:val="center"/>
                 </w:tcPr>
                 <w:p>
                   <w:pPr>
                     <w:cnfStyle w:val="000000000000" w:firstRow="0" w:lastRow="0" w:firstColumn="0" w:lastColumn="0" w:oddVBand="0" w:evenVBand="0" w:oddHBand="0" w:evenHBand="0" w:firstRowFirstColumn="0" w:firstRowLastColumn="0" w:lastRowFirstColumn="0" w:lastRowLastColumn="0"/>
                   </w:pPr>
                   <w:r>
-                    <w:t>1</w:t>
+                    <w:t>0.0334</w:t>
                   </w:r>
                 </w:p>
               </w:tc>
@@ -21694,11 +21815,16 @@
                     <w:top w:val="single" w:sz="6" w:space="0" w:color="000000"/>
                     <w:left w:val="nil"/>
                   </w:tcBorders>
+                  <w:vAlign w:val="center"/>
                 </w:tcPr>
                 <w:p>
                   <w:pPr>
+                    <w:jc w:val="center"/>
                     <w:cnfStyle w:val="000000000000" w:firstRow="0" w:lastRow="0" w:firstColumn="0" w:lastColumn="0" w:oddVBand="0" w:evenVBand="0" w:oddHBand="0" w:evenHBand="0" w:firstRowFirstColumn="0" w:firstRowLastColumn="0" w:lastRowFirstColumn="0" w:lastRowLastColumn="0"/>
                   </w:pPr>
+                  <w:r>
+                    <w:t>0.0754</w:t>
+                  </w:r>
                 </w:p>
               </w:tc>
               <w:tc>
@@ -21708,13 +21834,15 @@
                     <w:top w:val="single" w:sz="6" w:space="0" w:color="000000"/>
                     <w:left w:val="nil"/>
                   </w:tcBorders>
+                  <w:vAlign w:val="center"/>
                 </w:tcPr>
                 <w:p>
                   <w:pPr>
+                    <w:jc w:val="center"/>
                     <w:cnfStyle w:val="000000000000" w:firstRow="0" w:lastRow="0" w:firstColumn="0" w:lastColumn="0" w:oddVBand="0" w:evenVBand="0" w:oddHBand="0" w:evenHBand="0" w:firstRowFirstColumn="0" w:firstRowLastColumn="0" w:lastRowFirstColumn="0" w:lastRowLastColumn="0"/>
                   </w:pPr>
                   <w:r>
-                    <w:t>0.0125</w:t>
+                    <w:t>5</w:t>
                   </w:r>
                 </w:p>
               </w:tc>
@@ -21775,13 +21903,14 @@
                   <w:tcBorders>
                     <w:left w:val="nil"/>
                   </w:tcBorders>
+                  <w:vAlign w:val="center"/>
                 </w:tcPr>
                 <w:p>
                   <w:pPr>
                     <w:cnfStyle w:val="000000000000" w:firstRow="0" w:lastRow="0" w:firstColumn="0" w:lastColumn="0" w:oddVBand="0" w:evenVBand="0" w:oddHBand="0" w:evenHBand="0" w:firstRowFirstColumn="0" w:firstRowLastColumn="0" w:lastRowFirstColumn="0" w:lastRowLastColumn="0"/>
                   </w:pPr>
                   <w:r>
-                    <w:t>5</w:t>
+                    <w:t>0.4751</w:t>
                   </w:r>
                 </w:p>
               </w:tc>
@@ -21791,13 +21920,14 @@
                   <w:tcBorders>
                     <w:left w:val="nil"/>
                   </w:tcBorders>
+                  <w:vAlign w:val="center"/>
                 </w:tcPr>
                 <w:p>
                   <w:pPr>
                     <w:cnfStyle w:val="000000000000" w:firstRow="0" w:lastRow="0" w:firstColumn="0" w:lastColumn="0" w:oddVBand="0" w:evenVBand="0" w:oddHBand="0" w:evenHBand="0" w:firstRowFirstColumn="0" w:firstRowLastColumn="0" w:lastRowFirstColumn="0" w:lastRowLastColumn="0"/>
                   </w:pPr>
                   <w:r>
-                    <w:t>1</w:t>
+                    <w:t>0.2299</w:t>
                   </w:r>
                 </w:p>
               </w:tc>
@@ -21807,13 +21937,14 @@
                   <w:tcBorders>
                     <w:left w:val="nil"/>
                   </w:tcBorders>
+                  <w:vAlign w:val="center"/>
                 </w:tcPr>
                 <w:p>
                   <w:pPr>
                     <w:cnfStyle w:val="000000000000" w:firstRow="0" w:lastRow="0" w:firstColumn="0" w:lastColumn="0" w:oddVBand="0" w:evenVBand="0" w:oddHBand="0" w:evenHBand="0" w:firstRowFirstColumn="0" w:firstRowLastColumn="0" w:lastRowFirstColumn="0" w:lastRowLastColumn="0"/>
                   </w:pPr>
                   <w:r>
-                    <w:t>5</w:t>
+                    <w:t>0.1625</w:t>
                   </w:r>
                 </w:p>
               </w:tc>
@@ -21823,11 +21954,16 @@
                   <w:tcBorders>
                     <w:left w:val="nil"/>
                   </w:tcBorders>
+                  <w:vAlign w:val="center"/>
                 </w:tcPr>
                 <w:p>
                   <w:pPr>
+                    <w:jc w:val="center"/>
                     <w:cnfStyle w:val="000000000000" w:firstRow="0" w:lastRow="0" w:firstColumn="0" w:lastColumn="0" w:oddVBand="0" w:evenVBand="0" w:oddHBand="0" w:evenHBand="0" w:firstRowFirstColumn="0" w:firstRowLastColumn="0" w:lastRowFirstColumn="0" w:lastRowLastColumn="0"/>
                   </w:pPr>
+                  <w:r>
+                    <w:t>0.2126</w:t>
+                  </w:r>
                 </w:p>
               </w:tc>
               <w:tc>
@@ -21836,13 +21972,15 @@
                   <w:tcBorders>
                     <w:left w:val="nil"/>
                   </w:tcBorders>
+                  <w:vAlign w:val="center"/>
                 </w:tcPr>
                 <w:p>
                   <w:pPr>
+                    <w:jc w:val="center"/>
                     <w:cnfStyle w:val="000000000000" w:firstRow="0" w:lastRow="0" w:firstColumn="0" w:lastColumn="0" w:oddVBand="0" w:evenVBand="0" w:oddHBand="0" w:evenHBand="0" w:firstRowFirstColumn="0" w:firstRowLastColumn="0" w:lastRowFirstColumn="0" w:lastRowLastColumn="0"/>
                   </w:pPr>
                   <w:r>
-                    <w:t>0.0625</w:t>
+                    <w:t>2</w:t>
                   </w:r>
                 </w:p>
               </w:tc>
@@ -21906,13 +22044,14 @@
                   <w:tcBorders>
                     <w:left w:val="nil"/>
                   </w:tcBorders>
+                  <w:vAlign w:val="center"/>
                 </w:tcPr>
                 <w:p>
                   <w:pPr>
                     <w:cnfStyle w:val="000000000000" w:firstRow="0" w:lastRow="0" w:firstColumn="0" w:lastColumn="0" w:oddVBand="0" w:evenVBand="0" w:oddHBand="0" w:evenHBand="0" w:firstRowFirstColumn="0" w:firstRowLastColumn="0" w:lastRowFirstColumn="0" w:lastRowLastColumn="0"/>
                   </w:pPr>
                   <w:r>
-                    <w:t>1</w:t>
+                    <w:t>0.0543</w:t>
                   </w:r>
                 </w:p>
               </w:tc>
@@ -21922,13 +22061,14 @@
                   <w:tcBorders>
                     <w:left w:val="nil"/>
                   </w:tcBorders>
+                  <w:vAlign w:val="center"/>
                 </w:tcPr>
                 <w:p>
                   <w:pPr>
                     <w:cnfStyle w:val="000000000000" w:firstRow="0" w:lastRow="0" w:firstColumn="0" w:lastColumn="0" w:oddVBand="0" w:evenVBand="0" w:oddHBand="0" w:evenHBand="0" w:firstRowFirstColumn="0" w:firstRowLastColumn="0" w:lastRowFirstColumn="0" w:lastRowLastColumn="0"/>
                   </w:pPr>
                   <w:r>
-                    <w:t>1/5</w:t>
+                    <w:t>0</w:t>
                   </w:r>
                 </w:p>
               </w:tc>
@@ -21938,13 +22078,14 @@
                   <w:tcBorders>
                     <w:left w:val="nil"/>
                   </w:tcBorders>
+                  <w:vAlign w:val="center"/>
                 </w:tcPr>
                 <w:p>
                   <w:pPr>
                     <w:cnfStyle w:val="000000000000" w:firstRow="0" w:lastRow="0" w:firstColumn="0" w:lastColumn="0" w:oddVBand="0" w:evenVBand="0" w:oddHBand="0" w:evenHBand="0" w:firstRowFirstColumn="0" w:firstRowLastColumn="0" w:lastRowFirstColumn="0" w:lastRowLastColumn="0"/>
                   </w:pPr>
                   <w:r>
-                    <w:t>1</w:t>
+                    <w:t>0.0398</w:t>
                   </w:r>
                 </w:p>
               </w:tc>
@@ -21954,11 +22095,16 @@
                   <w:tcBorders>
                     <w:left w:val="nil"/>
                   </w:tcBorders>
+                  <w:vAlign w:val="center"/>
                 </w:tcPr>
                 <w:p>
                   <w:pPr>
+                    <w:jc w:val="center"/>
                     <w:cnfStyle w:val="000000000000" w:firstRow="0" w:lastRow="0" w:firstColumn="0" w:lastColumn="0" w:oddVBand="0" w:evenVBand="0" w:oddHBand="0" w:evenHBand="0" w:firstRowFirstColumn="0" w:firstRowLastColumn="0" w:lastRowFirstColumn="0" w:lastRowLastColumn="0"/>
                   </w:pPr>
+                  <w:r>
+                    <w:t>0.0388</w:t>
+                  </w:r>
                 </w:p>
               </w:tc>
               <w:tc>
@@ -21967,13 +22113,15 @@
                   <w:tcBorders>
                     <w:left w:val="nil"/>
                   </w:tcBorders>
+                  <w:vAlign w:val="center"/>
                 </w:tcPr>
                 <w:p>
                   <w:pPr>
+                    <w:jc w:val="center"/>
                     <w:cnfStyle w:val="000000000000" w:firstRow="0" w:lastRow="0" w:firstColumn="0" w:lastColumn="0" w:oddVBand="0" w:evenVBand="0" w:oddHBand="0" w:evenHBand="0" w:firstRowFirstColumn="0" w:firstRowLastColumn="0" w:lastRowFirstColumn="0" w:lastRowLastColumn="0"/>
                   </w:pPr>
                   <w:r>
-                    <w:t>0.0125</w:t>
+                    <w:t>6</w:t>
                   </w:r>
                 </w:p>
               </w:tc>
@@ -22037,13 +22185,14 @@
                   <w:tcBorders>
                     <w:left w:val="nil"/>
                   </w:tcBorders>
+                  <w:vAlign w:val="center"/>
                 </w:tcPr>
                 <w:p>
                   <w:pPr>
                     <w:cnfStyle w:val="000000000000" w:firstRow="0" w:lastRow="0" w:firstColumn="0" w:lastColumn="0" w:oddVBand="0" w:evenVBand="0" w:oddHBand="0" w:evenHBand="0" w:firstRowFirstColumn="0" w:firstRowLastColumn="0" w:lastRowFirstColumn="0" w:lastRowLastColumn="0"/>
                   </w:pPr>
                   <w:r>
-                    <w:t>6</w:t>
+                    <w:t>0.0622</w:t>
                   </w:r>
                 </w:p>
               </w:tc>
@@ -22053,13 +22202,14 @@
                   <w:tcBorders>
                     <w:left w:val="nil"/>
                   </w:tcBorders>
+                  <w:vAlign w:val="center"/>
                 </w:tcPr>
                 <w:p>
                   <w:pPr>
                     <w:cnfStyle w:val="000000000000" w:firstRow="0" w:lastRow="0" w:firstColumn="0" w:lastColumn="0" w:oddVBand="0" w:evenVBand="0" w:oddHBand="0" w:evenHBand="0" w:firstRowFirstColumn="0" w:firstRowLastColumn="0" w:lastRowFirstColumn="0" w:lastRowLastColumn="0"/>
                   </w:pPr>
                   <w:r>
-                    <w:t>1</w:t>
+                    <w:t>0</w:t>
                   </w:r>
                 </w:p>
               </w:tc>
@@ -22069,13 +22219,14 @@
                   <w:tcBorders>
                     <w:left w:val="nil"/>
                   </w:tcBorders>
+                  <w:vAlign w:val="center"/>
                 </w:tcPr>
                 <w:p>
                   <w:pPr>
                     <w:cnfStyle w:val="000000000000" w:firstRow="0" w:lastRow="0" w:firstColumn="0" w:lastColumn="0" w:oddVBand="0" w:evenVBand="0" w:oddHBand="0" w:evenHBand="0" w:firstRowFirstColumn="0" w:firstRowLastColumn="0" w:lastRowFirstColumn="0" w:lastRowLastColumn="0"/>
                   </w:pPr>
                   <w:r>
-                    <w:t>6</w:t>
+                    <w:t>0.1643</w:t>
                   </w:r>
                 </w:p>
               </w:tc>
@@ -22085,11 +22236,16 @@
                   <w:tcBorders>
                     <w:left w:val="nil"/>
                   </w:tcBorders>
+                  <w:vAlign w:val="center"/>
                 </w:tcPr>
                 <w:p>
                   <w:pPr>
+                    <w:jc w:val="center"/>
                     <w:cnfStyle w:val="000000000000" w:firstRow="0" w:lastRow="0" w:firstColumn="0" w:lastColumn="0" w:oddVBand="0" w:evenVBand="0" w:oddHBand="0" w:evenHBand="0" w:firstRowFirstColumn="0" w:firstRowLastColumn="0" w:lastRowFirstColumn="0" w:lastRowLastColumn="0"/>
                   </w:pPr>
+                  <w:r>
+                    <w:t>0.1367</w:t>
+                  </w:r>
                 </w:p>
               </w:tc>
               <w:tc>
@@ -22098,13 +22254,15 @@
                   <w:tcBorders>
                     <w:left w:val="nil"/>
                   </w:tcBorders>
+                  <w:vAlign w:val="center"/>
                 </w:tcPr>
                 <w:p>
                   <w:pPr>
+                    <w:jc w:val="center"/>
                     <w:cnfStyle w:val="000000000000" w:firstRow="0" w:lastRow="0" w:firstColumn="0" w:lastColumn="0" w:oddVBand="0" w:evenVBand="0" w:oddHBand="0" w:evenHBand="0" w:firstRowFirstColumn="0" w:firstRowLastColumn="0" w:lastRowFirstColumn="0" w:lastRowLastColumn="0"/>
                   </w:pPr>
                   <w:r>
-                    <w:t>0.0750</w:t>
+                    <w:t>4</w:t>
                   </w:r>
                 </w:p>
               </w:tc>
@@ -22165,13 +22323,14 @@
                   <w:tcBorders>
                     <w:left w:val="nil"/>
                   </w:tcBorders>
+                  <w:vAlign w:val="center"/>
                 </w:tcPr>
                 <w:p>
                   <w:pPr>
                     <w:cnfStyle w:val="000000000000" w:firstRow="0" w:lastRow="0" w:firstColumn="0" w:lastColumn="0" w:oddVBand="0" w:evenVBand="0" w:oddHBand="0" w:evenHBand="0" w:firstRowFirstColumn="0" w:firstRowLastColumn="0" w:lastRowFirstColumn="0" w:lastRowLastColumn="0"/>
                   </w:pPr>
                   <w:r>
-                    <w:t>9</w:t>
+                    <w:t>0.0976</w:t>
                   </w:r>
                 </w:p>
               </w:tc>
@@ -22181,13 +22340,14 @@
                   <w:tcBorders>
                     <w:left w:val="nil"/>
                   </w:tcBorders>
+                  <w:vAlign w:val="center"/>
                 </w:tcPr>
                 <w:p>
                   <w:pPr>
                     <w:cnfStyle w:val="000000000000" w:firstRow="0" w:lastRow="0" w:firstColumn="0" w:lastColumn="0" w:oddVBand="0" w:evenVBand="0" w:oddHBand="0" w:evenHBand="0" w:firstRowFirstColumn="0" w:firstRowLastColumn="0" w:lastRowFirstColumn="0" w:lastRowLastColumn="0"/>
                   </w:pPr>
                   <w:r>
-                    <w:t>2</w:t>
+                    <w:t>0.6479</w:t>
                   </w:r>
                 </w:p>
               </w:tc>
@@ -22197,13 +22357,14 @@
                   <w:tcBorders>
                     <w:left w:val="nil"/>
                   </w:tcBorders>
+                  <w:vAlign w:val="center"/>
                 </w:tcPr>
                 <w:p>
                   <w:pPr>
                     <w:cnfStyle w:val="000000000000" w:firstRow="0" w:lastRow="0" w:firstColumn="0" w:lastColumn="0" w:oddVBand="0" w:evenVBand="0" w:oddHBand="0" w:evenHBand="0" w:firstRowFirstColumn="0" w:firstRowLastColumn="0" w:lastRowFirstColumn="0" w:lastRowLastColumn="0"/>
                   </w:pPr>
                   <w:r>
-                    <w:t>6</w:t>
+                    <w:t>0.3528</w:t>
                   </w:r>
                 </w:p>
               </w:tc>
@@ -22213,11 +22374,16 @@
                   <w:tcBorders>
                     <w:left w:val="nil"/>
                   </w:tcBorders>
+                  <w:vAlign w:val="center"/>
                 </w:tcPr>
                 <w:p>
                   <w:pPr>
+                    <w:jc w:val="center"/>
                     <w:cnfStyle w:val="000000000000" w:firstRow="0" w:lastRow="0" w:firstColumn="0" w:lastColumn="0" w:oddVBand="0" w:evenVBand="0" w:oddHBand="0" w:evenHBand="0" w:firstRowFirstColumn="0" w:firstRowLastColumn="0" w:lastRowFirstColumn="0" w:lastRowLastColumn="0"/>
                   </w:pPr>
+                  <w:r>
+                    <w:t>0.3395</w:t>
+                  </w:r>
                 </w:p>
               </w:tc>
               <w:tc>
@@ -22226,13 +22392,15 @@
                   <w:tcBorders>
                     <w:left w:val="nil"/>
                   </w:tcBorders>
+                  <w:vAlign w:val="center"/>
                 </w:tcPr>
                 <w:p>
                   <w:pPr>
+                    <w:jc w:val="center"/>
                     <w:cnfStyle w:val="000000000000" w:firstRow="0" w:lastRow="0" w:firstColumn="0" w:lastColumn="0" w:oddVBand="0" w:evenVBand="0" w:oddHBand="0" w:evenHBand="0" w:firstRowFirstColumn="0" w:firstRowLastColumn="0" w:lastRowFirstColumn="0" w:lastRowLastColumn="0"/>
                   </w:pPr>
                   <w:r>
-                    <w:t>0.0917</w:t>
+                    <w:t>1</w:t>
                   </w:r>
                 </w:p>
               </w:tc>
@@ -22297,13 +22465,14 @@
                     <w:left w:val="nil"/>
                     <w:bottom w:val="single" w:sz="12" w:space="0" w:color="000000"/>
                   </w:tcBorders>
+                  <w:vAlign w:val="center"/>
                 </w:tcPr>
                 <w:p>
                   <w:pPr>
                     <w:cnfStyle w:val="000000000000" w:firstRow="0" w:lastRow="0" w:firstColumn="0" w:lastColumn="0" w:oddVBand="0" w:evenVBand="0" w:oddHBand="0" w:evenHBand="0" w:firstRowFirstColumn="0" w:firstRowLastColumn="0" w:lastRowFirstColumn="0" w:lastRowLastColumn="0"/>
                   </w:pPr>
                   <w:r>
-                    <w:t>8</w:t>
+                    <w:t>0.0333</w:t>
                   </w:r>
                 </w:p>
               </w:tc>
@@ -22314,13 +22483,14 @@
                     <w:left w:val="nil"/>
                     <w:bottom w:val="single" w:sz="12" w:space="0" w:color="000000"/>
                   </w:tcBorders>
+                  <w:vAlign w:val="center"/>
                 </w:tcPr>
                 <w:p>
                   <w:pPr>
                     <w:cnfStyle w:val="000000000000" w:firstRow="0" w:lastRow="0" w:firstColumn="0" w:lastColumn="0" w:oddVBand="0" w:evenVBand="0" w:oddHBand="0" w:evenHBand="0" w:firstRowFirstColumn="0" w:firstRowLastColumn="0" w:lastRowFirstColumn="0" w:lastRowLastColumn="0"/>
                   </w:pPr>
                   <w:r>
-                    <w:t>2</w:t>
+                    <w:t>0</w:t>
                   </w:r>
                 </w:p>
               </w:tc>
@@ -22331,13 +22501,14 @@
                     <w:left w:val="nil"/>
                     <w:bottom w:val="single" w:sz="12" w:space="0" w:color="000000"/>
                   </w:tcBorders>
+                  <w:vAlign w:val="center"/>
                 </w:tcPr>
                 <w:p>
                   <w:pPr>
                     <w:cnfStyle w:val="000000000000" w:firstRow="0" w:lastRow="0" w:firstColumn="0" w:lastColumn="0" w:oddVBand="0" w:evenVBand="0" w:oddHBand="0" w:evenHBand="0" w:firstRowFirstColumn="0" w:firstRowLastColumn="0" w:lastRowFirstColumn="0" w:lastRowLastColumn="0"/>
                   </w:pPr>
                   <w:r>
-                    <w:t>5</w:t>
+                    <w:t>0.2472</w:t>
                   </w:r>
                 </w:p>
               </w:tc>
@@ -22348,11 +22519,16 @@
                     <w:left w:val="nil"/>
                     <w:bottom w:val="single" w:sz="12" w:space="0" w:color="000000"/>
                   </w:tcBorders>
+                  <w:vAlign w:val="center"/>
                 </w:tcPr>
                 <w:p>
                   <w:pPr>
+                    <w:jc w:val="center"/>
                     <w:cnfStyle w:val="000000000000" w:firstRow="0" w:lastRow="0" w:firstColumn="0" w:lastColumn="0" w:oddVBand="0" w:evenVBand="0" w:oddHBand="0" w:evenHBand="0" w:firstRowFirstColumn="0" w:firstRowLastColumn="0" w:lastRowFirstColumn="0" w:lastRowLastColumn="0"/>
                   </w:pPr>
+                  <w:r>
+                    <w:t>0.1970</w:t>
+                  </w:r>
                 </w:p>
               </w:tc>
               <w:tc>
@@ -22362,13 +22538,15 @@
                     <w:left w:val="nil"/>
                     <w:bottom w:val="single" w:sz="12" w:space="0" w:color="000000"/>
                   </w:tcBorders>
+                  <w:vAlign w:val="center"/>
                 </w:tcPr>
                 <w:p>
                   <w:pPr>
+                    <w:jc w:val="center"/>
                     <w:cnfStyle w:val="000000000000" w:firstRow="0" w:lastRow="0" w:firstColumn="0" w:lastColumn="0" w:oddVBand="0" w:evenVBand="0" w:oddHBand="0" w:evenHBand="0" w:firstRowFirstColumn="0" w:firstRowLastColumn="0" w:lastRowFirstColumn="0" w:lastRowLastColumn="0"/>
                   </w:pPr>
                   <w:r>
-                    <w:t>0.0792</w:t>
+                    <w:t>3</w:t>
                   </w:r>
                 </w:p>
               </w:tc>
@@ -22393,6 +22571,18 @@
           <w:rFonts w:hint="eastAsia"/>
         </w:rPr>
       </w:pPr>
+      <w:r>
+        <w:rPr>
+          <w:rFonts w:hint="eastAsia"/>
+        </w:rPr>
+        <w:t>做总排序的一致性检验</w:t>
+      </w:r>
+      <w:r>
+        <w:rPr>
+          <w:rFonts w:hint="eastAsia"/>
+        </w:rPr>
+        <w:t>：</w:t>
+      </w:r>
     </w:p>
     <w:p>
       <w:pPr>
@@ -22403,6 +22593,177 @@
           <w:rFonts w:hint="eastAsia"/>
         </w:rPr>
       </w:pPr>
+      <m:oMathPara>
+        <m:oMath>
+          <m:sSub>
+            <m:sSubPr>
+              <m:ctrlPr>
+                <w:rPr>
+                  <w:rFonts w:ascii="Cambria Math" w:hAnsi="Cambria Math"/>
+                </w:rPr>
+              </m:ctrlPr>
+            </m:sSubPr>
+            <m:e>
+              <m:r>
+                <w:rPr>
+                  <w:rFonts w:ascii="Cambria Math" w:hAnsi="Cambria Math" w:hint="eastAsia"/>
+                </w:rPr>
+                <m:t>CI</m:t>
+              </m:r>
+            </m:e>
+            <m:sub>
+              <m:r>
+                <m:rPr>
+                  <m:sty m:val="p"/>
+                </m:rPr>
+                <w:rPr>
+                  <w:rFonts w:ascii="Cambria Math" w:hAnsi="Cambria Math" w:hint="eastAsia"/>
+                </w:rPr>
+                <m:t>总</m:t>
+              </m:r>
+            </m:sub>
+          </m:sSub>
+          <m:r>
+            <w:rPr>
+              <w:rFonts w:ascii="Cambria Math" w:hAnsi="Cambria Math"/>
+            </w:rPr>
+            <m:t>=</m:t>
+          </m:r>
+          <m:nary>
+            <m:naryPr>
+              <m:chr m:val="∑"/>
+              <m:limLoc m:val="undOvr"/>
+              <m:ctrlPr>
+                <w:rPr>
+                  <w:rFonts w:ascii="Cambria Math" w:hAnsi="Cambria Math"/>
+                  <w:i/>
+                </w:rPr>
+              </m:ctrlPr>
+            </m:naryPr>
+            <m:sub>
+              <m:r>
+                <w:rPr>
+                  <w:rFonts w:ascii="Cambria Math" w:hAnsi="Cambria Math"/>
+                </w:rPr>
+                <m:t>i=1</m:t>
+              </m:r>
+            </m:sub>
+            <m:sup>
+              <m:r>
+                <w:rPr>
+                  <w:rFonts w:ascii="Cambria Math" w:hAnsi="Cambria Math"/>
+                </w:rPr>
+                <m:t>3</m:t>
+              </m:r>
+            </m:sup>
+            <m:e>
+              <m:d>
+                <m:dPr>
+                  <m:ctrlPr>
+                    <w:rPr>
+                      <w:rFonts w:ascii="Cambria Math" w:hAnsi="Cambria Math"/>
+                      <w:i/>
+                    </w:rPr>
+                  </m:ctrlPr>
+                </m:dPr>
+                <m:e>
+                  <m:sSub>
+                    <m:sSubPr>
+                      <m:ctrlPr>
+                        <w:rPr>
+                          <w:rFonts w:ascii="Cambria Math" w:hAnsi="Cambria Math"/>
+                          <w:i/>
+                        </w:rPr>
+                      </m:ctrlPr>
+                    </m:sSubPr>
+                    <m:e>
+                      <m:r>
+                        <w:rPr>
+                          <w:rFonts w:ascii="Cambria Math" w:hAnsi="Cambria Math"/>
+                        </w:rPr>
+                        <m:t>w</m:t>
+                      </m:r>
+                    </m:e>
+                    <m:sub>
+                      <m:r>
+                        <w:rPr>
+                          <w:rFonts w:ascii="Cambria Math" w:hAnsi="Cambria Math"/>
+                        </w:rPr>
+                        <m:t>i</m:t>
+                      </m:r>
+                    </m:sub>
+                  </m:sSub>
+                  <m:r>
+                    <w:rPr>
+                      <w:rFonts w:ascii="Cambria Math" w:hAnsi="Cambria Math"/>
+                    </w:rPr>
+                    <m:t>×</m:t>
+                  </m:r>
+                  <m:sSub>
+                    <m:sSubPr>
+                      <m:ctrlPr>
+                        <w:rPr>
+                          <w:rFonts w:ascii="Cambria Math" w:hAnsi="Cambria Math"/>
+                          <w:i/>
+                        </w:rPr>
+                      </m:ctrlPr>
+                    </m:sSubPr>
+                    <m:e>
+                      <m:r>
+                        <w:rPr>
+                          <w:rFonts w:ascii="Cambria Math" w:hAnsi="Cambria Math"/>
+                        </w:rPr>
+                        <m:t>CI</m:t>
+                      </m:r>
+                    </m:e>
+                    <m:sub>
+                      <m:r>
+                        <w:rPr>
+                          <w:rFonts w:ascii="Cambria Math" w:hAnsi="Cambria Math"/>
+                        </w:rPr>
+                        <m:t>i</m:t>
+                      </m:r>
+                    </m:sub>
+                  </m:sSub>
+                </m:e>
+              </m:d>
+            </m:e>
+          </m:nary>
+          <m:r>
+            <m:rPr>
+              <m:sty m:val="p"/>
+            </m:rPr>
+            <w:rPr>
+              <w:rFonts w:ascii="Cambria Math" w:hAnsi="Cambria Math"/>
+            </w:rPr>
+            <w:tab/>
+          </m:r>
+          <m:r>
+            <m:rPr>
+              <m:sty m:val="p"/>
+            </m:rPr>
+            <w:rPr>
+              <w:rFonts w:ascii="Cambria Math" w:hAnsi="Cambria Math"/>
+            </w:rPr>
+            <w:tab/>
+          </m:r>
+          <m:r>
+            <m:rPr>
+              <m:sty m:val="p"/>
+            </m:rPr>
+            <w:rPr>
+              <w:rFonts w:ascii="Cambria Math" w:hAnsi="Cambria Math"/>
+            </w:rPr>
+            <w:tab/>
+          </m:r>
+          <m:r>
+            <w:rPr>
+              <w:rFonts w:ascii="Cambria Math" w:hAnsi="Cambria Math"/>
+            </w:rPr>
+            <m:t>=0.0264</m:t>
+          </m:r>
+        </m:oMath>
+      </m:oMathPara>
     </w:p>
     <w:p>
       <w:pPr>
@@ -22413,18 +22774,1235 @@
           <w:rFonts w:hint="eastAsia"/>
         </w:rPr>
       </w:pPr>
-      <w:r>
-        <w:object w:dxaOrig="5969" w:dyaOrig="2601">
-          <v:shape id="_x0000_i1026" type="#_x0000_t75" style="width:298.5pt;height:129.75pt" o:ole="">
-            <v:imagedata r:id="rId11" o:title=""/>
-          </v:shape>
-          <o:OLEObject Type="Link" ProgID="Excel.Sheet.12" ShapeID="_x0000_i1026" DrawAspect="Content" r:id="rId12" UpdateMode="Always">
-            <o:LinkType>EnhancedMetaFile</o:LinkType>
-            <o:LockedField>false</o:LockedField>
-          </o:OLEObject>
-        </w:object>
-      </w:r>
+      <m:oMathPara>
+        <m:oMath>
+          <m:sSub>
+            <m:sSubPr>
+              <m:ctrlPr>
+                <w:rPr>
+                  <w:rFonts w:ascii="Cambria Math" w:hAnsi="Cambria Math"/>
+                </w:rPr>
+              </m:ctrlPr>
+            </m:sSubPr>
+            <m:e>
+              <m:r>
+                <w:rPr>
+                  <w:rFonts w:ascii="Cambria Math" w:hAnsi="Cambria Math"/>
+                </w:rPr>
+                <m:t>R</m:t>
+              </m:r>
+              <m:r>
+                <w:rPr>
+                  <w:rFonts w:ascii="Cambria Math" w:hAnsi="Cambria Math" w:hint="eastAsia"/>
+                </w:rPr>
+                <m:t>I</m:t>
+              </m:r>
+            </m:e>
+            <m:sub>
+              <m:r>
+                <m:rPr>
+                  <m:sty m:val="p"/>
+                </m:rPr>
+                <w:rPr>
+                  <w:rFonts w:ascii="Cambria Math" w:hAnsi="Cambria Math" w:hint="eastAsia"/>
+                </w:rPr>
+                <m:t>总</m:t>
+              </m:r>
+            </m:sub>
+          </m:sSub>
+          <m:r>
+            <w:rPr>
+              <w:rFonts w:ascii="Cambria Math" w:hAnsi="Cambria Math"/>
+            </w:rPr>
+            <m:t>=</m:t>
+          </m:r>
+          <m:nary>
+            <m:naryPr>
+              <m:chr m:val="∑"/>
+              <m:limLoc m:val="undOvr"/>
+              <m:ctrlPr>
+                <w:rPr>
+                  <w:rFonts w:ascii="Cambria Math" w:hAnsi="Cambria Math"/>
+                  <w:i/>
+                </w:rPr>
+              </m:ctrlPr>
+            </m:naryPr>
+            <m:sub>
+              <m:r>
+                <w:rPr>
+                  <w:rFonts w:ascii="Cambria Math" w:hAnsi="Cambria Math"/>
+                </w:rPr>
+                <m:t>i=1</m:t>
+              </m:r>
+            </m:sub>
+            <m:sup>
+              <m:r>
+                <w:rPr>
+                  <w:rFonts w:ascii="Cambria Math" w:hAnsi="Cambria Math"/>
+                </w:rPr>
+                <m:t>3</m:t>
+              </m:r>
+            </m:sup>
+            <m:e>
+              <m:d>
+                <m:dPr>
+                  <m:ctrlPr>
+                    <w:rPr>
+                      <w:rFonts w:ascii="Cambria Math" w:hAnsi="Cambria Math"/>
+                      <w:i/>
+                    </w:rPr>
+                  </m:ctrlPr>
+                </m:dPr>
+                <m:e>
+                  <m:sSub>
+                    <m:sSubPr>
+                      <m:ctrlPr>
+                        <w:rPr>
+                          <w:rFonts w:ascii="Cambria Math" w:hAnsi="Cambria Math"/>
+                          <w:i/>
+                        </w:rPr>
+                      </m:ctrlPr>
+                    </m:sSubPr>
+                    <m:e>
+                      <m:r>
+                        <w:rPr>
+                          <w:rFonts w:ascii="Cambria Math" w:hAnsi="Cambria Math"/>
+                        </w:rPr>
+                        <m:t>w</m:t>
+                      </m:r>
+                    </m:e>
+                    <m:sub>
+                      <m:r>
+                        <w:rPr>
+                          <w:rFonts w:ascii="Cambria Math" w:hAnsi="Cambria Math"/>
+                        </w:rPr>
+                        <m:t>i</m:t>
+                      </m:r>
+                    </m:sub>
+                  </m:sSub>
+                  <m:r>
+                    <w:rPr>
+                      <w:rFonts w:ascii="Cambria Math" w:hAnsi="Cambria Math"/>
+                    </w:rPr>
+                    <m:t>×</m:t>
+                  </m:r>
+                  <m:sSub>
+                    <m:sSubPr>
+                      <m:ctrlPr>
+                        <w:rPr>
+                          <w:rFonts w:ascii="Cambria Math" w:hAnsi="Cambria Math"/>
+                          <w:i/>
+                        </w:rPr>
+                      </m:ctrlPr>
+                    </m:sSubPr>
+                    <m:e>
+                      <m:r>
+                        <w:rPr>
+                          <w:rFonts w:ascii="Cambria Math" w:hAnsi="Cambria Math"/>
+                        </w:rPr>
+                        <m:t>RI</m:t>
+                      </m:r>
+                    </m:e>
+                    <m:sub>
+                      <m:r>
+                        <w:rPr>
+                          <w:rFonts w:ascii="Cambria Math" w:hAnsi="Cambria Math"/>
+                        </w:rPr>
+                        <m:t>i</m:t>
+                      </m:r>
+                    </m:sub>
+                  </m:sSub>
+                </m:e>
+              </m:d>
+            </m:e>
+          </m:nary>
+          <m:r>
+            <m:rPr>
+              <m:sty m:val="p"/>
+            </m:rPr>
+            <w:rPr>
+              <w:rFonts w:ascii="Cambria Math" w:hAnsi="Cambria Math"/>
+            </w:rPr>
+            <w:tab/>
+          </m:r>
+          <m:r>
+            <m:rPr>
+              <m:sty m:val="p"/>
+            </m:rPr>
+            <w:rPr>
+              <w:rFonts w:ascii="Cambria Math" w:hAnsi="Cambria Math"/>
+            </w:rPr>
+            <w:tab/>
+          </m:r>
+          <m:r>
+            <m:rPr>
+              <m:sty m:val="p"/>
+            </m:rPr>
+            <w:rPr>
+              <w:rFonts w:ascii="Cambria Math" w:hAnsi="Cambria Math"/>
+            </w:rPr>
+            <w:tab/>
+          </m:r>
+          <m:r>
+            <w:rPr>
+              <w:rFonts w:ascii="Cambria Math" w:hAnsi="Cambria Math"/>
+            </w:rPr>
+            <m:t>=</m:t>
+          </m:r>
+          <m:r>
+            <w:rPr>
+              <w:rFonts w:ascii="Cambria Math" w:hAnsi="Cambria Math"/>
+            </w:rPr>
+            <m:t>1.1879</m:t>
+          </m:r>
+        </m:oMath>
+      </m:oMathPara>
     </w:p>
+    <w:p>
+      <w:pPr>
+        <w:pStyle w:val="a1"/>
+        <w:spacing w:line="360" w:lineRule="auto"/>
+        <w:ind w:firstLine="480"/>
+        <w:rPr>
+          <w:rFonts w:hint="eastAsia"/>
+        </w:rPr>
+      </w:pPr>
+      <m:oMathPara>
+        <m:oMath>
+          <m:sSub>
+            <m:sSubPr>
+              <m:ctrlPr>
+                <w:rPr>
+                  <w:rFonts w:ascii="Cambria Math" w:hAnsi="Cambria Math"/>
+                </w:rPr>
+              </m:ctrlPr>
+            </m:sSubPr>
+            <m:e>
+              <m:r>
+                <w:rPr>
+                  <w:rFonts w:ascii="Cambria Math" w:hAnsi="Cambria Math"/>
+                </w:rPr>
+                <m:t>CR</m:t>
+              </m:r>
+            </m:e>
+            <m:sub>
+              <m:r>
+                <m:rPr>
+                  <m:sty m:val="p"/>
+                </m:rPr>
+                <w:rPr>
+                  <w:rFonts w:ascii="Cambria Math" w:hAnsi="Cambria Math" w:hint="eastAsia"/>
+                </w:rPr>
+                <m:t>总</m:t>
+              </m:r>
+            </m:sub>
+          </m:sSub>
+          <m:r>
+            <w:rPr>
+              <w:rFonts w:ascii="Cambria Math" w:hAnsi="Cambria Math"/>
+            </w:rPr>
+            <m:t>=</m:t>
+          </m:r>
+          <m:f>
+            <m:fPr>
+              <m:ctrlPr>
+                <w:rPr>
+                  <w:rFonts w:ascii="Cambria Math" w:hAnsi="Cambria Math"/>
+                  <w:i/>
+                </w:rPr>
+              </m:ctrlPr>
+            </m:fPr>
+            <m:num>
+              <m:sSub>
+                <m:sSubPr>
+                  <m:ctrlPr>
+                    <w:rPr>
+                      <w:rFonts w:ascii="Cambria Math" w:hAnsi="Cambria Math"/>
+                    </w:rPr>
+                  </m:ctrlPr>
+                </m:sSubPr>
+                <m:e>
+                  <m:r>
+                    <w:rPr>
+                      <w:rFonts w:ascii="Cambria Math" w:hAnsi="Cambria Math" w:hint="eastAsia"/>
+                    </w:rPr>
+                    <m:t>CI</m:t>
+                  </m:r>
+                </m:e>
+                <m:sub>
+                  <m:r>
+                    <m:rPr>
+                      <m:sty m:val="p"/>
+                    </m:rPr>
+                    <w:rPr>
+                      <w:rFonts w:ascii="Cambria Math" w:hAnsi="Cambria Math" w:hint="eastAsia"/>
+                    </w:rPr>
+                    <m:t>总</m:t>
+                  </m:r>
+                </m:sub>
+              </m:sSub>
+            </m:num>
+            <m:den>
+              <m:sSub>
+                <m:sSubPr>
+                  <m:ctrlPr>
+                    <w:rPr>
+                      <w:rFonts w:ascii="Cambria Math" w:hAnsi="Cambria Math"/>
+                    </w:rPr>
+                  </m:ctrlPr>
+                </m:sSubPr>
+                <m:e>
+                  <m:r>
+                    <w:rPr>
+                      <w:rFonts w:ascii="Cambria Math" w:hAnsi="Cambria Math"/>
+                    </w:rPr>
+                    <m:t>R</m:t>
+                  </m:r>
+                  <m:r>
+                    <w:rPr>
+                      <w:rFonts w:ascii="Cambria Math" w:hAnsi="Cambria Math" w:hint="eastAsia"/>
+                    </w:rPr>
+                    <m:t>I</m:t>
+                  </m:r>
+                </m:e>
+                <m:sub>
+                  <m:r>
+                    <m:rPr>
+                      <m:sty m:val="p"/>
+                    </m:rPr>
+                    <w:rPr>
+                      <w:rFonts w:ascii="Cambria Math" w:hAnsi="Cambria Math" w:hint="eastAsia"/>
+                    </w:rPr>
+                    <m:t>总</m:t>
+                  </m:r>
+                </m:sub>
+              </m:sSub>
+            </m:den>
+          </m:f>
+          <m:r>
+            <w:rPr>
+              <w:rFonts w:ascii="Cambria Math" w:hAnsi="Cambria Math"/>
+            </w:rPr>
+            <m:t>=</m:t>
+          </m:r>
+          <m:f>
+            <m:fPr>
+              <m:ctrlPr>
+                <w:rPr>
+                  <w:rFonts w:ascii="Cambria Math" w:hAnsi="Cambria Math"/>
+                  <w:i/>
+                </w:rPr>
+              </m:ctrlPr>
+            </m:fPr>
+            <m:num>
+              <m:r>
+                <w:rPr>
+                  <w:rFonts w:ascii="Cambria Math" w:hAnsi="Cambria Math"/>
+                </w:rPr>
+                <m:t>0.0264</m:t>
+              </m:r>
+            </m:num>
+            <m:den>
+              <m:r>
+                <w:rPr>
+                  <w:rFonts w:ascii="Cambria Math" w:hAnsi="Cambria Math"/>
+                </w:rPr>
+                <m:t>1.1879</m:t>
+              </m:r>
+            </m:den>
+          </m:f>
+          <m:r>
+            <w:rPr>
+              <w:rFonts w:ascii="Cambria Math" w:hAnsi="Cambria Math"/>
+            </w:rPr>
+            <m:t>=</m:t>
+          </m:r>
+          <m:r>
+            <w:rPr>
+              <w:rFonts w:ascii="Cambria Math" w:hAnsi="Cambria Math"/>
+            </w:rPr>
+            <m:t>0.0222&lt;0.10</m:t>
+          </m:r>
+        </m:oMath>
+      </m:oMathPara>
+    </w:p>
+    <w:p>
+      <w:pPr>
+        <w:pStyle w:val="a1"/>
+        <w:spacing w:line="360" w:lineRule="auto"/>
+        <w:ind w:firstLine="480"/>
+        <w:rPr>
+          <w:rFonts w:hint="eastAsia"/>
+        </w:rPr>
+      </w:pPr>
+      <w:r>
+        <w:rPr>
+          <w:rFonts w:hint="eastAsia"/>
+        </w:rPr>
+        <w:t>所以总排序的一致性检验通过。</w:t>
+      </w:r>
+    </w:p>
+    <w:p>
+      <w:pPr>
+        <w:pStyle w:val="4"/>
+        <w:spacing w:before="240" w:after="120" w:line="360" w:lineRule="auto"/>
+        <w:ind w:left="862" w:hanging="862"/>
+        <w:rPr>
+          <w:rFonts w:hint="eastAsia"/>
+        </w:rPr>
+      </w:pPr>
+      <w:proofErr w:type="gramStart"/>
+      <w:r>
+        <w:rPr>
+          <w:rFonts w:ascii="宋体" w:eastAsia="宋体" w:hAnsi="宋体" w:hint="eastAsia"/>
+        </w:rPr>
+        <w:t>路径权</w:t>
+      </w:r>
+      <w:proofErr w:type="gramEnd"/>
+      <w:r>
+        <w:rPr>
+          <w:rFonts w:ascii="宋体" w:eastAsia="宋体" w:hAnsi="宋体" w:hint="eastAsia"/>
+        </w:rPr>
+        <w:t>值的计算</w:t>
+      </w:r>
+    </w:p>
+    <w:p>
+      <w:pPr>
+        <w:pStyle w:val="a1"/>
+        <w:spacing w:line="360" w:lineRule="auto"/>
+        <w:ind w:firstLine="480"/>
+        <w:rPr>
+          <w:rFonts w:hint="eastAsia"/>
+        </w:rPr>
+      </w:pPr>
+      <w:r>
+        <w:rPr>
+          <w:rFonts w:hint="eastAsia"/>
+        </w:rPr>
+        <w:t>经过以上的讨论，</w:t>
+      </w:r>
+      <w:proofErr w:type="gramStart"/>
+      <w:r>
+        <w:rPr>
+          <w:rFonts w:hint="eastAsia"/>
+        </w:rPr>
+        <w:t>路径权</w:t>
+      </w:r>
+      <w:proofErr w:type="gramEnd"/>
+      <w:r>
+        <w:rPr>
+          <w:rFonts w:hint="eastAsia"/>
+        </w:rPr>
+        <w:t>值的各个影响因素的组合权值及总排序结果均已通过计算得出。假设影响</w:t>
+      </w:r>
+      <w:proofErr w:type="gramStart"/>
+      <w:r>
+        <w:rPr>
+          <w:rFonts w:hint="eastAsia"/>
+        </w:rPr>
+        <w:t>路径权</w:t>
+      </w:r>
+      <w:proofErr w:type="gramEnd"/>
+      <w:r>
+        <w:rPr>
+          <w:rFonts w:hint="eastAsia"/>
+        </w:rPr>
+        <w:t>值的各影响因素</w:t>
+      </w:r>
+      <m:oMath>
+        <m:sSub>
+          <m:sSubPr>
+            <m:ctrlPr>
+              <w:rPr>
+                <w:rFonts w:ascii="Cambria Math" w:hAnsi="Cambria Math"/>
+              </w:rPr>
+            </m:ctrlPr>
+          </m:sSubPr>
+          <m:e>
+            <m:r>
+              <w:rPr>
+                <w:rFonts w:ascii="Cambria Math" w:hAnsi="Cambria Math"/>
+              </w:rPr>
+              <m:t>B</m:t>
+            </m:r>
+          </m:e>
+          <m:sub>
+            <m:r>
+              <w:rPr>
+                <w:rFonts w:ascii="Cambria Math" w:hAnsi="Cambria Math"/>
+              </w:rPr>
+              <m:t>1</m:t>
+            </m:r>
+          </m:sub>
+        </m:sSub>
+        <m:r>
+          <w:rPr>
+            <w:rFonts w:ascii="Cambria Math" w:hAnsi="Cambria Math"/>
+          </w:rPr>
+          <m:t>,</m:t>
+        </m:r>
+        <m:r>
+          <m:rPr>
+            <m:sty m:val="p"/>
+          </m:rPr>
+          <w:rPr>
+            <w:rFonts w:ascii="Cambria Math" w:hAnsi="Cambria Math"/>
+          </w:rPr>
+          <m:t xml:space="preserve"> </m:t>
+        </m:r>
+        <m:sSub>
+          <m:sSubPr>
+            <m:ctrlPr>
+              <w:rPr>
+                <w:rFonts w:ascii="Cambria Math" w:hAnsi="Cambria Math"/>
+              </w:rPr>
+            </m:ctrlPr>
+          </m:sSubPr>
+          <m:e>
+            <m:r>
+              <w:rPr>
+                <w:rFonts w:ascii="Cambria Math" w:hAnsi="Cambria Math"/>
+              </w:rPr>
+              <m:t>B</m:t>
+            </m:r>
+          </m:e>
+          <m:sub>
+            <m:r>
+              <w:rPr>
+                <w:rFonts w:ascii="Cambria Math" w:hAnsi="Cambria Math"/>
+              </w:rPr>
+              <m:t>2</m:t>
+            </m:r>
+          </m:sub>
+        </m:sSub>
+        <m:r>
+          <w:rPr>
+            <w:rFonts w:ascii="Cambria Math" w:hAnsi="Cambria Math"/>
+          </w:rPr>
+          <m:t>,⋯,</m:t>
+        </m:r>
+        <m:sSub>
+          <m:sSubPr>
+            <m:ctrlPr>
+              <w:rPr>
+                <w:rFonts w:ascii="Cambria Math" w:hAnsi="Cambria Math"/>
+                <w:i/>
+              </w:rPr>
+            </m:ctrlPr>
+          </m:sSubPr>
+          <m:e>
+            <m:r>
+              <w:rPr>
+                <w:rFonts w:ascii="Cambria Math" w:hAnsi="Cambria Math"/>
+              </w:rPr>
+              <m:t>B</m:t>
+            </m:r>
+          </m:e>
+          <m:sub>
+            <m:r>
+              <w:rPr>
+                <w:rFonts w:ascii="Cambria Math" w:hAnsi="Cambria Math"/>
+              </w:rPr>
+              <m:t>6</m:t>
+            </m:r>
+          </m:sub>
+        </m:sSub>
+      </m:oMath>
+      <w:r>
+        <w:t>经</w:t>
+      </w:r>
+      <w:r>
+        <w:t>无量纲</w:t>
+      </w:r>
+      <w:r>
+        <w:t>转</w:t>
+      </w:r>
+      <w:r>
+        <w:rPr>
+          <w:rFonts w:hint="eastAsia"/>
+        </w:rPr>
+        <w:t>化</w:t>
+      </w:r>
+      <w:r>
+        <w:t>后的</w:t>
+      </w:r>
+      <w:r>
+        <w:t>值</w:t>
+      </w:r>
+      <w:r>
+        <w:t>分别</w:t>
+      </w:r>
+      <w:r>
+        <w:t>为</w:t>
+      </w:r>
+      <m:oMath>
+        <m:sSub>
+          <m:sSubPr>
+            <m:ctrlPr>
+              <w:rPr>
+                <w:rFonts w:ascii="Cambria Math" w:hAnsi="Cambria Math"/>
+              </w:rPr>
+            </m:ctrlPr>
+          </m:sSubPr>
+          <m:e>
+            <m:r>
+              <w:rPr>
+                <w:rFonts w:ascii="Cambria Math" w:hAnsi="Cambria Math"/>
+              </w:rPr>
+              <m:t>b</m:t>
+            </m:r>
+          </m:e>
+          <m:sub>
+            <m:r>
+              <w:rPr>
+                <w:rFonts w:ascii="Cambria Math" w:hAnsi="Cambria Math"/>
+              </w:rPr>
+              <m:t>1</m:t>
+            </m:r>
+          </m:sub>
+        </m:sSub>
+        <m:r>
+          <w:rPr>
+            <w:rFonts w:ascii="Cambria Math" w:hAnsi="Cambria Math"/>
+          </w:rPr>
+          <m:t>,</m:t>
+        </m:r>
+        <m:r>
+          <m:rPr>
+            <m:sty m:val="p"/>
+          </m:rPr>
+          <w:rPr>
+            <w:rFonts w:ascii="Cambria Math" w:hAnsi="Cambria Math"/>
+          </w:rPr>
+          <m:t xml:space="preserve"> </m:t>
+        </m:r>
+        <m:sSub>
+          <m:sSubPr>
+            <m:ctrlPr>
+              <w:rPr>
+                <w:rFonts w:ascii="Cambria Math" w:hAnsi="Cambria Math"/>
+              </w:rPr>
+            </m:ctrlPr>
+          </m:sSubPr>
+          <m:e>
+            <m:r>
+              <w:rPr>
+                <w:rFonts w:ascii="Cambria Math" w:hAnsi="Cambria Math"/>
+              </w:rPr>
+              <m:t>b</m:t>
+            </m:r>
+          </m:e>
+          <m:sub>
+            <m:r>
+              <w:rPr>
+                <w:rFonts w:ascii="Cambria Math" w:hAnsi="Cambria Math"/>
+              </w:rPr>
+              <m:t>2</m:t>
+            </m:r>
+          </m:sub>
+        </m:sSub>
+        <m:r>
+          <w:rPr>
+            <w:rFonts w:ascii="Cambria Math" w:hAnsi="Cambria Math"/>
+          </w:rPr>
+          <m:t>,⋯,</m:t>
+        </m:r>
+        <m:sSub>
+          <m:sSubPr>
+            <m:ctrlPr>
+              <w:rPr>
+                <w:rFonts w:ascii="Cambria Math" w:hAnsi="Cambria Math"/>
+                <w:i/>
+              </w:rPr>
+            </m:ctrlPr>
+          </m:sSubPr>
+          <m:e>
+            <m:r>
+              <w:rPr>
+                <w:rFonts w:ascii="Cambria Math" w:hAnsi="Cambria Math"/>
+              </w:rPr>
+              <m:t>b</m:t>
+            </m:r>
+          </m:e>
+          <m:sub>
+            <m:r>
+              <w:rPr>
+                <w:rFonts w:ascii="Cambria Math" w:hAnsi="Cambria Math"/>
+              </w:rPr>
+              <m:t>6</m:t>
+            </m:r>
+          </m:sub>
+        </m:sSub>
+      </m:oMath>
+      <w:r>
+        <w:rPr>
+          <w:rFonts w:hint="eastAsia"/>
+        </w:rPr>
+        <w:t>，</w:t>
+      </w:r>
+      <w:r>
+        <w:t>则可按</w:t>
+      </w:r>
+      <w:r>
+        <w:fldChar w:fldCharType="begin"/>
+      </w:r>
+      <w:r>
+        <w:instrText xml:space="preserve"> REF _Ref375745993 \h </w:instrText>
+      </w:r>
+      <w:r>
+        <w:fldChar w:fldCharType="separate"/>
+      </w:r>
+      <w:r>
+        <w:rPr>
+          <w:rFonts w:hint="eastAsia"/>
+        </w:rPr>
+        <w:t>公式</w:t>
+      </w:r>
+      <w:r>
+        <w:rPr>
+          <w:rFonts w:hint="eastAsia"/>
+        </w:rPr>
+        <w:t>（</w:t>
+      </w:r>
+      <w:r>
+        <w:rPr>
+          <w:noProof/>
+        </w:rPr>
+        <w:t>1</w:t>
+      </w:r>
+      <w:r>
+        <w:t>.</w:t>
+      </w:r>
+      <w:r>
+        <w:rPr>
+          <w:noProof/>
+        </w:rPr>
+        <w:t>6</w:t>
+      </w:r>
+      <w:r>
+        <w:rPr>
+          <w:rFonts w:hint="eastAsia"/>
+        </w:rPr>
+        <w:t>）</w:t>
+      </w:r>
+      <w:r>
+        <w:fldChar w:fldCharType="end"/>
+      </w:r>
+      <w:r>
+        <w:t>计算路径</w:t>
+      </w:r>
+      <w:proofErr w:type="gramStart"/>
+      <w:r>
+        <w:t>的总权值</w:t>
+      </w:r>
+      <w:proofErr w:type="gramEnd"/>
+      <w:r>
+        <w:rPr>
+          <w:rFonts w:hint="eastAsia"/>
+        </w:rPr>
+        <w:t>。</w:t>
+      </w:r>
+    </w:p>
+    <w:tbl>
+      <w:tblPr>
+        <w:tblStyle w:val="a6"/>
+        <w:tblW w:w="0" w:type="auto"/>
+        <w:tblBorders>
+          <w:top w:val="none" w:sz="0" w:space="0" w:color="auto"/>
+          <w:left w:val="none" w:sz="0" w:space="0" w:color="auto"/>
+          <w:bottom w:val="none" w:sz="0" w:space="0" w:color="auto"/>
+          <w:right w:val="none" w:sz="0" w:space="0" w:color="auto"/>
+          <w:insideH w:val="none" w:sz="0" w:space="0" w:color="auto"/>
+          <w:insideV w:val="none" w:sz="0" w:space="0" w:color="auto"/>
+        </w:tblBorders>
+        <w:tblLook w:val="04A0" w:firstRow="1" w:lastRow="0" w:firstColumn="1" w:lastColumn="0" w:noHBand="0" w:noVBand="1"/>
+      </w:tblPr>
+      <w:tblGrid>
+        <w:gridCol w:w="7338"/>
+        <w:gridCol w:w="1268"/>
+      </w:tblGrid>
+      <w:tr>
+        <w:trPr>
+          <w:cantSplit/>
+          <w:trHeight w:val="1835"/>
+        </w:trPr>
+        <w:tc>
+          <w:tcPr>
+            <w:tcW w:w="7338" w:type="dxa"/>
+          </w:tcPr>
+          <w:p>
+            <w:pPr>
+              <w:spacing w:before="240"/>
+              <w:jc w:val="center"/>
+            </w:pPr>
+            <m:oMathPara>
+              <m:oMath>
+                <m:r>
+                  <w:rPr>
+                    <w:rFonts w:ascii="Cambria Math" w:hAnsi="Cambria Math"/>
+                  </w:rPr>
+                  <m:t>W</m:t>
+                </m:r>
+                <m:r>
+                  <w:rPr>
+                    <w:rFonts w:ascii="Cambria Math" w:hAnsi="Cambria Math" w:hint="eastAsia"/>
+                  </w:rPr>
+                  <m:t>=</m:t>
+                </m:r>
+                <m:nary>
+                  <m:naryPr>
+                    <m:chr m:val="∑"/>
+                    <m:limLoc m:val="undOvr"/>
+                    <m:ctrlPr>
+                      <w:rPr>
+                        <w:rFonts w:ascii="Cambria Math" w:hAnsi="Cambria Math"/>
+                        <w:i/>
+                      </w:rPr>
+                    </m:ctrlPr>
+                  </m:naryPr>
+                  <m:sub>
+                    <m:r>
+                      <w:rPr>
+                        <w:rFonts w:ascii="Cambria Math" w:hAnsi="Cambria Math"/>
+                      </w:rPr>
+                      <m:t>i=1</m:t>
+                    </m:r>
+                  </m:sub>
+                  <m:sup>
+                    <m:r>
+                      <w:rPr>
+                        <w:rFonts w:ascii="Cambria Math" w:hAnsi="Cambria Math"/>
+                      </w:rPr>
+                      <m:t>6</m:t>
+                    </m:r>
+                  </m:sup>
+                  <m:e>
+                    <m:sSub>
+                      <m:sSubPr>
+                        <m:ctrlPr>
+                          <w:rPr>
+                            <w:rFonts w:ascii="Cambria Math" w:hAnsi="Cambria Math"/>
+                            <w:i/>
+                          </w:rPr>
+                        </m:ctrlPr>
+                      </m:sSubPr>
+                      <m:e>
+                        <m:r>
+                          <w:rPr>
+                            <w:rFonts w:ascii="Cambria Math" w:hAnsi="Cambria Math"/>
+                          </w:rPr>
+                          <m:t>w</m:t>
+                        </m:r>
+                      </m:e>
+                      <m:sub>
+                        <m:r>
+                          <w:rPr>
+                            <w:rFonts w:ascii="Cambria Math" w:hAnsi="Cambria Math"/>
+                          </w:rPr>
+                          <m:t>i</m:t>
+                        </m:r>
+                      </m:sub>
+                    </m:sSub>
+                    <m:sSub>
+                      <m:sSubPr>
+                        <m:ctrlPr>
+                          <w:rPr>
+                            <w:rFonts w:ascii="Cambria Math" w:hAnsi="Cambria Math"/>
+                            <w:i/>
+                          </w:rPr>
+                        </m:ctrlPr>
+                      </m:sSubPr>
+                      <m:e>
+                        <m:r>
+                          <w:rPr>
+                            <w:rFonts w:ascii="Cambria Math" w:hAnsi="Cambria Math"/>
+                          </w:rPr>
+                          <m:t>b</m:t>
+                        </m:r>
+                      </m:e>
+                      <m:sub>
+                        <m:r>
+                          <w:rPr>
+                            <w:rFonts w:ascii="Cambria Math" w:hAnsi="Cambria Math"/>
+                          </w:rPr>
+                          <m:t>i</m:t>
+                        </m:r>
+                      </m:sub>
+                    </m:sSub>
+                  </m:e>
+                </m:nary>
+                <m:r>
+                  <w:rPr>
+                    <w:rFonts w:ascii="Cambria Math" w:hAnsi="Cambria Math"/>
+                  </w:rPr>
+                  <m:t>=</m:t>
+                </m:r>
+                <m:r>
+                  <m:rPr>
+                    <m:sty m:val="p"/>
+                  </m:rPr>
+                  <w:rPr>
+                    <w:rFonts w:ascii="Cambria Math" w:hAnsi="Cambria Math"/>
+                  </w:rPr>
+                  <m:t>0.0754</m:t>
+                </m:r>
+                <m:sSub>
+                  <m:sSubPr>
+                    <m:ctrlPr>
+                      <w:rPr>
+                        <w:rFonts w:ascii="Cambria Math" w:hAnsi="Cambria Math"/>
+                        <w:i/>
+                      </w:rPr>
+                    </m:ctrlPr>
+                  </m:sSubPr>
+                  <m:e>
+                    <m:r>
+                      <w:rPr>
+                        <w:rFonts w:ascii="Cambria Math" w:hAnsi="Cambria Math"/>
+                      </w:rPr>
+                      <m:t>b</m:t>
+                    </m:r>
+                  </m:e>
+                  <m:sub>
+                    <m:r>
+                      <w:rPr>
+                        <w:rFonts w:ascii="Cambria Math" w:hAnsi="Cambria Math"/>
+                      </w:rPr>
+                      <m:t>1</m:t>
+                    </m:r>
+                  </m:sub>
+                </m:sSub>
+                <m:r>
+                  <w:rPr>
+                    <w:rFonts w:ascii="Cambria Math" w:hAnsi="Cambria Math"/>
+                  </w:rPr>
+                  <m:t>+</m:t>
+                </m:r>
+                <m:sSub>
+                  <m:sSubPr>
+                    <m:ctrlPr>
+                      <w:rPr>
+                        <w:rFonts w:ascii="Cambria Math" w:hAnsi="Cambria Math"/>
+                        <w:i/>
+                      </w:rPr>
+                    </m:ctrlPr>
+                  </m:sSubPr>
+                  <m:e>
+                    <m:r>
+                      <m:rPr>
+                        <m:sty m:val="p"/>
+                      </m:rPr>
+                      <w:rPr>
+                        <w:rFonts w:ascii="Cambria Math" w:hAnsi="Cambria Math"/>
+                      </w:rPr>
+                      <m:t>0.2126</m:t>
+                    </m:r>
+                    <m:r>
+                      <w:rPr>
+                        <w:rFonts w:ascii="Cambria Math" w:hAnsi="Cambria Math"/>
+                      </w:rPr>
+                      <m:t>b</m:t>
+                    </m:r>
+                  </m:e>
+                  <m:sub>
+                    <m:r>
+                      <w:rPr>
+                        <w:rFonts w:ascii="Cambria Math" w:hAnsi="Cambria Math"/>
+                      </w:rPr>
+                      <m:t>2</m:t>
+                    </m:r>
+                  </m:sub>
+                </m:sSub>
+                <m:r>
+                  <w:rPr>
+                    <w:rFonts w:ascii="Cambria Math" w:hAnsi="Cambria Math"/>
+                  </w:rPr>
+                  <m:t>+</m:t>
+                </m:r>
+                <m:sSub>
+                  <m:sSubPr>
+                    <m:ctrlPr>
+                      <w:rPr>
+                        <w:rFonts w:ascii="Cambria Math" w:hAnsi="Cambria Math"/>
+                        <w:i/>
+                      </w:rPr>
+                    </m:ctrlPr>
+                  </m:sSubPr>
+                  <m:e>
+                    <m:r>
+                      <m:rPr>
+                        <m:sty m:val="p"/>
+                      </m:rPr>
+                      <w:rPr>
+                        <w:rFonts w:ascii="Cambria Math" w:hAnsi="Cambria Math"/>
+                      </w:rPr>
+                      <m:t>0.0388</m:t>
+                    </m:r>
+                    <m:r>
+                      <w:rPr>
+                        <w:rFonts w:ascii="Cambria Math" w:hAnsi="Cambria Math"/>
+                      </w:rPr>
+                      <m:t>b</m:t>
+                    </m:r>
+                  </m:e>
+                  <m:sub>
+                    <m:r>
+                      <w:rPr>
+                        <w:rFonts w:ascii="Cambria Math" w:hAnsi="Cambria Math"/>
+                      </w:rPr>
+                      <m:t>3</m:t>
+                    </m:r>
+                  </m:sub>
+                </m:sSub>
+              </m:oMath>
+            </m:oMathPara>
+          </w:p>
+          <w:p>
+            <w:pPr>
+              <w:spacing w:before="240"/>
+              <w:jc w:val="center"/>
+              <w:rPr>
+                <w:rFonts w:hint="eastAsia"/>
+              </w:rPr>
+            </w:pPr>
+            <m:oMathPara>
+              <m:oMath>
+                <m:r>
+                  <w:rPr>
+                    <w:rFonts w:ascii="Cambria Math" w:hAnsi="Cambria Math"/>
+                  </w:rPr>
+                  <m:t xml:space="preserve">                            </m:t>
+                </m:r>
+                <m:r>
+                  <w:rPr>
+                    <w:rFonts w:ascii="Cambria Math" w:hAnsi="Cambria Math"/>
+                  </w:rPr>
+                  <m:t>+</m:t>
+                </m:r>
+                <m:r>
+                  <m:rPr>
+                    <m:sty m:val="p"/>
+                  </m:rPr>
+                  <w:rPr>
+                    <w:rFonts w:ascii="Cambria Math" w:hAnsi="Cambria Math"/>
+                  </w:rPr>
+                  <m:t>0.1367</m:t>
+                </m:r>
+                <m:sSub>
+                  <m:sSubPr>
+                    <m:ctrlPr>
+                      <w:rPr>
+                        <w:rFonts w:ascii="Cambria Math" w:hAnsi="Cambria Math"/>
+                        <w:i/>
+                      </w:rPr>
+                    </m:ctrlPr>
+                  </m:sSubPr>
+                  <m:e>
+                    <m:r>
+                      <w:rPr>
+                        <w:rFonts w:ascii="Cambria Math" w:hAnsi="Cambria Math"/>
+                      </w:rPr>
+                      <m:t>b</m:t>
+                    </m:r>
+                  </m:e>
+                  <m:sub>
+                    <m:r>
+                      <w:rPr>
+                        <w:rFonts w:ascii="Cambria Math" w:hAnsi="Cambria Math"/>
+                      </w:rPr>
+                      <m:t>4</m:t>
+                    </m:r>
+                  </m:sub>
+                </m:sSub>
+                <m:r>
+                  <w:rPr>
+                    <w:rFonts w:ascii="Cambria Math" w:hAnsi="Cambria Math"/>
+                  </w:rPr>
+                  <m:t>+</m:t>
+                </m:r>
+                <m:sSub>
+                  <m:sSubPr>
+                    <m:ctrlPr>
+                      <w:rPr>
+                        <w:rFonts w:ascii="Cambria Math" w:hAnsi="Cambria Math"/>
+                        <w:i/>
+                      </w:rPr>
+                    </m:ctrlPr>
+                  </m:sSubPr>
+                  <m:e>
+                    <m:r>
+                      <m:rPr>
+                        <m:sty m:val="p"/>
+                      </m:rPr>
+                      <w:rPr>
+                        <w:rFonts w:ascii="Cambria Math" w:hAnsi="Cambria Math"/>
+                      </w:rPr>
+                      <m:t>0.3395</m:t>
+                    </m:r>
+                    <m:r>
+                      <w:rPr>
+                        <w:rFonts w:ascii="Cambria Math" w:hAnsi="Cambria Math"/>
+                      </w:rPr>
+                      <m:t>b</m:t>
+                    </m:r>
+                  </m:e>
+                  <m:sub>
+                    <m:r>
+                      <w:rPr>
+                        <w:rFonts w:ascii="Cambria Math" w:hAnsi="Cambria Math"/>
+                      </w:rPr>
+                      <m:t>5</m:t>
+                    </m:r>
+                  </m:sub>
+                </m:sSub>
+                <m:r>
+                  <w:rPr>
+                    <w:rFonts w:ascii="Cambria Math" w:hAnsi="Cambria Math"/>
+                  </w:rPr>
+                  <m:t>+</m:t>
+                </m:r>
+                <m:sSub>
+                  <m:sSubPr>
+                    <m:ctrlPr>
+                      <w:rPr>
+                        <w:rFonts w:ascii="Cambria Math" w:hAnsi="Cambria Math"/>
+                        <w:i/>
+                      </w:rPr>
+                    </m:ctrlPr>
+                  </m:sSubPr>
+                  <m:e>
+                    <m:r>
+                      <m:rPr>
+                        <m:sty m:val="p"/>
+                      </m:rPr>
+                      <w:rPr>
+                        <w:rFonts w:ascii="Cambria Math" w:hAnsi="Cambria Math"/>
+                      </w:rPr>
+                      <m:t>0.1970</m:t>
+                    </m:r>
+                    <m:r>
+                      <w:rPr>
+                        <w:rFonts w:ascii="Cambria Math" w:hAnsi="Cambria Math"/>
+                      </w:rPr>
+                      <m:t>b</m:t>
+                    </m:r>
+                  </m:e>
+                  <m:sub>
+                    <m:r>
+                      <w:rPr>
+                        <w:rFonts w:ascii="Cambria Math" w:hAnsi="Cambria Math"/>
+                      </w:rPr>
+                      <m:t>6</m:t>
+                    </m:r>
+                  </m:sub>
+                </m:sSub>
+              </m:oMath>
+            </m:oMathPara>
+          </w:p>
+        </w:tc>
+        <w:tc>
+          <w:tcPr>
+            <w:tcW w:w="1268" w:type="dxa"/>
+            <w:vAlign w:val="center"/>
+          </w:tcPr>
+          <w:p>
+            <w:pPr>
+              <w:spacing w:before="240"/>
+              <w:jc w:val="center"/>
+            </w:pPr>
+            <w:bookmarkStart w:id="28" w:name="_Ref375745993"/>
+            <w:r>
+              <w:rPr>
+                <w:rFonts w:hint="eastAsia"/>
+              </w:rPr>
+              <w:t>公式</w:t>
+            </w:r>
+            <w:r>
+              <w:rPr>
+                <w:rFonts w:hint="eastAsia"/>
+              </w:rPr>
+              <w:t>（</w:t>
+            </w:r>
+            <w:r>
+              <w:fldChar w:fldCharType="begin"/>
+            </w:r>
+            <w:r>
+              <w:instrText xml:space="preserve"> </w:instrText>
+            </w:r>
+            <w:r>
+              <w:rPr>
+                <w:rFonts w:hint="eastAsia"/>
+              </w:rPr>
+              <w:instrText>STYLEREF 1 \s</w:instrText>
+            </w:r>
+            <w:r>
+              <w:instrText xml:space="preserve"> </w:instrText>
+            </w:r>
+            <w:r>
+              <w:fldChar w:fldCharType="separate"/>
+            </w:r>
+            <w:r>
+              <w:rPr>
+                <w:noProof/>
+              </w:rPr>
+              <w:t>1</w:t>
+            </w:r>
+            <w:r>
+              <w:fldChar w:fldCharType="end"/>
+            </w:r>
+            <w:r>
+              <w:t>.</w:t>
+            </w:r>
+            <w:r>
+              <w:fldChar w:fldCharType="begin"/>
+            </w:r>
+            <w:r>
+              <w:instrText xml:space="preserve"> </w:instrText>
+            </w:r>
+            <w:r>
+              <w:rPr>
+                <w:rFonts w:hint="eastAsia"/>
+              </w:rPr>
+              <w:instrText xml:space="preserve">SEQ </w:instrText>
+            </w:r>
+            <w:r>
+              <w:rPr>
+                <w:rFonts w:hint="eastAsia"/>
+              </w:rPr>
+              <w:instrText>公式</w:instrText>
+            </w:r>
+            <w:r>
+              <w:rPr>
+                <w:rFonts w:hint="eastAsia"/>
+              </w:rPr>
+              <w:instrText xml:space="preserve"> \* ARABIC \s 1</w:instrText>
+            </w:r>
+            <w:r>
+              <w:instrText xml:space="preserve"> </w:instrText>
+            </w:r>
+            <w:r>
+              <w:fldChar w:fldCharType="separate"/>
+            </w:r>
+            <w:r>
+              <w:rPr>
+                <w:noProof/>
+              </w:rPr>
+              <w:t>6</w:t>
+            </w:r>
+            <w:r>
+              <w:fldChar w:fldCharType="end"/>
+            </w:r>
+            <w:r>
+              <w:rPr>
+                <w:rFonts w:hint="eastAsia"/>
+              </w:rPr>
+              <w:t>）</w:t>
+            </w:r>
+            <w:bookmarkEnd w:id="28"/>
+          </w:p>
+        </w:tc>
+      </w:tr>
+    </w:tbl>
     <w:p>
       <w:pPr>
         <w:pStyle w:val="2"/>
@@ -22449,8 +24027,8 @@
         </w:rPr>
         <w:t>算法的最优路径</w:t>
       </w:r>
-      <w:bookmarkStart w:id="28" w:name="_GoBack"/>
-      <w:bookmarkEnd w:id="28"/>
+      <w:bookmarkStart w:id="29" w:name="_GoBack"/>
+      <w:bookmarkEnd w:id="29"/>
     </w:p>
     <w:p>
       <w:pPr>
@@ -22470,24 +24048,24 @@
       <w:pPr>
         <w:pStyle w:val="2"/>
       </w:pPr>
-      <w:bookmarkStart w:id="29" w:name="_Toc165262372"/>
-      <w:bookmarkStart w:id="30" w:name="_Toc373869757"/>
-      <w:bookmarkStart w:id="31" w:name="_Toc373953850"/>
+      <w:bookmarkStart w:id="30" w:name="_Toc165262372"/>
+      <w:bookmarkStart w:id="31" w:name="_Toc373869757"/>
+      <w:bookmarkStart w:id="32" w:name="_Toc373953850"/>
       <w:r>
         <w:rPr>
           <w:rFonts w:hint="eastAsia"/>
         </w:rPr>
         <w:t>本章小结</w:t>
       </w:r>
-      <w:bookmarkStart w:id="32" w:name="_Toc165262373"/>
-      <w:bookmarkStart w:id="33" w:name="_Toc373869758"/>
-      <w:bookmarkStart w:id="34" w:name="_Toc373953851"/>
-      <w:bookmarkEnd w:id="29"/>
+      <w:bookmarkStart w:id="33" w:name="_Toc165262373"/>
+      <w:bookmarkStart w:id="34" w:name="_Toc373869758"/>
+      <w:bookmarkStart w:id="35" w:name="_Toc373953851"/>
       <w:bookmarkEnd w:id="30"/>
       <w:bookmarkEnd w:id="31"/>
       <w:bookmarkEnd w:id="32"/>
       <w:bookmarkEnd w:id="33"/>
       <w:bookmarkEnd w:id="34"/>
+      <w:bookmarkEnd w:id="35"/>
     </w:p>
     <w:p>
       <w:pPr>
@@ -22506,10 +24084,10 @@
         <w:pStyle w:val="a1"/>
         <w:ind w:firstLine="480"/>
         <w:sectPr>
-          <w:headerReference w:type="even" r:id="rId13"/>
-          <w:headerReference w:type="default" r:id="rId14"/>
-          <w:footerReference w:type="even" r:id="rId15"/>
-          <w:footerReference w:type="default" r:id="rId16"/>
+          <w:headerReference w:type="even" r:id="rId11"/>
+          <w:headerReference w:type="default" r:id="rId12"/>
+          <w:footerReference w:type="even" r:id="rId13"/>
+          <w:footerReference w:type="default" r:id="rId14"/>
           <w:endnotePr>
             <w:numFmt w:val="decimal"/>
           </w:endnotePr>
@@ -22528,9 +24106,9 @@
           <w:rFonts w:ascii="宋体" w:eastAsia="宋体" w:hAnsi="宋体"/>
         </w:rPr>
       </w:pPr>
-      <w:bookmarkStart w:id="35" w:name="_Toc165262394"/>
-      <w:bookmarkStart w:id="36" w:name="_Toc373869773"/>
-      <w:bookmarkStart w:id="37" w:name="_Toc373953866"/>
+      <w:bookmarkStart w:id="36" w:name="_Toc165262394"/>
+      <w:bookmarkStart w:id="37" w:name="_Toc373869773"/>
+      <w:bookmarkStart w:id="38" w:name="_Toc373953866"/>
       <w:r>
         <w:rPr>
           <w:rFonts w:ascii="宋体" w:eastAsia="宋体" w:hAnsi="宋体" w:hint="eastAsia"/>
@@ -22538,9 +24116,9 @@
         <w:lastRenderedPageBreak/>
         <w:t>参考文献</w:t>
       </w:r>
-      <w:bookmarkEnd w:id="35"/>
       <w:bookmarkEnd w:id="36"/>
       <w:bookmarkEnd w:id="37"/>
+      <w:bookmarkEnd w:id="38"/>
     </w:p>
     <w:p>
       <w:pPr>
@@ -22561,7 +24139,7 @@
       <w:r>
         <w:fldChar w:fldCharType="separate"/>
       </w:r>
-      <w:bookmarkStart w:id="38" w:name="_ENREF_1"/>
+      <w:bookmarkStart w:id="39" w:name="_ENREF_1"/>
       <w:r>
         <w:rPr>
           <w:rFonts w:hint="eastAsia"/>
@@ -22633,43 +24211,6 @@
           <w:rFonts w:hint="eastAsia"/>
         </w:rPr>
         <w:t>, 2009, 34(4): 8-10.</w:t>
-      </w:r>
-      <w:bookmarkEnd w:id="38"/>
-    </w:p>
-    <w:p>
-      <w:pPr>
-        <w:pStyle w:val="EndNoteBibliography"/>
-      </w:pPr>
-      <w:bookmarkStart w:id="39" w:name="_ENREF_2"/>
-      <w:r>
-        <w:rPr>
-          <w:rFonts w:hint="eastAsia"/>
-        </w:rPr>
-        <w:t>[2]</w:t>
-      </w:r>
-      <w:r>
-        <w:rPr>
-          <w:rFonts w:ascii="System" w:eastAsia="System" w:hint="eastAsia"/>
-        </w:rPr>
-        <w:t xml:space="preserve"> </w:t>
-      </w:r>
-      <w:r>
-        <w:rPr>
-          <w:rFonts w:hint="eastAsia"/>
-        </w:rPr>
-        <w:t xml:space="preserve"> J. </w:t>
-      </w:r>
-      <w:r>
-        <w:rPr>
-          <w:rFonts w:hint="eastAsia"/>
-        </w:rPr>
-        <w:t>城市道路和建筑物无障碍设计规范</w:t>
-      </w:r>
-      <w:r>
-        <w:rPr>
-          <w:rFonts w:hint="eastAsia"/>
-        </w:rPr>
-        <w:t xml:space="preserve"> [S][D]. 2001.</w:t>
       </w:r>
       <w:bookmarkEnd w:id="39"/>
     </w:p>
@@ -22677,12 +24218,12 @@
       <w:pPr>
         <w:pStyle w:val="EndNoteBibliography"/>
       </w:pPr>
-      <w:bookmarkStart w:id="40" w:name="_ENREF_3"/>
-      <w:r>
-        <w:rPr>
-          <w:rFonts w:hint="eastAsia"/>
-        </w:rPr>
-        <w:t>[3]</w:t>
+      <w:bookmarkStart w:id="40" w:name="_ENREF_2"/>
+      <w:r>
+        <w:rPr>
+          <w:rFonts w:hint="eastAsia"/>
+        </w:rPr>
+        <w:t>[2]</w:t>
       </w:r>
       <w:r>
         <w:rPr>
@@ -22694,73 +24235,19 @@
         <w:rPr>
           <w:rFonts w:hint="eastAsia"/>
         </w:rPr>
-        <w:t>武舫</w:t>
-      </w:r>
-      <w:r>
-        <w:rPr>
-          <w:rFonts w:hint="eastAsia"/>
-        </w:rPr>
-        <w:t xml:space="preserve">, </w:t>
-      </w:r>
-      <w:r>
-        <w:rPr>
-          <w:rFonts w:hint="eastAsia"/>
-        </w:rPr>
-        <w:t>王家耀</w:t>
-      </w:r>
-      <w:r>
-        <w:rPr>
-          <w:rFonts w:hint="eastAsia"/>
-        </w:rPr>
-        <w:t xml:space="preserve">, </w:t>
-      </w:r>
-      <w:r>
-        <w:rPr>
-          <w:rFonts w:hint="eastAsia"/>
-        </w:rPr>
-        <w:t>熊伟</w:t>
-      </w:r>
-      <w:r>
-        <w:rPr>
-          <w:rFonts w:hint="eastAsia"/>
-        </w:rPr>
-        <w:t xml:space="preserve">, et al. </w:t>
-      </w:r>
-      <w:r>
-        <w:rPr>
-          <w:rFonts w:hint="eastAsia"/>
-        </w:rPr>
-        <w:t>基于公路普查数据面向最短时间的最优路径分析研究</w:t>
-      </w:r>
-      <w:r>
-        <w:rPr>
-          <w:rFonts w:hint="eastAsia"/>
-        </w:rPr>
-        <w:t xml:space="preserve">[J]. </w:t>
-      </w:r>
-      <w:r>
-        <w:rPr>
-          <w:rFonts w:hint="eastAsia"/>
-        </w:rPr>
-        <w:t>河南理工大学学报</w:t>
-      </w:r>
-      <w:r>
-        <w:rPr>
-          <w:rFonts w:hint="eastAsia"/>
-        </w:rPr>
-        <w:t xml:space="preserve">: </w:t>
-      </w:r>
-      <w:r>
-        <w:rPr>
-          <w:rFonts w:hint="eastAsia"/>
-        </w:rPr>
-        <w:t>自然科学版</w:t>
-      </w:r>
-      <w:r>
-        <w:rPr>
-          <w:rFonts w:hint="eastAsia"/>
-        </w:rPr>
-        <w:t>, 2006, 25(3): 218-221.</w:t>
+        <w:t xml:space="preserve"> J. </w:t>
+      </w:r>
+      <w:r>
+        <w:rPr>
+          <w:rFonts w:hint="eastAsia"/>
+        </w:rPr>
+        <w:t>城市道路和建筑物无障碍设计规范</w:t>
+      </w:r>
+      <w:r>
+        <w:rPr>
+          <w:rFonts w:hint="eastAsia"/>
+        </w:rPr>
+        <w:t xml:space="preserve"> [S][D]. 2001.</w:t>
       </w:r>
       <w:bookmarkEnd w:id="40"/>
     </w:p>
@@ -22768,12 +24255,12 @@
       <w:pPr>
         <w:pStyle w:val="EndNoteBibliography"/>
       </w:pPr>
-      <w:bookmarkStart w:id="41" w:name="_ENREF_4"/>
-      <w:r>
-        <w:rPr>
-          <w:rFonts w:hint="eastAsia"/>
-        </w:rPr>
-        <w:t>[4]</w:t>
+      <w:bookmarkStart w:id="41" w:name="_ENREF_3"/>
+      <w:r>
+        <w:rPr>
+          <w:rFonts w:hint="eastAsia"/>
+        </w:rPr>
+        <w:t>[3]</w:t>
       </w:r>
       <w:r>
         <w:rPr>
@@ -22785,7 +24272,7 @@
         <w:rPr>
           <w:rFonts w:hint="eastAsia"/>
         </w:rPr>
-        <w:t>段莉琼</w:t>
+        <w:t>武舫</w:t>
       </w:r>
       <w:r>
         <w:rPr>
@@ -22797,19 +24284,31 @@
         <w:rPr>
           <w:rFonts w:hint="eastAsia"/>
         </w:rPr>
-        <w:t>刘立国</w:t>
-      </w:r>
-      <w:r>
-        <w:rPr>
-          <w:rFonts w:hint="eastAsia"/>
-        </w:rPr>
-        <w:t xml:space="preserve">. </w:t>
-      </w:r>
-      <w:r>
-        <w:rPr>
-          <w:rFonts w:hint="eastAsia"/>
-        </w:rPr>
-        <w:t>基于车辆导航的路径分析与应用</w:t>
+        <w:t>王家耀</w:t>
+      </w:r>
+      <w:r>
+        <w:rPr>
+          <w:rFonts w:hint="eastAsia"/>
+        </w:rPr>
+        <w:t xml:space="preserve">, </w:t>
+      </w:r>
+      <w:r>
+        <w:rPr>
+          <w:rFonts w:hint="eastAsia"/>
+        </w:rPr>
+        <w:t>熊伟</w:t>
+      </w:r>
+      <w:r>
+        <w:rPr>
+          <w:rFonts w:hint="eastAsia"/>
+        </w:rPr>
+        <w:t xml:space="preserve">, et al. </w:t>
+      </w:r>
+      <w:r>
+        <w:rPr>
+          <w:rFonts w:hint="eastAsia"/>
+        </w:rPr>
+        <w:t>基于公路普查数据面向最短时间的最优路径分析研究</w:t>
       </w:r>
       <w:r>
         <w:rPr>
@@ -22821,13 +24320,25 @@
         <w:rPr>
           <w:rFonts w:hint="eastAsia"/>
         </w:rPr>
-        <w:t>地理信息世界</w:t>
-      </w:r>
-      <w:r>
-        <w:rPr>
-          <w:rFonts w:hint="eastAsia"/>
-        </w:rPr>
-        <w:t>, 2005, 4: 44-47.</w:t>
+        <w:t>河南理工大学学报</w:t>
+      </w:r>
+      <w:r>
+        <w:rPr>
+          <w:rFonts w:hint="eastAsia"/>
+        </w:rPr>
+        <w:t xml:space="preserve">: </w:t>
+      </w:r>
+      <w:r>
+        <w:rPr>
+          <w:rFonts w:hint="eastAsia"/>
+        </w:rPr>
+        <w:t>自然科学版</w:t>
+      </w:r>
+      <w:r>
+        <w:rPr>
+          <w:rFonts w:hint="eastAsia"/>
+        </w:rPr>
+        <w:t>, 2006, 25(3): 218-221.</w:t>
       </w:r>
       <w:bookmarkEnd w:id="41"/>
     </w:p>
@@ -22835,15 +24346,12 @@
       <w:pPr>
         <w:pStyle w:val="EndNoteBibliography"/>
       </w:pPr>
-      <w:bookmarkStart w:id="42" w:name="_ENREF_5"/>
-      <w:r>
-        <w:t>[</w:t>
-      </w:r>
-      <w:r>
-        <w:rPr>
-          <w:rFonts w:hint="eastAsia"/>
-        </w:rPr>
-        <w:t>5]</w:t>
+      <w:bookmarkStart w:id="42" w:name="_ENREF_4"/>
+      <w:r>
+        <w:rPr>
+          <w:rFonts w:hint="eastAsia"/>
+        </w:rPr>
+        <w:t>[4]</w:t>
       </w:r>
       <w:r>
         <w:rPr>
@@ -22855,7 +24363,19 @@
         <w:rPr>
           <w:rFonts w:hint="eastAsia"/>
         </w:rPr>
-        <w:t>张静</w:t>
+        <w:t>段莉琼</w:t>
+      </w:r>
+      <w:r>
+        <w:rPr>
+          <w:rFonts w:hint="eastAsia"/>
+        </w:rPr>
+        <w:t xml:space="preserve">, </w:t>
+      </w:r>
+      <w:r>
+        <w:rPr>
+          <w:rFonts w:hint="eastAsia"/>
+        </w:rPr>
+        <w:t>刘立国</w:t>
       </w:r>
       <w:r>
         <w:rPr>
@@ -22867,42 +24387,100 @@
         <w:rPr>
           <w:rFonts w:hint="eastAsia"/>
         </w:rPr>
-        <w:t>面向路径规划的导航路网数据模型研究</w:t>
-      </w:r>
-      <w:r>
-        <w:rPr>
-          <w:rFonts w:hint="eastAsia"/>
-        </w:rPr>
-        <w:t xml:space="preserve">[D].  </w:t>
-      </w:r>
-      <w:r>
-        <w:rPr>
-          <w:rFonts w:hint="eastAsia"/>
-        </w:rPr>
-        <w:t>中国矿业大学</w:t>
-      </w:r>
-      <w:r>
-        <w:rPr>
-          <w:rFonts w:hint="eastAsia"/>
-        </w:rPr>
-        <w:t xml:space="preserve"> (</w:t>
-      </w:r>
-      <w:r>
-        <w:rPr>
-          <w:rFonts w:hint="eastAsia"/>
-        </w:rPr>
-        <w:t>北京</w:t>
-      </w:r>
-      <w:r>
-        <w:rPr>
-          <w:rFonts w:hint="eastAsia"/>
-        </w:rPr>
-        <w:t>), 2009.</w:t>
+        <w:t>基于车辆导航的路径分析与应用</w:t>
+      </w:r>
+      <w:r>
+        <w:rPr>
+          <w:rFonts w:hint="eastAsia"/>
+        </w:rPr>
+        <w:t xml:space="preserve">[J]. </w:t>
+      </w:r>
+      <w:r>
+        <w:rPr>
+          <w:rFonts w:hint="eastAsia"/>
+        </w:rPr>
+        <w:t>地理信息世界</w:t>
+      </w:r>
+      <w:r>
+        <w:rPr>
+          <w:rFonts w:hint="eastAsia"/>
+        </w:rPr>
+        <w:t>, 2005, 4: 44-47.</w:t>
       </w:r>
       <w:bookmarkEnd w:id="42"/>
     </w:p>
     <w:p>
       <w:pPr>
+        <w:pStyle w:val="EndNoteBibliography"/>
+      </w:pPr>
+      <w:bookmarkStart w:id="43" w:name="_ENREF_5"/>
+      <w:r>
+        <w:t>[</w:t>
+      </w:r>
+      <w:r>
+        <w:rPr>
+          <w:rFonts w:hint="eastAsia"/>
+        </w:rPr>
+        <w:t>5]</w:t>
+      </w:r>
+      <w:r>
+        <w:rPr>
+          <w:rFonts w:ascii="System" w:eastAsia="System" w:hint="eastAsia"/>
+        </w:rPr>
+        <w:t xml:space="preserve"> </w:t>
+      </w:r>
+      <w:r>
+        <w:rPr>
+          <w:rFonts w:hint="eastAsia"/>
+        </w:rPr>
+        <w:t>张静</w:t>
+      </w:r>
+      <w:r>
+        <w:rPr>
+          <w:rFonts w:hint="eastAsia"/>
+        </w:rPr>
+        <w:t xml:space="preserve">. </w:t>
+      </w:r>
+      <w:r>
+        <w:rPr>
+          <w:rFonts w:hint="eastAsia"/>
+        </w:rPr>
+        <w:t>面向路径规划的导航路网数据模型研究</w:t>
+      </w:r>
+      <w:r>
+        <w:rPr>
+          <w:rFonts w:hint="eastAsia"/>
+        </w:rPr>
+        <w:t xml:space="preserve">[D].  </w:t>
+      </w:r>
+      <w:r>
+        <w:rPr>
+          <w:rFonts w:hint="eastAsia"/>
+        </w:rPr>
+        <w:t>中国矿业大学</w:t>
+      </w:r>
+      <w:r>
+        <w:rPr>
+          <w:rFonts w:hint="eastAsia"/>
+        </w:rPr>
+        <w:t xml:space="preserve"> (</w:t>
+      </w:r>
+      <w:r>
+        <w:rPr>
+          <w:rFonts w:hint="eastAsia"/>
+        </w:rPr>
+        <w:t>北京</w:t>
+      </w:r>
+      <w:r>
+        <w:rPr>
+          <w:rFonts w:hint="eastAsia"/>
+        </w:rPr>
+        <w:t>), 2009.</w:t>
+      </w:r>
+      <w:bookmarkEnd w:id="43"/>
+    </w:p>
+    <w:p>
+      <w:pPr>
         <w:rPr>
           <w:rFonts w:ascii="宋体" w:hAnsi="宋体"/>
         </w:rPr>
@@ -22915,10 +24493,10 @@
       </w:r>
     </w:p>
     <w:sectPr>
-      <w:headerReference w:type="even" r:id="rId17"/>
-      <w:headerReference w:type="default" r:id="rId18"/>
-      <w:footerReference w:type="even" r:id="rId19"/>
-      <w:footerReference w:type="default" r:id="rId20"/>
+      <w:headerReference w:type="even" r:id="rId15"/>
+      <w:headerReference w:type="default" r:id="rId16"/>
+      <w:footerReference w:type="even" r:id="rId17"/>
+      <w:footerReference w:type="default" r:id="rId18"/>
       <w:endnotePr>
         <w:numFmt w:val="decimal"/>
       </w:endnotePr>
@@ -23022,7 +24600,7 @@
         <w:rStyle w:val="af6"/>
         <w:noProof/>
       </w:rPr>
-      <w:t>14</w:t>
+      <w:t>15</w:t>
     </w:r>
     <w:r>
       <w:rPr>
@@ -23952,6 +25530,12 @@
   </w:num>
   <w:num w:numId="17">
     <w:abstractNumId w:val="4"/>
+  </w:num>
+  <w:num w:numId="18">
+    <w:abstractNumId w:val="11"/>
+  </w:num>
+  <w:num w:numId="19">
+    <w:abstractNumId w:val="11"/>
   </w:num>
   <w:numIdMacAtCleanup w:val="2"/>
 </w:numbering>
@@ -26661,7 +28245,7 @@
 </file>
 
 <file path=customXml/itemProps1.xml><?xml version="1.0" encoding="utf-8"?>
-<ds:datastoreItem xmlns:ds="http://schemas.openxmlformats.org/officeDocument/2006/customXml" ds:itemID="{B808DD8C-6E43-4FAF-9042-283FE36B3B99}">
+<ds:datastoreItem xmlns:ds="http://schemas.openxmlformats.org/officeDocument/2006/customXml" ds:itemID="{B55F71C7-3B6B-4449-87F7-927F99BF6487}">
   <ds:schemaRefs>
     <ds:schemaRef ds:uri="http://schemas.openxmlformats.org/officeDocument/2006/bibliography"/>
   </ds:schemaRefs>

</xml_diff>